<commit_message>
Linguagem de alto nível
Aprendemos o que são linguagens de alto e baixo nível
</commit_message>
<xml_diff>
--- a/Python para Data Science/Python para Data Science/Anotações/Python Para Data Science.docx
+++ b/Python para Data Science/Python para Data Science/Anotações/Python Para Data Science.docx
@@ -858,6 +858,111 @@
           <w:szCs w:val="24"/>
         </w:rPr>
         <w:t>.</w:t>
+      </w:r>
+    </w:p>
+    <w:p>
+      <w:pPr>
+        <w:pStyle w:val="PargrafodaLista"/>
+        <w:numPr>
+          <w:ilvl w:val="1"/>
+          <w:numId w:val="1"/>
+        </w:numPr>
+        <w:spacing w:line="360" w:lineRule="auto"/>
+        <w:jc w:val="both"/>
+        <w:rPr>
+          <w:rFonts w:ascii="Times New Roman" w:hAnsi="Times New Roman" w:cs="Times New Roman"/>
+          <w:sz w:val="24"/>
+          <w:szCs w:val="24"/>
+        </w:rPr>
+      </w:pPr>
+      <w:r>
+        <w:rPr>
+          <w:rFonts w:ascii="Times New Roman" w:hAnsi="Times New Roman" w:cs="Times New Roman"/>
+          <w:sz w:val="24"/>
+          <w:szCs w:val="24"/>
+        </w:rPr>
+        <w:t xml:space="preserve"> </w:t>
+      </w:r>
+      <w:r>
+        <w:rPr>
+          <w:rFonts w:ascii="Times New Roman" w:hAnsi="Times New Roman" w:cs="Times New Roman"/>
+          <w:sz w:val="24"/>
+          <w:szCs w:val="24"/>
+        </w:rPr>
+        <w:t>Linguagens de alto nível são aquelas que parecem muito com a linguagem humana. Diferente daquelas que parecem mais com as de máquinas.</w:t>
+      </w:r>
+    </w:p>
+    <w:p>
+      <w:pPr>
+        <w:pStyle w:val="PargrafodaLista"/>
+        <w:numPr>
+          <w:ilvl w:val="2"/>
+          <w:numId w:val="1"/>
+        </w:numPr>
+        <w:spacing w:line="360" w:lineRule="auto"/>
+        <w:jc w:val="both"/>
+        <w:rPr>
+          <w:rFonts w:ascii="Times New Roman" w:hAnsi="Times New Roman" w:cs="Times New Roman"/>
+          <w:sz w:val="24"/>
+          <w:szCs w:val="24"/>
+        </w:rPr>
+      </w:pPr>
+      <w:r>
+        <w:rPr>
+          <w:rFonts w:ascii="Times New Roman" w:hAnsi="Times New Roman" w:cs="Times New Roman"/>
+          <w:sz w:val="24"/>
+          <w:szCs w:val="24"/>
+        </w:rPr>
+        <w:t>A principal vantagem é a facilidade de entendimento.</w:t>
+      </w:r>
+    </w:p>
+    <w:p>
+      <w:pPr>
+        <w:pStyle w:val="PargrafodaLista"/>
+        <w:numPr>
+          <w:ilvl w:val="2"/>
+          <w:numId w:val="1"/>
+        </w:numPr>
+        <w:spacing w:line="360" w:lineRule="auto"/>
+        <w:jc w:val="both"/>
+        <w:rPr>
+          <w:rFonts w:ascii="Times New Roman" w:hAnsi="Times New Roman" w:cs="Times New Roman"/>
+          <w:sz w:val="24"/>
+          <w:szCs w:val="24"/>
+        </w:rPr>
+      </w:pPr>
+      <w:r>
+        <w:rPr>
+          <w:rFonts w:ascii="Times New Roman" w:hAnsi="Times New Roman" w:cs="Times New Roman"/>
+          <w:sz w:val="24"/>
+          <w:szCs w:val="24"/>
+        </w:rPr>
+        <w:t>A desvantagem é que o interpreter precisa traduzir o que escrevemos para linguagem de máquina, para que o computador execute.</w:t>
+      </w:r>
+    </w:p>
+    <w:p>
+      <w:pPr>
+        <w:pStyle w:val="PargrafodaLista"/>
+        <w:numPr>
+          <w:ilvl w:val="2"/>
+          <w:numId w:val="1"/>
+        </w:numPr>
+        <w:spacing w:line="360" w:lineRule="auto"/>
+        <w:jc w:val="both"/>
+        <w:rPr>
+          <w:rFonts w:ascii="Times New Roman" w:hAnsi="Times New Roman" w:cs="Times New Roman"/>
+          <w:sz w:val="24"/>
+          <w:szCs w:val="24"/>
+        </w:rPr>
+      </w:pPr>
+      <w:r>
+        <w:rPr>
+          <w:rFonts w:ascii="Times New Roman" w:hAnsi="Times New Roman" w:cs="Times New Roman"/>
+          <w:sz w:val="24"/>
+          <w:szCs w:val="24"/>
+        </w:rPr>
+        <w:lastRenderedPageBreak/>
+        <w:t>No caso das linguagens de baixo nível, elas já estão em linguagem de máquina, não necessitando do interpreter e tendo um desempenho melhor.</w:t>
       </w:r>
     </w:p>
     <w:sectPr>

</xml_diff>

<commit_message>
Tipos em uma lista
Aprendemos que podemos colocar vários tipos numa mesma lista
</commit_message>
<xml_diff>
--- a/Python para Data Science/Python para Data Science/Anotações/Python Para Data Science.docx
+++ b/Python para Data Science/Python para Data Science/Anotações/Python Para Data Science.docx
@@ -130,25 +130,7 @@
           <w:sz w:val="24"/>
           <w:szCs w:val="24"/>
         </w:rPr>
-        <w:t>Interpolação de str com f</w:t>
-      </w:r>
-      <w:proofErr w:type="gramStart"/>
-      <w:r>
-        <w:rPr>
-          <w:rFonts w:ascii="Times New Roman" w:hAnsi="Times New Roman" w:cs="Times New Roman"/>
-          <w:sz w:val="24"/>
-          <w:szCs w:val="24"/>
-        </w:rPr>
-        <w:t>’{</w:t>
-      </w:r>
-      <w:proofErr w:type="gramEnd"/>
-      <w:r>
-        <w:rPr>
-          <w:rFonts w:ascii="Times New Roman" w:hAnsi="Times New Roman" w:cs="Times New Roman"/>
-          <w:sz w:val="24"/>
-          <w:szCs w:val="24"/>
-        </w:rPr>
-        <w:t>}’: Podemos fazer interpolação</w:t>
+        <w:t>Interpolação de str com f’{}’: Podemos fazer interpolação</w:t>
       </w:r>
       <w:r>
         <w:rPr>
@@ -257,7 +239,6 @@
         </w:rPr>
         <w:br/>
       </w:r>
-      <w:proofErr w:type="gramStart"/>
       <w:r>
         <w:rPr>
           <w:rFonts w:ascii="Courier New" w:eastAsia="Times New Roman" w:hAnsi="Courier New" w:cs="Courier New"/>
@@ -278,8 +259,6 @@
         </w:rPr>
         <w:t>(</w:t>
       </w:r>
-      <w:proofErr w:type="spellStart"/>
-      <w:proofErr w:type="gramEnd"/>
       <w:r>
         <w:rPr>
           <w:rFonts w:ascii="Courier New" w:eastAsia="Times New Roman" w:hAnsi="Courier New" w:cs="Courier New"/>
@@ -288,18 +267,7 @@
           <w:szCs w:val="20"/>
           <w:lang w:eastAsia="pt-BR"/>
         </w:rPr>
-        <w:t>f'O</w:t>
-      </w:r>
-      <w:proofErr w:type="spellEnd"/>
-      <w:r>
-        <w:rPr>
-          <w:rFonts w:ascii="Courier New" w:eastAsia="Times New Roman" w:hAnsi="Courier New" w:cs="Courier New"/>
-          <w:color w:val="6A8759"/>
-          <w:sz w:val="20"/>
-          <w:szCs w:val="20"/>
-          <w:lang w:eastAsia="pt-BR"/>
-        </w:rPr>
-        <w:t xml:space="preserve"> nome é </w:t>
+        <w:t xml:space="preserve">f'O nome é </w:t>
       </w:r>
       <w:r>
         <w:rPr>
@@ -464,7 +432,6 @@
         </w:rPr>
         <w:br/>
       </w:r>
-      <w:proofErr w:type="gramStart"/>
       <w:r>
         <w:rPr>
           <w:color w:val="8888C6"/>
@@ -477,32 +444,17 @@
         </w:rPr>
         <w:t>(</w:t>
       </w:r>
-      <w:proofErr w:type="gramEnd"/>
       <w:r>
         <w:rPr>
           <w:color w:val="6A8759"/>
         </w:rPr>
-        <w:t xml:space="preserve">'O nome é {} e a idade é {} </w:t>
-      </w:r>
-      <w:proofErr w:type="spellStart"/>
-      <w:r>
-        <w:rPr>
-          <w:color w:val="6A8759"/>
-        </w:rPr>
-        <w:t>anos'</w:t>
-      </w:r>
-      <w:r>
-        <w:rPr>
-          <w:color w:val="A9B7C6"/>
-        </w:rPr>
-        <w:t>.format</w:t>
-      </w:r>
-      <w:proofErr w:type="spellEnd"/>
-      <w:r>
-        <w:rPr>
-          <w:color w:val="A9B7C6"/>
-        </w:rPr>
-        <w:t>(nome</w:t>
+        <w:t>'O nome é {} e a idade é {} anos'</w:t>
+      </w:r>
+      <w:r>
+        <w:rPr>
+          <w:color w:val="A9B7C6"/>
+        </w:rPr>
+        <w:t>.format(nome</w:t>
       </w:r>
       <w:r>
         <w:rPr>
@@ -564,23 +516,13 @@
         </w:rPr>
         <w:t xml:space="preserve"> </w:t>
       </w:r>
-      <w:proofErr w:type="gramStart"/>
-      <w:r>
-        <w:rPr>
-          <w:rFonts w:ascii="Times New Roman" w:hAnsi="Times New Roman" w:cs="Times New Roman"/>
-          <w:sz w:val="24"/>
-          <w:szCs w:val="24"/>
-        </w:rPr>
-        <w:t>Input(</w:t>
-      </w:r>
-      <w:proofErr w:type="gramEnd"/>
-      <w:r>
-        <w:rPr>
-          <w:rFonts w:ascii="Times New Roman" w:hAnsi="Times New Roman" w:cs="Times New Roman"/>
-          <w:sz w:val="24"/>
-          <w:szCs w:val="24"/>
-        </w:rPr>
-        <w:t>): Recebe uma entrada do usuário e o programa só continua sua execução após sua entrada</w:t>
+      <w:r>
+        <w:rPr>
+          <w:rFonts w:ascii="Times New Roman" w:hAnsi="Times New Roman" w:cs="Times New Roman"/>
+          <w:sz w:val="24"/>
+          <w:szCs w:val="24"/>
+        </w:rPr>
+        <w:t>Input(): Recebe uma entrada do usuário e o programa só continua sua execução após sua entrada</w:t>
       </w:r>
       <w:r>
         <w:rPr>
@@ -599,53 +541,90 @@
           <w:color w:val="A9B7C6"/>
         </w:rPr>
       </w:pPr>
-      <w:proofErr w:type="spellStart"/>
-      <w:r>
-        <w:rPr>
-          <w:color w:val="CC7832"/>
-        </w:rPr>
-        <w:t>def</w:t>
-      </w:r>
-      <w:proofErr w:type="spellEnd"/>
-      <w:r>
-        <w:rPr>
-          <w:color w:val="CC7832"/>
-        </w:rPr>
-        <w:t xml:space="preserve"> </w:t>
-      </w:r>
-      <w:proofErr w:type="spellStart"/>
-      <w:proofErr w:type="gramStart"/>
+      <w:r>
+        <w:rPr>
+          <w:color w:val="CC7832"/>
+        </w:rPr>
+        <w:t xml:space="preserve">def </w:t>
+      </w:r>
       <w:r>
         <w:rPr>
           <w:color w:val="FFC66D"/>
         </w:rPr>
         <w:t>saudacao</w:t>
       </w:r>
-      <w:proofErr w:type="spellEnd"/>
+      <w:r>
+        <w:rPr>
+          <w:color w:val="A9B7C6"/>
+        </w:rPr>
+        <w:t>():</w:t>
+      </w:r>
+      <w:r>
+        <w:rPr>
+          <w:color w:val="A9B7C6"/>
+        </w:rPr>
+        <w:br/>
+        <w:t xml:space="preserve">    nome = </w:t>
+      </w:r>
+      <w:r>
+        <w:rPr>
+          <w:color w:val="8888C6"/>
+        </w:rPr>
+        <w:t>input</w:t>
+      </w:r>
       <w:r>
         <w:rPr>
           <w:color w:val="A9B7C6"/>
         </w:rPr>
         <w:t>(</w:t>
       </w:r>
-      <w:proofErr w:type="gramEnd"/>
-      <w:r>
-        <w:rPr>
-          <w:color w:val="A9B7C6"/>
-        </w:rPr>
-        <w:t>):</w:t>
-      </w:r>
-      <w:r>
-        <w:rPr>
-          <w:color w:val="A9B7C6"/>
-        </w:rPr>
-        <w:br/>
-        <w:t xml:space="preserve">    nome = </w:t>
+      <w:r>
+        <w:rPr>
+          <w:color w:val="6A8759"/>
+        </w:rPr>
+        <w:t>'Qual o seu nome?</w:t>
+      </w:r>
+      <w:r>
+        <w:rPr>
+          <w:color w:val="CC7832"/>
+        </w:rPr>
+        <w:t>\n</w:t>
+      </w:r>
+      <w:r>
+        <w:rPr>
+          <w:color w:val="6A8759"/>
+        </w:rPr>
+        <w:t>R: '</w:t>
+      </w:r>
+      <w:r>
+        <w:rPr>
+          <w:color w:val="A9B7C6"/>
+        </w:rPr>
+        <w:t>)</w:t>
+      </w:r>
+      <w:r>
+        <w:rPr>
+          <w:color w:val="A9B7C6"/>
+        </w:rPr>
+        <w:br/>
+        <w:t xml:space="preserve">    idade = </w:t>
       </w:r>
       <w:r>
         <w:rPr>
           <w:color w:val="8888C6"/>
         </w:rPr>
+        <w:t>int</w:t>
+      </w:r>
+      <w:r>
+        <w:rPr>
+          <w:color w:val="A9B7C6"/>
+        </w:rPr>
+        <w:t>(</w:t>
+      </w:r>
+      <w:r>
+        <w:rPr>
+          <w:color w:val="8888C6"/>
+        </w:rPr>
         <w:t>input</w:t>
       </w:r>
       <w:r>
@@ -658,33 +637,104 @@
         <w:rPr>
           <w:color w:val="6A8759"/>
         </w:rPr>
-        <w:t>'Qual o seu nome?</w:t>
-      </w:r>
-      <w:r>
-        <w:rPr>
-          <w:color w:val="CC7832"/>
-        </w:rPr>
-        <w:t>\</w:t>
-      </w:r>
-      <w:proofErr w:type="spellStart"/>
-      <w:r>
-        <w:rPr>
-          <w:color w:val="CC7832"/>
-        </w:rPr>
-        <w:t>n</w:t>
+        <w:t>'E a sua idade, qual é?</w:t>
+      </w:r>
+      <w:r>
+        <w:rPr>
+          <w:color w:val="CC7832"/>
+        </w:rPr>
+        <w:t>\n</w:t>
       </w:r>
       <w:r>
         <w:rPr>
           <w:color w:val="6A8759"/>
         </w:rPr>
-        <w:t>R</w:t>
-      </w:r>
-      <w:proofErr w:type="spellEnd"/>
+        <w:t>R: '</w:t>
+      </w:r>
+      <w:r>
+        <w:rPr>
+          <w:color w:val="A9B7C6"/>
+        </w:rPr>
+        <w:t>))</w:t>
+      </w:r>
+      <w:r>
+        <w:rPr>
+          <w:color w:val="A9B7C6"/>
+        </w:rPr>
+        <w:br/>
+        <w:t xml:space="preserve">    </w:t>
+      </w:r>
+      <w:r>
+        <w:rPr>
+          <w:color w:val="CC7832"/>
+        </w:rPr>
+        <w:t xml:space="preserve">return </w:t>
+      </w:r>
+      <w:r>
+        <w:rPr>
+          <w:color w:val="8888C6"/>
+        </w:rPr>
+        <w:t>print</w:t>
+      </w:r>
+      <w:r>
+        <w:rPr>
+          <w:color w:val="A9B7C6"/>
+        </w:rPr>
+        <w:t>(</w:t>
+      </w:r>
       <w:r>
         <w:rPr>
           <w:color w:val="6A8759"/>
         </w:rPr>
-        <w:t>: '</w:t>
+        <w:t xml:space="preserve">f'Olá, </w:t>
+      </w:r>
+      <w:r>
+        <w:rPr>
+          <w:color w:val="CC7832"/>
+        </w:rPr>
+        <w:t>{</w:t>
+      </w:r>
+      <w:r>
+        <w:rPr>
+          <w:color w:val="A9B7C6"/>
+        </w:rPr>
+        <w:t>nome</w:t>
+      </w:r>
+      <w:r>
+        <w:rPr>
+          <w:color w:val="CC7832"/>
+        </w:rPr>
+        <w:t>}</w:t>
+      </w:r>
+      <w:r>
+        <w:rPr>
+          <w:color w:val="6A8759"/>
+        </w:rPr>
+        <w:t xml:space="preserve">! Você tem a mesma idade que eu: </w:t>
+      </w:r>
+      <w:r>
+        <w:rPr>
+          <w:color w:val="CC7832"/>
+        </w:rPr>
+        <w:t>{</w:t>
+      </w:r>
+      <w:r>
+        <w:rPr>
+          <w:color w:val="A9B7C6"/>
+        </w:rPr>
+        <w:t>idade</w:t>
+      </w:r>
+      <w:r>
+        <w:rPr>
+          <w:color w:val="CC7832"/>
+        </w:rPr>
+        <w:t>}</w:t>
+      </w:r>
+      <w:r>
+        <w:rPr>
+          <w:color w:val="6A8759"/>
+        </w:rPr>
+        <w:t xml:space="preserve"> anos'</w:t>
       </w:r>
       <w:r>
         <w:rPr>
@@ -697,206 +747,13 @@
           <w:color w:val="A9B7C6"/>
         </w:rPr>
         <w:br/>
-        <w:t xml:space="preserve">    idade = </w:t>
-      </w:r>
-      <w:proofErr w:type="spellStart"/>
-      <w:r>
-        <w:rPr>
-          <w:color w:val="8888C6"/>
-        </w:rPr>
-        <w:t>int</w:t>
-      </w:r>
-      <w:proofErr w:type="spellEnd"/>
-      <w:r>
-        <w:rPr>
-          <w:color w:val="A9B7C6"/>
-        </w:rPr>
-        <w:t>(</w:t>
-      </w:r>
-      <w:r>
-        <w:rPr>
-          <w:color w:val="8888C6"/>
-        </w:rPr>
-        <w:t>input</w:t>
-      </w:r>
-      <w:r>
-        <w:rPr>
-          <w:color w:val="A9B7C6"/>
-        </w:rPr>
-        <w:t>(</w:t>
-      </w:r>
-      <w:r>
-        <w:rPr>
-          <w:color w:val="6A8759"/>
-        </w:rPr>
-        <w:t>'E a sua idade, qual é?</w:t>
-      </w:r>
-      <w:r>
-        <w:rPr>
-          <w:color w:val="CC7832"/>
-        </w:rPr>
-        <w:t>\</w:t>
-      </w:r>
-      <w:proofErr w:type="spellStart"/>
-      <w:r>
-        <w:rPr>
-          <w:color w:val="CC7832"/>
-        </w:rPr>
-        <w:t>n</w:t>
-      </w:r>
-      <w:r>
-        <w:rPr>
-          <w:color w:val="6A8759"/>
-        </w:rPr>
-        <w:t>R</w:t>
-      </w:r>
-      <w:proofErr w:type="spellEnd"/>
-      <w:r>
-        <w:rPr>
-          <w:color w:val="6A8759"/>
-        </w:rPr>
-        <w:t>: '</w:t>
-      </w:r>
-      <w:r>
-        <w:rPr>
-          <w:color w:val="A9B7C6"/>
-        </w:rPr>
-        <w:t>))</w:t>
-      </w:r>
-      <w:r>
-        <w:rPr>
-          <w:color w:val="A9B7C6"/>
-        </w:rPr>
-        <w:br/>
-        <w:t xml:space="preserve">    </w:t>
-      </w:r>
-      <w:proofErr w:type="spellStart"/>
-      <w:r>
-        <w:rPr>
-          <w:color w:val="CC7832"/>
-        </w:rPr>
-        <w:t>return</w:t>
-      </w:r>
-      <w:proofErr w:type="spellEnd"/>
-      <w:r>
-        <w:rPr>
-          <w:color w:val="CC7832"/>
-        </w:rPr>
-        <w:t xml:space="preserve"> </w:t>
-      </w:r>
-      <w:r>
-        <w:rPr>
-          <w:color w:val="8888C6"/>
-        </w:rPr>
-        <w:t>print</w:t>
-      </w:r>
-      <w:r>
-        <w:rPr>
-          <w:color w:val="A9B7C6"/>
-        </w:rPr>
-        <w:t>(</w:t>
-      </w:r>
-      <w:proofErr w:type="spellStart"/>
-      <w:r>
-        <w:rPr>
-          <w:color w:val="6A8759"/>
-        </w:rPr>
-        <w:t>f'Olá</w:t>
-      </w:r>
-      <w:proofErr w:type="spellEnd"/>
-      <w:r>
-        <w:rPr>
-          <w:color w:val="6A8759"/>
-        </w:rPr>
-        <w:t xml:space="preserve">, </w:t>
-      </w:r>
-      <w:r>
-        <w:rPr>
-          <w:color w:val="CC7832"/>
-        </w:rPr>
-        <w:t>{</w:t>
-      </w:r>
-      <w:r>
-        <w:rPr>
-          <w:color w:val="A9B7C6"/>
-        </w:rPr>
-        <w:t>nome</w:t>
-      </w:r>
-      <w:r>
-        <w:rPr>
-          <w:color w:val="CC7832"/>
-        </w:rPr>
-        <w:t>}</w:t>
-      </w:r>
-      <w:r>
-        <w:rPr>
-          <w:color w:val="6A8759"/>
-        </w:rPr>
-        <w:t xml:space="preserve">! Você tem a mesma idade que eu: </w:t>
-      </w:r>
-      <w:r>
-        <w:rPr>
-          <w:color w:val="CC7832"/>
-        </w:rPr>
-        <w:t>{</w:t>
-      </w:r>
-      <w:r>
-        <w:rPr>
-          <w:color w:val="A9B7C6"/>
-        </w:rPr>
-        <w:t>idade</w:t>
-      </w:r>
-      <w:r>
-        <w:rPr>
-          <w:color w:val="CC7832"/>
-        </w:rPr>
-        <w:t>}</w:t>
-      </w:r>
-      <w:r>
-        <w:rPr>
-          <w:color w:val="6A8759"/>
-        </w:rPr>
-        <w:t xml:space="preserve"> anos'</w:t>
-      </w:r>
-      <w:r>
-        <w:rPr>
-          <w:color w:val="A9B7C6"/>
-        </w:rPr>
-        <w:t>)</w:t>
-      </w:r>
-      <w:r>
-        <w:rPr>
-          <w:color w:val="A9B7C6"/>
-        </w:rPr>
-        <w:br/>
-      </w:r>
-      <w:r>
-        <w:rPr>
-          <w:color w:val="A9B7C6"/>
-        </w:rPr>
-        <w:br/>
-      </w:r>
-      <w:proofErr w:type="spellStart"/>
-      <w:proofErr w:type="gramStart"/>
-      <w:r>
-        <w:rPr>
-          <w:color w:val="A9B7C6"/>
-        </w:rPr>
-        <w:t>saudacao</w:t>
-      </w:r>
-      <w:proofErr w:type="spellEnd"/>
-      <w:r>
-        <w:rPr>
-          <w:color w:val="A9B7C6"/>
-        </w:rPr>
-        <w:t>(</w:t>
-      </w:r>
-      <w:proofErr w:type="gramEnd"/>
-      <w:r>
-        <w:rPr>
-          <w:color w:val="A9B7C6"/>
-        </w:rPr>
-        <w:t>)</w:t>
+      </w:r>
+      <w:r>
+        <w:rPr>
+          <w:color w:val="A9B7C6"/>
+        </w:rPr>
+        <w:br/>
+        <w:t>saudacao()</w:t>
       </w:r>
     </w:p>
     <w:p>
@@ -992,25 +849,7 @@
           <w:sz w:val="24"/>
           <w:szCs w:val="24"/>
         </w:rPr>
-        <w:t xml:space="preserve">, por isso o </w:t>
-      </w:r>
-      <w:proofErr w:type="gramStart"/>
-      <w:r>
-        <w:rPr>
-          <w:rFonts w:ascii="Times New Roman" w:hAnsi="Times New Roman" w:cs="Times New Roman"/>
-          <w:sz w:val="24"/>
-          <w:szCs w:val="24"/>
-        </w:rPr>
-        <w:t>saudação(</w:t>
-      </w:r>
-      <w:proofErr w:type="gramEnd"/>
-      <w:r>
-        <w:rPr>
-          <w:rFonts w:ascii="Times New Roman" w:hAnsi="Times New Roman" w:cs="Times New Roman"/>
-          <w:sz w:val="24"/>
-          <w:szCs w:val="24"/>
-        </w:rPr>
-        <w:t>) lá no fim</w:t>
+        <w:t>, por isso o saudação() lá no fim</w:t>
       </w:r>
       <w:r>
         <w:rPr>
@@ -1098,25 +937,7 @@
           <w:sz w:val="24"/>
           <w:szCs w:val="24"/>
         </w:rPr>
-        <w:t xml:space="preserve">A desvantagem é que o </w:t>
-      </w:r>
-      <w:proofErr w:type="spellStart"/>
-      <w:r>
-        <w:rPr>
-          <w:rFonts w:ascii="Times New Roman" w:hAnsi="Times New Roman" w:cs="Times New Roman"/>
-          <w:sz w:val="24"/>
-          <w:szCs w:val="24"/>
-        </w:rPr>
-        <w:t>interpreter</w:t>
-      </w:r>
-      <w:proofErr w:type="spellEnd"/>
-      <w:r>
-        <w:rPr>
-          <w:rFonts w:ascii="Times New Roman" w:hAnsi="Times New Roman" w:cs="Times New Roman"/>
-          <w:sz w:val="24"/>
-          <w:szCs w:val="24"/>
-        </w:rPr>
-        <w:t xml:space="preserve"> precisa traduzir o que escrevemos para linguagem de máquina, para que o computador execute.</w:t>
+        <w:t>A desvantagem é que o interpreter precisa traduzir o que escrevemos para linguagem de máquina, para que o computador execute.</w:t>
       </w:r>
     </w:p>
     <w:p>
@@ -1141,25 +962,7 @@
           <w:szCs w:val="24"/>
         </w:rPr>
         <w:lastRenderedPageBreak/>
-        <w:t xml:space="preserve">No caso das linguagens de baixo nível, elas já estão em linguagem de máquina, não necessitando do </w:t>
-      </w:r>
-      <w:proofErr w:type="spellStart"/>
-      <w:r>
-        <w:rPr>
-          <w:rFonts w:ascii="Times New Roman" w:hAnsi="Times New Roman" w:cs="Times New Roman"/>
-          <w:sz w:val="24"/>
-          <w:szCs w:val="24"/>
-        </w:rPr>
-        <w:t>interpreter</w:t>
-      </w:r>
-      <w:proofErr w:type="spellEnd"/>
-      <w:r>
-        <w:rPr>
-          <w:rFonts w:ascii="Times New Roman" w:hAnsi="Times New Roman" w:cs="Times New Roman"/>
-          <w:sz w:val="24"/>
-          <w:szCs w:val="24"/>
-        </w:rPr>
-        <w:t xml:space="preserve"> e tendo um desempenho melhor.</w:t>
+        <w:t>No caso das linguagens de baixo nível, elas já estão em linguagem de máquina, não necessitando do interpreter e tendo um desempenho melhor.</w:t>
       </w:r>
     </w:p>
     <w:p>
@@ -1336,167 +1139,115 @@
           <w:color w:val="A9B7C6"/>
         </w:rPr>
       </w:pPr>
-      <w:proofErr w:type="spellStart"/>
-      <w:r>
-        <w:rPr>
-          <w:color w:val="CC7832"/>
-        </w:rPr>
-        <w:t>def</w:t>
-      </w:r>
-      <w:proofErr w:type="spellEnd"/>
-      <w:r>
-        <w:rPr>
-          <w:color w:val="CC7832"/>
-        </w:rPr>
-        <w:t xml:space="preserve"> </w:t>
-      </w:r>
-      <w:proofErr w:type="spellStart"/>
+      <w:r>
+        <w:rPr>
+          <w:color w:val="CC7832"/>
+        </w:rPr>
+        <w:t xml:space="preserve">def </w:t>
+      </w:r>
       <w:r>
         <w:rPr>
           <w:color w:val="FFC66D"/>
         </w:rPr>
         <w:t>saudacao_com_parametros</w:t>
       </w:r>
-      <w:proofErr w:type="spellEnd"/>
+      <w:r>
+        <w:rPr>
+          <w:color w:val="A9B7C6"/>
+        </w:rPr>
+        <w:t>(nome_da_pessoa):</w:t>
+      </w:r>
+      <w:r>
+        <w:rPr>
+          <w:color w:val="A9B7C6"/>
+        </w:rPr>
+        <w:br/>
+        <w:t xml:space="preserve">    </w:t>
+      </w:r>
+      <w:r>
+        <w:rPr>
+          <w:color w:val="CC7832"/>
+        </w:rPr>
+        <w:t xml:space="preserve">return </w:t>
+      </w:r>
+      <w:r>
+        <w:rPr>
+          <w:color w:val="8888C6"/>
+        </w:rPr>
+        <w:t>print</w:t>
+      </w:r>
       <w:r>
         <w:rPr>
           <w:color w:val="A9B7C6"/>
         </w:rPr>
         <w:t>(</w:t>
       </w:r>
-      <w:proofErr w:type="spellStart"/>
+      <w:r>
+        <w:rPr>
+          <w:color w:val="6A8759"/>
+        </w:rPr>
+        <w:t xml:space="preserve">f'Bom dia, </w:t>
+      </w:r>
+      <w:r>
+        <w:rPr>
+          <w:color w:val="CC7832"/>
+        </w:rPr>
+        <w:t>{</w:t>
+      </w:r>
       <w:r>
         <w:rPr>
           <w:color w:val="A9B7C6"/>
         </w:rPr>
         <w:t>nome_da_pessoa</w:t>
       </w:r>
-      <w:proofErr w:type="spellEnd"/>
-      <w:r>
-        <w:rPr>
-          <w:color w:val="A9B7C6"/>
-        </w:rPr>
-        <w:t>):</w:t>
-      </w:r>
-      <w:r>
-        <w:rPr>
-          <w:color w:val="A9B7C6"/>
-        </w:rPr>
-        <w:br/>
-        <w:t xml:space="preserve">    </w:t>
-      </w:r>
-      <w:proofErr w:type="spellStart"/>
-      <w:r>
-        <w:rPr>
-          <w:color w:val="CC7832"/>
-        </w:rPr>
-        <w:t>return</w:t>
-      </w:r>
-      <w:proofErr w:type="spellEnd"/>
-      <w:r>
-        <w:rPr>
-          <w:color w:val="CC7832"/>
-        </w:rPr>
-        <w:t xml:space="preserve"> </w:t>
-      </w:r>
-      <w:proofErr w:type="gramStart"/>
-      <w:r>
-        <w:rPr>
-          <w:color w:val="8888C6"/>
-        </w:rPr>
-        <w:t>print</w:t>
-      </w:r>
-      <w:r>
-        <w:rPr>
-          <w:color w:val="A9B7C6"/>
-        </w:rPr>
-        <w:t>(</w:t>
-      </w:r>
-      <w:proofErr w:type="spellStart"/>
-      <w:proofErr w:type="gramEnd"/>
+      <w:r>
+        <w:rPr>
+          <w:color w:val="CC7832"/>
+        </w:rPr>
+        <w:t>}</w:t>
+      </w:r>
       <w:r>
         <w:rPr>
           <w:color w:val="6A8759"/>
         </w:rPr>
-        <w:t>f'Bom</w:t>
-      </w:r>
-      <w:proofErr w:type="spellEnd"/>
+        <w:t>!'</w:t>
+      </w:r>
+      <w:r>
+        <w:rPr>
+          <w:color w:val="A9B7C6"/>
+        </w:rPr>
+        <w:t>)</w:t>
+      </w:r>
+      <w:r>
+        <w:rPr>
+          <w:color w:val="A9B7C6"/>
+        </w:rPr>
+        <w:br/>
+      </w:r>
+      <w:r>
+        <w:rPr>
+          <w:color w:val="A9B7C6"/>
+        </w:rPr>
+        <w:br/>
+        <w:t xml:space="preserve">nome = </w:t>
+      </w:r>
       <w:r>
         <w:rPr>
           <w:color w:val="6A8759"/>
         </w:rPr>
-        <w:t xml:space="preserve"> dia, </w:t>
-      </w:r>
-      <w:r>
-        <w:rPr>
-          <w:color w:val="CC7832"/>
-        </w:rPr>
-        <w:t>{</w:t>
-      </w:r>
-      <w:proofErr w:type="spellStart"/>
-      <w:r>
-        <w:rPr>
-          <w:color w:val="A9B7C6"/>
-        </w:rPr>
-        <w:t>nome_da_pessoa</w:t>
-      </w:r>
-      <w:proofErr w:type="spellEnd"/>
-      <w:r>
-        <w:rPr>
-          <w:color w:val="CC7832"/>
-        </w:rPr>
-        <w:t>}</w:t>
+        <w:t>'Luiza'</w:t>
       </w:r>
       <w:r>
         <w:rPr>
           <w:color w:val="6A8759"/>
         </w:rPr>
-        <w:t>!'</w:t>
-      </w:r>
-      <w:r>
-        <w:rPr>
-          <w:color w:val="A9B7C6"/>
-        </w:rPr>
-        <w:t>)</w:t>
-      </w:r>
-      <w:r>
-        <w:rPr>
-          <w:color w:val="A9B7C6"/>
-        </w:rPr>
-        <w:br/>
-      </w:r>
-      <w:r>
-        <w:rPr>
-          <w:color w:val="A9B7C6"/>
-        </w:rPr>
-        <w:br/>
-        <w:t xml:space="preserve">nome = </w:t>
-      </w:r>
-      <w:r>
-        <w:rPr>
-          <w:color w:val="6A8759"/>
-        </w:rPr>
-        <w:t>'Luiza'</w:t>
-      </w:r>
-      <w:r>
-        <w:rPr>
-          <w:color w:val="6A8759"/>
-        </w:rPr>
-        <w:br/>
-      </w:r>
-      <w:proofErr w:type="spellStart"/>
-      <w:r>
-        <w:rPr>
-          <w:color w:val="A9B7C6"/>
-        </w:rPr>
-        <w:t>saudacao_com_parametros</w:t>
-      </w:r>
-      <w:proofErr w:type="spellEnd"/>
-      <w:r>
-        <w:rPr>
-          <w:color w:val="A9B7C6"/>
-        </w:rPr>
-        <w:t>(nome)</w:t>
+        <w:br/>
+      </w:r>
+      <w:r>
+        <w:rPr>
+          <w:color w:val="A9B7C6"/>
+        </w:rPr>
+        <w:t>saudacao_com_parametros(nome)</w:t>
       </w:r>
     </w:p>
     <w:p>
@@ -1563,47 +1314,91 @@
         </w:rPr>
         <w:br/>
       </w:r>
-      <w:proofErr w:type="spellStart"/>
-      <w:r>
-        <w:rPr>
-          <w:color w:val="CC7832"/>
-        </w:rPr>
-        <w:t>def</w:t>
-      </w:r>
-      <w:proofErr w:type="spellEnd"/>
-      <w:r>
-        <w:rPr>
-          <w:color w:val="CC7832"/>
-        </w:rPr>
-        <w:t xml:space="preserve"> </w:t>
-      </w:r>
-      <w:proofErr w:type="spellStart"/>
+      <w:r>
+        <w:rPr>
+          <w:color w:val="CC7832"/>
+        </w:rPr>
+        <w:t xml:space="preserve">def </w:t>
+      </w:r>
       <w:r>
         <w:rPr>
           <w:color w:val="FFC66D"/>
         </w:rPr>
         <w:t>verifica_se_pode_dirigir</w:t>
       </w:r>
-      <w:proofErr w:type="spellEnd"/>
+      <w:r>
+        <w:rPr>
+          <w:color w:val="A9B7C6"/>
+        </w:rPr>
+        <w:t>(idade_usuario):</w:t>
+      </w:r>
+      <w:r>
+        <w:rPr>
+          <w:color w:val="A9B7C6"/>
+        </w:rPr>
+        <w:br/>
+        <w:t xml:space="preserve">    </w:t>
+      </w:r>
+      <w:r>
+        <w:rPr>
+          <w:color w:val="CC7832"/>
+        </w:rPr>
+        <w:t xml:space="preserve">if </w:t>
+      </w:r>
+      <w:r>
+        <w:rPr>
+          <w:color w:val="A9B7C6"/>
+        </w:rPr>
+        <w:t xml:space="preserve">idade_usuario &gt;= </w:t>
+      </w:r>
+      <w:r>
+        <w:rPr>
+          <w:color w:val="6897BB"/>
+        </w:rPr>
+        <w:t>18</w:t>
+      </w:r>
+      <w:r>
+        <w:rPr>
+          <w:color w:val="A9B7C6"/>
+        </w:rPr>
+        <w:t>:</w:t>
+      </w:r>
+      <w:r>
+        <w:rPr>
+          <w:color w:val="A9B7C6"/>
+        </w:rPr>
+        <w:br/>
+        <w:t xml:space="preserve">        </w:t>
+      </w:r>
+      <w:r>
+        <w:rPr>
+          <w:color w:val="CC7832"/>
+        </w:rPr>
+        <w:t xml:space="preserve">return </w:t>
+      </w:r>
+      <w:r>
+        <w:rPr>
+          <w:color w:val="8888C6"/>
+        </w:rPr>
+        <w:t>print</w:t>
+      </w:r>
       <w:r>
         <w:rPr>
           <w:color w:val="A9B7C6"/>
         </w:rPr>
         <w:t>(</w:t>
       </w:r>
-      <w:proofErr w:type="spellStart"/>
-      <w:r>
-        <w:rPr>
-          <w:color w:val="A9B7C6"/>
-        </w:rPr>
-        <w:t>idade_usuario</w:t>
-      </w:r>
-      <w:proofErr w:type="spellEnd"/>
-      <w:r>
-        <w:rPr>
-          <w:color w:val="A9B7C6"/>
-        </w:rPr>
-        <w:t>):</w:t>
+      <w:r>
+        <w:rPr>
+          <w:color w:val="6A8759"/>
+        </w:rPr>
+        <w:t>f'Você pode dirigir!'</w:t>
+      </w:r>
+      <w:r>
+        <w:rPr>
+          <w:color w:val="A9B7C6"/>
+        </w:rPr>
+        <w:t>)</w:t>
       </w:r>
       <w:r>
         <w:rPr>
@@ -1616,27 +1411,7 @@
         <w:rPr>
           <w:color w:val="CC7832"/>
         </w:rPr>
-        <w:t xml:space="preserve">if </w:t>
-      </w:r>
-      <w:proofErr w:type="spellStart"/>
-      <w:r>
-        <w:rPr>
-          <w:color w:val="A9B7C6"/>
-        </w:rPr>
-        <w:t>idade_usuario</w:t>
-      </w:r>
-      <w:proofErr w:type="spellEnd"/>
-      <w:r>
-        <w:rPr>
-          <w:color w:val="A9B7C6"/>
-        </w:rPr>
-        <w:t xml:space="preserve"> &gt;= </w:t>
-      </w:r>
-      <w:r>
-        <w:rPr>
-          <w:color w:val="6897BB"/>
-        </w:rPr>
-        <w:t>18</w:t>
+        <w:t>else</w:t>
       </w:r>
       <w:r>
         <w:rPr>
@@ -1651,26 +1426,17 @@
         <w:br/>
         <w:t xml:space="preserve">        </w:t>
       </w:r>
-      <w:proofErr w:type="spellStart"/>
-      <w:r>
-        <w:rPr>
-          <w:color w:val="CC7832"/>
-        </w:rPr>
-        <w:t>return</w:t>
-      </w:r>
-      <w:proofErr w:type="spellEnd"/>
-      <w:r>
-        <w:rPr>
-          <w:color w:val="CC7832"/>
-        </w:rPr>
-        <w:t xml:space="preserve"> </w:t>
-      </w:r>
-      <w:proofErr w:type="gramStart"/>
+      <w:r>
+        <w:rPr>
+          <w:color w:val="CC7832"/>
+        </w:rPr>
+        <w:t xml:space="preserve">raise </w:t>
+      </w:r>
       <w:r>
         <w:rPr>
           <w:color w:val="8888C6"/>
         </w:rPr>
-        <w:t>print</w:t>
+        <w:t>ValueError</w:t>
       </w:r>
       <w:r>
         <w:rPr>
@@ -1678,20 +1444,11 @@
         </w:rPr>
         <w:t>(</w:t>
       </w:r>
-      <w:proofErr w:type="spellStart"/>
-      <w:proofErr w:type="gramEnd"/>
       <w:r>
         <w:rPr>
           <w:color w:val="6A8759"/>
         </w:rPr>
-        <w:t>f'Você</w:t>
-      </w:r>
-      <w:proofErr w:type="spellEnd"/>
-      <w:r>
-        <w:rPr>
-          <w:color w:val="6A8759"/>
-        </w:rPr>
-        <w:t xml:space="preserve"> pode dirigir!'</w:t>
+        <w:t>'Você não tem idade para dirigir!'</w:t>
       </w:r>
       <w:r>
         <w:rPr>
@@ -1704,94 +1461,13 @@
           <w:color w:val="A9B7C6"/>
         </w:rPr>
         <w:br/>
-        <w:t xml:space="preserve">    </w:t>
-      </w:r>
-      <w:proofErr w:type="spellStart"/>
-      <w:r>
-        <w:rPr>
-          <w:color w:val="CC7832"/>
-        </w:rPr>
-        <w:t>else</w:t>
-      </w:r>
-      <w:proofErr w:type="spellEnd"/>
-      <w:r>
-        <w:rPr>
-          <w:color w:val="A9B7C6"/>
-        </w:rPr>
-        <w:t>:</w:t>
-      </w:r>
-      <w:r>
-        <w:rPr>
-          <w:color w:val="A9B7C6"/>
-        </w:rPr>
-        <w:br/>
-        <w:t xml:space="preserve">        </w:t>
-      </w:r>
-      <w:proofErr w:type="spellStart"/>
-      <w:r>
-        <w:rPr>
-          <w:color w:val="CC7832"/>
-        </w:rPr>
-        <w:t>raise</w:t>
-      </w:r>
-      <w:proofErr w:type="spellEnd"/>
-      <w:r>
-        <w:rPr>
-          <w:color w:val="CC7832"/>
-        </w:rPr>
-        <w:t xml:space="preserve"> </w:t>
-      </w:r>
-      <w:proofErr w:type="spellStart"/>
-      <w:r>
-        <w:rPr>
-          <w:color w:val="8888C6"/>
-        </w:rPr>
-        <w:t>ValueError</w:t>
-      </w:r>
-      <w:proofErr w:type="spellEnd"/>
-      <w:r>
-        <w:rPr>
-          <w:color w:val="A9B7C6"/>
-        </w:rPr>
-        <w:t>(</w:t>
-      </w:r>
-      <w:r>
-        <w:rPr>
-          <w:color w:val="6A8759"/>
-        </w:rPr>
-        <w:t>'Você não tem idade para dirigir!'</w:t>
-      </w:r>
-      <w:r>
-        <w:rPr>
-          <w:color w:val="A9B7C6"/>
-        </w:rPr>
-        <w:t>)</w:t>
-      </w:r>
-      <w:r>
-        <w:rPr>
-          <w:color w:val="A9B7C6"/>
-        </w:rPr>
-        <w:br/>
-      </w:r>
-      <w:r>
-        <w:rPr>
-          <w:color w:val="A9B7C6"/>
-        </w:rPr>
-        <w:br/>
-      </w:r>
-      <w:proofErr w:type="spellStart"/>
-      <w:r>
-        <w:rPr>
-          <w:color w:val="A9B7C6"/>
-        </w:rPr>
-        <w:t>verifica_se_pode_dirigir</w:t>
-      </w:r>
-      <w:proofErr w:type="spellEnd"/>
-      <w:r>
-        <w:rPr>
-          <w:color w:val="A9B7C6"/>
-        </w:rPr>
-        <w:t>(idade)</w:t>
+      </w:r>
+      <w:r>
+        <w:rPr>
+          <w:color w:val="A9B7C6"/>
+        </w:rPr>
+        <w:br/>
+        <w:t>verifica_se_pode_dirigir(idade)</w:t>
       </w:r>
     </w:p>
     <w:p>
@@ -1839,61 +1515,7 @@
           <w:sz w:val="24"/>
           <w:szCs w:val="24"/>
         </w:rPr>
-        <w:t xml:space="preserve"> Podemos converter tipos de str para </w:t>
-      </w:r>
-      <w:proofErr w:type="spellStart"/>
-      <w:r>
-        <w:rPr>
-          <w:rFonts w:ascii="Times New Roman" w:hAnsi="Times New Roman" w:cs="Times New Roman"/>
-          <w:sz w:val="24"/>
-          <w:szCs w:val="24"/>
-        </w:rPr>
-        <w:t>int</w:t>
-      </w:r>
-      <w:proofErr w:type="spellEnd"/>
-      <w:r>
-        <w:rPr>
-          <w:rFonts w:ascii="Times New Roman" w:hAnsi="Times New Roman" w:cs="Times New Roman"/>
-          <w:sz w:val="24"/>
-          <w:szCs w:val="24"/>
-        </w:rPr>
-        <w:t xml:space="preserve">, </w:t>
-      </w:r>
-      <w:proofErr w:type="spellStart"/>
-      <w:r>
-        <w:rPr>
-          <w:rFonts w:ascii="Times New Roman" w:hAnsi="Times New Roman" w:cs="Times New Roman"/>
-          <w:sz w:val="24"/>
-          <w:szCs w:val="24"/>
-        </w:rPr>
-        <w:t>int</w:t>
-      </w:r>
-      <w:proofErr w:type="spellEnd"/>
-      <w:r>
-        <w:rPr>
-          <w:rFonts w:ascii="Times New Roman" w:hAnsi="Times New Roman" w:cs="Times New Roman"/>
-          <w:sz w:val="24"/>
-          <w:szCs w:val="24"/>
-        </w:rPr>
-        <w:t xml:space="preserve"> para str, </w:t>
-      </w:r>
-      <w:proofErr w:type="spellStart"/>
-      <w:r>
-        <w:rPr>
-          <w:rFonts w:ascii="Times New Roman" w:hAnsi="Times New Roman" w:cs="Times New Roman"/>
-          <w:sz w:val="24"/>
-          <w:szCs w:val="24"/>
-        </w:rPr>
-        <w:t>float</w:t>
-      </w:r>
-      <w:proofErr w:type="spellEnd"/>
-      <w:r>
-        <w:rPr>
-          <w:rFonts w:ascii="Times New Roman" w:hAnsi="Times New Roman" w:cs="Times New Roman"/>
-          <w:sz w:val="24"/>
-          <w:szCs w:val="24"/>
-        </w:rPr>
-        <w:t xml:space="preserve"> para str e assim por diante.</w:t>
+        <w:t xml:space="preserve"> Podemos converter tipos de str para int, int para str, float para str e assim por diante.</w:t>
       </w:r>
     </w:p>
     <w:p>
@@ -1952,61 +1574,117 @@
           <w:color w:val="A9B7C6"/>
         </w:rPr>
       </w:pPr>
-      <w:proofErr w:type="spellStart"/>
       <w:r>
         <w:rPr>
           <w:color w:val="CC7832"/>
         </w:rPr>
         <w:lastRenderedPageBreak/>
-        <w:t>def</w:t>
-      </w:r>
-      <w:proofErr w:type="spellEnd"/>
-      <w:r>
-        <w:rPr>
-          <w:color w:val="CC7832"/>
-        </w:rPr>
-        <w:t xml:space="preserve"> </w:t>
-      </w:r>
-      <w:proofErr w:type="spellStart"/>
+        <w:t xml:space="preserve">def </w:t>
+      </w:r>
       <w:r>
         <w:rPr>
           <w:color w:val="FFC66D"/>
         </w:rPr>
-        <w:t>verifica_se_pode_dirigir_sem_</w:t>
-      </w:r>
-      <w:proofErr w:type="gramStart"/>
-      <w:r>
-        <w:rPr>
-          <w:color w:val="FFC66D"/>
-        </w:rPr>
-        <w:t>parametros</w:t>
-      </w:r>
-      <w:proofErr w:type="spellEnd"/>
+        <w:t>verifica_se_pode_dirigir_sem_parametros</w:t>
+      </w:r>
+      <w:r>
+        <w:rPr>
+          <w:color w:val="A9B7C6"/>
+        </w:rPr>
+        <w:t>():</w:t>
+      </w:r>
+      <w:r>
+        <w:rPr>
+          <w:color w:val="A9B7C6"/>
+        </w:rPr>
+        <w:br/>
+        <w:t xml:space="preserve">    idade = </w:t>
+      </w:r>
+      <w:r>
+        <w:rPr>
+          <w:color w:val="8888C6"/>
+        </w:rPr>
+        <w:t>input</w:t>
+      </w:r>
       <w:r>
         <w:rPr>
           <w:color w:val="A9B7C6"/>
         </w:rPr>
         <w:t>(</w:t>
       </w:r>
-      <w:proofErr w:type="gramEnd"/>
-      <w:r>
-        <w:rPr>
-          <w:color w:val="A9B7C6"/>
-        </w:rPr>
-        <w:t>):</w:t>
-      </w:r>
-      <w:r>
-        <w:rPr>
-          <w:color w:val="A9B7C6"/>
-        </w:rPr>
-        <w:br/>
-        <w:t xml:space="preserve">    idade = </w:t>
+      <w:r>
+        <w:rPr>
+          <w:color w:val="6A8759"/>
+        </w:rPr>
+        <w:t>'Qual a sua idade?</w:t>
+      </w:r>
+      <w:r>
+        <w:rPr>
+          <w:color w:val="CC7832"/>
+        </w:rPr>
+        <w:t>\n</w:t>
+      </w:r>
+      <w:r>
+        <w:rPr>
+          <w:color w:val="6A8759"/>
+        </w:rPr>
+        <w:t>R: '</w:t>
+      </w:r>
+      <w:r>
+        <w:rPr>
+          <w:color w:val="A9B7C6"/>
+        </w:rPr>
+        <w:t>)</w:t>
+      </w:r>
+      <w:r>
+        <w:rPr>
+          <w:color w:val="A9B7C6"/>
+        </w:rPr>
+        <w:br/>
+        <w:t xml:space="preserve">    </w:t>
+      </w:r>
+      <w:r>
+        <w:rPr>
+          <w:color w:val="CC7832"/>
+        </w:rPr>
+        <w:t xml:space="preserve">if </w:t>
+      </w:r>
+      <w:r>
+        <w:rPr>
+          <w:color w:val="A9B7C6"/>
+        </w:rPr>
+        <w:t xml:space="preserve">idade &gt;= </w:t>
+      </w:r>
+      <w:r>
+        <w:rPr>
+          <w:color w:val="6897BB"/>
+        </w:rPr>
+        <w:t>18</w:t>
+      </w:r>
+      <w:r>
+        <w:rPr>
+          <w:color w:val="A9B7C6"/>
+        </w:rPr>
+        <w:t>:</w:t>
+      </w:r>
+      <w:r>
+        <w:rPr>
+          <w:color w:val="A9B7C6"/>
+        </w:rPr>
+        <w:br/>
+        <w:t xml:space="preserve">        </w:t>
+      </w:r>
+      <w:r>
+        <w:rPr>
+          <w:color w:val="CC7832"/>
+        </w:rPr>
+        <w:t xml:space="preserve">return </w:t>
       </w:r>
       <w:r>
         <w:rPr>
           <w:color w:val="8888C6"/>
         </w:rPr>
-        <w:t>input</w:t>
+        <w:t>print</w:t>
       </w:r>
       <w:r>
         <w:rPr>
@@ -2018,33 +1696,63 @@
         <w:rPr>
           <w:color w:val="6A8759"/>
         </w:rPr>
-        <w:t>'Qual a sua idade?</w:t>
-      </w:r>
-      <w:r>
-        <w:rPr>
-          <w:color w:val="CC7832"/>
-        </w:rPr>
-        <w:t>\</w:t>
-      </w:r>
-      <w:proofErr w:type="spellStart"/>
-      <w:r>
-        <w:rPr>
-          <w:color w:val="CC7832"/>
-        </w:rPr>
-        <w:t>n</w:t>
+        <w:t>f'Você tem permissão dirigir!'</w:t>
+      </w:r>
+      <w:r>
+        <w:rPr>
+          <w:color w:val="A9B7C6"/>
+        </w:rPr>
+        <w:t>)</w:t>
+      </w:r>
+      <w:r>
+        <w:rPr>
+          <w:color w:val="A9B7C6"/>
+        </w:rPr>
+        <w:br/>
+        <w:t xml:space="preserve">    </w:t>
+      </w:r>
+      <w:r>
+        <w:rPr>
+          <w:color w:val="CC7832"/>
+        </w:rPr>
+        <w:t>else</w:t>
+      </w:r>
+      <w:r>
+        <w:rPr>
+          <w:color w:val="A9B7C6"/>
+        </w:rPr>
+        <w:t>:</w:t>
+      </w:r>
+      <w:r>
+        <w:rPr>
+          <w:color w:val="A9B7C6"/>
+        </w:rPr>
+        <w:br/>
+        <w:t xml:space="preserve">        </w:t>
+      </w:r>
+      <w:r>
+        <w:rPr>
+          <w:color w:val="CC7832"/>
+        </w:rPr>
+        <w:t xml:space="preserve">raise </w:t>
+      </w:r>
+      <w:r>
+        <w:rPr>
+          <w:color w:val="8888C6"/>
+        </w:rPr>
+        <w:t>ValueError</w:t>
+      </w:r>
+      <w:r>
+        <w:rPr>
+          <w:color w:val="A9B7C6"/>
+        </w:rPr>
+        <w:t>(</w:t>
       </w:r>
       <w:r>
         <w:rPr>
           <w:color w:val="6A8759"/>
         </w:rPr>
-        <w:t>R</w:t>
-      </w:r>
-      <w:proofErr w:type="spellEnd"/>
-      <w:r>
-        <w:rPr>
-          <w:color w:val="6A8759"/>
-        </w:rPr>
-        <w:t>: '</w:t>
+        <w:t>'Você não tem idade para dirigir!'</w:t>
       </w:r>
       <w:r>
         <w:rPr>
@@ -2057,178 +1765,13 @@
           <w:color w:val="A9B7C6"/>
         </w:rPr>
         <w:br/>
-        <w:t xml:space="preserve">    </w:t>
-      </w:r>
-      <w:r>
-        <w:rPr>
-          <w:color w:val="CC7832"/>
-        </w:rPr>
-        <w:t xml:space="preserve">if </w:t>
-      </w:r>
-      <w:r>
-        <w:rPr>
-          <w:color w:val="A9B7C6"/>
-        </w:rPr>
-        <w:t xml:space="preserve">idade &gt;= </w:t>
-      </w:r>
-      <w:r>
-        <w:rPr>
-          <w:color w:val="6897BB"/>
-        </w:rPr>
-        <w:t>18</w:t>
-      </w:r>
-      <w:r>
-        <w:rPr>
-          <w:color w:val="A9B7C6"/>
-        </w:rPr>
-        <w:t>:</w:t>
-      </w:r>
-      <w:r>
-        <w:rPr>
-          <w:color w:val="A9B7C6"/>
-        </w:rPr>
-        <w:br/>
-        <w:t xml:space="preserve">        </w:t>
-      </w:r>
-      <w:proofErr w:type="spellStart"/>
-      <w:r>
-        <w:rPr>
-          <w:color w:val="CC7832"/>
-        </w:rPr>
-        <w:t>return</w:t>
-      </w:r>
-      <w:proofErr w:type="spellEnd"/>
-      <w:r>
-        <w:rPr>
-          <w:color w:val="CC7832"/>
-        </w:rPr>
-        <w:t xml:space="preserve"> </w:t>
-      </w:r>
-      <w:r>
-        <w:rPr>
-          <w:color w:val="8888C6"/>
-        </w:rPr>
-        <w:t>print</w:t>
-      </w:r>
-      <w:r>
-        <w:rPr>
-          <w:color w:val="A9B7C6"/>
-        </w:rPr>
-        <w:t>(</w:t>
-      </w:r>
-      <w:proofErr w:type="spellStart"/>
-      <w:r>
-        <w:rPr>
-          <w:color w:val="6A8759"/>
-        </w:rPr>
-        <w:t>f'Você</w:t>
-      </w:r>
-      <w:proofErr w:type="spellEnd"/>
-      <w:r>
-        <w:rPr>
-          <w:color w:val="6A8759"/>
-        </w:rPr>
-        <w:t xml:space="preserve"> tem permissão dirigir!'</w:t>
-      </w:r>
-      <w:r>
-        <w:rPr>
-          <w:color w:val="A9B7C6"/>
-        </w:rPr>
-        <w:t>)</w:t>
-      </w:r>
-      <w:r>
-        <w:rPr>
-          <w:color w:val="A9B7C6"/>
-        </w:rPr>
-        <w:br/>
-        <w:t xml:space="preserve">    </w:t>
-      </w:r>
-      <w:proofErr w:type="spellStart"/>
-      <w:r>
-        <w:rPr>
-          <w:color w:val="CC7832"/>
-        </w:rPr>
-        <w:t>else</w:t>
-      </w:r>
-      <w:proofErr w:type="spellEnd"/>
-      <w:r>
-        <w:rPr>
-          <w:color w:val="A9B7C6"/>
-        </w:rPr>
-        <w:t>:</w:t>
-      </w:r>
-      <w:r>
-        <w:rPr>
-          <w:color w:val="A9B7C6"/>
-        </w:rPr>
-        <w:br/>
-        <w:t xml:space="preserve">        </w:t>
-      </w:r>
-      <w:proofErr w:type="spellStart"/>
-      <w:r>
-        <w:rPr>
-          <w:color w:val="CC7832"/>
-        </w:rPr>
-        <w:t>raise</w:t>
-      </w:r>
-      <w:proofErr w:type="spellEnd"/>
-      <w:r>
-        <w:rPr>
-          <w:color w:val="CC7832"/>
-        </w:rPr>
-        <w:t xml:space="preserve"> </w:t>
-      </w:r>
-      <w:proofErr w:type="spellStart"/>
-      <w:r>
-        <w:rPr>
-          <w:color w:val="8888C6"/>
-        </w:rPr>
-        <w:t>ValueError</w:t>
-      </w:r>
-      <w:proofErr w:type="spellEnd"/>
-      <w:r>
-        <w:rPr>
-          <w:color w:val="A9B7C6"/>
-        </w:rPr>
-        <w:t>(</w:t>
-      </w:r>
-      <w:r>
-        <w:rPr>
-          <w:color w:val="6A8759"/>
-        </w:rPr>
-        <w:t>'Você não tem idade para dirigir!'</w:t>
-      </w:r>
-      <w:r>
-        <w:rPr>
-          <w:color w:val="A9B7C6"/>
-        </w:rPr>
-        <w:t>)</w:t>
-      </w:r>
-      <w:r>
-        <w:rPr>
-          <w:color w:val="A9B7C6"/>
-        </w:rPr>
-        <w:br/>
-      </w:r>
-      <w:r>
-        <w:rPr>
-          <w:color w:val="A9B7C6"/>
-        </w:rPr>
-        <w:br/>
-      </w:r>
-      <w:proofErr w:type="spellStart"/>
-      <w:r>
-        <w:rPr>
-          <w:color w:val="A9B7C6"/>
-        </w:rPr>
-        <w:t>verifica_se_pode_dirigir_sem_parametros</w:t>
-      </w:r>
-      <w:proofErr w:type="spellEnd"/>
-      <w:r>
-        <w:rPr>
-          <w:color w:val="A9B7C6"/>
-        </w:rPr>
-        <w:t>()</w:t>
+      </w:r>
+      <w:r>
+        <w:rPr>
+          <w:color w:val="A9B7C6"/>
+        </w:rPr>
+        <w:br/>
+        <w:t>verifica_se_pode_dirigir_sem_parametros()</w:t>
       </w:r>
     </w:p>
     <w:p>
@@ -2252,25 +1795,7 @@
           <w:sz w:val="24"/>
           <w:szCs w:val="24"/>
         </w:rPr>
-        <w:t xml:space="preserve">Convertendo para </w:t>
-      </w:r>
-      <w:proofErr w:type="spellStart"/>
-      <w:r>
-        <w:rPr>
-          <w:rFonts w:ascii="Times New Roman" w:hAnsi="Times New Roman" w:cs="Times New Roman"/>
-          <w:sz w:val="24"/>
-          <w:szCs w:val="24"/>
-        </w:rPr>
-        <w:t>int</w:t>
-      </w:r>
-      <w:proofErr w:type="spellEnd"/>
-      <w:r>
-        <w:rPr>
-          <w:rFonts w:ascii="Times New Roman" w:hAnsi="Times New Roman" w:cs="Times New Roman"/>
-          <w:sz w:val="24"/>
-          <w:szCs w:val="24"/>
-        </w:rPr>
-        <w:t>, part1:</w:t>
+        <w:t>Convertendo para int, part1:</w:t>
       </w:r>
     </w:p>
     <w:p>
@@ -2281,47 +1806,66 @@
           <w:color w:val="A9B7C6"/>
         </w:rPr>
       </w:pPr>
-      <w:proofErr w:type="spellStart"/>
-      <w:r>
-        <w:rPr>
-          <w:color w:val="CC7832"/>
-        </w:rPr>
-        <w:t>def</w:t>
-      </w:r>
-      <w:proofErr w:type="spellEnd"/>
-      <w:r>
-        <w:rPr>
-          <w:color w:val="CC7832"/>
-        </w:rPr>
-        <w:t xml:space="preserve"> </w:t>
-      </w:r>
-      <w:proofErr w:type="spellStart"/>
+      <w:r>
+        <w:rPr>
+          <w:color w:val="CC7832"/>
+        </w:rPr>
+        <w:t xml:space="preserve">def </w:t>
+      </w:r>
       <w:r>
         <w:rPr>
           <w:color w:val="FFC66D"/>
         </w:rPr>
-        <w:t>verifica_se_pode_dirigir_sem_</w:t>
-      </w:r>
-      <w:proofErr w:type="gramStart"/>
-      <w:r>
-        <w:rPr>
-          <w:color w:val="FFC66D"/>
-        </w:rPr>
-        <w:t>parametros</w:t>
-      </w:r>
-      <w:proofErr w:type="spellEnd"/>
+        <w:t>verifica_se_pode_dirigir_sem_parametros</w:t>
+      </w:r>
+      <w:r>
+        <w:rPr>
+          <w:color w:val="A9B7C6"/>
+        </w:rPr>
+        <w:t>():</w:t>
+      </w:r>
+      <w:r>
+        <w:rPr>
+          <w:color w:val="A9B7C6"/>
+        </w:rPr>
+        <w:br/>
+        <w:t xml:space="preserve">    idade = </w:t>
+      </w:r>
+      <w:r>
+        <w:rPr>
+          <w:color w:val="8888C6"/>
+        </w:rPr>
+        <w:t>input</w:t>
+      </w:r>
       <w:r>
         <w:rPr>
           <w:color w:val="A9B7C6"/>
         </w:rPr>
         <w:t>(</w:t>
       </w:r>
-      <w:proofErr w:type="gramEnd"/>
-      <w:r>
-        <w:rPr>
-          <w:color w:val="A9B7C6"/>
-        </w:rPr>
-        <w:t>):</w:t>
+      <w:r>
+        <w:rPr>
+          <w:color w:val="6A8759"/>
+        </w:rPr>
+        <w:t>'Qual a sua idade?</w:t>
+      </w:r>
+      <w:r>
+        <w:rPr>
+          <w:color w:val="CC7832"/>
+        </w:rPr>
+        <w:t>\n</w:t>
+      </w:r>
+      <w:r>
+        <w:rPr>
+          <w:color w:val="6A8759"/>
+        </w:rPr>
+        <w:t>R: '</w:t>
+      </w:r>
+      <w:r>
+        <w:rPr>
+          <w:color w:val="A9B7C6"/>
+        </w:rPr>
+        <w:t>)</w:t>
       </w:r>
       <w:r>
         <w:rPr>
@@ -2334,7 +1878,63 @@
         <w:rPr>
           <w:color w:val="8888C6"/>
         </w:rPr>
-        <w:t>input</w:t>
+        <w:t>int</w:t>
+      </w:r>
+      <w:r>
+        <w:rPr>
+          <w:color w:val="A9B7C6"/>
+        </w:rPr>
+        <w:t>(idade)</w:t>
+      </w:r>
+      <w:r>
+        <w:rPr>
+          <w:color w:val="A9B7C6"/>
+        </w:rPr>
+        <w:br/>
+        <w:t xml:space="preserve">    </w:t>
+      </w:r>
+      <w:r>
+        <w:rPr>
+          <w:color w:val="CC7832"/>
+        </w:rPr>
+        <w:t xml:space="preserve">if </w:t>
+      </w:r>
+      <w:r>
+        <w:rPr>
+          <w:color w:val="A9B7C6"/>
+        </w:rPr>
+        <w:t xml:space="preserve">idade &gt;= </w:t>
+      </w:r>
+      <w:r>
+        <w:rPr>
+          <w:color w:val="6897BB"/>
+        </w:rPr>
+        <w:t>18</w:t>
+      </w:r>
+      <w:r>
+        <w:rPr>
+          <w:color w:val="A9B7C6"/>
+        </w:rPr>
+        <w:t>:</w:t>
+      </w:r>
+      <w:r>
+        <w:rPr>
+          <w:color w:val="A9B7C6"/>
+        </w:rPr>
+        <w:br/>
+        <w:t xml:space="preserve">        </w:t>
+      </w:r>
+      <w:r>
+        <w:rPr>
+          <w:color w:val="CC7832"/>
+        </w:rPr>
+        <w:t xml:space="preserve">return </w:t>
+      </w:r>
+      <w:r>
+        <w:rPr>
+          <w:color w:val="8888C6"/>
+        </w:rPr>
+        <w:t>print</w:t>
       </w:r>
       <w:r>
         <w:rPr>
@@ -2346,33 +1946,63 @@
         <w:rPr>
           <w:color w:val="6A8759"/>
         </w:rPr>
-        <w:t>'Qual a sua idade?</w:t>
-      </w:r>
-      <w:r>
-        <w:rPr>
-          <w:color w:val="CC7832"/>
-        </w:rPr>
-        <w:t>\</w:t>
-      </w:r>
-      <w:proofErr w:type="spellStart"/>
-      <w:r>
-        <w:rPr>
-          <w:color w:val="CC7832"/>
-        </w:rPr>
-        <w:t>n</w:t>
+        <w:t>f'Você tem permissão dirigir!'</w:t>
+      </w:r>
+      <w:r>
+        <w:rPr>
+          <w:color w:val="A9B7C6"/>
+        </w:rPr>
+        <w:t>)</w:t>
+      </w:r>
+      <w:r>
+        <w:rPr>
+          <w:color w:val="A9B7C6"/>
+        </w:rPr>
+        <w:br/>
+        <w:t xml:space="preserve">    </w:t>
+      </w:r>
+      <w:r>
+        <w:rPr>
+          <w:color w:val="CC7832"/>
+        </w:rPr>
+        <w:t>else</w:t>
+      </w:r>
+      <w:r>
+        <w:rPr>
+          <w:color w:val="A9B7C6"/>
+        </w:rPr>
+        <w:t>:</w:t>
+      </w:r>
+      <w:r>
+        <w:rPr>
+          <w:color w:val="A9B7C6"/>
+        </w:rPr>
+        <w:br/>
+        <w:t xml:space="preserve">        </w:t>
+      </w:r>
+      <w:r>
+        <w:rPr>
+          <w:color w:val="CC7832"/>
+        </w:rPr>
+        <w:t xml:space="preserve">raise </w:t>
+      </w:r>
+      <w:r>
+        <w:rPr>
+          <w:color w:val="8888C6"/>
+        </w:rPr>
+        <w:t>ValueError</w:t>
+      </w:r>
+      <w:r>
+        <w:rPr>
+          <w:color w:val="A9B7C6"/>
+        </w:rPr>
+        <w:t>(</w:t>
       </w:r>
       <w:r>
         <w:rPr>
           <w:color w:val="6A8759"/>
         </w:rPr>
-        <w:t>R</w:t>
-      </w:r>
-      <w:proofErr w:type="spellEnd"/>
-      <w:r>
-        <w:rPr>
-          <w:color w:val="6A8759"/>
-        </w:rPr>
-        <w:t>: '</w:t>
+        <w:t>'Você não tem idade para dirigir!'</w:t>
       </w:r>
       <w:r>
         <w:rPr>
@@ -2385,199 +2015,13 @@
           <w:color w:val="A9B7C6"/>
         </w:rPr>
         <w:br/>
-        <w:t xml:space="preserve">    idade = </w:t>
-      </w:r>
-      <w:proofErr w:type="spellStart"/>
-      <w:r>
-        <w:rPr>
-          <w:color w:val="8888C6"/>
-        </w:rPr>
-        <w:t>int</w:t>
-      </w:r>
-      <w:proofErr w:type="spellEnd"/>
-      <w:r>
-        <w:rPr>
-          <w:color w:val="A9B7C6"/>
-        </w:rPr>
-        <w:t>(idade)</w:t>
-      </w:r>
-      <w:r>
-        <w:rPr>
-          <w:color w:val="A9B7C6"/>
-        </w:rPr>
-        <w:br/>
-        <w:t xml:space="preserve">    </w:t>
-      </w:r>
-      <w:r>
-        <w:rPr>
-          <w:color w:val="CC7832"/>
-        </w:rPr>
-        <w:t xml:space="preserve">if </w:t>
-      </w:r>
-      <w:r>
-        <w:rPr>
-          <w:color w:val="A9B7C6"/>
-        </w:rPr>
-        <w:t xml:space="preserve">idade &gt;= </w:t>
-      </w:r>
-      <w:r>
-        <w:rPr>
-          <w:color w:val="6897BB"/>
-        </w:rPr>
-        <w:t>18</w:t>
-      </w:r>
-      <w:r>
-        <w:rPr>
-          <w:color w:val="A9B7C6"/>
-        </w:rPr>
-        <w:t>:</w:t>
-      </w:r>
-      <w:r>
-        <w:rPr>
-          <w:color w:val="A9B7C6"/>
-        </w:rPr>
-        <w:br/>
-        <w:t xml:space="preserve">        </w:t>
-      </w:r>
-      <w:proofErr w:type="spellStart"/>
-      <w:r>
-        <w:rPr>
-          <w:color w:val="CC7832"/>
-        </w:rPr>
-        <w:t>return</w:t>
-      </w:r>
-      <w:proofErr w:type="spellEnd"/>
-      <w:r>
-        <w:rPr>
-          <w:color w:val="CC7832"/>
-        </w:rPr>
-        <w:t xml:space="preserve"> </w:t>
-      </w:r>
-      <w:r>
-        <w:rPr>
-          <w:color w:val="8888C6"/>
-        </w:rPr>
-        <w:t>print</w:t>
-      </w:r>
-      <w:r>
-        <w:rPr>
-          <w:color w:val="A9B7C6"/>
-        </w:rPr>
-        <w:t>(</w:t>
-      </w:r>
-      <w:proofErr w:type="spellStart"/>
-      <w:r>
-        <w:rPr>
-          <w:color w:val="6A8759"/>
-        </w:rPr>
-        <w:t>f'Você</w:t>
-      </w:r>
-      <w:proofErr w:type="spellEnd"/>
-      <w:r>
-        <w:rPr>
-          <w:color w:val="6A8759"/>
-        </w:rPr>
-        <w:t xml:space="preserve"> tem permissão dirigir!'</w:t>
-      </w:r>
-      <w:r>
-        <w:rPr>
-          <w:color w:val="A9B7C6"/>
-        </w:rPr>
-        <w:t>)</w:t>
-      </w:r>
-      <w:r>
-        <w:rPr>
-          <w:color w:val="A9B7C6"/>
-        </w:rPr>
-        <w:br/>
-        <w:t xml:space="preserve">    </w:t>
-      </w:r>
-      <w:proofErr w:type="spellStart"/>
-      <w:r>
-        <w:rPr>
-          <w:color w:val="CC7832"/>
-        </w:rPr>
-        <w:t>else</w:t>
-      </w:r>
-      <w:proofErr w:type="spellEnd"/>
-      <w:r>
-        <w:rPr>
-          <w:color w:val="A9B7C6"/>
-        </w:rPr>
-        <w:t>:</w:t>
-      </w:r>
-      <w:r>
-        <w:rPr>
-          <w:color w:val="A9B7C6"/>
-        </w:rPr>
-        <w:br/>
-        <w:t xml:space="preserve">        </w:t>
-      </w:r>
-      <w:proofErr w:type="spellStart"/>
-      <w:r>
-        <w:rPr>
-          <w:color w:val="CC7832"/>
-        </w:rPr>
-        <w:t>raise</w:t>
-      </w:r>
-      <w:proofErr w:type="spellEnd"/>
-      <w:r>
-        <w:rPr>
-          <w:color w:val="CC7832"/>
-        </w:rPr>
-        <w:t xml:space="preserve"> </w:t>
-      </w:r>
-      <w:proofErr w:type="spellStart"/>
-      <w:r>
-        <w:rPr>
-          <w:color w:val="8888C6"/>
-        </w:rPr>
-        <w:t>ValueError</w:t>
-      </w:r>
-      <w:proofErr w:type="spellEnd"/>
-      <w:r>
-        <w:rPr>
-          <w:color w:val="A9B7C6"/>
-        </w:rPr>
-        <w:t>(</w:t>
-      </w:r>
-      <w:r>
-        <w:rPr>
-          <w:color w:val="6A8759"/>
-        </w:rPr>
-        <w:t>'Você não tem idade para dirigir!'</w:t>
-      </w:r>
-      <w:r>
-        <w:rPr>
-          <w:color w:val="A9B7C6"/>
-        </w:rPr>
-        <w:t>)</w:t>
-      </w:r>
-      <w:r>
-        <w:rPr>
-          <w:color w:val="A9B7C6"/>
-        </w:rPr>
-        <w:br/>
-      </w:r>
-      <w:r>
-        <w:rPr>
-          <w:color w:val="A9B7C6"/>
-        </w:rPr>
-        <w:br/>
-      </w:r>
-      <w:proofErr w:type="spellStart"/>
-      <w:r>
-        <w:rPr>
-          <w:color w:val="A9B7C6"/>
-        </w:rPr>
-        <w:t>verifica_se_pode_dirigir_sem_parametros</w:t>
-      </w:r>
-      <w:proofErr w:type="spellEnd"/>
-      <w:r>
-        <w:rPr>
-          <w:color w:val="A9B7C6"/>
-        </w:rPr>
-        <w:t>()</w:t>
+      </w:r>
+      <w:r>
+        <w:rPr>
+          <w:color w:val="A9B7C6"/>
+        </w:rPr>
+        <w:br/>
+        <w:t>verifica_se_pode_dirigir_sem_parametros()</w:t>
       </w:r>
     </w:p>
     <w:p>
@@ -2601,25 +2045,7 @@
           <w:sz w:val="24"/>
           <w:szCs w:val="24"/>
         </w:rPr>
-        <w:t xml:space="preserve">Convertendo para </w:t>
-      </w:r>
-      <w:proofErr w:type="spellStart"/>
-      <w:r>
-        <w:rPr>
-          <w:rFonts w:ascii="Times New Roman" w:hAnsi="Times New Roman" w:cs="Times New Roman"/>
-          <w:sz w:val="24"/>
-          <w:szCs w:val="24"/>
-        </w:rPr>
-        <w:t>int</w:t>
-      </w:r>
-      <w:proofErr w:type="spellEnd"/>
-      <w:r>
-        <w:rPr>
-          <w:rFonts w:ascii="Times New Roman" w:hAnsi="Times New Roman" w:cs="Times New Roman"/>
-          <w:sz w:val="24"/>
-          <w:szCs w:val="24"/>
-        </w:rPr>
-        <w:t>, part</w:t>
+        <w:t>Convertendo para int, part</w:t>
       </w:r>
       <w:r>
         <w:rPr>
@@ -2654,63 +2080,49 @@
           <w:color w:val="A9B7C6"/>
         </w:rPr>
       </w:pPr>
-      <w:proofErr w:type="spellStart"/>
-      <w:r>
-        <w:rPr>
-          <w:color w:val="CC7832"/>
-        </w:rPr>
-        <w:t>def</w:t>
-      </w:r>
-      <w:proofErr w:type="spellEnd"/>
-      <w:r>
-        <w:rPr>
-          <w:color w:val="CC7832"/>
-        </w:rPr>
-        <w:t xml:space="preserve"> </w:t>
-      </w:r>
-      <w:proofErr w:type="spellStart"/>
+      <w:r>
+        <w:rPr>
+          <w:color w:val="CC7832"/>
+        </w:rPr>
+        <w:t xml:space="preserve">def </w:t>
+      </w:r>
       <w:r>
         <w:rPr>
           <w:color w:val="FFC66D"/>
         </w:rPr>
-        <w:t>verifica_se_pode_dirigir_sem_</w:t>
-      </w:r>
-      <w:proofErr w:type="gramStart"/>
-      <w:r>
-        <w:rPr>
-          <w:color w:val="FFC66D"/>
-        </w:rPr>
-        <w:t>parametros</w:t>
-      </w:r>
-      <w:proofErr w:type="spellEnd"/>
+        <w:t>verifica_se_pode_dirigir_sem_parametros</w:t>
+      </w:r>
+      <w:r>
+        <w:rPr>
+          <w:color w:val="A9B7C6"/>
+        </w:rPr>
+        <w:t>():</w:t>
+      </w:r>
+      <w:r>
+        <w:rPr>
+          <w:color w:val="A9B7C6"/>
+        </w:rPr>
+        <w:br/>
+        <w:t xml:space="preserve">    idade = </w:t>
+      </w:r>
+      <w:r>
+        <w:rPr>
+          <w:color w:val="8888C6"/>
+        </w:rPr>
+        <w:t>int</w:t>
+      </w:r>
       <w:r>
         <w:rPr>
           <w:color w:val="A9B7C6"/>
         </w:rPr>
         <w:t>(</w:t>
       </w:r>
-      <w:proofErr w:type="gramEnd"/>
-      <w:r>
-        <w:rPr>
-          <w:color w:val="A9B7C6"/>
-        </w:rPr>
-        <w:t>):</w:t>
-      </w:r>
-      <w:r>
-        <w:rPr>
-          <w:color w:val="A9B7C6"/>
-        </w:rPr>
-        <w:br/>
-        <w:t xml:space="preserve">    idade = </w:t>
-      </w:r>
-      <w:proofErr w:type="spellStart"/>
       <w:r>
         <w:rPr>
           <w:color w:val="8888C6"/>
         </w:rPr>
-        <w:t>int</w:t>
-      </w:r>
-      <w:proofErr w:type="spellEnd"/>
+        <w:t>input</w:t>
+      </w:r>
       <w:r>
         <w:rPr>
           <w:color w:val="A9B7C6"/>
@@ -2719,9 +2131,77 @@
       </w:r>
       <w:r>
         <w:rPr>
+          <w:color w:val="6A8759"/>
+        </w:rPr>
+        <w:t>'Qual a sua idade?</w:t>
+      </w:r>
+      <w:r>
+        <w:rPr>
+          <w:color w:val="CC7832"/>
+        </w:rPr>
+        <w:t>\n</w:t>
+      </w:r>
+      <w:r>
+        <w:rPr>
+          <w:color w:val="6A8759"/>
+        </w:rPr>
+        <w:t>R: '</w:t>
+      </w:r>
+      <w:r>
+        <w:rPr>
+          <w:color w:val="A9B7C6"/>
+        </w:rPr>
+        <w:t>))</w:t>
+      </w:r>
+      <w:r>
+        <w:rPr>
+          <w:color w:val="A9B7C6"/>
+        </w:rPr>
+        <w:br/>
+        <w:t xml:space="preserve">    </w:t>
+      </w:r>
+      <w:r>
+        <w:rPr>
+          <w:color w:val="CC7832"/>
+        </w:rPr>
+        <w:t xml:space="preserve">if </w:t>
+      </w:r>
+      <w:r>
+        <w:rPr>
+          <w:color w:val="A9B7C6"/>
+        </w:rPr>
+        <w:t xml:space="preserve">idade &gt;= </w:t>
+      </w:r>
+      <w:r>
+        <w:rPr>
+          <w:color w:val="6897BB"/>
+        </w:rPr>
+        <w:t>18</w:t>
+      </w:r>
+      <w:r>
+        <w:rPr>
+          <w:color w:val="A9B7C6"/>
+        </w:rPr>
+        <w:t>:</w:t>
+      </w:r>
+      <w:r>
+        <w:rPr>
+          <w:color w:val="A9B7C6"/>
+        </w:rPr>
+        <w:br/>
+        <w:t xml:space="preserve">        </w:t>
+      </w:r>
+      <w:r>
+        <w:rPr>
+          <w:color w:val="CC7832"/>
+        </w:rPr>
+        <w:t xml:space="preserve">return </w:t>
+      </w:r>
+      <w:r>
+        <w:rPr>
           <w:color w:val="8888C6"/>
         </w:rPr>
-        <w:t>input</w:t>
+        <w:t>print</w:t>
       </w:r>
       <w:r>
         <w:rPr>
@@ -2733,117 +2213,63 @@
         <w:rPr>
           <w:color w:val="6A8759"/>
         </w:rPr>
-        <w:t>'Qual a sua idade?</w:t>
-      </w:r>
-      <w:r>
-        <w:rPr>
-          <w:color w:val="CC7832"/>
-        </w:rPr>
-        <w:t>\</w:t>
-      </w:r>
-      <w:proofErr w:type="spellStart"/>
-      <w:r>
-        <w:rPr>
-          <w:color w:val="CC7832"/>
-        </w:rPr>
-        <w:t>n</w:t>
+        <w:t>f'Você tem permissão dirigir!'</w:t>
+      </w:r>
+      <w:r>
+        <w:rPr>
+          <w:color w:val="A9B7C6"/>
+        </w:rPr>
+        <w:t>)</w:t>
+      </w:r>
+      <w:r>
+        <w:rPr>
+          <w:color w:val="A9B7C6"/>
+        </w:rPr>
+        <w:br/>
+        <w:t xml:space="preserve">    </w:t>
+      </w:r>
+      <w:r>
+        <w:rPr>
+          <w:color w:val="CC7832"/>
+        </w:rPr>
+        <w:t>else</w:t>
+      </w:r>
+      <w:r>
+        <w:rPr>
+          <w:color w:val="A9B7C6"/>
+        </w:rPr>
+        <w:t>:</w:t>
+      </w:r>
+      <w:r>
+        <w:rPr>
+          <w:color w:val="A9B7C6"/>
+        </w:rPr>
+        <w:br/>
+        <w:t xml:space="preserve">        </w:t>
+      </w:r>
+      <w:r>
+        <w:rPr>
+          <w:color w:val="CC7832"/>
+        </w:rPr>
+        <w:t xml:space="preserve">raise </w:t>
+      </w:r>
+      <w:r>
+        <w:rPr>
+          <w:color w:val="8888C6"/>
+        </w:rPr>
+        <w:t>ValueError</w:t>
+      </w:r>
+      <w:r>
+        <w:rPr>
+          <w:color w:val="A9B7C6"/>
+        </w:rPr>
+        <w:t>(</w:t>
       </w:r>
       <w:r>
         <w:rPr>
           <w:color w:val="6A8759"/>
         </w:rPr>
-        <w:t>R</w:t>
-      </w:r>
-      <w:proofErr w:type="spellEnd"/>
-      <w:r>
-        <w:rPr>
-          <w:color w:val="6A8759"/>
-        </w:rPr>
-        <w:t>: '</w:t>
-      </w:r>
-      <w:r>
-        <w:rPr>
-          <w:color w:val="A9B7C6"/>
-        </w:rPr>
-        <w:t>))</w:t>
-      </w:r>
-      <w:r>
-        <w:rPr>
-          <w:color w:val="A9B7C6"/>
-        </w:rPr>
-        <w:br/>
-        <w:t xml:space="preserve">    </w:t>
-      </w:r>
-      <w:r>
-        <w:rPr>
-          <w:color w:val="CC7832"/>
-        </w:rPr>
-        <w:t xml:space="preserve">if </w:t>
-      </w:r>
-      <w:r>
-        <w:rPr>
-          <w:color w:val="A9B7C6"/>
-        </w:rPr>
-        <w:t xml:space="preserve">idade &gt;= </w:t>
-      </w:r>
-      <w:r>
-        <w:rPr>
-          <w:color w:val="6897BB"/>
-        </w:rPr>
-        <w:t>18</w:t>
-      </w:r>
-      <w:r>
-        <w:rPr>
-          <w:color w:val="A9B7C6"/>
-        </w:rPr>
-        <w:t>:</w:t>
-      </w:r>
-      <w:r>
-        <w:rPr>
-          <w:color w:val="A9B7C6"/>
-        </w:rPr>
-        <w:br/>
-        <w:t xml:space="preserve">        </w:t>
-      </w:r>
-      <w:proofErr w:type="spellStart"/>
-      <w:r>
-        <w:rPr>
-          <w:color w:val="CC7832"/>
-        </w:rPr>
-        <w:t>return</w:t>
-      </w:r>
-      <w:proofErr w:type="spellEnd"/>
-      <w:r>
-        <w:rPr>
-          <w:color w:val="CC7832"/>
-        </w:rPr>
-        <w:t xml:space="preserve"> </w:t>
-      </w:r>
-      <w:r>
-        <w:rPr>
-          <w:color w:val="8888C6"/>
-        </w:rPr>
-        <w:t>print</w:t>
-      </w:r>
-      <w:r>
-        <w:rPr>
-          <w:color w:val="A9B7C6"/>
-        </w:rPr>
-        <w:t>(</w:t>
-      </w:r>
-      <w:proofErr w:type="spellStart"/>
-      <w:r>
-        <w:rPr>
-          <w:color w:val="6A8759"/>
-        </w:rPr>
-        <w:t>f'Você</w:t>
-      </w:r>
-      <w:proofErr w:type="spellEnd"/>
-      <w:r>
-        <w:rPr>
-          <w:color w:val="6A8759"/>
-        </w:rPr>
-        <w:t xml:space="preserve"> tem permissão dirigir!'</w:t>
+        <w:t>'Você não tem idade para dirigir!'</w:t>
       </w:r>
       <w:r>
         <w:rPr>
@@ -2856,94 +2282,13 @@
           <w:color w:val="A9B7C6"/>
         </w:rPr>
         <w:br/>
-        <w:t xml:space="preserve">    </w:t>
-      </w:r>
-      <w:proofErr w:type="spellStart"/>
-      <w:r>
-        <w:rPr>
-          <w:color w:val="CC7832"/>
-        </w:rPr>
-        <w:t>else</w:t>
-      </w:r>
-      <w:proofErr w:type="spellEnd"/>
-      <w:r>
-        <w:rPr>
-          <w:color w:val="A9B7C6"/>
-        </w:rPr>
-        <w:t>:</w:t>
-      </w:r>
-      <w:r>
-        <w:rPr>
-          <w:color w:val="A9B7C6"/>
-        </w:rPr>
-        <w:br/>
-        <w:t xml:space="preserve">        </w:t>
-      </w:r>
-      <w:proofErr w:type="spellStart"/>
-      <w:r>
-        <w:rPr>
-          <w:color w:val="CC7832"/>
-        </w:rPr>
-        <w:t>raise</w:t>
-      </w:r>
-      <w:proofErr w:type="spellEnd"/>
-      <w:r>
-        <w:rPr>
-          <w:color w:val="CC7832"/>
-        </w:rPr>
-        <w:t xml:space="preserve"> </w:t>
-      </w:r>
-      <w:proofErr w:type="spellStart"/>
-      <w:r>
-        <w:rPr>
-          <w:color w:val="8888C6"/>
-        </w:rPr>
-        <w:t>ValueError</w:t>
-      </w:r>
-      <w:proofErr w:type="spellEnd"/>
-      <w:r>
-        <w:rPr>
-          <w:color w:val="A9B7C6"/>
-        </w:rPr>
-        <w:t>(</w:t>
-      </w:r>
-      <w:r>
-        <w:rPr>
-          <w:color w:val="6A8759"/>
-        </w:rPr>
-        <w:t>'Você não tem idade para dirigir!'</w:t>
-      </w:r>
-      <w:r>
-        <w:rPr>
-          <w:color w:val="A9B7C6"/>
-        </w:rPr>
-        <w:t>)</w:t>
-      </w:r>
-      <w:r>
-        <w:rPr>
-          <w:color w:val="A9B7C6"/>
-        </w:rPr>
-        <w:br/>
-      </w:r>
-      <w:r>
-        <w:rPr>
-          <w:color w:val="A9B7C6"/>
-        </w:rPr>
-        <w:br/>
-      </w:r>
-      <w:proofErr w:type="spellStart"/>
-      <w:r>
-        <w:rPr>
-          <w:color w:val="A9B7C6"/>
-        </w:rPr>
-        <w:t>verifica_se_pode_dirigir_sem_parametros</w:t>
-      </w:r>
-      <w:proofErr w:type="spellEnd"/>
-      <w:r>
-        <w:rPr>
-          <w:color w:val="A9B7C6"/>
-        </w:rPr>
-        <w:t>()</w:t>
+      </w:r>
+      <w:r>
+        <w:rPr>
+          <w:color w:val="A9B7C6"/>
+        </w:rPr>
+        <w:br/>
+        <w:t>verifica_se_pode_dirigir_sem_parametros()</w:t>
       </w:r>
     </w:p>
     <w:p>
@@ -2967,43 +2312,7 @@
           <w:sz w:val="24"/>
           <w:szCs w:val="24"/>
         </w:rPr>
-        <w:t xml:space="preserve">A mesma lógica se aplica para converter em str e </w:t>
-      </w:r>
-      <w:proofErr w:type="spellStart"/>
-      <w:r>
-        <w:rPr>
-          <w:rFonts w:ascii="Times New Roman" w:hAnsi="Times New Roman" w:cs="Times New Roman"/>
-          <w:sz w:val="24"/>
-          <w:szCs w:val="24"/>
-        </w:rPr>
-        <w:t>float</w:t>
-      </w:r>
-      <w:proofErr w:type="spellEnd"/>
-      <w:r>
-        <w:rPr>
-          <w:rFonts w:ascii="Times New Roman" w:hAnsi="Times New Roman" w:cs="Times New Roman"/>
-          <w:sz w:val="24"/>
-          <w:szCs w:val="24"/>
-        </w:rPr>
-        <w:t>. Basta colocar str(variável)/</w:t>
-      </w:r>
-      <w:proofErr w:type="spellStart"/>
-      <w:r>
-        <w:rPr>
-          <w:rFonts w:ascii="Times New Roman" w:hAnsi="Times New Roman" w:cs="Times New Roman"/>
-          <w:sz w:val="24"/>
-          <w:szCs w:val="24"/>
-        </w:rPr>
-        <w:t>float</w:t>
-      </w:r>
-      <w:proofErr w:type="spellEnd"/>
-      <w:r>
-        <w:rPr>
-          <w:rFonts w:ascii="Times New Roman" w:hAnsi="Times New Roman" w:cs="Times New Roman"/>
-          <w:sz w:val="24"/>
-          <w:szCs w:val="24"/>
-        </w:rPr>
-        <w:t>(variável).</w:t>
+        <w:t>A mesma lógica se aplica para converter em str e float. Basta colocar str(variável)/float(variável).</w:t>
       </w:r>
     </w:p>
     <w:p>
@@ -3105,25 +2414,7 @@
           <w:szCs w:val="24"/>
         </w:rPr>
         <w:lastRenderedPageBreak/>
-        <w:t xml:space="preserve">Apostila de python e orientação a objetos da </w:t>
-      </w:r>
-      <w:proofErr w:type="spellStart"/>
-      <w:r>
-        <w:rPr>
-          <w:rFonts w:ascii="Times New Roman" w:hAnsi="Times New Roman" w:cs="Times New Roman"/>
-          <w:sz w:val="24"/>
-          <w:szCs w:val="24"/>
-        </w:rPr>
-        <w:t>caelum</w:t>
-      </w:r>
-      <w:proofErr w:type="spellEnd"/>
-      <w:r>
-        <w:rPr>
-          <w:rFonts w:ascii="Times New Roman" w:hAnsi="Times New Roman" w:cs="Times New Roman"/>
-          <w:sz w:val="24"/>
-          <w:szCs w:val="24"/>
-        </w:rPr>
-        <w:t xml:space="preserve">: </w:t>
+        <w:t xml:space="preserve">Apostila de python e orientação a objetos da caelum: </w:t>
       </w:r>
       <w:hyperlink r:id="rId7" w:history="1">
         <w:r>
@@ -3222,25 +2513,7 @@
           <w:sz w:val="24"/>
           <w:szCs w:val="24"/>
         </w:rPr>
-        <w:t xml:space="preserve">Aprendemos a usar as condicionais if e </w:t>
-      </w:r>
-      <w:proofErr w:type="spellStart"/>
-      <w:r>
-        <w:rPr>
-          <w:rFonts w:ascii="Times New Roman" w:hAnsi="Times New Roman" w:cs="Times New Roman"/>
-          <w:sz w:val="24"/>
-          <w:szCs w:val="24"/>
-        </w:rPr>
-        <w:t>else</w:t>
-      </w:r>
-      <w:proofErr w:type="spellEnd"/>
-      <w:r>
-        <w:rPr>
-          <w:rFonts w:ascii="Times New Roman" w:hAnsi="Times New Roman" w:cs="Times New Roman"/>
-          <w:sz w:val="24"/>
-          <w:szCs w:val="24"/>
-        </w:rPr>
-        <w:t>;</w:t>
+        <w:t>Aprendemos a usar as condicionais if e else;</w:t>
       </w:r>
     </w:p>
     <w:p>
@@ -3264,25 +2537,7 @@
           <w:sz w:val="24"/>
           <w:szCs w:val="24"/>
         </w:rPr>
-        <w:t>Convertemos a string (str) digitando através do teclado em um valor inteiro (</w:t>
-      </w:r>
-      <w:proofErr w:type="spellStart"/>
-      <w:r>
-        <w:rPr>
-          <w:rFonts w:ascii="Times New Roman" w:hAnsi="Times New Roman" w:cs="Times New Roman"/>
-          <w:sz w:val="24"/>
-          <w:szCs w:val="24"/>
-        </w:rPr>
-        <w:t>int</w:t>
-      </w:r>
-      <w:proofErr w:type="spellEnd"/>
-      <w:r>
-        <w:rPr>
-          <w:rFonts w:ascii="Times New Roman" w:hAnsi="Times New Roman" w:cs="Times New Roman"/>
-          <w:sz w:val="24"/>
-          <w:szCs w:val="24"/>
-        </w:rPr>
-        <w:t>).</w:t>
+        <w:t>Convertemos a string (str) digitando através do teclado em um valor inteiro (int).</w:t>
       </w:r>
     </w:p>
     <w:p>
@@ -3352,25 +2607,7 @@
           <w:sz w:val="24"/>
           <w:szCs w:val="24"/>
         </w:rPr>
-        <w:t>Quando vemos o tipo das listas recebemos: “</w:t>
-      </w:r>
-      <w:proofErr w:type="spellStart"/>
-      <w:r>
-        <w:rPr>
-          <w:rFonts w:ascii="Times New Roman" w:hAnsi="Times New Roman" w:cs="Times New Roman"/>
-          <w:sz w:val="24"/>
-          <w:szCs w:val="24"/>
-        </w:rPr>
-        <w:t>list</w:t>
-      </w:r>
-      <w:proofErr w:type="spellEnd"/>
-      <w:r>
-        <w:rPr>
-          <w:rFonts w:ascii="Times New Roman" w:hAnsi="Times New Roman" w:cs="Times New Roman"/>
-          <w:sz w:val="24"/>
-          <w:szCs w:val="24"/>
-        </w:rPr>
-        <w:t>”</w:t>
+        <w:t>Quando vemos o tipo das listas recebemos: “list”</w:t>
       </w:r>
     </w:p>
     <w:p>
@@ -3402,25 +2639,7 @@
           <w:sz w:val="24"/>
           <w:szCs w:val="24"/>
         </w:rPr>
-        <w:t xml:space="preserve">A contagem dos elementos de uma lista começa no 0, portanto, se </w:t>
-      </w:r>
-      <w:proofErr w:type="spellStart"/>
-      <w:r>
-        <w:rPr>
-          <w:rFonts w:ascii="Times New Roman" w:hAnsi="Times New Roman" w:cs="Times New Roman"/>
-          <w:sz w:val="24"/>
-          <w:szCs w:val="24"/>
-        </w:rPr>
-        <w:t>vc</w:t>
-      </w:r>
-      <w:proofErr w:type="spellEnd"/>
-      <w:r>
-        <w:rPr>
-          <w:rFonts w:ascii="Times New Roman" w:hAnsi="Times New Roman" w:cs="Times New Roman"/>
-          <w:sz w:val="24"/>
-          <w:szCs w:val="24"/>
-        </w:rPr>
-        <w:t xml:space="preserve"> quiser pegar o primeiro elemento de uma lista, print o índice 0, o segundo é o índice 1 e assim por diante:</w:t>
+        <w:t>A contagem dos elementos de uma lista começa no 0, portanto, se vc quiser pegar o primeiro elemento de uma lista, print o índice 0, o segundo é o índice 1 e assim por diante:</w:t>
       </w:r>
     </w:p>
     <w:p>
@@ -3567,16 +2786,8 @@
         <w:rPr>
           <w:color w:val="A9B7C6"/>
         </w:rPr>
-        <w:t>(</w:t>
-      </w:r>
-      <w:proofErr w:type="gramStart"/>
-      <w:r>
-        <w:rPr>
-          <w:color w:val="A9B7C6"/>
-        </w:rPr>
-        <w:t>idades[</w:t>
-      </w:r>
-      <w:proofErr w:type="gramEnd"/>
+        <w:t>(idades[</w:t>
+      </w:r>
       <w:r>
         <w:rPr>
           <w:color w:val="6897BB"/>
@@ -3841,16 +3052,8 @@
         <w:rPr>
           <w:color w:val="A9B7C6"/>
         </w:rPr>
-        <w:t>(</w:t>
-      </w:r>
-      <w:proofErr w:type="gramStart"/>
-      <w:r>
-        <w:rPr>
-          <w:color w:val="A9B7C6"/>
-        </w:rPr>
-        <w:t>idades[</w:t>
-      </w:r>
-      <w:proofErr w:type="gramEnd"/>
+        <w:t>(idades[</w:t>
+      </w:r>
       <w:r>
         <w:rPr>
           <w:color w:val="6897BB"/>
@@ -4170,16 +3373,8 @@
         <w:rPr>
           <w:color w:val="A9B7C6"/>
         </w:rPr>
-        <w:t>(</w:t>
-      </w:r>
-      <w:proofErr w:type="gramStart"/>
-      <w:r>
-        <w:rPr>
-          <w:color w:val="A9B7C6"/>
-        </w:rPr>
-        <w:t>idades[</w:t>
-      </w:r>
-      <w:proofErr w:type="gramEnd"/>
+        <w:t>(idades[</w:t>
+      </w:r>
       <w:r>
         <w:rPr>
           <w:color w:val="6897BB"/>
@@ -4455,16 +3650,8 @@
         <w:rPr>
           <w:color w:val="A9B7C6"/>
         </w:rPr>
-        <w:t>(</w:t>
-      </w:r>
-      <w:proofErr w:type="gramStart"/>
-      <w:r>
-        <w:rPr>
-          <w:color w:val="A9B7C6"/>
-        </w:rPr>
-        <w:t>idades[</w:t>
-      </w:r>
-      <w:proofErr w:type="gramEnd"/>
+        <w:t>(idades[</w:t>
+      </w:r>
       <w:r>
         <w:rPr>
           <w:color w:val="6897BB"/>
@@ -4669,21 +3856,7 @@
         <w:rPr>
           <w:color w:val="A9B7C6"/>
         </w:rPr>
-        <w:t>(</w:t>
-      </w:r>
-      <w:proofErr w:type="gramStart"/>
-      <w:r>
-        <w:rPr>
-          <w:color w:val="A9B7C6"/>
-        </w:rPr>
-        <w:t>idades[</w:t>
-      </w:r>
-      <w:proofErr w:type="gramEnd"/>
-      <w:r>
-        <w:rPr>
-          <w:color w:val="A9B7C6"/>
-        </w:rPr>
-        <w:t>-</w:t>
+        <w:t>(idades[-</w:t>
       </w:r>
       <w:r>
         <w:rPr>
@@ -4773,25 +3946,7 @@
           <w:szCs w:val="24"/>
         </w:rPr>
         <w:lastRenderedPageBreak/>
-        <w:t xml:space="preserve">A ordem regressiva continua, ou seja, se quiser o penúltimo item, coloque índice -2, -3 para o </w:t>
-      </w:r>
-      <w:proofErr w:type="spellStart"/>
-      <w:r>
-        <w:rPr>
-          <w:rFonts w:ascii="Times New Roman" w:hAnsi="Times New Roman" w:cs="Times New Roman"/>
-          <w:sz w:val="24"/>
-          <w:szCs w:val="24"/>
-        </w:rPr>
-        <w:t>anti-penúltimo</w:t>
-      </w:r>
-      <w:proofErr w:type="spellEnd"/>
-      <w:r>
-        <w:rPr>
-          <w:rFonts w:ascii="Times New Roman" w:hAnsi="Times New Roman" w:cs="Times New Roman"/>
-          <w:sz w:val="24"/>
-          <w:szCs w:val="24"/>
-        </w:rPr>
-        <w:t xml:space="preserve"> e assim por diante.</w:t>
+        <w:t>A ordem regressiva continua, ou seja, se quiser o penúltimo item, coloque índice -2, -3 para o anti-penúltimo e assim por diante.</w:t>
       </w:r>
     </w:p>
     <w:p>
@@ -4847,25 +4002,7 @@
           <w:sz w:val="24"/>
           <w:szCs w:val="24"/>
         </w:rPr>
-        <w:t xml:space="preserve">Ao invés de criar uma função que recebe uma idade e verifica se a pessoa pode ou não dirigir para cada uma delas em um </w:t>
-      </w:r>
-      <w:proofErr w:type="gramStart"/>
-      <w:r>
-        <w:rPr>
-          <w:rFonts w:ascii="Times New Roman" w:hAnsi="Times New Roman" w:cs="Times New Roman"/>
-          <w:sz w:val="24"/>
-          <w:szCs w:val="24"/>
-        </w:rPr>
-        <w:t>for, printando</w:t>
-      </w:r>
-      <w:proofErr w:type="gramEnd"/>
-      <w:r>
-        <w:rPr>
-          <w:rFonts w:ascii="Times New Roman" w:hAnsi="Times New Roman" w:cs="Times New Roman"/>
-          <w:sz w:val="24"/>
-          <w:szCs w:val="24"/>
-        </w:rPr>
-        <w:t xml:space="preserve"> isso:</w:t>
+        <w:t>Ao invés de criar uma função que recebe uma idade e verifica se a pessoa pode ou não dirigir para cada uma delas em um for, printando isso:</w:t>
       </w:r>
     </w:p>
     <w:p>
@@ -4876,47 +4013,109 @@
           <w:color w:val="A9B7C6"/>
         </w:rPr>
       </w:pPr>
-      <w:proofErr w:type="spellStart"/>
-      <w:r>
-        <w:rPr>
-          <w:color w:val="CC7832"/>
-        </w:rPr>
-        <w:t>def</w:t>
-      </w:r>
-      <w:proofErr w:type="spellEnd"/>
-      <w:r>
-        <w:rPr>
-          <w:color w:val="CC7832"/>
-        </w:rPr>
-        <w:t xml:space="preserve"> </w:t>
-      </w:r>
-      <w:proofErr w:type="spellStart"/>
+      <w:r>
+        <w:rPr>
+          <w:color w:val="CC7832"/>
+        </w:rPr>
+        <w:t xml:space="preserve">def </w:t>
+      </w:r>
       <w:r>
         <w:rPr>
           <w:color w:val="FFC66D"/>
         </w:rPr>
         <w:t>verifica_se_pode_dirigir</w:t>
       </w:r>
-      <w:proofErr w:type="spellEnd"/>
+      <w:r>
+        <w:rPr>
+          <w:color w:val="A9B7C6"/>
+        </w:rPr>
+        <w:t>(idade_usuario):</w:t>
+      </w:r>
+      <w:r>
+        <w:rPr>
+          <w:color w:val="A9B7C6"/>
+        </w:rPr>
+        <w:br/>
+        <w:t xml:space="preserve">    </w:t>
+      </w:r>
+      <w:r>
+        <w:rPr>
+          <w:color w:val="CC7832"/>
+        </w:rPr>
+        <w:t xml:space="preserve">if </w:t>
+      </w:r>
+      <w:r>
+        <w:rPr>
+          <w:color w:val="A9B7C6"/>
+        </w:rPr>
+        <w:t xml:space="preserve">idade_usuario &gt;= </w:t>
+      </w:r>
+      <w:r>
+        <w:rPr>
+          <w:color w:val="6897BB"/>
+        </w:rPr>
+        <w:t>18</w:t>
+      </w:r>
+      <w:r>
+        <w:rPr>
+          <w:color w:val="A9B7C6"/>
+        </w:rPr>
+        <w:t>:</w:t>
+      </w:r>
+      <w:r>
+        <w:rPr>
+          <w:color w:val="A9B7C6"/>
+        </w:rPr>
+        <w:br/>
+        <w:t xml:space="preserve">        </w:t>
+      </w:r>
+      <w:r>
+        <w:rPr>
+          <w:color w:val="8888C6"/>
+        </w:rPr>
+        <w:t>print</w:t>
+      </w:r>
       <w:r>
         <w:rPr>
           <w:color w:val="A9B7C6"/>
         </w:rPr>
         <w:t>(</w:t>
       </w:r>
-      <w:proofErr w:type="spellStart"/>
+      <w:r>
+        <w:rPr>
+          <w:color w:val="6A8759"/>
+        </w:rPr>
+        <w:t>f'</w:t>
+      </w:r>
+      <w:r>
+        <w:rPr>
+          <w:color w:val="CC7832"/>
+        </w:rPr>
+        <w:t>{</w:t>
+      </w:r>
       <w:r>
         <w:rPr>
           <w:color w:val="A9B7C6"/>
         </w:rPr>
         <w:t>idade_usuario</w:t>
       </w:r>
-      <w:proofErr w:type="spellEnd"/>
-      <w:r>
-        <w:rPr>
-          <w:color w:val="A9B7C6"/>
-        </w:rPr>
-        <w:t>):</w:t>
+      <w:r>
+        <w:rPr>
+          <w:color w:val="CC7832"/>
+        </w:rPr>
+        <w:t>}</w:t>
+      </w:r>
+      <w:r>
+        <w:rPr>
+          <w:color w:val="6A8759"/>
+        </w:rPr>
+        <w:t xml:space="preserve"> anos de idade, TEM permissão dirigir!'</w:t>
+      </w:r>
+      <w:r>
+        <w:rPr>
+          <w:color w:val="A9B7C6"/>
+        </w:rPr>
+        <w:t>)</w:t>
       </w:r>
       <w:r>
         <w:rPr>
@@ -4929,21 +4128,81 @@
         <w:rPr>
           <w:color w:val="CC7832"/>
         </w:rPr>
-        <w:t xml:space="preserve">if </w:t>
-      </w:r>
-      <w:proofErr w:type="spellStart"/>
+        <w:t>else</w:t>
+      </w:r>
+      <w:r>
+        <w:rPr>
+          <w:color w:val="A9B7C6"/>
+        </w:rPr>
+        <w:t>:</w:t>
+      </w:r>
+      <w:r>
+        <w:rPr>
+          <w:color w:val="A9B7C6"/>
+        </w:rPr>
+        <w:br/>
+        <w:t xml:space="preserve">        </w:t>
+      </w:r>
+      <w:r>
+        <w:rPr>
+          <w:color w:val="8888C6"/>
+        </w:rPr>
+        <w:t>print</w:t>
+      </w:r>
+      <w:r>
+        <w:rPr>
+          <w:color w:val="A9B7C6"/>
+        </w:rPr>
+        <w:t>(</w:t>
+      </w:r>
+      <w:r>
+        <w:rPr>
+          <w:color w:val="6A8759"/>
+        </w:rPr>
+        <w:t>f'</w:t>
+      </w:r>
+      <w:r>
+        <w:rPr>
+          <w:color w:val="CC7832"/>
+        </w:rPr>
+        <w:t>{</w:t>
+      </w:r>
       <w:r>
         <w:rPr>
           <w:color w:val="A9B7C6"/>
         </w:rPr>
         <w:t>idade_usuario</w:t>
       </w:r>
-      <w:proofErr w:type="spellEnd"/>
-      <w:r>
-        <w:rPr>
-          <w:color w:val="A9B7C6"/>
-        </w:rPr>
-        <w:t xml:space="preserve"> &gt;= </w:t>
+      <w:r>
+        <w:rPr>
+          <w:color w:val="CC7832"/>
+        </w:rPr>
+        <w:t>}</w:t>
+      </w:r>
+      <w:r>
+        <w:rPr>
+          <w:color w:val="6A8759"/>
+        </w:rPr>
+        <w:t xml:space="preserve"> anos de idade, NÃO tem idade para dirigir!'</w:t>
+      </w:r>
+      <w:r>
+        <w:rPr>
+          <w:color w:val="A9B7C6"/>
+        </w:rPr>
+        <w:t>)</w:t>
+      </w:r>
+      <w:r>
+        <w:rPr>
+          <w:color w:val="A9B7C6"/>
+        </w:rPr>
+        <w:br/>
+      </w:r>
+      <w:r>
+        <w:rPr>
+          <w:color w:val="A9B7C6"/>
+        </w:rPr>
+        <w:br/>
+        <w:t>idades = [</w:t>
       </w:r>
       <w:r>
         <w:rPr>
@@ -4953,166 +4212,6 @@
       </w:r>
       <w:r>
         <w:rPr>
-          <w:color w:val="A9B7C6"/>
-        </w:rPr>
-        <w:t>:</w:t>
-      </w:r>
-      <w:r>
-        <w:rPr>
-          <w:color w:val="A9B7C6"/>
-        </w:rPr>
-        <w:br/>
-        <w:t xml:space="preserve">        </w:t>
-      </w:r>
-      <w:r>
-        <w:rPr>
-          <w:color w:val="8888C6"/>
-        </w:rPr>
-        <w:t>print</w:t>
-      </w:r>
-      <w:r>
-        <w:rPr>
-          <w:color w:val="A9B7C6"/>
-        </w:rPr>
-        <w:t>(</w:t>
-      </w:r>
-      <w:r>
-        <w:rPr>
-          <w:color w:val="6A8759"/>
-        </w:rPr>
-        <w:t>f'</w:t>
-      </w:r>
-      <w:r>
-        <w:rPr>
-          <w:color w:val="CC7832"/>
-        </w:rPr>
-        <w:t>{</w:t>
-      </w:r>
-      <w:proofErr w:type="spellStart"/>
-      <w:r>
-        <w:rPr>
-          <w:color w:val="A9B7C6"/>
-        </w:rPr>
-        <w:t>idade_usuario</w:t>
-      </w:r>
-      <w:proofErr w:type="spellEnd"/>
-      <w:r>
-        <w:rPr>
-          <w:color w:val="CC7832"/>
-        </w:rPr>
-        <w:t>}</w:t>
-      </w:r>
-      <w:r>
-        <w:rPr>
-          <w:color w:val="6A8759"/>
-        </w:rPr>
-        <w:t xml:space="preserve"> anos de idade, TEM permissão dirigir!'</w:t>
-      </w:r>
-      <w:r>
-        <w:rPr>
-          <w:color w:val="A9B7C6"/>
-        </w:rPr>
-        <w:t>)</w:t>
-      </w:r>
-      <w:r>
-        <w:rPr>
-          <w:color w:val="A9B7C6"/>
-        </w:rPr>
-        <w:br/>
-        <w:t xml:space="preserve">    </w:t>
-      </w:r>
-      <w:proofErr w:type="spellStart"/>
-      <w:r>
-        <w:rPr>
-          <w:color w:val="CC7832"/>
-        </w:rPr>
-        <w:t>else</w:t>
-      </w:r>
-      <w:proofErr w:type="spellEnd"/>
-      <w:r>
-        <w:rPr>
-          <w:color w:val="A9B7C6"/>
-        </w:rPr>
-        <w:t>:</w:t>
-      </w:r>
-      <w:r>
-        <w:rPr>
-          <w:color w:val="A9B7C6"/>
-        </w:rPr>
-        <w:br/>
-        <w:t xml:space="preserve">        </w:t>
-      </w:r>
-      <w:r>
-        <w:rPr>
-          <w:color w:val="8888C6"/>
-        </w:rPr>
-        <w:t>print</w:t>
-      </w:r>
-      <w:r>
-        <w:rPr>
-          <w:color w:val="A9B7C6"/>
-        </w:rPr>
-        <w:t>(</w:t>
-      </w:r>
-      <w:r>
-        <w:rPr>
-          <w:color w:val="6A8759"/>
-        </w:rPr>
-        <w:t>f'</w:t>
-      </w:r>
-      <w:r>
-        <w:rPr>
-          <w:color w:val="CC7832"/>
-        </w:rPr>
-        <w:t>{</w:t>
-      </w:r>
-      <w:proofErr w:type="spellStart"/>
-      <w:r>
-        <w:rPr>
-          <w:color w:val="A9B7C6"/>
-        </w:rPr>
-        <w:t>idade_usuario</w:t>
-      </w:r>
-      <w:proofErr w:type="spellEnd"/>
-      <w:r>
-        <w:rPr>
-          <w:color w:val="CC7832"/>
-        </w:rPr>
-        <w:t>}</w:t>
-      </w:r>
-      <w:r>
-        <w:rPr>
-          <w:color w:val="6A8759"/>
-        </w:rPr>
-        <w:t xml:space="preserve"> anos de idade, NÃO tem idade para dirigir!'</w:t>
-      </w:r>
-      <w:r>
-        <w:rPr>
-          <w:color w:val="A9B7C6"/>
-        </w:rPr>
-        <w:t>)</w:t>
-      </w:r>
-      <w:r>
-        <w:rPr>
-          <w:color w:val="A9B7C6"/>
-        </w:rPr>
-        <w:br/>
-      </w:r>
-      <w:r>
-        <w:rPr>
-          <w:color w:val="A9B7C6"/>
-        </w:rPr>
-        <w:br/>
-        <w:t>idades = [</w:t>
-      </w:r>
-      <w:r>
-        <w:rPr>
-          <w:color w:val="6897BB"/>
-        </w:rPr>
-        <w:t>18</w:t>
-      </w:r>
-      <w:r>
-        <w:rPr>
           <w:color w:val="CC7832"/>
         </w:rPr>
         <w:t>,</w:t>
@@ -5242,21 +4341,7 @@
           <w:color w:val="A9B7C6"/>
         </w:rPr>
         <w:br/>
-        <w:t xml:space="preserve">    </w:t>
-      </w:r>
-      <w:proofErr w:type="spellStart"/>
-      <w:r>
-        <w:rPr>
-          <w:color w:val="A9B7C6"/>
-        </w:rPr>
-        <w:t>verifica_se_pode_dirigir</w:t>
-      </w:r>
-      <w:proofErr w:type="spellEnd"/>
-      <w:r>
-        <w:rPr>
-          <w:color w:val="A9B7C6"/>
-        </w:rPr>
-        <w:t>(idade)</w:t>
+        <w:t xml:space="preserve">    verifica_se_pode_dirigir(idade)</w:t>
       </w:r>
     </w:p>
     <w:p>
@@ -5352,33 +4437,17 @@
           <w:color w:val="A9B7C6"/>
         </w:rPr>
       </w:pPr>
-      <w:proofErr w:type="spellStart"/>
-      <w:r>
-        <w:rPr>
-          <w:color w:val="CC7832"/>
-        </w:rPr>
-        <w:t>def</w:t>
-      </w:r>
-      <w:proofErr w:type="spellEnd"/>
-      <w:r>
-        <w:rPr>
-          <w:color w:val="CC7832"/>
-        </w:rPr>
-        <w:t xml:space="preserve"> </w:t>
-      </w:r>
-      <w:proofErr w:type="spellStart"/>
+      <w:r>
+        <w:rPr>
+          <w:color w:val="CC7832"/>
+        </w:rPr>
+        <w:t xml:space="preserve">def </w:t>
+      </w:r>
       <w:r>
         <w:rPr>
           <w:color w:val="FFC66D"/>
         </w:rPr>
-        <w:t>verifica_se_pode_dirigir_loop</w:t>
-      </w:r>
-      <w:proofErr w:type="spellEnd"/>
-      <w:r>
-        <w:rPr>
-          <w:color w:val="FFC66D"/>
-        </w:rPr>
-        <w:t>_</w:t>
+        <w:t>verifica_se_pode_dirigir_loop_</w:t>
       </w:r>
       <w:r>
         <w:rPr>
@@ -5510,14 +4579,12 @@
         <w:br/>
         <w:t xml:space="preserve">        </w:t>
       </w:r>
-      <w:proofErr w:type="spellStart"/>
       <w:r>
         <w:rPr>
           <w:color w:val="CC7832"/>
         </w:rPr>
         <w:t>else</w:t>
       </w:r>
-      <w:proofErr w:type="spellEnd"/>
       <w:r>
         <w:rPr>
           <w:color w:val="A9B7C6"/>
@@ -5693,20 +4760,7 @@
           <w:color w:val="A9B7C6"/>
         </w:rPr>
         <w:br/>
-      </w:r>
-      <w:proofErr w:type="spellStart"/>
-      <w:r>
-        <w:rPr>
-          <w:color w:val="A9B7C6"/>
-        </w:rPr>
-        <w:t>verifica_se_pode_dirigir_loop</w:t>
-      </w:r>
-      <w:proofErr w:type="spellEnd"/>
-      <w:r>
-        <w:rPr>
-          <w:color w:val="A9B7C6"/>
-        </w:rPr>
-        <w:t>_(idades)</w:t>
+        <w:t>verifica_se_pode_dirigir_loop_(idades)</w:t>
       </w:r>
     </w:p>
     <w:p>
@@ -5827,19 +4881,11 @@
           <w:color w:val="A9B7C6"/>
         </w:rPr>
       </w:pPr>
-      <w:proofErr w:type="spellStart"/>
-      <w:r>
-        <w:rPr>
-          <w:color w:val="A9B7C6"/>
-        </w:rPr>
-        <w:t>permissoes</w:t>
-      </w:r>
-      <w:proofErr w:type="spellEnd"/>
-      <w:r>
-        <w:rPr>
-          <w:color w:val="A9B7C6"/>
-        </w:rPr>
-        <w:t xml:space="preserve"> = []</w:t>
+      <w:r>
+        <w:rPr>
+          <w:color w:val="A9B7C6"/>
+        </w:rPr>
+        <w:t>permissoes = []</w:t>
       </w:r>
       <w:r>
         <w:rPr>
@@ -5920,47 +4966,23 @@
         </w:rPr>
         <w:br/>
       </w:r>
-      <w:proofErr w:type="spellStart"/>
-      <w:r>
-        <w:rPr>
-          <w:color w:val="CC7832"/>
-        </w:rPr>
-        <w:t>def</w:t>
-      </w:r>
-      <w:proofErr w:type="spellEnd"/>
-      <w:r>
-        <w:rPr>
-          <w:color w:val="CC7832"/>
-        </w:rPr>
-        <w:t xml:space="preserve"> </w:t>
-      </w:r>
-      <w:proofErr w:type="spellStart"/>
+      <w:r>
+        <w:rPr>
+          <w:color w:val="CC7832"/>
+        </w:rPr>
+        <w:t xml:space="preserve">def </w:t>
+      </w:r>
       <w:r>
         <w:rPr>
           <w:color w:val="FFC66D"/>
         </w:rPr>
-        <w:t>verifica_se_pode_</w:t>
-      </w:r>
-      <w:proofErr w:type="gramStart"/>
-      <w:r>
-        <w:rPr>
-          <w:color w:val="FFC66D"/>
-        </w:rPr>
-        <w:t>dirigir</w:t>
-      </w:r>
-      <w:proofErr w:type="spellEnd"/>
-      <w:r>
-        <w:rPr>
-          <w:color w:val="A9B7C6"/>
-        </w:rPr>
-        <w:t>(</w:t>
-      </w:r>
-      <w:proofErr w:type="gramEnd"/>
-      <w:r>
-        <w:rPr>
-          <w:color w:val="A9B7C6"/>
-        </w:rPr>
-        <w:t>idades</w:t>
+        <w:t>verifica_se_pode_dirigir</w:t>
+      </w:r>
+      <w:r>
+        <w:rPr>
+          <w:color w:val="A9B7C6"/>
+        </w:rPr>
+        <w:t>(idades</w:t>
       </w:r>
       <w:r>
         <w:rPr>
@@ -5968,19 +4990,11 @@
         </w:rPr>
         <w:t xml:space="preserve">, </w:t>
       </w:r>
-      <w:proofErr w:type="spellStart"/>
-      <w:r>
-        <w:rPr>
-          <w:color w:val="A9B7C6"/>
-        </w:rPr>
-        <w:t>permissoes</w:t>
-      </w:r>
-      <w:proofErr w:type="spellEnd"/>
-      <w:r>
-        <w:rPr>
-          <w:color w:val="A9B7C6"/>
-        </w:rPr>
-        <w:t>):</w:t>
+      <w:r>
+        <w:rPr>
+          <w:color w:val="A9B7C6"/>
+        </w:rPr>
+        <w:t>permissoes):</w:t>
       </w:r>
       <w:r>
         <w:rPr>
@@ -6049,21 +5063,7 @@
           <w:color w:val="A9B7C6"/>
         </w:rPr>
         <w:br/>
-        <w:t xml:space="preserve">            </w:t>
-      </w:r>
-      <w:proofErr w:type="spellStart"/>
-      <w:r>
-        <w:rPr>
-          <w:color w:val="A9B7C6"/>
-        </w:rPr>
-        <w:t>permissoes.append</w:t>
-      </w:r>
-      <w:proofErr w:type="spellEnd"/>
-      <w:r>
-        <w:rPr>
-          <w:color w:val="A9B7C6"/>
-        </w:rPr>
-        <w:t>(</w:t>
+        <w:t xml:space="preserve">            permissoes.append(</w:t>
       </w:r>
       <w:r>
         <w:rPr>
@@ -6084,14 +5084,12 @@
         <w:br/>
         <w:t xml:space="preserve">        </w:t>
       </w:r>
-      <w:proofErr w:type="spellStart"/>
       <w:r>
         <w:rPr>
           <w:color w:val="CC7832"/>
         </w:rPr>
         <w:t>else</w:t>
       </w:r>
-      <w:proofErr w:type="spellEnd"/>
       <w:r>
         <w:rPr>
           <w:color w:val="A9B7C6"/>
@@ -6103,21 +5101,7 @@
           <w:color w:val="A9B7C6"/>
         </w:rPr>
         <w:br/>
-        <w:t xml:space="preserve">            </w:t>
-      </w:r>
-      <w:proofErr w:type="spellStart"/>
-      <w:r>
-        <w:rPr>
-          <w:color w:val="A9B7C6"/>
-        </w:rPr>
-        <w:t>permissoes.append</w:t>
-      </w:r>
-      <w:proofErr w:type="spellEnd"/>
-      <w:r>
-        <w:rPr>
-          <w:color w:val="A9B7C6"/>
-        </w:rPr>
-        <w:t>(</w:t>
+        <w:t xml:space="preserve">            permissoes.append(</w:t>
       </w:r>
       <w:r>
         <w:rPr>
@@ -6148,47 +5132,20 @@
         <w:rPr>
           <w:color w:val="A9B7C6"/>
         </w:rPr>
-        <w:t>(</w:t>
-      </w:r>
-      <w:proofErr w:type="spellStart"/>
-      <w:r>
-        <w:rPr>
-          <w:color w:val="A9B7C6"/>
-        </w:rPr>
-        <w:t>permissoes</w:t>
-      </w:r>
-      <w:proofErr w:type="spellEnd"/>
-      <w:r>
-        <w:rPr>
-          <w:color w:val="A9B7C6"/>
-        </w:rPr>
-        <w:t>)</w:t>
-      </w:r>
-      <w:r>
-        <w:rPr>
-          <w:color w:val="A9B7C6"/>
-        </w:rPr>
-        <w:br/>
-      </w:r>
-      <w:r>
-        <w:rPr>
-          <w:color w:val="A9B7C6"/>
-        </w:rPr>
-        <w:br/>
-      </w:r>
-      <w:proofErr w:type="spellStart"/>
-      <w:r>
-        <w:rPr>
-          <w:color w:val="A9B7C6"/>
-        </w:rPr>
-        <w:t>verifica_se_pode_dirigir</w:t>
-      </w:r>
-      <w:proofErr w:type="spellEnd"/>
-      <w:r>
-        <w:rPr>
-          <w:color w:val="A9B7C6"/>
-        </w:rPr>
-        <w:t>(idades</w:t>
+        <w:t>(permissoes)</w:t>
+      </w:r>
+      <w:r>
+        <w:rPr>
+          <w:color w:val="A9B7C6"/>
+        </w:rPr>
+        <w:br/>
+      </w:r>
+      <w:r>
+        <w:rPr>
+          <w:color w:val="A9B7C6"/>
+        </w:rPr>
+        <w:br/>
+        <w:t>verifica_se_pode_dirigir(idades</w:t>
       </w:r>
       <w:r>
         <w:rPr>
@@ -6196,19 +5153,11 @@
         </w:rPr>
         <w:t xml:space="preserve">, </w:t>
       </w:r>
-      <w:proofErr w:type="spellStart"/>
-      <w:r>
-        <w:rPr>
-          <w:color w:val="A9B7C6"/>
-        </w:rPr>
-        <w:t>permissoes</w:t>
-      </w:r>
-      <w:proofErr w:type="spellEnd"/>
-      <w:r>
-        <w:rPr>
-          <w:color w:val="A9B7C6"/>
-        </w:rPr>
-        <w:t>)</w:t>
+      <w:r>
+        <w:rPr>
+          <w:color w:val="A9B7C6"/>
+        </w:rPr>
+        <w:t>permissoes)</w:t>
       </w:r>
     </w:p>
     <w:p>
@@ -6285,35 +5234,7 @@
           <w:sz w:val="24"/>
           <w:szCs w:val="24"/>
         </w:rPr>
-        <w:t xml:space="preserve">Utilizamos o </w:t>
-      </w:r>
-      <w:proofErr w:type="spellStart"/>
-      <w:proofErr w:type="gramStart"/>
-      <w:r>
-        <w:rPr>
-          <w:rFonts w:ascii="Times New Roman" w:hAnsi="Times New Roman" w:cs="Times New Roman"/>
-          <w:sz w:val="24"/>
-          <w:szCs w:val="24"/>
-        </w:rPr>
-        <w:t>append</w:t>
-      </w:r>
-      <w:proofErr w:type="spellEnd"/>
-      <w:r>
-        <w:rPr>
-          <w:rFonts w:ascii="Times New Roman" w:hAnsi="Times New Roman" w:cs="Times New Roman"/>
-          <w:sz w:val="24"/>
-          <w:szCs w:val="24"/>
-        </w:rPr>
-        <w:t>(</w:t>
-      </w:r>
-      <w:proofErr w:type="gramEnd"/>
-      <w:r>
-        <w:rPr>
-          <w:rFonts w:ascii="Times New Roman" w:hAnsi="Times New Roman" w:cs="Times New Roman"/>
-          <w:sz w:val="24"/>
-          <w:szCs w:val="24"/>
-        </w:rPr>
-        <w:t>) para adicionar os valores na lista.</w:t>
+        <w:t>Utilizamos o append() para adicionar os valores na lista.</w:t>
       </w:r>
     </w:p>
     <w:p>
@@ -6490,31 +5411,7 @@
           <w:szCs w:val="24"/>
           <w:u w:val="single"/>
         </w:rPr>
-        <w:t xml:space="preserve">Aula 4 – O sistema de </w:t>
-      </w:r>
-      <w:proofErr w:type="spellStart"/>
-      <w:r>
-        <w:rPr>
-          <w:rFonts w:ascii="Times New Roman" w:hAnsi="Times New Roman" w:cs="Times New Roman"/>
-          <w:b/>
-          <w:bCs/>
-          <w:sz w:val="24"/>
-          <w:szCs w:val="24"/>
-          <w:u w:val="single"/>
-        </w:rPr>
-        <w:t>Imports</w:t>
-      </w:r>
-      <w:proofErr w:type="spellEnd"/>
-      <w:r>
-        <w:rPr>
-          <w:rFonts w:ascii="Times New Roman" w:hAnsi="Times New Roman" w:cs="Times New Roman"/>
-          <w:b/>
-          <w:bCs/>
-          <w:sz w:val="24"/>
-          <w:szCs w:val="24"/>
-          <w:u w:val="single"/>
-        </w:rPr>
-        <w:t>:</w:t>
+        <w:t>Aula 4 – O sistema de Imports:</w:t>
       </w:r>
     </w:p>
     <w:p>
@@ -6539,6 +5436,14 @@
           <w:szCs w:val="24"/>
         </w:rPr>
         <w:t xml:space="preserve"> </w:t>
+      </w:r>
+      <w:r>
+        <w:rPr>
+          <w:rFonts w:ascii="Times New Roman" w:hAnsi="Times New Roman" w:cs="Times New Roman"/>
+          <w:sz w:val="24"/>
+          <w:szCs w:val="24"/>
+        </w:rPr>
+        <w:t>Podemos colocar vários tipos numa mesma lista.</w:t>
       </w:r>
     </w:p>
     <w:sectPr>

</xml_diff>

<commit_message>
Finalizei a aula 5 e o curso de primeiros passos
Com python para data science
</commit_message>
<xml_diff>
--- a/Python para Data Science/Python para Data Science/Anotações/Python Para Data Science.docx
+++ b/Python para Data Science/Python para Data Science/Anotações/Python Para Data Science.docx
@@ -130,7 +130,25 @@
           <w:sz w:val="24"/>
           <w:szCs w:val="24"/>
         </w:rPr>
-        <w:t>Interpolação de str com f’{}’: Podemos fazer interpolação</w:t>
+        <w:t>Interpolação de str com f</w:t>
+      </w:r>
+      <w:proofErr w:type="gramStart"/>
+      <w:r>
+        <w:rPr>
+          <w:rFonts w:ascii="Times New Roman" w:hAnsi="Times New Roman" w:cs="Times New Roman"/>
+          <w:sz w:val="24"/>
+          <w:szCs w:val="24"/>
+        </w:rPr>
+        <w:t>’{</w:t>
+      </w:r>
+      <w:proofErr w:type="gramEnd"/>
+      <w:r>
+        <w:rPr>
+          <w:rFonts w:ascii="Times New Roman" w:hAnsi="Times New Roman" w:cs="Times New Roman"/>
+          <w:sz w:val="24"/>
+          <w:szCs w:val="24"/>
+        </w:rPr>
+        <w:t>}’: Podemos fazer interpolação</w:t>
       </w:r>
       <w:r>
         <w:rPr>
@@ -239,6 +257,7 @@
         </w:rPr>
         <w:br/>
       </w:r>
+      <w:proofErr w:type="gramStart"/>
       <w:r>
         <w:rPr>
           <w:rFonts w:ascii="Courier New" w:eastAsia="Times New Roman" w:hAnsi="Courier New" w:cs="Courier New"/>
@@ -259,6 +278,8 @@
         </w:rPr>
         <w:t>(</w:t>
       </w:r>
+      <w:proofErr w:type="spellStart"/>
+      <w:proofErr w:type="gramEnd"/>
       <w:r>
         <w:rPr>
           <w:rFonts w:ascii="Courier New" w:eastAsia="Times New Roman" w:hAnsi="Courier New" w:cs="Courier New"/>
@@ -267,7 +288,18 @@
           <w:szCs w:val="20"/>
           <w:lang w:eastAsia="pt-BR"/>
         </w:rPr>
-        <w:t xml:space="preserve">f'O nome é </w:t>
+        <w:t>f'O</w:t>
+      </w:r>
+      <w:proofErr w:type="spellEnd"/>
+      <w:r>
+        <w:rPr>
+          <w:rFonts w:ascii="Courier New" w:eastAsia="Times New Roman" w:hAnsi="Courier New" w:cs="Courier New"/>
+          <w:color w:val="6A8759"/>
+          <w:sz w:val="20"/>
+          <w:szCs w:val="20"/>
+          <w:lang w:eastAsia="pt-BR"/>
+        </w:rPr>
+        <w:t xml:space="preserve"> nome é </w:t>
       </w:r>
       <w:r>
         <w:rPr>
@@ -432,6 +464,7 @@
         </w:rPr>
         <w:br/>
       </w:r>
+      <w:proofErr w:type="gramStart"/>
       <w:r>
         <w:rPr>
           <w:color w:val="8888C6"/>
@@ -444,17 +477,32 @@
         </w:rPr>
         <w:t>(</w:t>
       </w:r>
+      <w:proofErr w:type="gramEnd"/>
       <w:r>
         <w:rPr>
           <w:color w:val="6A8759"/>
         </w:rPr>
-        <w:t>'O nome é {} e a idade é {} anos'</w:t>
-      </w:r>
-      <w:r>
-        <w:rPr>
-          <w:color w:val="A9B7C6"/>
-        </w:rPr>
-        <w:t>.format(nome</w:t>
+        <w:t xml:space="preserve">'O nome é {} e a idade é {} </w:t>
+      </w:r>
+      <w:proofErr w:type="spellStart"/>
+      <w:r>
+        <w:rPr>
+          <w:color w:val="6A8759"/>
+        </w:rPr>
+        <w:t>anos'</w:t>
+      </w:r>
+      <w:r>
+        <w:rPr>
+          <w:color w:val="A9B7C6"/>
+        </w:rPr>
+        <w:t>.format</w:t>
+      </w:r>
+      <w:proofErr w:type="spellEnd"/>
+      <w:r>
+        <w:rPr>
+          <w:color w:val="A9B7C6"/>
+        </w:rPr>
+        <w:t>(nome</w:t>
       </w:r>
       <w:r>
         <w:rPr>
@@ -516,13 +564,23 @@
         </w:rPr>
         <w:t xml:space="preserve"> </w:t>
       </w:r>
-      <w:r>
-        <w:rPr>
-          <w:rFonts w:ascii="Times New Roman" w:hAnsi="Times New Roman" w:cs="Times New Roman"/>
-          <w:sz w:val="24"/>
-          <w:szCs w:val="24"/>
-        </w:rPr>
-        <w:t>Input(): Recebe uma entrada do usuário e o programa só continua sua execução após sua entrada</w:t>
+      <w:proofErr w:type="gramStart"/>
+      <w:r>
+        <w:rPr>
+          <w:rFonts w:ascii="Times New Roman" w:hAnsi="Times New Roman" w:cs="Times New Roman"/>
+          <w:sz w:val="24"/>
+          <w:szCs w:val="24"/>
+        </w:rPr>
+        <w:t>Input(</w:t>
+      </w:r>
+      <w:proofErr w:type="gramEnd"/>
+      <w:r>
+        <w:rPr>
+          <w:rFonts w:ascii="Times New Roman" w:hAnsi="Times New Roman" w:cs="Times New Roman"/>
+          <w:sz w:val="24"/>
+          <w:szCs w:val="24"/>
+        </w:rPr>
+        <w:t>): Recebe uma entrada do usuário e o programa só continua sua execução após sua entrada</w:t>
       </w:r>
       <w:r>
         <w:rPr>
@@ -541,23 +599,41 @@
           <w:color w:val="A9B7C6"/>
         </w:rPr>
       </w:pPr>
-      <w:r>
-        <w:rPr>
-          <w:color w:val="CC7832"/>
-        </w:rPr>
-        <w:t xml:space="preserve">def </w:t>
-      </w:r>
+      <w:proofErr w:type="spellStart"/>
+      <w:r>
+        <w:rPr>
+          <w:color w:val="CC7832"/>
+        </w:rPr>
+        <w:t>def</w:t>
+      </w:r>
+      <w:proofErr w:type="spellEnd"/>
+      <w:r>
+        <w:rPr>
+          <w:color w:val="CC7832"/>
+        </w:rPr>
+        <w:t xml:space="preserve"> </w:t>
+      </w:r>
+      <w:proofErr w:type="spellStart"/>
+      <w:proofErr w:type="gramStart"/>
       <w:r>
         <w:rPr>
           <w:color w:val="FFC66D"/>
         </w:rPr>
         <w:t>saudacao</w:t>
       </w:r>
-      <w:r>
-        <w:rPr>
-          <w:color w:val="A9B7C6"/>
-        </w:rPr>
-        <w:t>():</w:t>
+      <w:proofErr w:type="spellEnd"/>
+      <w:r>
+        <w:rPr>
+          <w:color w:val="A9B7C6"/>
+        </w:rPr>
+        <w:t>(</w:t>
+      </w:r>
+      <w:proofErr w:type="gramEnd"/>
+      <w:r>
+        <w:rPr>
+          <w:color w:val="A9B7C6"/>
+        </w:rPr>
+        <w:t>):</w:t>
       </w:r>
       <w:r>
         <w:rPr>
@@ -588,13 +664,27 @@
         <w:rPr>
           <w:color w:val="CC7832"/>
         </w:rPr>
-        <w:t>\n</w:t>
+        <w:t>\</w:t>
+      </w:r>
+      <w:proofErr w:type="spellStart"/>
+      <w:r>
+        <w:rPr>
+          <w:color w:val="CC7832"/>
+        </w:rPr>
+        <w:t>n</w:t>
       </w:r>
       <w:r>
         <w:rPr>
           <w:color w:val="6A8759"/>
         </w:rPr>
-        <w:t>R: '</w:t>
+        <w:t>R</w:t>
+      </w:r>
+      <w:proofErr w:type="spellEnd"/>
+      <w:r>
+        <w:rPr>
+          <w:color w:val="6A8759"/>
+        </w:rPr>
+        <w:t>: '</w:t>
       </w:r>
       <w:r>
         <w:rPr>
@@ -609,12 +699,14 @@
         <w:br/>
         <w:t xml:space="preserve">    idade = </w:t>
       </w:r>
+      <w:proofErr w:type="spellStart"/>
       <w:r>
         <w:rPr>
           <w:color w:val="8888C6"/>
         </w:rPr>
         <w:t>int</w:t>
       </w:r>
+      <w:proofErr w:type="spellEnd"/>
       <w:r>
         <w:rPr>
           <w:color w:val="A9B7C6"/>
@@ -643,13 +735,27 @@
         <w:rPr>
           <w:color w:val="CC7832"/>
         </w:rPr>
-        <w:t>\n</w:t>
+        <w:t>\</w:t>
+      </w:r>
+      <w:proofErr w:type="spellStart"/>
+      <w:r>
+        <w:rPr>
+          <w:color w:val="CC7832"/>
+        </w:rPr>
+        <w:t>n</w:t>
       </w:r>
       <w:r>
         <w:rPr>
           <w:color w:val="6A8759"/>
         </w:rPr>
-        <w:t>R: '</w:t>
+        <w:t>R</w:t>
+      </w:r>
+      <w:proofErr w:type="spellEnd"/>
+      <w:r>
+        <w:rPr>
+          <w:color w:val="6A8759"/>
+        </w:rPr>
+        <w:t>: '</w:t>
       </w:r>
       <w:r>
         <w:rPr>
@@ -664,11 +770,19 @@
         <w:br/>
         <w:t xml:space="preserve">    </w:t>
       </w:r>
-      <w:r>
-        <w:rPr>
-          <w:color w:val="CC7832"/>
-        </w:rPr>
-        <w:t xml:space="preserve">return </w:t>
+      <w:proofErr w:type="spellStart"/>
+      <w:r>
+        <w:rPr>
+          <w:color w:val="CC7832"/>
+        </w:rPr>
+        <w:t>return</w:t>
+      </w:r>
+      <w:proofErr w:type="spellEnd"/>
+      <w:r>
+        <w:rPr>
+          <w:color w:val="CC7832"/>
+        </w:rPr>
+        <w:t xml:space="preserve"> </w:t>
       </w:r>
       <w:r>
         <w:rPr>
@@ -682,11 +796,19 @@
         </w:rPr>
         <w:t>(</w:t>
       </w:r>
+      <w:proofErr w:type="spellStart"/>
       <w:r>
         <w:rPr>
           <w:color w:val="6A8759"/>
         </w:rPr>
-        <w:t xml:space="preserve">f'Olá, </w:t>
+        <w:t>f'Olá</w:t>
+      </w:r>
+      <w:proofErr w:type="spellEnd"/>
+      <w:r>
+        <w:rPr>
+          <w:color w:val="6A8759"/>
+        </w:rPr>
+        <w:t xml:space="preserve">, </w:t>
       </w:r>
       <w:r>
         <w:rPr>
@@ -753,7 +875,28 @@
           <w:color w:val="A9B7C6"/>
         </w:rPr>
         <w:br/>
-        <w:t>saudacao()</w:t>
+      </w:r>
+      <w:proofErr w:type="spellStart"/>
+      <w:proofErr w:type="gramStart"/>
+      <w:r>
+        <w:rPr>
+          <w:color w:val="A9B7C6"/>
+        </w:rPr>
+        <w:t>saudacao</w:t>
+      </w:r>
+      <w:proofErr w:type="spellEnd"/>
+      <w:r>
+        <w:rPr>
+          <w:color w:val="A9B7C6"/>
+        </w:rPr>
+        <w:t>(</w:t>
+      </w:r>
+      <w:proofErr w:type="gramEnd"/>
+      <w:r>
+        <w:rPr>
+          <w:color w:val="A9B7C6"/>
+        </w:rPr>
+        <w:t>)</w:t>
       </w:r>
     </w:p>
     <w:p>
@@ -849,7 +992,25 @@
           <w:sz w:val="24"/>
           <w:szCs w:val="24"/>
         </w:rPr>
-        <w:t>, por isso o saudação() lá no fim</w:t>
+        <w:t xml:space="preserve">, por isso o </w:t>
+      </w:r>
+      <w:proofErr w:type="gramStart"/>
+      <w:r>
+        <w:rPr>
+          <w:rFonts w:ascii="Times New Roman" w:hAnsi="Times New Roman" w:cs="Times New Roman"/>
+          <w:sz w:val="24"/>
+          <w:szCs w:val="24"/>
+        </w:rPr>
+        <w:t>saudação(</w:t>
+      </w:r>
+      <w:proofErr w:type="gramEnd"/>
+      <w:r>
+        <w:rPr>
+          <w:rFonts w:ascii="Times New Roman" w:hAnsi="Times New Roman" w:cs="Times New Roman"/>
+          <w:sz w:val="24"/>
+          <w:szCs w:val="24"/>
+        </w:rPr>
+        <w:t>) lá no fim</w:t>
       </w:r>
       <w:r>
         <w:rPr>
@@ -937,7 +1098,25 @@
           <w:sz w:val="24"/>
           <w:szCs w:val="24"/>
         </w:rPr>
-        <w:t>A desvantagem é que o interpreter precisa traduzir o que escrevemos para linguagem de máquina, para que o computador execute.</w:t>
+        <w:t xml:space="preserve">A desvantagem é que o </w:t>
+      </w:r>
+      <w:proofErr w:type="spellStart"/>
+      <w:r>
+        <w:rPr>
+          <w:rFonts w:ascii="Times New Roman" w:hAnsi="Times New Roman" w:cs="Times New Roman"/>
+          <w:sz w:val="24"/>
+          <w:szCs w:val="24"/>
+        </w:rPr>
+        <w:t>interpreter</w:t>
+      </w:r>
+      <w:proofErr w:type="spellEnd"/>
+      <w:r>
+        <w:rPr>
+          <w:rFonts w:ascii="Times New Roman" w:hAnsi="Times New Roman" w:cs="Times New Roman"/>
+          <w:sz w:val="24"/>
+          <w:szCs w:val="24"/>
+        </w:rPr>
+        <w:t xml:space="preserve"> precisa traduzir o que escrevemos para linguagem de máquina, para que o computador execute.</w:t>
       </w:r>
     </w:p>
     <w:p>
@@ -962,7 +1141,25 @@
           <w:szCs w:val="24"/>
         </w:rPr>
         <w:lastRenderedPageBreak/>
-        <w:t>No caso das linguagens de baixo nível, elas já estão em linguagem de máquina, não necessitando do interpreter e tendo um desempenho melhor.</w:t>
+        <w:t xml:space="preserve">No caso das linguagens de baixo nível, elas já estão em linguagem de máquina, não necessitando do </w:t>
+      </w:r>
+      <w:proofErr w:type="spellStart"/>
+      <w:r>
+        <w:rPr>
+          <w:rFonts w:ascii="Times New Roman" w:hAnsi="Times New Roman" w:cs="Times New Roman"/>
+          <w:sz w:val="24"/>
+          <w:szCs w:val="24"/>
+        </w:rPr>
+        <w:t>interpreter</w:t>
+      </w:r>
+      <w:proofErr w:type="spellEnd"/>
+      <w:r>
+        <w:rPr>
+          <w:rFonts w:ascii="Times New Roman" w:hAnsi="Times New Roman" w:cs="Times New Roman"/>
+          <w:sz w:val="24"/>
+          <w:szCs w:val="24"/>
+        </w:rPr>
+        <w:t xml:space="preserve"> e tendo um desempenho melhor.</w:t>
       </w:r>
     </w:p>
     <w:p>
@@ -1139,23 +1336,47 @@
           <w:color w:val="A9B7C6"/>
         </w:rPr>
       </w:pPr>
-      <w:r>
-        <w:rPr>
-          <w:color w:val="CC7832"/>
-        </w:rPr>
-        <w:t xml:space="preserve">def </w:t>
-      </w:r>
+      <w:proofErr w:type="spellStart"/>
+      <w:r>
+        <w:rPr>
+          <w:color w:val="CC7832"/>
+        </w:rPr>
+        <w:t>def</w:t>
+      </w:r>
+      <w:proofErr w:type="spellEnd"/>
+      <w:r>
+        <w:rPr>
+          <w:color w:val="CC7832"/>
+        </w:rPr>
+        <w:t xml:space="preserve"> </w:t>
+      </w:r>
+      <w:proofErr w:type="spellStart"/>
       <w:r>
         <w:rPr>
           <w:color w:val="FFC66D"/>
         </w:rPr>
         <w:t>saudacao_com_parametros</w:t>
       </w:r>
-      <w:r>
-        <w:rPr>
-          <w:color w:val="A9B7C6"/>
-        </w:rPr>
-        <w:t>(nome_da_pessoa):</w:t>
+      <w:proofErr w:type="spellEnd"/>
+      <w:r>
+        <w:rPr>
+          <w:color w:val="A9B7C6"/>
+        </w:rPr>
+        <w:t>(</w:t>
+      </w:r>
+      <w:proofErr w:type="spellStart"/>
+      <w:r>
+        <w:rPr>
+          <w:color w:val="A9B7C6"/>
+        </w:rPr>
+        <w:t>nome_da_pessoa</w:t>
+      </w:r>
+      <w:proofErr w:type="spellEnd"/>
+      <w:r>
+        <w:rPr>
+          <w:color w:val="A9B7C6"/>
+        </w:rPr>
+        <w:t>):</w:t>
       </w:r>
       <w:r>
         <w:rPr>
@@ -1164,12 +1385,21 @@
         <w:br/>
         <w:t xml:space="preserve">    </w:t>
       </w:r>
-      <w:r>
-        <w:rPr>
-          <w:color w:val="CC7832"/>
-        </w:rPr>
-        <w:t xml:space="preserve">return </w:t>
-      </w:r>
+      <w:proofErr w:type="spellStart"/>
+      <w:r>
+        <w:rPr>
+          <w:color w:val="CC7832"/>
+        </w:rPr>
+        <w:t>return</w:t>
+      </w:r>
+      <w:proofErr w:type="spellEnd"/>
+      <w:r>
+        <w:rPr>
+          <w:color w:val="CC7832"/>
+        </w:rPr>
+        <w:t xml:space="preserve"> </w:t>
+      </w:r>
+      <w:proofErr w:type="gramStart"/>
       <w:r>
         <w:rPr>
           <w:color w:val="8888C6"/>
@@ -1182,11 +1412,20 @@
         </w:rPr>
         <w:t>(</w:t>
       </w:r>
+      <w:proofErr w:type="spellStart"/>
+      <w:proofErr w:type="gramEnd"/>
       <w:r>
         <w:rPr>
           <w:color w:val="6A8759"/>
         </w:rPr>
-        <w:t xml:space="preserve">f'Bom dia, </w:t>
+        <w:t>f'Bom</w:t>
+      </w:r>
+      <w:proofErr w:type="spellEnd"/>
+      <w:r>
+        <w:rPr>
+          <w:color w:val="6A8759"/>
+        </w:rPr>
+        <w:t xml:space="preserve"> dia, </w:t>
       </w:r>
       <w:r>
         <w:rPr>
@@ -1194,12 +1433,14 @@
         </w:rPr>
         <w:t>{</w:t>
       </w:r>
+      <w:proofErr w:type="spellStart"/>
       <w:r>
         <w:rPr>
           <w:color w:val="A9B7C6"/>
         </w:rPr>
         <w:t>nome_da_pessoa</w:t>
       </w:r>
+      <w:proofErr w:type="spellEnd"/>
       <w:r>
         <w:rPr>
           <w:color w:val="CC7832"/>
@@ -1243,11 +1484,19 @@
         </w:rPr>
         <w:br/>
       </w:r>
-      <w:r>
-        <w:rPr>
-          <w:color w:val="A9B7C6"/>
-        </w:rPr>
-        <w:t>saudacao_com_parametros(nome)</w:t>
+      <w:proofErr w:type="spellStart"/>
+      <w:r>
+        <w:rPr>
+          <w:color w:val="A9B7C6"/>
+        </w:rPr>
+        <w:t>saudacao_com_parametros</w:t>
+      </w:r>
+      <w:proofErr w:type="spellEnd"/>
+      <w:r>
+        <w:rPr>
+          <w:color w:val="A9B7C6"/>
+        </w:rPr>
+        <w:t>(nome)</w:t>
       </w:r>
     </w:p>
     <w:p>
@@ -1314,23 +1563,47 @@
         </w:rPr>
         <w:br/>
       </w:r>
-      <w:r>
-        <w:rPr>
-          <w:color w:val="CC7832"/>
-        </w:rPr>
-        <w:t xml:space="preserve">def </w:t>
-      </w:r>
+      <w:proofErr w:type="spellStart"/>
+      <w:r>
+        <w:rPr>
+          <w:color w:val="CC7832"/>
+        </w:rPr>
+        <w:t>def</w:t>
+      </w:r>
+      <w:proofErr w:type="spellEnd"/>
+      <w:r>
+        <w:rPr>
+          <w:color w:val="CC7832"/>
+        </w:rPr>
+        <w:t xml:space="preserve"> </w:t>
+      </w:r>
+      <w:proofErr w:type="spellStart"/>
       <w:r>
         <w:rPr>
           <w:color w:val="FFC66D"/>
         </w:rPr>
         <w:t>verifica_se_pode_dirigir</w:t>
       </w:r>
-      <w:r>
-        <w:rPr>
-          <w:color w:val="A9B7C6"/>
-        </w:rPr>
-        <w:t>(idade_usuario):</w:t>
+      <w:proofErr w:type="spellEnd"/>
+      <w:r>
+        <w:rPr>
+          <w:color w:val="A9B7C6"/>
+        </w:rPr>
+        <w:t>(</w:t>
+      </w:r>
+      <w:proofErr w:type="spellStart"/>
+      <w:r>
+        <w:rPr>
+          <w:color w:val="A9B7C6"/>
+        </w:rPr>
+        <w:t>idade_usuario</w:t>
+      </w:r>
+      <w:proofErr w:type="spellEnd"/>
+      <w:r>
+        <w:rPr>
+          <w:color w:val="A9B7C6"/>
+        </w:rPr>
+        <w:t>):</w:t>
       </w:r>
       <w:r>
         <w:rPr>
@@ -1345,11 +1618,19 @@
         </w:rPr>
         <w:t xml:space="preserve">if </w:t>
       </w:r>
-      <w:r>
-        <w:rPr>
-          <w:color w:val="A9B7C6"/>
-        </w:rPr>
-        <w:t xml:space="preserve">idade_usuario &gt;= </w:t>
+      <w:proofErr w:type="spellStart"/>
+      <w:r>
+        <w:rPr>
+          <w:color w:val="A9B7C6"/>
+        </w:rPr>
+        <w:t>idade_usuario</w:t>
+      </w:r>
+      <w:proofErr w:type="spellEnd"/>
+      <w:r>
+        <w:rPr>
+          <w:color w:val="A9B7C6"/>
+        </w:rPr>
+        <w:t xml:space="preserve"> &gt;= </w:t>
       </w:r>
       <w:r>
         <w:rPr>
@@ -1370,12 +1651,21 @@
         <w:br/>
         <w:t xml:space="preserve">        </w:t>
       </w:r>
-      <w:r>
-        <w:rPr>
-          <w:color w:val="CC7832"/>
-        </w:rPr>
-        <w:t xml:space="preserve">return </w:t>
-      </w:r>
+      <w:proofErr w:type="spellStart"/>
+      <w:r>
+        <w:rPr>
+          <w:color w:val="CC7832"/>
+        </w:rPr>
+        <w:t>return</w:t>
+      </w:r>
+      <w:proofErr w:type="spellEnd"/>
+      <w:r>
+        <w:rPr>
+          <w:color w:val="CC7832"/>
+        </w:rPr>
+        <w:t xml:space="preserve"> </w:t>
+      </w:r>
+      <w:proofErr w:type="gramStart"/>
       <w:r>
         <w:rPr>
           <w:color w:val="8888C6"/>
@@ -1388,11 +1678,20 @@
         </w:rPr>
         <w:t>(</w:t>
       </w:r>
+      <w:proofErr w:type="spellStart"/>
+      <w:proofErr w:type="gramEnd"/>
       <w:r>
         <w:rPr>
           <w:color w:val="6A8759"/>
         </w:rPr>
-        <w:t>f'Você pode dirigir!'</w:t>
+        <w:t>f'Você</w:t>
+      </w:r>
+      <w:proofErr w:type="spellEnd"/>
+      <w:r>
+        <w:rPr>
+          <w:color w:val="6A8759"/>
+        </w:rPr>
+        <w:t xml:space="preserve"> pode dirigir!'</w:t>
       </w:r>
       <w:r>
         <w:rPr>
@@ -1407,12 +1706,14 @@
         <w:br/>
         <w:t xml:space="preserve">    </w:t>
       </w:r>
+      <w:proofErr w:type="spellStart"/>
       <w:r>
         <w:rPr>
           <w:color w:val="CC7832"/>
         </w:rPr>
         <w:t>else</w:t>
       </w:r>
+      <w:proofErr w:type="spellEnd"/>
       <w:r>
         <w:rPr>
           <w:color w:val="A9B7C6"/>
@@ -1426,18 +1727,28 @@
         <w:br/>
         <w:t xml:space="preserve">        </w:t>
       </w:r>
-      <w:r>
-        <w:rPr>
-          <w:color w:val="CC7832"/>
-        </w:rPr>
-        <w:t xml:space="preserve">raise </w:t>
-      </w:r>
+      <w:proofErr w:type="spellStart"/>
+      <w:r>
+        <w:rPr>
+          <w:color w:val="CC7832"/>
+        </w:rPr>
+        <w:t>raise</w:t>
+      </w:r>
+      <w:proofErr w:type="spellEnd"/>
+      <w:r>
+        <w:rPr>
+          <w:color w:val="CC7832"/>
+        </w:rPr>
+        <w:t xml:space="preserve"> </w:t>
+      </w:r>
+      <w:proofErr w:type="spellStart"/>
       <w:r>
         <w:rPr>
           <w:color w:val="8888C6"/>
         </w:rPr>
         <w:t>ValueError</w:t>
       </w:r>
+      <w:proofErr w:type="spellEnd"/>
       <w:r>
         <w:rPr>
           <w:color w:val="A9B7C6"/>
@@ -1467,7 +1778,20 @@
           <w:color w:val="A9B7C6"/>
         </w:rPr>
         <w:br/>
-        <w:t>verifica_se_pode_dirigir(idade)</w:t>
+      </w:r>
+      <w:proofErr w:type="spellStart"/>
+      <w:r>
+        <w:rPr>
+          <w:color w:val="A9B7C6"/>
+        </w:rPr>
+        <w:t>verifica_se_pode_dirigir</w:t>
+      </w:r>
+      <w:proofErr w:type="spellEnd"/>
+      <w:r>
+        <w:rPr>
+          <w:color w:val="A9B7C6"/>
+        </w:rPr>
+        <w:t>(idade)</w:t>
       </w:r>
     </w:p>
     <w:p>
@@ -1515,7 +1839,61 @@
           <w:sz w:val="24"/>
           <w:szCs w:val="24"/>
         </w:rPr>
-        <w:t xml:space="preserve"> Podemos converter tipos de str para int, int para str, float para str e assim por diante.</w:t>
+        <w:t xml:space="preserve"> Podemos converter tipos de str para </w:t>
+      </w:r>
+      <w:proofErr w:type="spellStart"/>
+      <w:r>
+        <w:rPr>
+          <w:rFonts w:ascii="Times New Roman" w:hAnsi="Times New Roman" w:cs="Times New Roman"/>
+          <w:sz w:val="24"/>
+          <w:szCs w:val="24"/>
+        </w:rPr>
+        <w:t>int</w:t>
+      </w:r>
+      <w:proofErr w:type="spellEnd"/>
+      <w:r>
+        <w:rPr>
+          <w:rFonts w:ascii="Times New Roman" w:hAnsi="Times New Roman" w:cs="Times New Roman"/>
+          <w:sz w:val="24"/>
+          <w:szCs w:val="24"/>
+        </w:rPr>
+        <w:t xml:space="preserve">, </w:t>
+      </w:r>
+      <w:proofErr w:type="spellStart"/>
+      <w:r>
+        <w:rPr>
+          <w:rFonts w:ascii="Times New Roman" w:hAnsi="Times New Roman" w:cs="Times New Roman"/>
+          <w:sz w:val="24"/>
+          <w:szCs w:val="24"/>
+        </w:rPr>
+        <w:t>int</w:t>
+      </w:r>
+      <w:proofErr w:type="spellEnd"/>
+      <w:r>
+        <w:rPr>
+          <w:rFonts w:ascii="Times New Roman" w:hAnsi="Times New Roman" w:cs="Times New Roman"/>
+          <w:sz w:val="24"/>
+          <w:szCs w:val="24"/>
+        </w:rPr>
+        <w:t xml:space="preserve"> para str, </w:t>
+      </w:r>
+      <w:proofErr w:type="spellStart"/>
+      <w:r>
+        <w:rPr>
+          <w:rFonts w:ascii="Times New Roman" w:hAnsi="Times New Roman" w:cs="Times New Roman"/>
+          <w:sz w:val="24"/>
+          <w:szCs w:val="24"/>
+        </w:rPr>
+        <w:t>float</w:t>
+      </w:r>
+      <w:proofErr w:type="spellEnd"/>
+      <w:r>
+        <w:rPr>
+          <w:rFonts w:ascii="Times New Roman" w:hAnsi="Times New Roman" w:cs="Times New Roman"/>
+          <w:sz w:val="24"/>
+          <w:szCs w:val="24"/>
+        </w:rPr>
+        <w:t xml:space="preserve"> para str e assim por diante.</w:t>
       </w:r>
     </w:p>
     <w:p>
@@ -1574,204 +1952,283 @@
           <w:color w:val="A9B7C6"/>
         </w:rPr>
       </w:pPr>
+      <w:proofErr w:type="spellStart"/>
       <w:r>
         <w:rPr>
           <w:color w:val="CC7832"/>
         </w:rPr>
         <w:lastRenderedPageBreak/>
-        <w:t xml:space="preserve">def </w:t>
-      </w:r>
+        <w:t>def</w:t>
+      </w:r>
+      <w:proofErr w:type="spellEnd"/>
+      <w:r>
+        <w:rPr>
+          <w:color w:val="CC7832"/>
+        </w:rPr>
+        <w:t xml:space="preserve"> </w:t>
+      </w:r>
+      <w:proofErr w:type="spellStart"/>
       <w:r>
         <w:rPr>
           <w:color w:val="FFC66D"/>
         </w:rPr>
+        <w:t>verifica_se_pode_dirigir_sem_</w:t>
+      </w:r>
+      <w:proofErr w:type="gramStart"/>
+      <w:r>
+        <w:rPr>
+          <w:color w:val="FFC66D"/>
+        </w:rPr>
+        <w:t>parametros</w:t>
+      </w:r>
+      <w:proofErr w:type="spellEnd"/>
+      <w:r>
+        <w:rPr>
+          <w:color w:val="A9B7C6"/>
+        </w:rPr>
+        <w:t>(</w:t>
+      </w:r>
+      <w:proofErr w:type="gramEnd"/>
+      <w:r>
+        <w:rPr>
+          <w:color w:val="A9B7C6"/>
+        </w:rPr>
+        <w:t>):</w:t>
+      </w:r>
+      <w:r>
+        <w:rPr>
+          <w:color w:val="A9B7C6"/>
+        </w:rPr>
+        <w:br/>
+        <w:t xml:space="preserve">    idade = </w:t>
+      </w:r>
+      <w:r>
+        <w:rPr>
+          <w:color w:val="8888C6"/>
+        </w:rPr>
+        <w:t>input</w:t>
+      </w:r>
+      <w:r>
+        <w:rPr>
+          <w:color w:val="A9B7C6"/>
+        </w:rPr>
+        <w:t>(</w:t>
+      </w:r>
+      <w:r>
+        <w:rPr>
+          <w:color w:val="6A8759"/>
+        </w:rPr>
+        <w:t>'Qual a sua idade?</w:t>
+      </w:r>
+      <w:r>
+        <w:rPr>
+          <w:color w:val="CC7832"/>
+        </w:rPr>
+        <w:t>\</w:t>
+      </w:r>
+      <w:proofErr w:type="spellStart"/>
+      <w:r>
+        <w:rPr>
+          <w:color w:val="CC7832"/>
+        </w:rPr>
+        <w:t>n</w:t>
+      </w:r>
+      <w:r>
+        <w:rPr>
+          <w:color w:val="6A8759"/>
+        </w:rPr>
+        <w:t>R</w:t>
+      </w:r>
+      <w:proofErr w:type="spellEnd"/>
+      <w:r>
+        <w:rPr>
+          <w:color w:val="6A8759"/>
+        </w:rPr>
+        <w:t>: '</w:t>
+      </w:r>
+      <w:r>
+        <w:rPr>
+          <w:color w:val="A9B7C6"/>
+        </w:rPr>
+        <w:t>)</w:t>
+      </w:r>
+      <w:r>
+        <w:rPr>
+          <w:color w:val="A9B7C6"/>
+        </w:rPr>
+        <w:br/>
+        <w:t xml:space="preserve">    </w:t>
+      </w:r>
+      <w:r>
+        <w:rPr>
+          <w:color w:val="CC7832"/>
+        </w:rPr>
+        <w:t xml:space="preserve">if </w:t>
+      </w:r>
+      <w:r>
+        <w:rPr>
+          <w:color w:val="A9B7C6"/>
+        </w:rPr>
+        <w:t xml:space="preserve">idade &gt;= </w:t>
+      </w:r>
+      <w:r>
+        <w:rPr>
+          <w:color w:val="6897BB"/>
+        </w:rPr>
+        <w:t>18</w:t>
+      </w:r>
+      <w:r>
+        <w:rPr>
+          <w:color w:val="A9B7C6"/>
+        </w:rPr>
+        <w:t>:</w:t>
+      </w:r>
+      <w:r>
+        <w:rPr>
+          <w:color w:val="A9B7C6"/>
+        </w:rPr>
+        <w:br/>
+        <w:t xml:space="preserve">        </w:t>
+      </w:r>
+      <w:proofErr w:type="spellStart"/>
+      <w:r>
+        <w:rPr>
+          <w:color w:val="CC7832"/>
+        </w:rPr>
+        <w:t>return</w:t>
+      </w:r>
+      <w:proofErr w:type="spellEnd"/>
+      <w:r>
+        <w:rPr>
+          <w:color w:val="CC7832"/>
+        </w:rPr>
+        <w:t xml:space="preserve"> </w:t>
+      </w:r>
+      <w:r>
+        <w:rPr>
+          <w:color w:val="8888C6"/>
+        </w:rPr>
+        <w:t>print</w:t>
+      </w:r>
+      <w:r>
+        <w:rPr>
+          <w:color w:val="A9B7C6"/>
+        </w:rPr>
+        <w:t>(</w:t>
+      </w:r>
+      <w:proofErr w:type="spellStart"/>
+      <w:r>
+        <w:rPr>
+          <w:color w:val="6A8759"/>
+        </w:rPr>
+        <w:t>f'Você</w:t>
+      </w:r>
+      <w:proofErr w:type="spellEnd"/>
+      <w:r>
+        <w:rPr>
+          <w:color w:val="6A8759"/>
+        </w:rPr>
+        <w:t xml:space="preserve"> tem permissão dirigir!'</w:t>
+      </w:r>
+      <w:r>
+        <w:rPr>
+          <w:color w:val="A9B7C6"/>
+        </w:rPr>
+        <w:t>)</w:t>
+      </w:r>
+      <w:r>
+        <w:rPr>
+          <w:color w:val="A9B7C6"/>
+        </w:rPr>
+        <w:br/>
+        <w:t xml:space="preserve">    </w:t>
+      </w:r>
+      <w:proofErr w:type="spellStart"/>
+      <w:r>
+        <w:rPr>
+          <w:color w:val="CC7832"/>
+        </w:rPr>
+        <w:t>else</w:t>
+      </w:r>
+      <w:proofErr w:type="spellEnd"/>
+      <w:r>
+        <w:rPr>
+          <w:color w:val="A9B7C6"/>
+        </w:rPr>
+        <w:t>:</w:t>
+      </w:r>
+      <w:r>
+        <w:rPr>
+          <w:color w:val="A9B7C6"/>
+        </w:rPr>
+        <w:br/>
+        <w:t xml:space="preserve">        </w:t>
+      </w:r>
+      <w:proofErr w:type="spellStart"/>
+      <w:r>
+        <w:rPr>
+          <w:color w:val="CC7832"/>
+        </w:rPr>
+        <w:t>raise</w:t>
+      </w:r>
+      <w:proofErr w:type="spellEnd"/>
+      <w:r>
+        <w:rPr>
+          <w:color w:val="CC7832"/>
+        </w:rPr>
+        <w:t xml:space="preserve"> </w:t>
+      </w:r>
+      <w:proofErr w:type="spellStart"/>
+      <w:r>
+        <w:rPr>
+          <w:color w:val="8888C6"/>
+        </w:rPr>
+        <w:t>ValueError</w:t>
+      </w:r>
+      <w:proofErr w:type="spellEnd"/>
+      <w:r>
+        <w:rPr>
+          <w:color w:val="A9B7C6"/>
+        </w:rPr>
+        <w:t>(</w:t>
+      </w:r>
+      <w:r>
+        <w:rPr>
+          <w:color w:val="6A8759"/>
+        </w:rPr>
+        <w:t>'Você não tem idade para dirigir!'</w:t>
+      </w:r>
+      <w:r>
+        <w:rPr>
+          <w:color w:val="A9B7C6"/>
+        </w:rPr>
+        <w:t>)</w:t>
+      </w:r>
+      <w:r>
+        <w:rPr>
+          <w:color w:val="A9B7C6"/>
+        </w:rPr>
+        <w:br/>
+      </w:r>
+      <w:r>
+        <w:rPr>
+          <w:color w:val="A9B7C6"/>
+        </w:rPr>
+        <w:br/>
+      </w:r>
+      <w:proofErr w:type="spellStart"/>
+      <w:r>
+        <w:rPr>
+          <w:color w:val="A9B7C6"/>
+        </w:rPr>
         <w:t>verifica_se_pode_dirigir_sem_parametros</w:t>
       </w:r>
-      <w:r>
-        <w:rPr>
-          <w:color w:val="A9B7C6"/>
-        </w:rPr>
-        <w:t>():</w:t>
-      </w:r>
-      <w:r>
-        <w:rPr>
-          <w:color w:val="A9B7C6"/>
-        </w:rPr>
-        <w:br/>
-        <w:t xml:space="preserve">    idade = </w:t>
-      </w:r>
-      <w:r>
-        <w:rPr>
-          <w:color w:val="8888C6"/>
-        </w:rPr>
-        <w:t>input</w:t>
-      </w:r>
-      <w:r>
-        <w:rPr>
-          <w:color w:val="A9B7C6"/>
-        </w:rPr>
-        <w:t>(</w:t>
-      </w:r>
-      <w:r>
-        <w:rPr>
-          <w:color w:val="6A8759"/>
-        </w:rPr>
-        <w:t>'Qual a sua idade?</w:t>
-      </w:r>
-      <w:r>
-        <w:rPr>
-          <w:color w:val="CC7832"/>
-        </w:rPr>
-        <w:t>\n</w:t>
-      </w:r>
-      <w:r>
-        <w:rPr>
-          <w:color w:val="6A8759"/>
-        </w:rPr>
-        <w:t>R: '</w:t>
-      </w:r>
-      <w:r>
-        <w:rPr>
-          <w:color w:val="A9B7C6"/>
-        </w:rPr>
-        <w:t>)</w:t>
-      </w:r>
-      <w:r>
-        <w:rPr>
-          <w:color w:val="A9B7C6"/>
-        </w:rPr>
-        <w:br/>
-        <w:t xml:space="preserve">    </w:t>
-      </w:r>
-      <w:r>
-        <w:rPr>
-          <w:color w:val="CC7832"/>
-        </w:rPr>
-        <w:t xml:space="preserve">if </w:t>
-      </w:r>
-      <w:r>
-        <w:rPr>
-          <w:color w:val="A9B7C6"/>
-        </w:rPr>
-        <w:t xml:space="preserve">idade &gt;= </w:t>
-      </w:r>
-      <w:r>
-        <w:rPr>
-          <w:color w:val="6897BB"/>
-        </w:rPr>
-        <w:t>18</w:t>
-      </w:r>
-      <w:r>
-        <w:rPr>
-          <w:color w:val="A9B7C6"/>
-        </w:rPr>
-        <w:t>:</w:t>
-      </w:r>
-      <w:r>
-        <w:rPr>
-          <w:color w:val="A9B7C6"/>
-        </w:rPr>
-        <w:br/>
-        <w:t xml:space="preserve">        </w:t>
-      </w:r>
-      <w:r>
-        <w:rPr>
-          <w:color w:val="CC7832"/>
-        </w:rPr>
-        <w:t xml:space="preserve">return </w:t>
-      </w:r>
-      <w:r>
-        <w:rPr>
-          <w:color w:val="8888C6"/>
-        </w:rPr>
-        <w:t>print</w:t>
-      </w:r>
-      <w:r>
-        <w:rPr>
-          <w:color w:val="A9B7C6"/>
-        </w:rPr>
-        <w:t>(</w:t>
-      </w:r>
-      <w:r>
-        <w:rPr>
-          <w:color w:val="6A8759"/>
-        </w:rPr>
-        <w:t>f'Você tem permissão dirigir!'</w:t>
-      </w:r>
-      <w:r>
-        <w:rPr>
-          <w:color w:val="A9B7C6"/>
-        </w:rPr>
-        <w:t>)</w:t>
-      </w:r>
-      <w:r>
-        <w:rPr>
-          <w:color w:val="A9B7C6"/>
-        </w:rPr>
-        <w:br/>
-        <w:t xml:space="preserve">    </w:t>
-      </w:r>
-      <w:r>
-        <w:rPr>
-          <w:color w:val="CC7832"/>
-        </w:rPr>
-        <w:t>else</w:t>
-      </w:r>
-      <w:r>
-        <w:rPr>
-          <w:color w:val="A9B7C6"/>
-        </w:rPr>
-        <w:t>:</w:t>
-      </w:r>
-      <w:r>
-        <w:rPr>
-          <w:color w:val="A9B7C6"/>
-        </w:rPr>
-        <w:br/>
-        <w:t xml:space="preserve">        </w:t>
-      </w:r>
-      <w:r>
-        <w:rPr>
-          <w:color w:val="CC7832"/>
-        </w:rPr>
-        <w:t xml:space="preserve">raise </w:t>
-      </w:r>
-      <w:r>
-        <w:rPr>
-          <w:color w:val="8888C6"/>
-        </w:rPr>
-        <w:t>ValueError</w:t>
-      </w:r>
-      <w:r>
-        <w:rPr>
-          <w:color w:val="A9B7C6"/>
-        </w:rPr>
-        <w:t>(</w:t>
-      </w:r>
-      <w:r>
-        <w:rPr>
-          <w:color w:val="6A8759"/>
-        </w:rPr>
-        <w:t>'Você não tem idade para dirigir!'</w:t>
-      </w:r>
-      <w:r>
-        <w:rPr>
-          <w:color w:val="A9B7C6"/>
-        </w:rPr>
-        <w:t>)</w:t>
-      </w:r>
-      <w:r>
-        <w:rPr>
-          <w:color w:val="A9B7C6"/>
-        </w:rPr>
-        <w:br/>
-      </w:r>
-      <w:r>
-        <w:rPr>
-          <w:color w:val="A9B7C6"/>
-        </w:rPr>
-        <w:br/>
-        <w:t>verifica_se_pode_dirigir_sem_parametros()</w:t>
+      <w:proofErr w:type="spellEnd"/>
+      <w:r>
+        <w:rPr>
+          <w:color w:val="A9B7C6"/>
+        </w:rPr>
+        <w:t>()</w:t>
       </w:r>
     </w:p>
     <w:p>
@@ -1795,7 +2252,25 @@
           <w:sz w:val="24"/>
           <w:szCs w:val="24"/>
         </w:rPr>
-        <w:t>Convertendo para int, part1:</w:t>
+        <w:t xml:space="preserve">Convertendo para </w:t>
+      </w:r>
+      <w:proofErr w:type="spellStart"/>
+      <w:r>
+        <w:rPr>
+          <w:rFonts w:ascii="Times New Roman" w:hAnsi="Times New Roman" w:cs="Times New Roman"/>
+          <w:sz w:val="24"/>
+          <w:szCs w:val="24"/>
+        </w:rPr>
+        <w:t>int</w:t>
+      </w:r>
+      <w:proofErr w:type="spellEnd"/>
+      <w:r>
+        <w:rPr>
+          <w:rFonts w:ascii="Times New Roman" w:hAnsi="Times New Roman" w:cs="Times New Roman"/>
+          <w:sz w:val="24"/>
+          <w:szCs w:val="24"/>
+        </w:rPr>
+        <w:t>, part1:</w:t>
       </w:r>
     </w:p>
     <w:p>
@@ -1806,222 +2281,303 @@
           <w:color w:val="A9B7C6"/>
         </w:rPr>
       </w:pPr>
-      <w:r>
-        <w:rPr>
-          <w:color w:val="CC7832"/>
-        </w:rPr>
-        <w:t xml:space="preserve">def </w:t>
-      </w:r>
+      <w:proofErr w:type="spellStart"/>
+      <w:r>
+        <w:rPr>
+          <w:color w:val="CC7832"/>
+        </w:rPr>
+        <w:t>def</w:t>
+      </w:r>
+      <w:proofErr w:type="spellEnd"/>
+      <w:r>
+        <w:rPr>
+          <w:color w:val="CC7832"/>
+        </w:rPr>
+        <w:t xml:space="preserve"> </w:t>
+      </w:r>
+      <w:proofErr w:type="spellStart"/>
       <w:r>
         <w:rPr>
           <w:color w:val="FFC66D"/>
         </w:rPr>
+        <w:t>verifica_se_pode_dirigir_sem_</w:t>
+      </w:r>
+      <w:proofErr w:type="gramStart"/>
+      <w:r>
+        <w:rPr>
+          <w:color w:val="FFC66D"/>
+        </w:rPr>
+        <w:t>parametros</w:t>
+      </w:r>
+      <w:proofErr w:type="spellEnd"/>
+      <w:r>
+        <w:rPr>
+          <w:color w:val="A9B7C6"/>
+        </w:rPr>
+        <w:t>(</w:t>
+      </w:r>
+      <w:proofErr w:type="gramEnd"/>
+      <w:r>
+        <w:rPr>
+          <w:color w:val="A9B7C6"/>
+        </w:rPr>
+        <w:t>):</w:t>
+      </w:r>
+      <w:r>
+        <w:rPr>
+          <w:color w:val="A9B7C6"/>
+        </w:rPr>
+        <w:br/>
+        <w:t xml:space="preserve">    idade = </w:t>
+      </w:r>
+      <w:r>
+        <w:rPr>
+          <w:color w:val="8888C6"/>
+        </w:rPr>
+        <w:t>input</w:t>
+      </w:r>
+      <w:r>
+        <w:rPr>
+          <w:color w:val="A9B7C6"/>
+        </w:rPr>
+        <w:t>(</w:t>
+      </w:r>
+      <w:r>
+        <w:rPr>
+          <w:color w:val="6A8759"/>
+        </w:rPr>
+        <w:t>'Qual a sua idade?</w:t>
+      </w:r>
+      <w:r>
+        <w:rPr>
+          <w:color w:val="CC7832"/>
+        </w:rPr>
+        <w:t>\</w:t>
+      </w:r>
+      <w:proofErr w:type="spellStart"/>
+      <w:r>
+        <w:rPr>
+          <w:color w:val="CC7832"/>
+        </w:rPr>
+        <w:t>n</w:t>
+      </w:r>
+      <w:r>
+        <w:rPr>
+          <w:color w:val="6A8759"/>
+        </w:rPr>
+        <w:t>R</w:t>
+      </w:r>
+      <w:proofErr w:type="spellEnd"/>
+      <w:r>
+        <w:rPr>
+          <w:color w:val="6A8759"/>
+        </w:rPr>
+        <w:t>: '</w:t>
+      </w:r>
+      <w:r>
+        <w:rPr>
+          <w:color w:val="A9B7C6"/>
+        </w:rPr>
+        <w:t>)</w:t>
+      </w:r>
+      <w:r>
+        <w:rPr>
+          <w:color w:val="A9B7C6"/>
+        </w:rPr>
+        <w:br/>
+        <w:t xml:space="preserve">    idade = </w:t>
+      </w:r>
+      <w:proofErr w:type="spellStart"/>
+      <w:r>
+        <w:rPr>
+          <w:color w:val="8888C6"/>
+        </w:rPr>
+        <w:t>int</w:t>
+      </w:r>
+      <w:proofErr w:type="spellEnd"/>
+      <w:r>
+        <w:rPr>
+          <w:color w:val="A9B7C6"/>
+        </w:rPr>
+        <w:t>(idade)</w:t>
+      </w:r>
+      <w:r>
+        <w:rPr>
+          <w:color w:val="A9B7C6"/>
+        </w:rPr>
+        <w:br/>
+        <w:t xml:space="preserve">    </w:t>
+      </w:r>
+      <w:r>
+        <w:rPr>
+          <w:color w:val="CC7832"/>
+        </w:rPr>
+        <w:t xml:space="preserve">if </w:t>
+      </w:r>
+      <w:r>
+        <w:rPr>
+          <w:color w:val="A9B7C6"/>
+        </w:rPr>
+        <w:t xml:space="preserve">idade &gt;= </w:t>
+      </w:r>
+      <w:r>
+        <w:rPr>
+          <w:color w:val="6897BB"/>
+        </w:rPr>
+        <w:t>18</w:t>
+      </w:r>
+      <w:r>
+        <w:rPr>
+          <w:color w:val="A9B7C6"/>
+        </w:rPr>
+        <w:t>:</w:t>
+      </w:r>
+      <w:r>
+        <w:rPr>
+          <w:color w:val="A9B7C6"/>
+        </w:rPr>
+        <w:br/>
+        <w:t xml:space="preserve">        </w:t>
+      </w:r>
+      <w:proofErr w:type="spellStart"/>
+      <w:r>
+        <w:rPr>
+          <w:color w:val="CC7832"/>
+        </w:rPr>
+        <w:t>return</w:t>
+      </w:r>
+      <w:proofErr w:type="spellEnd"/>
+      <w:r>
+        <w:rPr>
+          <w:color w:val="CC7832"/>
+        </w:rPr>
+        <w:t xml:space="preserve"> </w:t>
+      </w:r>
+      <w:r>
+        <w:rPr>
+          <w:color w:val="8888C6"/>
+        </w:rPr>
+        <w:t>print</w:t>
+      </w:r>
+      <w:r>
+        <w:rPr>
+          <w:color w:val="A9B7C6"/>
+        </w:rPr>
+        <w:t>(</w:t>
+      </w:r>
+      <w:proofErr w:type="spellStart"/>
+      <w:r>
+        <w:rPr>
+          <w:color w:val="6A8759"/>
+        </w:rPr>
+        <w:t>f'Você</w:t>
+      </w:r>
+      <w:proofErr w:type="spellEnd"/>
+      <w:r>
+        <w:rPr>
+          <w:color w:val="6A8759"/>
+        </w:rPr>
+        <w:t xml:space="preserve"> tem permissão dirigir!'</w:t>
+      </w:r>
+      <w:r>
+        <w:rPr>
+          <w:color w:val="A9B7C6"/>
+        </w:rPr>
+        <w:t>)</w:t>
+      </w:r>
+      <w:r>
+        <w:rPr>
+          <w:color w:val="A9B7C6"/>
+        </w:rPr>
+        <w:br/>
+        <w:t xml:space="preserve">    </w:t>
+      </w:r>
+      <w:proofErr w:type="spellStart"/>
+      <w:r>
+        <w:rPr>
+          <w:color w:val="CC7832"/>
+        </w:rPr>
+        <w:t>else</w:t>
+      </w:r>
+      <w:proofErr w:type="spellEnd"/>
+      <w:r>
+        <w:rPr>
+          <w:color w:val="A9B7C6"/>
+        </w:rPr>
+        <w:t>:</w:t>
+      </w:r>
+      <w:r>
+        <w:rPr>
+          <w:color w:val="A9B7C6"/>
+        </w:rPr>
+        <w:br/>
+        <w:t xml:space="preserve">        </w:t>
+      </w:r>
+      <w:proofErr w:type="spellStart"/>
+      <w:r>
+        <w:rPr>
+          <w:color w:val="CC7832"/>
+        </w:rPr>
+        <w:t>raise</w:t>
+      </w:r>
+      <w:proofErr w:type="spellEnd"/>
+      <w:r>
+        <w:rPr>
+          <w:color w:val="CC7832"/>
+        </w:rPr>
+        <w:t xml:space="preserve"> </w:t>
+      </w:r>
+      <w:proofErr w:type="spellStart"/>
+      <w:r>
+        <w:rPr>
+          <w:color w:val="8888C6"/>
+        </w:rPr>
+        <w:t>ValueError</w:t>
+      </w:r>
+      <w:proofErr w:type="spellEnd"/>
+      <w:r>
+        <w:rPr>
+          <w:color w:val="A9B7C6"/>
+        </w:rPr>
+        <w:t>(</w:t>
+      </w:r>
+      <w:r>
+        <w:rPr>
+          <w:color w:val="6A8759"/>
+        </w:rPr>
+        <w:t>'Você não tem idade para dirigir!'</w:t>
+      </w:r>
+      <w:r>
+        <w:rPr>
+          <w:color w:val="A9B7C6"/>
+        </w:rPr>
+        <w:t>)</w:t>
+      </w:r>
+      <w:r>
+        <w:rPr>
+          <w:color w:val="A9B7C6"/>
+        </w:rPr>
+        <w:br/>
+      </w:r>
+      <w:r>
+        <w:rPr>
+          <w:color w:val="A9B7C6"/>
+        </w:rPr>
+        <w:br/>
+      </w:r>
+      <w:proofErr w:type="spellStart"/>
+      <w:r>
+        <w:rPr>
+          <w:color w:val="A9B7C6"/>
+        </w:rPr>
         <w:t>verifica_se_pode_dirigir_sem_parametros</w:t>
       </w:r>
-      <w:r>
-        <w:rPr>
-          <w:color w:val="A9B7C6"/>
-        </w:rPr>
-        <w:t>():</w:t>
-      </w:r>
-      <w:r>
-        <w:rPr>
-          <w:color w:val="A9B7C6"/>
-        </w:rPr>
-        <w:br/>
-        <w:t xml:space="preserve">    idade = </w:t>
-      </w:r>
-      <w:r>
-        <w:rPr>
-          <w:color w:val="8888C6"/>
-        </w:rPr>
-        <w:t>input</w:t>
-      </w:r>
-      <w:r>
-        <w:rPr>
-          <w:color w:val="A9B7C6"/>
-        </w:rPr>
-        <w:t>(</w:t>
-      </w:r>
-      <w:r>
-        <w:rPr>
-          <w:color w:val="6A8759"/>
-        </w:rPr>
-        <w:t>'Qual a sua idade?</w:t>
-      </w:r>
-      <w:r>
-        <w:rPr>
-          <w:color w:val="CC7832"/>
-        </w:rPr>
-        <w:t>\n</w:t>
-      </w:r>
-      <w:r>
-        <w:rPr>
-          <w:color w:val="6A8759"/>
-        </w:rPr>
-        <w:t>R: '</w:t>
-      </w:r>
-      <w:r>
-        <w:rPr>
-          <w:color w:val="A9B7C6"/>
-        </w:rPr>
-        <w:t>)</w:t>
-      </w:r>
-      <w:r>
-        <w:rPr>
-          <w:color w:val="A9B7C6"/>
-        </w:rPr>
-        <w:br/>
-        <w:t xml:space="preserve">    idade = </w:t>
-      </w:r>
-      <w:r>
-        <w:rPr>
-          <w:color w:val="8888C6"/>
-        </w:rPr>
-        <w:t>int</w:t>
-      </w:r>
-      <w:r>
-        <w:rPr>
-          <w:color w:val="A9B7C6"/>
-        </w:rPr>
-        <w:t>(idade)</w:t>
-      </w:r>
-      <w:r>
-        <w:rPr>
-          <w:color w:val="A9B7C6"/>
-        </w:rPr>
-        <w:br/>
-        <w:t xml:space="preserve">    </w:t>
-      </w:r>
-      <w:r>
-        <w:rPr>
-          <w:color w:val="CC7832"/>
-        </w:rPr>
-        <w:t xml:space="preserve">if </w:t>
-      </w:r>
-      <w:r>
-        <w:rPr>
-          <w:color w:val="A9B7C6"/>
-        </w:rPr>
-        <w:t xml:space="preserve">idade &gt;= </w:t>
-      </w:r>
-      <w:r>
-        <w:rPr>
-          <w:color w:val="6897BB"/>
-        </w:rPr>
-        <w:t>18</w:t>
-      </w:r>
-      <w:r>
-        <w:rPr>
-          <w:color w:val="A9B7C6"/>
-        </w:rPr>
-        <w:t>:</w:t>
-      </w:r>
-      <w:r>
-        <w:rPr>
-          <w:color w:val="A9B7C6"/>
-        </w:rPr>
-        <w:br/>
-        <w:t xml:space="preserve">        </w:t>
-      </w:r>
-      <w:r>
-        <w:rPr>
-          <w:color w:val="CC7832"/>
-        </w:rPr>
-        <w:t xml:space="preserve">return </w:t>
-      </w:r>
-      <w:r>
-        <w:rPr>
-          <w:color w:val="8888C6"/>
-        </w:rPr>
-        <w:t>print</w:t>
-      </w:r>
-      <w:r>
-        <w:rPr>
-          <w:color w:val="A9B7C6"/>
-        </w:rPr>
-        <w:t>(</w:t>
-      </w:r>
-      <w:r>
-        <w:rPr>
-          <w:color w:val="6A8759"/>
-        </w:rPr>
-        <w:t>f'Você tem permissão dirigir!'</w:t>
-      </w:r>
-      <w:r>
-        <w:rPr>
-          <w:color w:val="A9B7C6"/>
-        </w:rPr>
-        <w:t>)</w:t>
-      </w:r>
-      <w:r>
-        <w:rPr>
-          <w:color w:val="A9B7C6"/>
-        </w:rPr>
-        <w:br/>
-        <w:t xml:space="preserve">    </w:t>
-      </w:r>
-      <w:r>
-        <w:rPr>
-          <w:color w:val="CC7832"/>
-        </w:rPr>
-        <w:t>else</w:t>
-      </w:r>
-      <w:r>
-        <w:rPr>
-          <w:color w:val="A9B7C6"/>
-        </w:rPr>
-        <w:t>:</w:t>
-      </w:r>
-      <w:r>
-        <w:rPr>
-          <w:color w:val="A9B7C6"/>
-        </w:rPr>
-        <w:br/>
-        <w:t xml:space="preserve">        </w:t>
-      </w:r>
-      <w:r>
-        <w:rPr>
-          <w:color w:val="CC7832"/>
-        </w:rPr>
-        <w:t xml:space="preserve">raise </w:t>
-      </w:r>
-      <w:r>
-        <w:rPr>
-          <w:color w:val="8888C6"/>
-        </w:rPr>
-        <w:t>ValueError</w:t>
-      </w:r>
-      <w:r>
-        <w:rPr>
-          <w:color w:val="A9B7C6"/>
-        </w:rPr>
-        <w:t>(</w:t>
-      </w:r>
-      <w:r>
-        <w:rPr>
-          <w:color w:val="6A8759"/>
-        </w:rPr>
-        <w:t>'Você não tem idade para dirigir!'</w:t>
-      </w:r>
-      <w:r>
-        <w:rPr>
-          <w:color w:val="A9B7C6"/>
-        </w:rPr>
-        <w:t>)</w:t>
-      </w:r>
-      <w:r>
-        <w:rPr>
-          <w:color w:val="A9B7C6"/>
-        </w:rPr>
-        <w:br/>
-      </w:r>
-      <w:r>
-        <w:rPr>
-          <w:color w:val="A9B7C6"/>
-        </w:rPr>
-        <w:br/>
-        <w:t>verifica_se_pode_dirigir_sem_parametros()</w:t>
+      <w:proofErr w:type="spellEnd"/>
+      <w:r>
+        <w:rPr>
+          <w:color w:val="A9B7C6"/>
+        </w:rPr>
+        <w:t>()</w:t>
       </w:r>
     </w:p>
     <w:p>
@@ -2045,7 +2601,25 @@
           <w:sz w:val="24"/>
           <w:szCs w:val="24"/>
         </w:rPr>
-        <w:t>Convertendo para int, part</w:t>
+        <w:t xml:space="preserve">Convertendo para </w:t>
+      </w:r>
+      <w:proofErr w:type="spellStart"/>
+      <w:r>
+        <w:rPr>
+          <w:rFonts w:ascii="Times New Roman" w:hAnsi="Times New Roman" w:cs="Times New Roman"/>
+          <w:sz w:val="24"/>
+          <w:szCs w:val="24"/>
+        </w:rPr>
+        <w:t>int</w:t>
+      </w:r>
+      <w:proofErr w:type="spellEnd"/>
+      <w:r>
+        <w:rPr>
+          <w:rFonts w:ascii="Times New Roman" w:hAnsi="Times New Roman" w:cs="Times New Roman"/>
+          <w:sz w:val="24"/>
+          <w:szCs w:val="24"/>
+        </w:rPr>
+        <w:t>, part</w:t>
       </w:r>
       <w:r>
         <w:rPr>
@@ -2080,215 +2654,296 @@
           <w:color w:val="A9B7C6"/>
         </w:rPr>
       </w:pPr>
-      <w:r>
-        <w:rPr>
-          <w:color w:val="CC7832"/>
-        </w:rPr>
-        <w:t xml:space="preserve">def </w:t>
-      </w:r>
+      <w:proofErr w:type="spellStart"/>
+      <w:r>
+        <w:rPr>
+          <w:color w:val="CC7832"/>
+        </w:rPr>
+        <w:t>def</w:t>
+      </w:r>
+      <w:proofErr w:type="spellEnd"/>
+      <w:r>
+        <w:rPr>
+          <w:color w:val="CC7832"/>
+        </w:rPr>
+        <w:t xml:space="preserve"> </w:t>
+      </w:r>
+      <w:proofErr w:type="spellStart"/>
       <w:r>
         <w:rPr>
           <w:color w:val="FFC66D"/>
         </w:rPr>
+        <w:t>verifica_se_pode_dirigir_sem_</w:t>
+      </w:r>
+      <w:proofErr w:type="gramStart"/>
+      <w:r>
+        <w:rPr>
+          <w:color w:val="FFC66D"/>
+        </w:rPr>
+        <w:t>parametros</w:t>
+      </w:r>
+      <w:proofErr w:type="spellEnd"/>
+      <w:r>
+        <w:rPr>
+          <w:color w:val="A9B7C6"/>
+        </w:rPr>
+        <w:t>(</w:t>
+      </w:r>
+      <w:proofErr w:type="gramEnd"/>
+      <w:r>
+        <w:rPr>
+          <w:color w:val="A9B7C6"/>
+        </w:rPr>
+        <w:t>):</w:t>
+      </w:r>
+      <w:r>
+        <w:rPr>
+          <w:color w:val="A9B7C6"/>
+        </w:rPr>
+        <w:br/>
+        <w:t xml:space="preserve">    idade = </w:t>
+      </w:r>
+      <w:proofErr w:type="spellStart"/>
+      <w:r>
+        <w:rPr>
+          <w:color w:val="8888C6"/>
+        </w:rPr>
+        <w:t>int</w:t>
+      </w:r>
+      <w:proofErr w:type="spellEnd"/>
+      <w:r>
+        <w:rPr>
+          <w:color w:val="A9B7C6"/>
+        </w:rPr>
+        <w:t>(</w:t>
+      </w:r>
+      <w:r>
+        <w:rPr>
+          <w:color w:val="8888C6"/>
+        </w:rPr>
+        <w:t>input</w:t>
+      </w:r>
+      <w:r>
+        <w:rPr>
+          <w:color w:val="A9B7C6"/>
+        </w:rPr>
+        <w:t>(</w:t>
+      </w:r>
+      <w:r>
+        <w:rPr>
+          <w:color w:val="6A8759"/>
+        </w:rPr>
+        <w:t>'Qual a sua idade?</w:t>
+      </w:r>
+      <w:r>
+        <w:rPr>
+          <w:color w:val="CC7832"/>
+        </w:rPr>
+        <w:t>\</w:t>
+      </w:r>
+      <w:proofErr w:type="spellStart"/>
+      <w:r>
+        <w:rPr>
+          <w:color w:val="CC7832"/>
+        </w:rPr>
+        <w:t>n</w:t>
+      </w:r>
+      <w:r>
+        <w:rPr>
+          <w:color w:val="6A8759"/>
+        </w:rPr>
+        <w:t>R</w:t>
+      </w:r>
+      <w:proofErr w:type="spellEnd"/>
+      <w:r>
+        <w:rPr>
+          <w:color w:val="6A8759"/>
+        </w:rPr>
+        <w:t>: '</w:t>
+      </w:r>
+      <w:r>
+        <w:rPr>
+          <w:color w:val="A9B7C6"/>
+        </w:rPr>
+        <w:t>))</w:t>
+      </w:r>
+      <w:r>
+        <w:rPr>
+          <w:color w:val="A9B7C6"/>
+        </w:rPr>
+        <w:br/>
+        <w:t xml:space="preserve">    </w:t>
+      </w:r>
+      <w:r>
+        <w:rPr>
+          <w:color w:val="CC7832"/>
+        </w:rPr>
+        <w:t xml:space="preserve">if </w:t>
+      </w:r>
+      <w:r>
+        <w:rPr>
+          <w:color w:val="A9B7C6"/>
+        </w:rPr>
+        <w:t xml:space="preserve">idade &gt;= </w:t>
+      </w:r>
+      <w:r>
+        <w:rPr>
+          <w:color w:val="6897BB"/>
+        </w:rPr>
+        <w:t>18</w:t>
+      </w:r>
+      <w:r>
+        <w:rPr>
+          <w:color w:val="A9B7C6"/>
+        </w:rPr>
+        <w:t>:</w:t>
+      </w:r>
+      <w:r>
+        <w:rPr>
+          <w:color w:val="A9B7C6"/>
+        </w:rPr>
+        <w:br/>
+        <w:t xml:space="preserve">        </w:t>
+      </w:r>
+      <w:proofErr w:type="spellStart"/>
+      <w:r>
+        <w:rPr>
+          <w:color w:val="CC7832"/>
+        </w:rPr>
+        <w:t>return</w:t>
+      </w:r>
+      <w:proofErr w:type="spellEnd"/>
+      <w:r>
+        <w:rPr>
+          <w:color w:val="CC7832"/>
+        </w:rPr>
+        <w:t xml:space="preserve"> </w:t>
+      </w:r>
+      <w:r>
+        <w:rPr>
+          <w:color w:val="8888C6"/>
+        </w:rPr>
+        <w:t>print</w:t>
+      </w:r>
+      <w:r>
+        <w:rPr>
+          <w:color w:val="A9B7C6"/>
+        </w:rPr>
+        <w:t>(</w:t>
+      </w:r>
+      <w:proofErr w:type="spellStart"/>
+      <w:r>
+        <w:rPr>
+          <w:color w:val="6A8759"/>
+        </w:rPr>
+        <w:t>f'Você</w:t>
+      </w:r>
+      <w:proofErr w:type="spellEnd"/>
+      <w:r>
+        <w:rPr>
+          <w:color w:val="6A8759"/>
+        </w:rPr>
+        <w:t xml:space="preserve"> tem permissão dirigir!'</w:t>
+      </w:r>
+      <w:r>
+        <w:rPr>
+          <w:color w:val="A9B7C6"/>
+        </w:rPr>
+        <w:t>)</w:t>
+      </w:r>
+      <w:r>
+        <w:rPr>
+          <w:color w:val="A9B7C6"/>
+        </w:rPr>
+        <w:br/>
+        <w:t xml:space="preserve">    </w:t>
+      </w:r>
+      <w:proofErr w:type="spellStart"/>
+      <w:r>
+        <w:rPr>
+          <w:color w:val="CC7832"/>
+        </w:rPr>
+        <w:t>else</w:t>
+      </w:r>
+      <w:proofErr w:type="spellEnd"/>
+      <w:r>
+        <w:rPr>
+          <w:color w:val="A9B7C6"/>
+        </w:rPr>
+        <w:t>:</w:t>
+      </w:r>
+      <w:r>
+        <w:rPr>
+          <w:color w:val="A9B7C6"/>
+        </w:rPr>
+        <w:br/>
+        <w:t xml:space="preserve">        </w:t>
+      </w:r>
+      <w:proofErr w:type="spellStart"/>
+      <w:r>
+        <w:rPr>
+          <w:color w:val="CC7832"/>
+        </w:rPr>
+        <w:t>raise</w:t>
+      </w:r>
+      <w:proofErr w:type="spellEnd"/>
+      <w:r>
+        <w:rPr>
+          <w:color w:val="CC7832"/>
+        </w:rPr>
+        <w:t xml:space="preserve"> </w:t>
+      </w:r>
+      <w:proofErr w:type="spellStart"/>
+      <w:r>
+        <w:rPr>
+          <w:color w:val="8888C6"/>
+        </w:rPr>
+        <w:t>ValueError</w:t>
+      </w:r>
+      <w:proofErr w:type="spellEnd"/>
+      <w:r>
+        <w:rPr>
+          <w:color w:val="A9B7C6"/>
+        </w:rPr>
+        <w:t>(</w:t>
+      </w:r>
+      <w:r>
+        <w:rPr>
+          <w:color w:val="6A8759"/>
+        </w:rPr>
+        <w:t>'Você não tem idade para dirigir!'</w:t>
+      </w:r>
+      <w:r>
+        <w:rPr>
+          <w:color w:val="A9B7C6"/>
+        </w:rPr>
+        <w:t>)</w:t>
+      </w:r>
+      <w:r>
+        <w:rPr>
+          <w:color w:val="A9B7C6"/>
+        </w:rPr>
+        <w:br/>
+      </w:r>
+      <w:r>
+        <w:rPr>
+          <w:color w:val="A9B7C6"/>
+        </w:rPr>
+        <w:br/>
+      </w:r>
+      <w:proofErr w:type="spellStart"/>
+      <w:r>
+        <w:rPr>
+          <w:color w:val="A9B7C6"/>
+        </w:rPr>
         <w:t>verifica_se_pode_dirigir_sem_parametros</w:t>
       </w:r>
-      <w:r>
-        <w:rPr>
-          <w:color w:val="A9B7C6"/>
-        </w:rPr>
-        <w:t>():</w:t>
-      </w:r>
-      <w:r>
-        <w:rPr>
-          <w:color w:val="A9B7C6"/>
-        </w:rPr>
-        <w:br/>
-        <w:t xml:space="preserve">    idade = </w:t>
-      </w:r>
-      <w:r>
-        <w:rPr>
-          <w:color w:val="8888C6"/>
-        </w:rPr>
-        <w:t>int</w:t>
-      </w:r>
-      <w:r>
-        <w:rPr>
-          <w:color w:val="A9B7C6"/>
-        </w:rPr>
-        <w:t>(</w:t>
-      </w:r>
-      <w:r>
-        <w:rPr>
-          <w:color w:val="8888C6"/>
-        </w:rPr>
-        <w:t>input</w:t>
-      </w:r>
-      <w:r>
-        <w:rPr>
-          <w:color w:val="A9B7C6"/>
-        </w:rPr>
-        <w:t>(</w:t>
-      </w:r>
-      <w:r>
-        <w:rPr>
-          <w:color w:val="6A8759"/>
-        </w:rPr>
-        <w:t>'Qual a sua idade?</w:t>
-      </w:r>
-      <w:r>
-        <w:rPr>
-          <w:color w:val="CC7832"/>
-        </w:rPr>
-        <w:t>\n</w:t>
-      </w:r>
-      <w:r>
-        <w:rPr>
-          <w:color w:val="6A8759"/>
-        </w:rPr>
-        <w:t>R: '</w:t>
-      </w:r>
-      <w:r>
-        <w:rPr>
-          <w:color w:val="A9B7C6"/>
-        </w:rPr>
-        <w:t>))</w:t>
-      </w:r>
-      <w:r>
-        <w:rPr>
-          <w:color w:val="A9B7C6"/>
-        </w:rPr>
-        <w:br/>
-        <w:t xml:space="preserve">    </w:t>
-      </w:r>
-      <w:r>
-        <w:rPr>
-          <w:color w:val="CC7832"/>
-        </w:rPr>
-        <w:t xml:space="preserve">if </w:t>
-      </w:r>
-      <w:r>
-        <w:rPr>
-          <w:color w:val="A9B7C6"/>
-        </w:rPr>
-        <w:t xml:space="preserve">idade &gt;= </w:t>
-      </w:r>
-      <w:r>
-        <w:rPr>
-          <w:color w:val="6897BB"/>
-        </w:rPr>
-        <w:t>18</w:t>
-      </w:r>
-      <w:r>
-        <w:rPr>
-          <w:color w:val="A9B7C6"/>
-        </w:rPr>
-        <w:t>:</w:t>
-      </w:r>
-      <w:r>
-        <w:rPr>
-          <w:color w:val="A9B7C6"/>
-        </w:rPr>
-        <w:br/>
-        <w:t xml:space="preserve">        </w:t>
-      </w:r>
-      <w:r>
-        <w:rPr>
-          <w:color w:val="CC7832"/>
-        </w:rPr>
-        <w:t xml:space="preserve">return </w:t>
-      </w:r>
-      <w:r>
-        <w:rPr>
-          <w:color w:val="8888C6"/>
-        </w:rPr>
-        <w:t>print</w:t>
-      </w:r>
-      <w:r>
-        <w:rPr>
-          <w:color w:val="A9B7C6"/>
-        </w:rPr>
-        <w:t>(</w:t>
-      </w:r>
-      <w:r>
-        <w:rPr>
-          <w:color w:val="6A8759"/>
-        </w:rPr>
-        <w:t>f'Você tem permissão dirigir!'</w:t>
-      </w:r>
-      <w:r>
-        <w:rPr>
-          <w:color w:val="A9B7C6"/>
-        </w:rPr>
-        <w:t>)</w:t>
-      </w:r>
-      <w:r>
-        <w:rPr>
-          <w:color w:val="A9B7C6"/>
-        </w:rPr>
-        <w:br/>
-        <w:t xml:space="preserve">    </w:t>
-      </w:r>
-      <w:r>
-        <w:rPr>
-          <w:color w:val="CC7832"/>
-        </w:rPr>
-        <w:t>else</w:t>
-      </w:r>
-      <w:r>
-        <w:rPr>
-          <w:color w:val="A9B7C6"/>
-        </w:rPr>
-        <w:t>:</w:t>
-      </w:r>
-      <w:r>
-        <w:rPr>
-          <w:color w:val="A9B7C6"/>
-        </w:rPr>
-        <w:br/>
-        <w:t xml:space="preserve">        </w:t>
-      </w:r>
-      <w:r>
-        <w:rPr>
-          <w:color w:val="CC7832"/>
-        </w:rPr>
-        <w:t xml:space="preserve">raise </w:t>
-      </w:r>
-      <w:r>
-        <w:rPr>
-          <w:color w:val="8888C6"/>
-        </w:rPr>
-        <w:t>ValueError</w:t>
-      </w:r>
-      <w:r>
-        <w:rPr>
-          <w:color w:val="A9B7C6"/>
-        </w:rPr>
-        <w:t>(</w:t>
-      </w:r>
-      <w:r>
-        <w:rPr>
-          <w:color w:val="6A8759"/>
-        </w:rPr>
-        <w:t>'Você não tem idade para dirigir!'</w:t>
-      </w:r>
-      <w:r>
-        <w:rPr>
-          <w:color w:val="A9B7C6"/>
-        </w:rPr>
-        <w:t>)</w:t>
-      </w:r>
-      <w:r>
-        <w:rPr>
-          <w:color w:val="A9B7C6"/>
-        </w:rPr>
-        <w:br/>
-      </w:r>
-      <w:r>
-        <w:rPr>
-          <w:color w:val="A9B7C6"/>
-        </w:rPr>
-        <w:br/>
-        <w:t>verifica_se_pode_dirigir_sem_parametros()</w:t>
+      <w:proofErr w:type="spellEnd"/>
+      <w:r>
+        <w:rPr>
+          <w:color w:val="A9B7C6"/>
+        </w:rPr>
+        <w:t>()</w:t>
       </w:r>
     </w:p>
     <w:p>
@@ -2312,7 +2967,43 @@
           <w:sz w:val="24"/>
           <w:szCs w:val="24"/>
         </w:rPr>
-        <w:t>A mesma lógica se aplica para converter em str e float. Basta colocar str(variável)/float(variável).</w:t>
+        <w:t xml:space="preserve">A mesma lógica se aplica para converter em str e </w:t>
+      </w:r>
+      <w:proofErr w:type="spellStart"/>
+      <w:r>
+        <w:rPr>
+          <w:rFonts w:ascii="Times New Roman" w:hAnsi="Times New Roman" w:cs="Times New Roman"/>
+          <w:sz w:val="24"/>
+          <w:szCs w:val="24"/>
+        </w:rPr>
+        <w:t>float</w:t>
+      </w:r>
+      <w:proofErr w:type="spellEnd"/>
+      <w:r>
+        <w:rPr>
+          <w:rFonts w:ascii="Times New Roman" w:hAnsi="Times New Roman" w:cs="Times New Roman"/>
+          <w:sz w:val="24"/>
+          <w:szCs w:val="24"/>
+        </w:rPr>
+        <w:t>. Basta colocar str(variável)/</w:t>
+      </w:r>
+      <w:proofErr w:type="spellStart"/>
+      <w:r>
+        <w:rPr>
+          <w:rFonts w:ascii="Times New Roman" w:hAnsi="Times New Roman" w:cs="Times New Roman"/>
+          <w:sz w:val="24"/>
+          <w:szCs w:val="24"/>
+        </w:rPr>
+        <w:t>float</w:t>
+      </w:r>
+      <w:proofErr w:type="spellEnd"/>
+      <w:r>
+        <w:rPr>
+          <w:rFonts w:ascii="Times New Roman" w:hAnsi="Times New Roman" w:cs="Times New Roman"/>
+          <w:sz w:val="24"/>
+          <w:szCs w:val="24"/>
+        </w:rPr>
+        <w:t>(variável).</w:t>
       </w:r>
     </w:p>
     <w:p>
@@ -2414,7 +3105,25 @@
           <w:szCs w:val="24"/>
         </w:rPr>
         <w:lastRenderedPageBreak/>
-        <w:t xml:space="preserve">Apostila de python e orientação a objetos da caelum: </w:t>
+        <w:t xml:space="preserve">Apostila de python e orientação a objetos da </w:t>
+      </w:r>
+      <w:proofErr w:type="spellStart"/>
+      <w:r>
+        <w:rPr>
+          <w:rFonts w:ascii="Times New Roman" w:hAnsi="Times New Roman" w:cs="Times New Roman"/>
+          <w:sz w:val="24"/>
+          <w:szCs w:val="24"/>
+        </w:rPr>
+        <w:t>caelum</w:t>
+      </w:r>
+      <w:proofErr w:type="spellEnd"/>
+      <w:r>
+        <w:rPr>
+          <w:rFonts w:ascii="Times New Roman" w:hAnsi="Times New Roman" w:cs="Times New Roman"/>
+          <w:sz w:val="24"/>
+          <w:szCs w:val="24"/>
+        </w:rPr>
+        <w:t xml:space="preserve">: </w:t>
       </w:r>
       <w:hyperlink r:id="rId7" w:history="1">
         <w:r>
@@ -2513,7 +3222,25 @@
           <w:sz w:val="24"/>
           <w:szCs w:val="24"/>
         </w:rPr>
-        <w:t>Aprendemos a usar as condicionais if e else;</w:t>
+        <w:t xml:space="preserve">Aprendemos a usar as condicionais if e </w:t>
+      </w:r>
+      <w:proofErr w:type="spellStart"/>
+      <w:r>
+        <w:rPr>
+          <w:rFonts w:ascii="Times New Roman" w:hAnsi="Times New Roman" w:cs="Times New Roman"/>
+          <w:sz w:val="24"/>
+          <w:szCs w:val="24"/>
+        </w:rPr>
+        <w:t>else</w:t>
+      </w:r>
+      <w:proofErr w:type="spellEnd"/>
+      <w:r>
+        <w:rPr>
+          <w:rFonts w:ascii="Times New Roman" w:hAnsi="Times New Roman" w:cs="Times New Roman"/>
+          <w:sz w:val="24"/>
+          <w:szCs w:val="24"/>
+        </w:rPr>
+        <w:t>;</w:t>
       </w:r>
     </w:p>
     <w:p>
@@ -2537,7 +3264,25 @@
           <w:sz w:val="24"/>
           <w:szCs w:val="24"/>
         </w:rPr>
-        <w:t>Convertemos a string (str) digitando através do teclado em um valor inteiro (int).</w:t>
+        <w:t>Convertemos a string (str) digitando através do teclado em um valor inteiro (</w:t>
+      </w:r>
+      <w:proofErr w:type="spellStart"/>
+      <w:r>
+        <w:rPr>
+          <w:rFonts w:ascii="Times New Roman" w:hAnsi="Times New Roman" w:cs="Times New Roman"/>
+          <w:sz w:val="24"/>
+          <w:szCs w:val="24"/>
+        </w:rPr>
+        <w:t>int</w:t>
+      </w:r>
+      <w:proofErr w:type="spellEnd"/>
+      <w:r>
+        <w:rPr>
+          <w:rFonts w:ascii="Times New Roman" w:hAnsi="Times New Roman" w:cs="Times New Roman"/>
+          <w:sz w:val="24"/>
+          <w:szCs w:val="24"/>
+        </w:rPr>
+        <w:t>).</w:t>
       </w:r>
     </w:p>
     <w:p>
@@ -2607,7 +3352,25 @@
           <w:sz w:val="24"/>
           <w:szCs w:val="24"/>
         </w:rPr>
-        <w:t>Quando vemos o tipo das listas recebemos: “list”</w:t>
+        <w:t>Quando vemos o tipo das listas recebemos: “</w:t>
+      </w:r>
+      <w:proofErr w:type="spellStart"/>
+      <w:r>
+        <w:rPr>
+          <w:rFonts w:ascii="Times New Roman" w:hAnsi="Times New Roman" w:cs="Times New Roman"/>
+          <w:sz w:val="24"/>
+          <w:szCs w:val="24"/>
+        </w:rPr>
+        <w:t>list</w:t>
+      </w:r>
+      <w:proofErr w:type="spellEnd"/>
+      <w:r>
+        <w:rPr>
+          <w:rFonts w:ascii="Times New Roman" w:hAnsi="Times New Roman" w:cs="Times New Roman"/>
+          <w:sz w:val="24"/>
+          <w:szCs w:val="24"/>
+        </w:rPr>
+        <w:t>”</w:t>
       </w:r>
     </w:p>
     <w:p>
@@ -2639,7 +3402,25 @@
           <w:sz w:val="24"/>
           <w:szCs w:val="24"/>
         </w:rPr>
-        <w:t>A contagem dos elementos de uma lista começa no 0, portanto, se vc quiser pegar o primeiro elemento de uma lista, print o índice 0, o segundo é o índice 1 e assim por diante:</w:t>
+        <w:t xml:space="preserve">A contagem dos elementos de uma lista começa no 0, portanto, se </w:t>
+      </w:r>
+      <w:proofErr w:type="spellStart"/>
+      <w:r>
+        <w:rPr>
+          <w:rFonts w:ascii="Times New Roman" w:hAnsi="Times New Roman" w:cs="Times New Roman"/>
+          <w:sz w:val="24"/>
+          <w:szCs w:val="24"/>
+        </w:rPr>
+        <w:t>vc</w:t>
+      </w:r>
+      <w:proofErr w:type="spellEnd"/>
+      <w:r>
+        <w:rPr>
+          <w:rFonts w:ascii="Times New Roman" w:hAnsi="Times New Roman" w:cs="Times New Roman"/>
+          <w:sz w:val="24"/>
+          <w:szCs w:val="24"/>
+        </w:rPr>
+        <w:t xml:space="preserve"> quiser pegar o primeiro elemento de uma lista, print o índice 0, o segundo é o índice 1 e assim por diante:</w:t>
       </w:r>
     </w:p>
     <w:p>
@@ -2786,8 +3567,16 @@
         <w:rPr>
           <w:color w:val="A9B7C6"/>
         </w:rPr>
-        <w:t>(idades[</w:t>
-      </w:r>
+        <w:t>(</w:t>
+      </w:r>
+      <w:proofErr w:type="gramStart"/>
+      <w:r>
+        <w:rPr>
+          <w:color w:val="A9B7C6"/>
+        </w:rPr>
+        <w:t>idades[</w:t>
+      </w:r>
+      <w:proofErr w:type="gramEnd"/>
       <w:r>
         <w:rPr>
           <w:color w:val="6897BB"/>
@@ -3052,8 +3841,16 @@
         <w:rPr>
           <w:color w:val="A9B7C6"/>
         </w:rPr>
-        <w:t>(idades[</w:t>
-      </w:r>
+        <w:t>(</w:t>
+      </w:r>
+      <w:proofErr w:type="gramStart"/>
+      <w:r>
+        <w:rPr>
+          <w:color w:val="A9B7C6"/>
+        </w:rPr>
+        <w:t>idades[</w:t>
+      </w:r>
+      <w:proofErr w:type="gramEnd"/>
       <w:r>
         <w:rPr>
           <w:color w:val="6897BB"/>
@@ -3373,8 +4170,16 @@
         <w:rPr>
           <w:color w:val="A9B7C6"/>
         </w:rPr>
-        <w:t>(idades[</w:t>
-      </w:r>
+        <w:t>(</w:t>
+      </w:r>
+      <w:proofErr w:type="gramStart"/>
+      <w:r>
+        <w:rPr>
+          <w:color w:val="A9B7C6"/>
+        </w:rPr>
+        <w:t>idades[</w:t>
+      </w:r>
+      <w:proofErr w:type="gramEnd"/>
       <w:r>
         <w:rPr>
           <w:color w:val="6897BB"/>
@@ -3650,8 +4455,16 @@
         <w:rPr>
           <w:color w:val="A9B7C6"/>
         </w:rPr>
-        <w:t>(idades[</w:t>
-      </w:r>
+        <w:t>(</w:t>
+      </w:r>
+      <w:proofErr w:type="gramStart"/>
+      <w:r>
+        <w:rPr>
+          <w:color w:val="A9B7C6"/>
+        </w:rPr>
+        <w:t>idades[</w:t>
+      </w:r>
+      <w:proofErr w:type="gramEnd"/>
       <w:r>
         <w:rPr>
           <w:color w:val="6897BB"/>
@@ -3856,7 +4669,21 @@
         <w:rPr>
           <w:color w:val="A9B7C6"/>
         </w:rPr>
-        <w:t>(idades[-</w:t>
+        <w:t>(</w:t>
+      </w:r>
+      <w:proofErr w:type="gramStart"/>
+      <w:r>
+        <w:rPr>
+          <w:color w:val="A9B7C6"/>
+        </w:rPr>
+        <w:t>idades[</w:t>
+      </w:r>
+      <w:proofErr w:type="gramEnd"/>
+      <w:r>
+        <w:rPr>
+          <w:color w:val="A9B7C6"/>
+        </w:rPr>
+        <w:t>-</w:t>
       </w:r>
       <w:r>
         <w:rPr>
@@ -3946,7 +4773,25 @@
           <w:szCs w:val="24"/>
         </w:rPr>
         <w:lastRenderedPageBreak/>
-        <w:t>A ordem regressiva continua, ou seja, se quiser o penúltimo item, coloque índice -2, -3 para o anti-penúltimo e assim por diante.</w:t>
+        <w:t xml:space="preserve">A ordem regressiva continua, ou seja, se quiser o penúltimo item, coloque índice -2, -3 para o </w:t>
+      </w:r>
+      <w:proofErr w:type="spellStart"/>
+      <w:r>
+        <w:rPr>
+          <w:rFonts w:ascii="Times New Roman" w:hAnsi="Times New Roman" w:cs="Times New Roman"/>
+          <w:sz w:val="24"/>
+          <w:szCs w:val="24"/>
+        </w:rPr>
+        <w:t>anti-penúltimo</w:t>
+      </w:r>
+      <w:proofErr w:type="spellEnd"/>
+      <w:r>
+        <w:rPr>
+          <w:rFonts w:ascii="Times New Roman" w:hAnsi="Times New Roman" w:cs="Times New Roman"/>
+          <w:sz w:val="24"/>
+          <w:szCs w:val="24"/>
+        </w:rPr>
+        <w:t xml:space="preserve"> e assim por diante.</w:t>
       </w:r>
     </w:p>
     <w:p>
@@ -4002,7 +4847,25 @@
           <w:sz w:val="24"/>
           <w:szCs w:val="24"/>
         </w:rPr>
-        <w:t>Ao invés de criar uma função que recebe uma idade e verifica se a pessoa pode ou não dirigir para cada uma delas em um for, printando isso:</w:t>
+        <w:t xml:space="preserve">Ao invés de criar uma função que recebe uma idade e verifica se a pessoa pode ou não dirigir para cada uma delas em um </w:t>
+      </w:r>
+      <w:proofErr w:type="gramStart"/>
+      <w:r>
+        <w:rPr>
+          <w:rFonts w:ascii="Times New Roman" w:hAnsi="Times New Roman" w:cs="Times New Roman"/>
+          <w:sz w:val="24"/>
+          <w:szCs w:val="24"/>
+        </w:rPr>
+        <w:t>for, printando</w:t>
+      </w:r>
+      <w:proofErr w:type="gramEnd"/>
+      <w:r>
+        <w:rPr>
+          <w:rFonts w:ascii="Times New Roman" w:hAnsi="Times New Roman" w:cs="Times New Roman"/>
+          <w:sz w:val="24"/>
+          <w:szCs w:val="24"/>
+        </w:rPr>
+        <w:t xml:space="preserve"> isso:</w:t>
       </w:r>
     </w:p>
     <w:p>
@@ -4013,23 +4876,47 @@
           <w:color w:val="A9B7C6"/>
         </w:rPr>
       </w:pPr>
-      <w:r>
-        <w:rPr>
-          <w:color w:val="CC7832"/>
-        </w:rPr>
-        <w:t xml:space="preserve">def </w:t>
-      </w:r>
+      <w:proofErr w:type="spellStart"/>
+      <w:r>
+        <w:rPr>
+          <w:color w:val="CC7832"/>
+        </w:rPr>
+        <w:t>def</w:t>
+      </w:r>
+      <w:proofErr w:type="spellEnd"/>
+      <w:r>
+        <w:rPr>
+          <w:color w:val="CC7832"/>
+        </w:rPr>
+        <w:t xml:space="preserve"> </w:t>
+      </w:r>
+      <w:proofErr w:type="spellStart"/>
       <w:r>
         <w:rPr>
           <w:color w:val="FFC66D"/>
         </w:rPr>
         <w:t>verifica_se_pode_dirigir</w:t>
       </w:r>
-      <w:r>
-        <w:rPr>
-          <w:color w:val="A9B7C6"/>
-        </w:rPr>
-        <w:t>(idade_usuario):</w:t>
+      <w:proofErr w:type="spellEnd"/>
+      <w:r>
+        <w:rPr>
+          <w:color w:val="A9B7C6"/>
+        </w:rPr>
+        <w:t>(</w:t>
+      </w:r>
+      <w:proofErr w:type="spellStart"/>
+      <w:r>
+        <w:rPr>
+          <w:color w:val="A9B7C6"/>
+        </w:rPr>
+        <w:t>idade_usuario</w:t>
+      </w:r>
+      <w:proofErr w:type="spellEnd"/>
+      <w:r>
+        <w:rPr>
+          <w:color w:val="A9B7C6"/>
+        </w:rPr>
+        <w:t>):</w:t>
       </w:r>
       <w:r>
         <w:rPr>
@@ -4044,11 +4931,19 @@
         </w:rPr>
         <w:t xml:space="preserve">if </w:t>
       </w:r>
-      <w:r>
-        <w:rPr>
-          <w:color w:val="A9B7C6"/>
-        </w:rPr>
-        <w:t xml:space="preserve">idade_usuario &gt;= </w:t>
+      <w:proofErr w:type="spellStart"/>
+      <w:r>
+        <w:rPr>
+          <w:color w:val="A9B7C6"/>
+        </w:rPr>
+        <w:t>idade_usuario</w:t>
+      </w:r>
+      <w:proofErr w:type="spellEnd"/>
+      <w:r>
+        <w:rPr>
+          <w:color w:val="A9B7C6"/>
+        </w:rPr>
+        <w:t xml:space="preserve"> &gt;= </w:t>
       </w:r>
       <w:r>
         <w:rPr>
@@ -4093,12 +4988,14 @@
         </w:rPr>
         <w:t>{</w:t>
       </w:r>
+      <w:proofErr w:type="spellStart"/>
       <w:r>
         <w:rPr>
           <w:color w:val="A9B7C6"/>
         </w:rPr>
         <w:t>idade_usuario</w:t>
       </w:r>
+      <w:proofErr w:type="spellEnd"/>
       <w:r>
         <w:rPr>
           <w:color w:val="CC7832"/>
@@ -4124,12 +5021,14 @@
         <w:br/>
         <w:t xml:space="preserve">    </w:t>
       </w:r>
+      <w:proofErr w:type="spellStart"/>
       <w:r>
         <w:rPr>
           <w:color w:val="CC7832"/>
         </w:rPr>
         <w:t>else</w:t>
       </w:r>
+      <w:proofErr w:type="spellEnd"/>
       <w:r>
         <w:rPr>
           <w:color w:val="A9B7C6"/>
@@ -4167,12 +5066,14 @@
         </w:rPr>
         <w:t>{</w:t>
       </w:r>
+      <w:proofErr w:type="spellStart"/>
       <w:r>
         <w:rPr>
           <w:color w:val="A9B7C6"/>
         </w:rPr>
         <w:t>idade_usuario</w:t>
       </w:r>
+      <w:proofErr w:type="spellEnd"/>
       <w:r>
         <w:rPr>
           <w:color w:val="CC7832"/>
@@ -4341,7 +5242,21 @@
           <w:color w:val="A9B7C6"/>
         </w:rPr>
         <w:br/>
-        <w:t xml:space="preserve">    verifica_se_pode_dirigir(idade)</w:t>
+        <w:t xml:space="preserve">    </w:t>
+      </w:r>
+      <w:proofErr w:type="spellStart"/>
+      <w:r>
+        <w:rPr>
+          <w:color w:val="A9B7C6"/>
+        </w:rPr>
+        <w:t>verifica_se_pode_dirigir</w:t>
+      </w:r>
+      <w:proofErr w:type="spellEnd"/>
+      <w:r>
+        <w:rPr>
+          <w:color w:val="A9B7C6"/>
+        </w:rPr>
+        <w:t>(idade)</w:t>
       </w:r>
     </w:p>
     <w:p>
@@ -4437,17 +5352,33 @@
           <w:color w:val="A9B7C6"/>
         </w:rPr>
       </w:pPr>
-      <w:r>
-        <w:rPr>
-          <w:color w:val="CC7832"/>
-        </w:rPr>
-        <w:t xml:space="preserve">def </w:t>
-      </w:r>
+      <w:proofErr w:type="spellStart"/>
+      <w:r>
+        <w:rPr>
+          <w:color w:val="CC7832"/>
+        </w:rPr>
+        <w:t>def</w:t>
+      </w:r>
+      <w:proofErr w:type="spellEnd"/>
+      <w:r>
+        <w:rPr>
+          <w:color w:val="CC7832"/>
+        </w:rPr>
+        <w:t xml:space="preserve"> </w:t>
+      </w:r>
+      <w:proofErr w:type="spellStart"/>
       <w:r>
         <w:rPr>
           <w:color w:val="FFC66D"/>
         </w:rPr>
-        <w:t>verifica_se_pode_dirigir_loop_</w:t>
+        <w:t>verifica_se_pode_dirigir_loop</w:t>
+      </w:r>
+      <w:proofErr w:type="spellEnd"/>
+      <w:r>
+        <w:rPr>
+          <w:color w:val="FFC66D"/>
+        </w:rPr>
+        <w:t>_</w:t>
       </w:r>
       <w:r>
         <w:rPr>
@@ -4579,12 +5510,14 @@
         <w:br/>
         <w:t xml:space="preserve">        </w:t>
       </w:r>
+      <w:proofErr w:type="spellStart"/>
       <w:r>
         <w:rPr>
           <w:color w:val="CC7832"/>
         </w:rPr>
         <w:t>else</w:t>
       </w:r>
+      <w:proofErr w:type="spellEnd"/>
       <w:r>
         <w:rPr>
           <w:color w:val="A9B7C6"/>
@@ -4760,7 +5693,20 @@
           <w:color w:val="A9B7C6"/>
         </w:rPr>
         <w:br/>
-        <w:t>verifica_se_pode_dirigir_loop_(idades)</w:t>
+      </w:r>
+      <w:proofErr w:type="spellStart"/>
+      <w:r>
+        <w:rPr>
+          <w:color w:val="A9B7C6"/>
+        </w:rPr>
+        <w:t>verifica_se_pode_dirigir_loop</w:t>
+      </w:r>
+      <w:proofErr w:type="spellEnd"/>
+      <w:r>
+        <w:rPr>
+          <w:color w:val="A9B7C6"/>
+        </w:rPr>
+        <w:t>_(idades)</w:t>
       </w:r>
     </w:p>
     <w:p>
@@ -4881,11 +5827,19 @@
           <w:color w:val="A9B7C6"/>
         </w:rPr>
       </w:pPr>
-      <w:r>
-        <w:rPr>
-          <w:color w:val="A9B7C6"/>
-        </w:rPr>
-        <w:t>permissoes = []</w:t>
+      <w:proofErr w:type="spellStart"/>
+      <w:r>
+        <w:rPr>
+          <w:color w:val="A9B7C6"/>
+        </w:rPr>
+        <w:t>permissoes</w:t>
+      </w:r>
+      <w:proofErr w:type="spellEnd"/>
+      <w:r>
+        <w:rPr>
+          <w:color w:val="A9B7C6"/>
+        </w:rPr>
+        <w:t xml:space="preserve"> = []</w:t>
       </w:r>
       <w:r>
         <w:rPr>
@@ -4966,18 +5920,270 @@
         </w:rPr>
         <w:br/>
       </w:r>
-      <w:r>
-        <w:rPr>
-          <w:color w:val="CC7832"/>
-        </w:rPr>
-        <w:t xml:space="preserve">def </w:t>
-      </w:r>
+      <w:proofErr w:type="spellStart"/>
+      <w:r>
+        <w:rPr>
+          <w:color w:val="CC7832"/>
+        </w:rPr>
+        <w:t>def</w:t>
+      </w:r>
+      <w:proofErr w:type="spellEnd"/>
+      <w:r>
+        <w:rPr>
+          <w:color w:val="CC7832"/>
+        </w:rPr>
+        <w:t xml:space="preserve"> </w:t>
+      </w:r>
+      <w:proofErr w:type="spellStart"/>
       <w:r>
         <w:rPr>
           <w:color w:val="FFC66D"/>
         </w:rPr>
+        <w:t>verifica_se_pode_</w:t>
+      </w:r>
+      <w:proofErr w:type="gramStart"/>
+      <w:r>
+        <w:rPr>
+          <w:color w:val="FFC66D"/>
+        </w:rPr>
+        <w:t>dirigir</w:t>
+      </w:r>
+      <w:proofErr w:type="spellEnd"/>
+      <w:r>
+        <w:rPr>
+          <w:color w:val="A9B7C6"/>
+        </w:rPr>
+        <w:t>(</w:t>
+      </w:r>
+      <w:proofErr w:type="gramEnd"/>
+      <w:r>
+        <w:rPr>
+          <w:color w:val="A9B7C6"/>
+        </w:rPr>
+        <w:t>idades</w:t>
+      </w:r>
+      <w:r>
+        <w:rPr>
+          <w:color w:val="CC7832"/>
+        </w:rPr>
+        <w:t xml:space="preserve">, </w:t>
+      </w:r>
+      <w:proofErr w:type="spellStart"/>
+      <w:r>
+        <w:rPr>
+          <w:color w:val="A9B7C6"/>
+        </w:rPr>
+        <w:t>permissoes</w:t>
+      </w:r>
+      <w:proofErr w:type="spellEnd"/>
+      <w:r>
+        <w:rPr>
+          <w:color w:val="A9B7C6"/>
+        </w:rPr>
+        <w:t>):</w:t>
+      </w:r>
+      <w:r>
+        <w:rPr>
+          <w:color w:val="A9B7C6"/>
+        </w:rPr>
+        <w:br/>
+        <w:t xml:space="preserve">    </w:t>
+      </w:r>
+      <w:r>
+        <w:rPr>
+          <w:color w:val="CC7832"/>
+        </w:rPr>
+        <w:t xml:space="preserve">for </w:t>
+      </w:r>
+      <w:r>
+        <w:rPr>
+          <w:color w:val="A9B7C6"/>
+        </w:rPr>
+        <w:t xml:space="preserve">idade </w:t>
+      </w:r>
+      <w:r>
+        <w:rPr>
+          <w:color w:val="CC7832"/>
+        </w:rPr>
+        <w:t xml:space="preserve">in </w:t>
+      </w:r>
+      <w:r>
+        <w:rPr>
+          <w:color w:val="A9B7C6"/>
+        </w:rPr>
+        <w:t>idades:</w:t>
+      </w:r>
+      <w:r>
+        <w:rPr>
+          <w:color w:val="A9B7C6"/>
+        </w:rPr>
+        <w:br/>
+        <w:t xml:space="preserve">        </w:t>
+      </w:r>
+      <w:r>
+        <w:rPr>
+          <w:color w:val="CC7832"/>
+        </w:rPr>
+        <w:t xml:space="preserve">if </w:t>
+      </w:r>
+      <w:r>
+        <w:rPr>
+          <w:color w:val="A9B7C6"/>
+        </w:rPr>
+        <w:t xml:space="preserve">idade &gt;= </w:t>
+      </w:r>
+      <w:r>
+        <w:rPr>
+          <w:color w:val="6897BB"/>
+        </w:rPr>
+        <w:t>18</w:t>
+      </w:r>
+      <w:r>
+        <w:rPr>
+          <w:color w:val="A9B7C6"/>
+        </w:rPr>
+        <w:t>:</w:t>
+      </w:r>
+      <w:r>
+        <w:rPr>
+          <w:color w:val="A9B7C6"/>
+        </w:rPr>
+        <w:br/>
+        <w:t xml:space="preserve">            </w:t>
+      </w:r>
+      <w:proofErr w:type="spellStart"/>
+      <w:r>
+        <w:rPr>
+          <w:color w:val="A9B7C6"/>
+        </w:rPr>
+        <w:t>permissoes.append</w:t>
+      </w:r>
+      <w:proofErr w:type="spellEnd"/>
+      <w:r>
+        <w:rPr>
+          <w:color w:val="A9B7C6"/>
+        </w:rPr>
+        <w:t>(</w:t>
+      </w:r>
+      <w:r>
+        <w:rPr>
+          <w:color w:val="CC7832"/>
+        </w:rPr>
+        <w:t>True</w:t>
+      </w:r>
+      <w:r>
+        <w:rPr>
+          <w:color w:val="A9B7C6"/>
+        </w:rPr>
+        <w:t>)</w:t>
+      </w:r>
+      <w:r>
+        <w:rPr>
+          <w:color w:val="A9B7C6"/>
+        </w:rPr>
+        <w:br/>
+        <w:t xml:space="preserve">        </w:t>
+      </w:r>
+      <w:proofErr w:type="spellStart"/>
+      <w:r>
+        <w:rPr>
+          <w:color w:val="CC7832"/>
+        </w:rPr>
+        <w:t>else</w:t>
+      </w:r>
+      <w:proofErr w:type="spellEnd"/>
+      <w:r>
+        <w:rPr>
+          <w:color w:val="A9B7C6"/>
+        </w:rPr>
+        <w:t>:</w:t>
+      </w:r>
+      <w:r>
+        <w:rPr>
+          <w:color w:val="A9B7C6"/>
+        </w:rPr>
+        <w:br/>
+        <w:t xml:space="preserve">            </w:t>
+      </w:r>
+      <w:proofErr w:type="spellStart"/>
+      <w:r>
+        <w:rPr>
+          <w:color w:val="A9B7C6"/>
+        </w:rPr>
+        <w:t>permissoes.append</w:t>
+      </w:r>
+      <w:proofErr w:type="spellEnd"/>
+      <w:r>
+        <w:rPr>
+          <w:color w:val="A9B7C6"/>
+        </w:rPr>
+        <w:t>(</w:t>
+      </w:r>
+      <w:r>
+        <w:rPr>
+          <w:color w:val="CC7832"/>
+        </w:rPr>
+        <w:t>False</w:t>
+      </w:r>
+      <w:r>
+        <w:rPr>
+          <w:color w:val="A9B7C6"/>
+        </w:rPr>
+        <w:t>)</w:t>
+      </w:r>
+      <w:r>
+        <w:rPr>
+          <w:color w:val="A9B7C6"/>
+        </w:rPr>
+        <w:br/>
+        <w:t xml:space="preserve">    </w:t>
+      </w:r>
+      <w:r>
+        <w:rPr>
+          <w:color w:val="8888C6"/>
+        </w:rPr>
+        <w:t>print</w:t>
+      </w:r>
+      <w:r>
+        <w:rPr>
+          <w:color w:val="A9B7C6"/>
+        </w:rPr>
+        <w:t>(</w:t>
+      </w:r>
+      <w:proofErr w:type="spellStart"/>
+      <w:r>
+        <w:rPr>
+          <w:color w:val="A9B7C6"/>
+        </w:rPr>
+        <w:t>permissoes</w:t>
+      </w:r>
+      <w:proofErr w:type="spellEnd"/>
+      <w:r>
+        <w:rPr>
+          <w:color w:val="A9B7C6"/>
+        </w:rPr>
+        <w:t>)</w:t>
+      </w:r>
+      <w:r>
+        <w:rPr>
+          <w:color w:val="A9B7C6"/>
+        </w:rPr>
+        <w:br/>
+      </w:r>
+      <w:r>
+        <w:rPr>
+          <w:color w:val="A9B7C6"/>
+        </w:rPr>
+        <w:br/>
+      </w:r>
+      <w:proofErr w:type="spellStart"/>
+      <w:r>
+        <w:rPr>
+          <w:color w:val="A9B7C6"/>
+        </w:rPr>
         <w:t>verifica_se_pode_dirigir</w:t>
       </w:r>
+      <w:proofErr w:type="spellEnd"/>
       <w:r>
         <w:rPr>
           <w:color w:val="A9B7C6"/>
@@ -4990,174 +6196,19 @@
         </w:rPr>
         <w:t xml:space="preserve">, </w:t>
       </w:r>
-      <w:r>
-        <w:rPr>
-          <w:color w:val="A9B7C6"/>
-        </w:rPr>
-        <w:t>permissoes):</w:t>
-      </w:r>
-      <w:r>
-        <w:rPr>
-          <w:color w:val="A9B7C6"/>
-        </w:rPr>
-        <w:br/>
-        <w:t xml:space="preserve">    </w:t>
-      </w:r>
-      <w:r>
-        <w:rPr>
-          <w:color w:val="CC7832"/>
-        </w:rPr>
-        <w:t xml:space="preserve">for </w:t>
-      </w:r>
-      <w:r>
-        <w:rPr>
-          <w:color w:val="A9B7C6"/>
-        </w:rPr>
-        <w:t xml:space="preserve">idade </w:t>
-      </w:r>
-      <w:r>
-        <w:rPr>
-          <w:color w:val="CC7832"/>
-        </w:rPr>
-        <w:t xml:space="preserve">in </w:t>
-      </w:r>
-      <w:r>
-        <w:rPr>
-          <w:color w:val="A9B7C6"/>
-        </w:rPr>
-        <w:t>idades:</w:t>
-      </w:r>
-      <w:r>
-        <w:rPr>
-          <w:color w:val="A9B7C6"/>
-        </w:rPr>
-        <w:br/>
-        <w:t xml:space="preserve">        </w:t>
-      </w:r>
-      <w:r>
-        <w:rPr>
-          <w:color w:val="CC7832"/>
-        </w:rPr>
-        <w:t xml:space="preserve">if </w:t>
-      </w:r>
-      <w:r>
-        <w:rPr>
-          <w:color w:val="A9B7C6"/>
-        </w:rPr>
-        <w:t xml:space="preserve">idade &gt;= </w:t>
-      </w:r>
-      <w:r>
-        <w:rPr>
-          <w:color w:val="6897BB"/>
-        </w:rPr>
-        <w:t>18</w:t>
-      </w:r>
-      <w:r>
-        <w:rPr>
-          <w:color w:val="A9B7C6"/>
-        </w:rPr>
-        <w:t>:</w:t>
-      </w:r>
-      <w:r>
-        <w:rPr>
-          <w:color w:val="A9B7C6"/>
-        </w:rPr>
-        <w:br/>
-        <w:t xml:space="preserve">            permissoes.append(</w:t>
-      </w:r>
-      <w:r>
-        <w:rPr>
-          <w:color w:val="CC7832"/>
-        </w:rPr>
-        <w:t>True</w:t>
-      </w:r>
+      <w:proofErr w:type="spellStart"/>
+      <w:r>
+        <w:rPr>
+          <w:color w:val="A9B7C6"/>
+        </w:rPr>
+        <w:t>permissoes</w:t>
+      </w:r>
+      <w:proofErr w:type="spellEnd"/>
       <w:r>
         <w:rPr>
           <w:color w:val="A9B7C6"/>
         </w:rPr>
         <w:t>)</w:t>
-      </w:r>
-      <w:r>
-        <w:rPr>
-          <w:color w:val="A9B7C6"/>
-        </w:rPr>
-        <w:br/>
-        <w:t xml:space="preserve">        </w:t>
-      </w:r>
-      <w:r>
-        <w:rPr>
-          <w:color w:val="CC7832"/>
-        </w:rPr>
-        <w:t>else</w:t>
-      </w:r>
-      <w:r>
-        <w:rPr>
-          <w:color w:val="A9B7C6"/>
-        </w:rPr>
-        <w:t>:</w:t>
-      </w:r>
-      <w:r>
-        <w:rPr>
-          <w:color w:val="A9B7C6"/>
-        </w:rPr>
-        <w:br/>
-        <w:t xml:space="preserve">            permissoes.append(</w:t>
-      </w:r>
-      <w:r>
-        <w:rPr>
-          <w:color w:val="CC7832"/>
-        </w:rPr>
-        <w:t>False</w:t>
-      </w:r>
-      <w:r>
-        <w:rPr>
-          <w:color w:val="A9B7C6"/>
-        </w:rPr>
-        <w:t>)</w:t>
-      </w:r>
-      <w:r>
-        <w:rPr>
-          <w:color w:val="A9B7C6"/>
-        </w:rPr>
-        <w:br/>
-        <w:t xml:space="preserve">    </w:t>
-      </w:r>
-      <w:r>
-        <w:rPr>
-          <w:color w:val="8888C6"/>
-        </w:rPr>
-        <w:t>print</w:t>
-      </w:r>
-      <w:r>
-        <w:rPr>
-          <w:color w:val="A9B7C6"/>
-        </w:rPr>
-        <w:t>(permissoes)</w:t>
-      </w:r>
-      <w:r>
-        <w:rPr>
-          <w:color w:val="A9B7C6"/>
-        </w:rPr>
-        <w:br/>
-      </w:r>
-      <w:r>
-        <w:rPr>
-          <w:color w:val="A9B7C6"/>
-        </w:rPr>
-        <w:br/>
-        <w:t>verifica_se_pode_dirigir(idades</w:t>
-      </w:r>
-      <w:r>
-        <w:rPr>
-          <w:color w:val="CC7832"/>
-        </w:rPr>
-        <w:t xml:space="preserve">, </w:t>
-      </w:r>
-      <w:r>
-        <w:rPr>
-          <w:color w:val="A9B7C6"/>
-        </w:rPr>
-        <w:t>permissoes)</w:t>
       </w:r>
     </w:p>
     <w:p>
@@ -5234,7 +6285,35 @@
           <w:sz w:val="24"/>
           <w:szCs w:val="24"/>
         </w:rPr>
-        <w:t>Utilizamos o append() para adicionar os valores na lista.</w:t>
+        <w:t xml:space="preserve">Utilizamos o </w:t>
+      </w:r>
+      <w:proofErr w:type="spellStart"/>
+      <w:proofErr w:type="gramStart"/>
+      <w:r>
+        <w:rPr>
+          <w:rFonts w:ascii="Times New Roman" w:hAnsi="Times New Roman" w:cs="Times New Roman"/>
+          <w:sz w:val="24"/>
+          <w:szCs w:val="24"/>
+        </w:rPr>
+        <w:t>append</w:t>
+      </w:r>
+      <w:proofErr w:type="spellEnd"/>
+      <w:r>
+        <w:rPr>
+          <w:rFonts w:ascii="Times New Roman" w:hAnsi="Times New Roman" w:cs="Times New Roman"/>
+          <w:sz w:val="24"/>
+          <w:szCs w:val="24"/>
+        </w:rPr>
+        <w:t>(</w:t>
+      </w:r>
+      <w:proofErr w:type="gramEnd"/>
+      <w:r>
+        <w:rPr>
+          <w:rFonts w:ascii="Times New Roman" w:hAnsi="Times New Roman" w:cs="Times New Roman"/>
+          <w:sz w:val="24"/>
+          <w:szCs w:val="24"/>
+        </w:rPr>
+        <w:t>) para adicionar os valores na lista.</w:t>
       </w:r>
     </w:p>
     <w:p>
@@ -5411,7 +6490,31 @@
           <w:szCs w:val="24"/>
           <w:u w:val="single"/>
         </w:rPr>
-        <w:t>Aula 4 – O sistema de Imports:</w:t>
+        <w:t xml:space="preserve">Aula 4 – O sistema de </w:t>
+      </w:r>
+      <w:proofErr w:type="spellStart"/>
+      <w:r>
+        <w:rPr>
+          <w:rFonts w:ascii="Times New Roman" w:hAnsi="Times New Roman" w:cs="Times New Roman"/>
+          <w:b/>
+          <w:bCs/>
+          <w:sz w:val="24"/>
+          <w:szCs w:val="24"/>
+          <w:u w:val="single"/>
+        </w:rPr>
+        <w:t>Imports</w:t>
+      </w:r>
+      <w:proofErr w:type="spellEnd"/>
+      <w:r>
+        <w:rPr>
+          <w:rFonts w:ascii="Times New Roman" w:hAnsi="Times New Roman" w:cs="Times New Roman"/>
+          <w:b/>
+          <w:bCs/>
+          <w:sz w:val="24"/>
+          <w:szCs w:val="24"/>
+          <w:u w:val="single"/>
+        </w:rPr>
+        <w:t>:</w:t>
       </w:r>
     </w:p>
     <w:p>
@@ -5467,7 +6570,89 @@
           <w:sz w:val="24"/>
           <w:szCs w:val="24"/>
         </w:rPr>
-        <w:t xml:space="preserve"> Biblioteca Random: Randrange() aleatoriza um número de um começo a um fim. Exclusivo, portanto se quiser aleatorizar de 0 a 10, precisamos colocar até 11:</w:t>
+        <w:t xml:space="preserve"> Biblioteca Random: </w:t>
+      </w:r>
+      <w:proofErr w:type="spellStart"/>
+      <w:proofErr w:type="gramStart"/>
+      <w:r>
+        <w:rPr>
+          <w:rFonts w:ascii="Times New Roman" w:hAnsi="Times New Roman" w:cs="Times New Roman"/>
+          <w:sz w:val="24"/>
+          <w:szCs w:val="24"/>
+        </w:rPr>
+        <w:t>Randrange</w:t>
+      </w:r>
+      <w:proofErr w:type="spellEnd"/>
+      <w:r>
+        <w:rPr>
+          <w:rFonts w:ascii="Times New Roman" w:hAnsi="Times New Roman" w:cs="Times New Roman"/>
+          <w:sz w:val="24"/>
+          <w:szCs w:val="24"/>
+        </w:rPr>
+        <w:t>(</w:t>
+      </w:r>
+      <w:proofErr w:type="gramEnd"/>
+      <w:r>
+        <w:rPr>
+          <w:rFonts w:ascii="Times New Roman" w:hAnsi="Times New Roman" w:cs="Times New Roman"/>
+          <w:sz w:val="24"/>
+          <w:szCs w:val="24"/>
+        </w:rPr>
+        <w:t xml:space="preserve">) </w:t>
+      </w:r>
+      <w:proofErr w:type="spellStart"/>
+      <w:r>
+        <w:rPr>
+          <w:rFonts w:ascii="Times New Roman" w:hAnsi="Times New Roman" w:cs="Times New Roman"/>
+          <w:sz w:val="24"/>
+          <w:szCs w:val="24"/>
+        </w:rPr>
+        <w:t>aleatoriza</w:t>
+      </w:r>
+      <w:proofErr w:type="spellEnd"/>
+      <w:r>
+        <w:rPr>
+          <w:rFonts w:ascii="Times New Roman" w:hAnsi="Times New Roman" w:cs="Times New Roman"/>
+          <w:sz w:val="24"/>
+          <w:szCs w:val="24"/>
+        </w:rPr>
+        <w:t xml:space="preserve"> um número de um começo a um fim. Exclusivo, </w:t>
+      </w:r>
+      <w:proofErr w:type="gramStart"/>
+      <w:r>
+        <w:rPr>
+          <w:rFonts w:ascii="Times New Roman" w:hAnsi="Times New Roman" w:cs="Times New Roman"/>
+          <w:sz w:val="24"/>
+          <w:szCs w:val="24"/>
+        </w:rPr>
+        <w:t>portanto</w:t>
+      </w:r>
+      <w:proofErr w:type="gramEnd"/>
+      <w:r>
+        <w:rPr>
+          <w:rFonts w:ascii="Times New Roman" w:hAnsi="Times New Roman" w:cs="Times New Roman"/>
+          <w:sz w:val="24"/>
+          <w:szCs w:val="24"/>
+        </w:rPr>
+        <w:t xml:space="preserve"> se quiser </w:t>
+      </w:r>
+      <w:proofErr w:type="spellStart"/>
+      <w:r>
+        <w:rPr>
+          <w:rFonts w:ascii="Times New Roman" w:hAnsi="Times New Roman" w:cs="Times New Roman"/>
+          <w:sz w:val="24"/>
+          <w:szCs w:val="24"/>
+        </w:rPr>
+        <w:t>aleatorizar</w:t>
+      </w:r>
+      <w:proofErr w:type="spellEnd"/>
+      <w:r>
+        <w:rPr>
+          <w:rFonts w:ascii="Times New Roman" w:hAnsi="Times New Roman" w:cs="Times New Roman"/>
+          <w:sz w:val="24"/>
+          <w:szCs w:val="24"/>
+        </w:rPr>
+        <w:t xml:space="preserve"> de 0 a 10, precisamos colocar até 11:</w:t>
       </w:r>
     </w:p>
     <w:p>
@@ -5484,11 +6669,19 @@
         </w:rPr>
         <w:t xml:space="preserve">from </w:t>
       </w:r>
-      <w:r>
-        <w:rPr>
-          <w:color w:val="A9B7C6"/>
-        </w:rPr>
-        <w:t xml:space="preserve">random </w:t>
+      <w:proofErr w:type="spellStart"/>
+      <w:r>
+        <w:rPr>
+          <w:color w:val="A9B7C6"/>
+        </w:rPr>
+        <w:t>random</w:t>
+      </w:r>
+      <w:proofErr w:type="spellEnd"/>
+      <w:r>
+        <w:rPr>
+          <w:color w:val="A9B7C6"/>
+        </w:rPr>
+        <w:t xml:space="preserve"> </w:t>
       </w:r>
       <w:r>
         <w:rPr>
@@ -5496,31 +6689,57 @@
         </w:rPr>
         <w:t xml:space="preserve">import </w:t>
       </w:r>
+      <w:proofErr w:type="spellStart"/>
       <w:r>
         <w:rPr>
           <w:color w:val="A9B7C6"/>
         </w:rPr>
         <w:t>randrange</w:t>
       </w:r>
-      <w:r>
-        <w:rPr>
-          <w:color w:val="A9B7C6"/>
-        </w:rPr>
-        <w:br/>
-      </w:r>
-      <w:r>
-        <w:rPr>
-          <w:color w:val="A9B7C6"/>
-        </w:rPr>
-        <w:br/>
-      </w:r>
+      <w:proofErr w:type="spellEnd"/>
+      <w:r>
+        <w:rPr>
+          <w:color w:val="A9B7C6"/>
+        </w:rPr>
+        <w:br/>
+      </w:r>
+      <w:r>
+        <w:rPr>
+          <w:color w:val="A9B7C6"/>
+        </w:rPr>
+        <w:br/>
+      </w:r>
+      <w:proofErr w:type="spellStart"/>
       <w:r>
         <w:rPr>
           <w:color w:val="A9B7C6"/>
         </w:rPr>
         <w:lastRenderedPageBreak/>
-        <w:t>aleatorio = randrange(</w:t>
-      </w:r>
+        <w:t>aleatorio</w:t>
+      </w:r>
+      <w:proofErr w:type="spellEnd"/>
+      <w:r>
+        <w:rPr>
+          <w:color w:val="A9B7C6"/>
+        </w:rPr>
+        <w:t xml:space="preserve"> = </w:t>
+      </w:r>
+      <w:proofErr w:type="spellStart"/>
+      <w:proofErr w:type="gramStart"/>
+      <w:r>
+        <w:rPr>
+          <w:color w:val="A9B7C6"/>
+        </w:rPr>
+        <w:t>randrange</w:t>
+      </w:r>
+      <w:proofErr w:type="spellEnd"/>
+      <w:r>
+        <w:rPr>
+          <w:color w:val="A9B7C6"/>
+        </w:rPr>
+        <w:t>(</w:t>
+      </w:r>
+      <w:proofErr w:type="gramEnd"/>
       <w:r>
         <w:rPr>
           <w:color w:val="6897BB"/>
@@ -5561,7 +6780,21 @@
         <w:rPr>
           <w:color w:val="A9B7C6"/>
         </w:rPr>
-        <w:t>(aleatorio)</w:t>
+        <w:t>(</w:t>
+      </w:r>
+      <w:proofErr w:type="spellStart"/>
+      <w:r>
+        <w:rPr>
+          <w:color w:val="A9B7C6"/>
+        </w:rPr>
+        <w:t>aleatorio</w:t>
+      </w:r>
+      <w:proofErr w:type="spellEnd"/>
+      <w:r>
+        <w:rPr>
+          <w:color w:val="A9B7C6"/>
+        </w:rPr>
+        <w:t>)</w:t>
       </w:r>
       <w:r>
         <w:rPr>
@@ -5601,7 +6834,25 @@
           <w:sz w:val="24"/>
           <w:szCs w:val="24"/>
         </w:rPr>
-        <w:t>Podemos criar uma lista e ir acrescentando cada vez mais itens aleatórios dentro dela com um for e append:</w:t>
+        <w:t xml:space="preserve">Podemos criar uma lista e ir acrescentando cada vez mais itens aleatórios dentro dela com um for e </w:t>
+      </w:r>
+      <w:proofErr w:type="spellStart"/>
+      <w:r>
+        <w:rPr>
+          <w:rFonts w:ascii="Times New Roman" w:hAnsi="Times New Roman" w:cs="Times New Roman"/>
+          <w:sz w:val="24"/>
+          <w:szCs w:val="24"/>
+        </w:rPr>
+        <w:t>append</w:t>
+      </w:r>
+      <w:proofErr w:type="spellEnd"/>
+      <w:r>
+        <w:rPr>
+          <w:rFonts w:ascii="Times New Roman" w:hAnsi="Times New Roman" w:cs="Times New Roman"/>
+          <w:sz w:val="24"/>
+          <w:szCs w:val="24"/>
+        </w:rPr>
+        <w:t>:</w:t>
       </w:r>
     </w:p>
     <w:p>
@@ -5618,11 +6869,19 @@
         </w:rPr>
         <w:t xml:space="preserve">from </w:t>
       </w:r>
-      <w:r>
-        <w:rPr>
-          <w:color w:val="A9B7C6"/>
-        </w:rPr>
-        <w:t xml:space="preserve">random </w:t>
+      <w:proofErr w:type="spellStart"/>
+      <w:r>
+        <w:rPr>
+          <w:color w:val="A9B7C6"/>
+        </w:rPr>
+        <w:t>random</w:t>
+      </w:r>
+      <w:proofErr w:type="spellEnd"/>
+      <w:r>
+        <w:rPr>
+          <w:color w:val="A9B7C6"/>
+        </w:rPr>
+        <w:t xml:space="preserve"> </w:t>
       </w:r>
       <w:r>
         <w:rPr>
@@ -5630,24 +6889,39 @@
         </w:rPr>
         <w:t xml:space="preserve">import </w:t>
       </w:r>
+      <w:proofErr w:type="spellStart"/>
       <w:r>
         <w:rPr>
           <w:color w:val="A9B7C6"/>
         </w:rPr>
         <w:t>randrange</w:t>
       </w:r>
-      <w:r>
-        <w:rPr>
-          <w:color w:val="A9B7C6"/>
-        </w:rPr>
-        <w:br/>
-      </w:r>
-      <w:r>
-        <w:rPr>
-          <w:color w:val="A9B7C6"/>
-        </w:rPr>
-        <w:br/>
-        <w:t>notas_matematicas = []</w:t>
+      <w:proofErr w:type="spellEnd"/>
+      <w:r>
+        <w:rPr>
+          <w:color w:val="A9B7C6"/>
+        </w:rPr>
+        <w:br/>
+      </w:r>
+      <w:r>
+        <w:rPr>
+          <w:color w:val="A9B7C6"/>
+        </w:rPr>
+        <w:br/>
+      </w:r>
+      <w:proofErr w:type="spellStart"/>
+      <w:r>
+        <w:rPr>
+          <w:color w:val="A9B7C6"/>
+        </w:rPr>
+        <w:t>notas_matematicas</w:t>
+      </w:r>
+      <w:proofErr w:type="spellEnd"/>
+      <w:r>
+        <w:rPr>
+          <w:color w:val="A9B7C6"/>
+        </w:rPr>
+        <w:t xml:space="preserve"> = []</w:t>
       </w:r>
       <w:r>
         <w:rPr>
@@ -5679,6 +6953,7 @@
         </w:rPr>
         <w:t xml:space="preserve">in </w:t>
       </w:r>
+      <w:proofErr w:type="gramStart"/>
       <w:r>
         <w:rPr>
           <w:color w:val="8888C6"/>
@@ -5691,6 +6966,7 @@
         </w:rPr>
         <w:t>(</w:t>
       </w:r>
+      <w:proofErr w:type="gramEnd"/>
       <w:r>
         <w:rPr>
           <w:color w:val="6897BB"/>
@@ -5708,7 +6984,35 @@
           <w:color w:val="A9B7C6"/>
         </w:rPr>
         <w:br/>
-        <w:t xml:space="preserve">    notas_matematicas.append(randrange(</w:t>
+        <w:t xml:space="preserve">    </w:t>
+      </w:r>
+      <w:proofErr w:type="spellStart"/>
+      <w:r>
+        <w:rPr>
+          <w:color w:val="A9B7C6"/>
+        </w:rPr>
+        <w:t>notas_matematicas.append</w:t>
+      </w:r>
+      <w:proofErr w:type="spellEnd"/>
+      <w:r>
+        <w:rPr>
+          <w:color w:val="A9B7C6"/>
+        </w:rPr>
+        <w:t>(</w:t>
+      </w:r>
+      <w:proofErr w:type="spellStart"/>
+      <w:r>
+        <w:rPr>
+          <w:color w:val="A9B7C6"/>
+        </w:rPr>
+        <w:t>randrange</w:t>
+      </w:r>
+      <w:proofErr w:type="spellEnd"/>
+      <w:r>
+        <w:rPr>
+          <w:color w:val="A9B7C6"/>
+        </w:rPr>
+        <w:t>(</w:t>
       </w:r>
       <w:r>
         <w:rPr>
@@ -5756,7 +7060,21 @@
         <w:rPr>
           <w:color w:val="A9B7C6"/>
         </w:rPr>
-        <w:t>(notas_matematicas)</w:t>
+        <w:t>(</w:t>
+      </w:r>
+      <w:proofErr w:type="spellStart"/>
+      <w:r>
+        <w:rPr>
+          <w:color w:val="A9B7C6"/>
+        </w:rPr>
+        <w:t>notas_matematicas</w:t>
+      </w:r>
+      <w:proofErr w:type="spellEnd"/>
+      <w:r>
+        <w:rPr>
+          <w:color w:val="A9B7C6"/>
+        </w:rPr>
+        <w:t>)</w:t>
       </w:r>
     </w:p>
     <w:p>
@@ -5841,7 +7159,43 @@
           <w:sz w:val="24"/>
           <w:szCs w:val="24"/>
         </w:rPr>
-        <w:t>Essa biblioteca diz que gera números pseudo aleatórios pois se determinarmos uma seed para ela, a “aleatoriedade” dos números será sempre a mesma, deixando de ser igual.</w:t>
+        <w:t xml:space="preserve">Essa biblioteca diz que gera números </w:t>
+      </w:r>
+      <w:proofErr w:type="spellStart"/>
+      <w:r>
+        <w:rPr>
+          <w:rFonts w:ascii="Times New Roman" w:hAnsi="Times New Roman" w:cs="Times New Roman"/>
+          <w:sz w:val="24"/>
+          <w:szCs w:val="24"/>
+        </w:rPr>
+        <w:t>pseudo</w:t>
+      </w:r>
+      <w:proofErr w:type="spellEnd"/>
+      <w:r>
+        <w:rPr>
+          <w:rFonts w:ascii="Times New Roman" w:hAnsi="Times New Roman" w:cs="Times New Roman"/>
+          <w:sz w:val="24"/>
+          <w:szCs w:val="24"/>
+        </w:rPr>
+        <w:t xml:space="preserve"> aleatórios pois se determinarmos uma </w:t>
+      </w:r>
+      <w:proofErr w:type="spellStart"/>
+      <w:r>
+        <w:rPr>
+          <w:rFonts w:ascii="Times New Roman" w:hAnsi="Times New Roman" w:cs="Times New Roman"/>
+          <w:sz w:val="24"/>
+          <w:szCs w:val="24"/>
+        </w:rPr>
+        <w:t>seed</w:t>
+      </w:r>
+      <w:proofErr w:type="spellEnd"/>
+      <w:r>
+        <w:rPr>
+          <w:rFonts w:ascii="Times New Roman" w:hAnsi="Times New Roman" w:cs="Times New Roman"/>
+          <w:sz w:val="24"/>
+          <w:szCs w:val="24"/>
+        </w:rPr>
+        <w:t xml:space="preserve"> para ela, a “aleatoriedade” dos números será sempre a mesma, deixando de ser igual.</w:t>
       </w:r>
     </w:p>
     <w:p>
@@ -5865,7 +7219,43 @@
           <w:sz w:val="24"/>
           <w:szCs w:val="24"/>
         </w:rPr>
-        <w:t>Ou seja, se escolhermos passar a seed 10 para nosso programa, os números do randrange que pedimos para ele gerar serão sempre os mesmos, portanto, aquelas notas matemáticas que colocamos seria os mesmos não importa quantas vezes rodarmos o programa.</w:t>
+        <w:t xml:space="preserve">Ou seja, se escolhermos passar a </w:t>
+      </w:r>
+      <w:proofErr w:type="spellStart"/>
+      <w:r>
+        <w:rPr>
+          <w:rFonts w:ascii="Times New Roman" w:hAnsi="Times New Roman" w:cs="Times New Roman"/>
+          <w:sz w:val="24"/>
+          <w:szCs w:val="24"/>
+        </w:rPr>
+        <w:t>seed</w:t>
+      </w:r>
+      <w:proofErr w:type="spellEnd"/>
+      <w:r>
+        <w:rPr>
+          <w:rFonts w:ascii="Times New Roman" w:hAnsi="Times New Roman" w:cs="Times New Roman"/>
+          <w:sz w:val="24"/>
+          <w:szCs w:val="24"/>
+        </w:rPr>
+        <w:t xml:space="preserve"> 10 para nosso programa, os números do </w:t>
+      </w:r>
+      <w:proofErr w:type="spellStart"/>
+      <w:r>
+        <w:rPr>
+          <w:rFonts w:ascii="Times New Roman" w:hAnsi="Times New Roman" w:cs="Times New Roman"/>
+          <w:sz w:val="24"/>
+          <w:szCs w:val="24"/>
+        </w:rPr>
+        <w:t>randrange</w:t>
+      </w:r>
+      <w:proofErr w:type="spellEnd"/>
+      <w:r>
+        <w:rPr>
+          <w:rFonts w:ascii="Times New Roman" w:hAnsi="Times New Roman" w:cs="Times New Roman"/>
+          <w:sz w:val="24"/>
+          <w:szCs w:val="24"/>
+        </w:rPr>
+        <w:t xml:space="preserve"> que pedimos para ele gerar serão sempre os mesmos, portanto, aquelas notas matemáticas que colocamos seria os mesmos não importa quantas vezes rodarmos o programa.</w:t>
       </w:r>
     </w:p>
     <w:p>
@@ -5937,7 +7327,25 @@
           <w:sz w:val="24"/>
           <w:szCs w:val="24"/>
         </w:rPr>
-        <w:t>Aprendemos como importar o método randrange para gerar números inteiros aleatórios entre 0 e 10.</w:t>
+        <w:t xml:space="preserve">Aprendemos como importar o método </w:t>
+      </w:r>
+      <w:proofErr w:type="spellStart"/>
+      <w:r>
+        <w:rPr>
+          <w:rFonts w:ascii="Times New Roman" w:hAnsi="Times New Roman" w:cs="Times New Roman"/>
+          <w:sz w:val="24"/>
+          <w:szCs w:val="24"/>
+        </w:rPr>
+        <w:t>randrange</w:t>
+      </w:r>
+      <w:proofErr w:type="spellEnd"/>
+      <w:r>
+        <w:rPr>
+          <w:rFonts w:ascii="Times New Roman" w:hAnsi="Times New Roman" w:cs="Times New Roman"/>
+          <w:sz w:val="24"/>
+          <w:szCs w:val="24"/>
+        </w:rPr>
+        <w:t xml:space="preserve"> para gerar números inteiros aleatórios entre 0 e 10.</w:t>
       </w:r>
     </w:p>
     <w:p>
@@ -5975,7 +7383,31 @@
           <w:szCs w:val="24"/>
           <w:u w:val="single"/>
         </w:rPr>
-        <w:t>Aula 5 – Plotando com Matplotlib:</w:t>
+        <w:t xml:space="preserve">Aula 5 – Plotando com </w:t>
+      </w:r>
+      <w:proofErr w:type="spellStart"/>
+      <w:r>
+        <w:rPr>
+          <w:rFonts w:ascii="Times New Roman" w:hAnsi="Times New Roman" w:cs="Times New Roman"/>
+          <w:b/>
+          <w:bCs/>
+          <w:sz w:val="24"/>
+          <w:szCs w:val="24"/>
+          <w:u w:val="single"/>
+        </w:rPr>
+        <w:t>Matplotlib</w:t>
+      </w:r>
+      <w:proofErr w:type="spellEnd"/>
+      <w:r>
+        <w:rPr>
+          <w:rFonts w:ascii="Times New Roman" w:hAnsi="Times New Roman" w:cs="Times New Roman"/>
+          <w:b/>
+          <w:bCs/>
+          <w:sz w:val="24"/>
+          <w:szCs w:val="24"/>
+          <w:u w:val="single"/>
+        </w:rPr>
+        <w:t>:</w:t>
       </w:r>
     </w:p>
     <w:p>
@@ -6007,7 +7439,45 @@
           <w:sz w:val="24"/>
           <w:szCs w:val="24"/>
         </w:rPr>
-        <w:t>Importamos a matplotlib.pyplot como plt e aprendemos vários comandos:</w:t>
+        <w:t xml:space="preserve">Importamos a </w:t>
+      </w:r>
+      <w:proofErr w:type="spellStart"/>
+      <w:proofErr w:type="gramStart"/>
+      <w:r>
+        <w:rPr>
+          <w:rFonts w:ascii="Times New Roman" w:hAnsi="Times New Roman" w:cs="Times New Roman"/>
+          <w:sz w:val="24"/>
+          <w:szCs w:val="24"/>
+        </w:rPr>
+        <w:t>matplotlib.pyplot</w:t>
+      </w:r>
+      <w:proofErr w:type="spellEnd"/>
+      <w:proofErr w:type="gramEnd"/>
+      <w:r>
+        <w:rPr>
+          <w:rFonts w:ascii="Times New Roman" w:hAnsi="Times New Roman" w:cs="Times New Roman"/>
+          <w:sz w:val="24"/>
+          <w:szCs w:val="24"/>
+        </w:rPr>
+        <w:t xml:space="preserve"> como </w:t>
+      </w:r>
+      <w:proofErr w:type="spellStart"/>
+      <w:r>
+        <w:rPr>
+          <w:rFonts w:ascii="Times New Roman" w:hAnsi="Times New Roman" w:cs="Times New Roman"/>
+          <w:sz w:val="24"/>
+          <w:szCs w:val="24"/>
+        </w:rPr>
+        <w:t>plt</w:t>
+      </w:r>
+      <w:proofErr w:type="spellEnd"/>
+      <w:r>
+        <w:rPr>
+          <w:rFonts w:ascii="Times New Roman" w:hAnsi="Times New Roman" w:cs="Times New Roman"/>
+          <w:sz w:val="24"/>
+          <w:szCs w:val="24"/>
+        </w:rPr>
+        <w:t xml:space="preserve"> e aprendemos vários comandos:</w:t>
       </w:r>
     </w:p>
     <w:p>
@@ -6052,6 +7522,7 @@
         </w:rPr>
         <w:t>(</w:t>
       </w:r>
+      <w:proofErr w:type="gramStart"/>
       <w:r>
         <w:rPr>
           <w:rFonts w:ascii="Courier New" w:eastAsia="Times New Roman" w:hAnsi="Courier New" w:cs="Courier New"/>
@@ -6072,6 +7543,7 @@
         </w:rPr>
         <w:t>(</w:t>
       </w:r>
+      <w:proofErr w:type="gramEnd"/>
       <w:r>
         <w:rPr>
           <w:rFonts w:ascii="Courier New" w:eastAsia="Times New Roman" w:hAnsi="Courier New" w:cs="Courier New"/>
@@ -6133,8 +7605,20 @@
           <w:szCs w:val="21"/>
           <w:lang w:val="en-US" w:eastAsia="pt-BR"/>
         </w:rPr>
-        <w:t>y = notas_matematicas</w:t>
-      </w:r>
+        <w:t>y = </w:t>
+      </w:r>
+      <w:proofErr w:type="spellStart"/>
+      <w:r>
+        <w:rPr>
+          <w:rFonts w:ascii="Courier New" w:eastAsia="Times New Roman" w:hAnsi="Courier New" w:cs="Courier New"/>
+          <w:color w:val="D4D4D4"/>
+          <w:sz w:val="21"/>
+          <w:szCs w:val="21"/>
+          <w:lang w:val="en-US" w:eastAsia="pt-BR"/>
+        </w:rPr>
+        <w:t>notas_matematicas</w:t>
+      </w:r>
+      <w:proofErr w:type="spellEnd"/>
     </w:p>
     <w:p>
       <w:pPr>
@@ -6148,6 +7632,8 @@
           <w:lang w:eastAsia="pt-BR"/>
         </w:rPr>
       </w:pPr>
+      <w:proofErr w:type="spellStart"/>
+      <w:proofErr w:type="gramStart"/>
       <w:r>
         <w:rPr>
           <w:rFonts w:ascii="Courier New" w:eastAsia="Times New Roman" w:hAnsi="Courier New" w:cs="Courier New"/>
@@ -6158,6 +7644,8 @@
         </w:rPr>
         <w:t>plt.plot</w:t>
       </w:r>
+      <w:proofErr w:type="spellEnd"/>
+      <w:proofErr w:type="gramEnd"/>
       <w:r>
         <w:rPr>
           <w:rFonts w:ascii="Courier New" w:eastAsia="Times New Roman" w:hAnsi="Courier New" w:cs="Courier New"/>
@@ -6221,6 +7709,8 @@
           <w:lang w:eastAsia="pt-BR"/>
         </w:rPr>
       </w:pPr>
+      <w:proofErr w:type="spellStart"/>
+      <w:proofErr w:type="gramStart"/>
       <w:r>
         <w:rPr>
           <w:rFonts w:ascii="Courier New" w:eastAsia="Times New Roman" w:hAnsi="Courier New" w:cs="Courier New"/>
@@ -6231,6 +7721,8 @@
         </w:rPr>
         <w:t>plt.title</w:t>
       </w:r>
+      <w:proofErr w:type="spellEnd"/>
+      <w:proofErr w:type="gramEnd"/>
       <w:r>
         <w:rPr>
           <w:rFonts w:ascii="Courier New" w:eastAsia="Times New Roman" w:hAnsi="Courier New" w:cs="Courier New"/>
@@ -6274,6 +7766,8 @@
           <w:lang w:eastAsia="pt-BR"/>
         </w:rPr>
       </w:pPr>
+      <w:proofErr w:type="spellStart"/>
+      <w:proofErr w:type="gramStart"/>
       <w:r>
         <w:rPr>
           <w:rFonts w:ascii="Courier New" w:eastAsia="Times New Roman" w:hAnsi="Courier New" w:cs="Courier New"/>
@@ -6284,6 +7778,8 @@
         </w:rPr>
         <w:t>plt.xlabel</w:t>
       </w:r>
+      <w:proofErr w:type="spellEnd"/>
+      <w:proofErr w:type="gramEnd"/>
       <w:r>
         <w:rPr>
           <w:rFonts w:ascii="Courier New" w:eastAsia="Times New Roman" w:hAnsi="Courier New" w:cs="Courier New"/>
@@ -6327,6 +7823,8 @@
           <w:lang w:eastAsia="pt-BR"/>
         </w:rPr>
       </w:pPr>
+      <w:proofErr w:type="spellStart"/>
+      <w:proofErr w:type="gramStart"/>
       <w:r>
         <w:rPr>
           <w:rFonts w:ascii="Courier New" w:eastAsia="Times New Roman" w:hAnsi="Courier New" w:cs="Courier New"/>
@@ -6337,6 +7835,8 @@
         </w:rPr>
         <w:t>plt.ylabel</w:t>
       </w:r>
+      <w:proofErr w:type="spellEnd"/>
+      <w:proofErr w:type="gramEnd"/>
       <w:r>
         <w:rPr>
           <w:rFonts w:ascii="Courier New" w:eastAsia="Times New Roman" w:hAnsi="Courier New" w:cs="Courier New"/>
@@ -6380,6 +7880,8 @@
           <w:lang w:eastAsia="pt-BR"/>
         </w:rPr>
       </w:pPr>
+      <w:proofErr w:type="spellStart"/>
+      <w:proofErr w:type="gramStart"/>
       <w:r>
         <w:rPr>
           <w:rFonts w:ascii="Courier New" w:eastAsia="Times New Roman" w:hAnsi="Courier New" w:cs="Courier New"/>
@@ -6390,6 +7892,8 @@
         </w:rPr>
         <w:t>plt.show</w:t>
       </w:r>
+      <w:proofErr w:type="spellEnd"/>
+      <w:proofErr w:type="gramEnd"/>
       <w:r>
         <w:rPr>
           <w:rFonts w:ascii="Courier New" w:eastAsia="Times New Roman" w:hAnsi="Courier New" w:cs="Courier New"/>
@@ -6416,6 +7920,7 @@
           <w:szCs w:val="24"/>
         </w:rPr>
       </w:pPr>
+      <w:proofErr w:type="spellStart"/>
       <w:r>
         <w:rPr>
           <w:rFonts w:ascii="Times New Roman" w:hAnsi="Times New Roman" w:cs="Times New Roman"/>
@@ -6423,7 +7928,16 @@
           <w:szCs w:val="24"/>
         </w:rPr>
         <w:lastRenderedPageBreak/>
-        <w:t>Plt é a biblioteca, x e y são respectivamente linha e coluna.</w:t>
+        <w:t>Plt</w:t>
+      </w:r>
+      <w:proofErr w:type="spellEnd"/>
+      <w:r>
+        <w:rPr>
+          <w:rFonts w:ascii="Times New Roman" w:hAnsi="Times New Roman" w:cs="Times New Roman"/>
+          <w:sz w:val="24"/>
+          <w:szCs w:val="24"/>
+        </w:rPr>
+        <w:t xml:space="preserve"> é a biblioteca, x e y são respectivamente linha e coluna.</w:t>
       </w:r>
     </w:p>
     <w:p>
@@ -6441,13 +7955,23 @@
           <w:szCs w:val="24"/>
         </w:rPr>
       </w:pPr>
-      <w:r>
-        <w:rPr>
-          <w:rFonts w:ascii="Times New Roman" w:hAnsi="Times New Roman" w:cs="Times New Roman"/>
-          <w:sz w:val="24"/>
-          <w:szCs w:val="24"/>
-        </w:rPr>
-        <w:t>Plt.plot(x, y): basicamente manda fazer o gráfico com as informações das variáveis x e y, onde denominamos que x era uma lista que ia de 1 até 8 (exclusivo) pois é a quantidade de provas de matemática que tiveram, e y são as notas que o aluno tirou em todas elas, também composta por 8 valores com o código seguinte:</w:t>
+      <w:proofErr w:type="spellStart"/>
+      <w:r>
+        <w:rPr>
+          <w:rFonts w:ascii="Times New Roman" w:hAnsi="Times New Roman" w:cs="Times New Roman"/>
+          <w:sz w:val="24"/>
+          <w:szCs w:val="24"/>
+        </w:rPr>
+        <w:t>Plt.plot</w:t>
+      </w:r>
+      <w:proofErr w:type="spellEnd"/>
+      <w:r>
+        <w:rPr>
+          <w:rFonts w:ascii="Times New Roman" w:hAnsi="Times New Roman" w:cs="Times New Roman"/>
+          <w:sz w:val="24"/>
+          <w:szCs w:val="24"/>
+        </w:rPr>
+        <w:t>(x, y): basicamente manda fazer o gráfico com as informações das variáveis x e y, onde denominamos que x era uma lista que ia de 1 até 8 (exclusivo) pois é a quantidade de provas de matemática que tiveram, e y são as notas que o aluno tirou em todas elas, também composta por 8 valores com o código seguinte:</w:t>
       </w:r>
     </w:p>
     <w:p>
@@ -6480,7 +8004,29 @@
           <w:szCs w:val="21"/>
           <w:lang w:eastAsia="pt-BR"/>
         </w:rPr>
-        <w:t> random </w:t>
+        <w:t> </w:t>
+      </w:r>
+      <w:proofErr w:type="spellStart"/>
+      <w:r>
+        <w:rPr>
+          <w:rFonts w:ascii="Courier New" w:eastAsia="Times New Roman" w:hAnsi="Courier New" w:cs="Courier New"/>
+          <w:color w:val="D4D4D4"/>
+          <w:sz w:val="21"/>
+          <w:szCs w:val="21"/>
+          <w:lang w:eastAsia="pt-BR"/>
+        </w:rPr>
+        <w:t>random</w:t>
+      </w:r>
+      <w:proofErr w:type="spellEnd"/>
+      <w:r>
+        <w:rPr>
+          <w:rFonts w:ascii="Courier New" w:eastAsia="Times New Roman" w:hAnsi="Courier New" w:cs="Courier New"/>
+          <w:color w:val="D4D4D4"/>
+          <w:sz w:val="21"/>
+          <w:szCs w:val="21"/>
+          <w:lang w:eastAsia="pt-BR"/>
+        </w:rPr>
+        <w:t> </w:t>
       </w:r>
       <w:r>
         <w:rPr>
@@ -6500,13 +8046,10 @@
           <w:szCs w:val="21"/>
           <w:lang w:eastAsia="pt-BR"/>
         </w:rPr>
-        <w:t> randrange</w:t>
-      </w:r>
-    </w:p>
-    <w:p>
-      <w:pPr>
-        <w:shd w:val="clear" w:color="auto" w:fill="1E1E1E"/>
-        <w:spacing w:after="0" w:line="285" w:lineRule="atLeast"/>
+        <w:t> </w:t>
+      </w:r>
+      <w:proofErr w:type="spellStart"/>
+      <w:r>
         <w:rPr>
           <w:rFonts w:ascii="Courier New" w:eastAsia="Times New Roman" w:hAnsi="Courier New" w:cs="Courier New"/>
           <w:color w:val="D4D4D4"/>
@@ -6514,7 +8057,9 @@
           <w:szCs w:val="21"/>
           <w:lang w:eastAsia="pt-BR"/>
         </w:rPr>
-      </w:pPr>
+        <w:t>randrange</w:t>
+      </w:r>
+      <w:proofErr w:type="spellEnd"/>
     </w:p>
     <w:p>
       <w:pPr>
@@ -6528,7 +8073,11 @@
           <w:lang w:eastAsia="pt-BR"/>
         </w:rPr>
       </w:pPr>
-      <w:r>
+    </w:p>
+    <w:p>
+      <w:pPr>
+        <w:shd w:val="clear" w:color="auto" w:fill="1E1E1E"/>
+        <w:spacing w:after="0" w:line="285" w:lineRule="atLeast"/>
         <w:rPr>
           <w:rFonts w:ascii="Courier New" w:eastAsia="Times New Roman" w:hAnsi="Courier New" w:cs="Courier New"/>
           <w:color w:val="D4D4D4"/>
@@ -6536,7 +8085,28 @@
           <w:szCs w:val="21"/>
           <w:lang w:eastAsia="pt-BR"/>
         </w:rPr>
-        <w:t>notas_matematicas = </w:t>
+      </w:pPr>
+      <w:proofErr w:type="spellStart"/>
+      <w:r>
+        <w:rPr>
+          <w:rFonts w:ascii="Courier New" w:eastAsia="Times New Roman" w:hAnsi="Courier New" w:cs="Courier New"/>
+          <w:color w:val="D4D4D4"/>
+          <w:sz w:val="21"/>
+          <w:szCs w:val="21"/>
+          <w:lang w:eastAsia="pt-BR"/>
+        </w:rPr>
+        <w:t>notas_matematicas</w:t>
+      </w:r>
+      <w:proofErr w:type="spellEnd"/>
+      <w:r>
+        <w:rPr>
+          <w:rFonts w:ascii="Courier New" w:eastAsia="Times New Roman" w:hAnsi="Courier New" w:cs="Courier New"/>
+          <w:color w:val="D4D4D4"/>
+          <w:sz w:val="21"/>
+          <w:szCs w:val="21"/>
+          <w:lang w:eastAsia="pt-BR"/>
+        </w:rPr>
+        <w:t> = </w:t>
       </w:r>
       <w:r>
         <w:rPr>
@@ -6601,6 +8171,7 @@
         </w:rPr>
         <w:t> </w:t>
       </w:r>
+      <w:proofErr w:type="gramStart"/>
       <w:r>
         <w:rPr>
           <w:rFonts w:ascii="Courier New" w:eastAsia="Times New Roman" w:hAnsi="Courier New" w:cs="Courier New"/>
@@ -6621,6 +8192,7 @@
         </w:rPr>
         <w:t>(</w:t>
       </w:r>
+      <w:proofErr w:type="gramEnd"/>
       <w:r>
         <w:rPr>
           <w:rFonts w:ascii="Courier New" w:eastAsia="Times New Roman" w:hAnsi="Courier New" w:cs="Courier New"/>
@@ -6662,8 +8234,32 @@
           <w:szCs w:val="21"/>
           <w:lang w:eastAsia="pt-BR"/>
         </w:rPr>
-        <w:t>  notas_matematicas.append</w:t>
-      </w:r>
+        <w:t>  </w:t>
+      </w:r>
+      <w:proofErr w:type="spellStart"/>
+      <w:r>
+        <w:rPr>
+          <w:rFonts w:ascii="Courier New" w:eastAsia="Times New Roman" w:hAnsi="Courier New" w:cs="Courier New"/>
+          <w:color w:val="D4D4D4"/>
+          <w:sz w:val="21"/>
+          <w:szCs w:val="21"/>
+          <w:lang w:eastAsia="pt-BR"/>
+        </w:rPr>
+        <w:t>notas_</w:t>
+      </w:r>
+      <w:proofErr w:type="gramStart"/>
+      <w:r>
+        <w:rPr>
+          <w:rFonts w:ascii="Courier New" w:eastAsia="Times New Roman" w:hAnsi="Courier New" w:cs="Courier New"/>
+          <w:color w:val="D4D4D4"/>
+          <w:sz w:val="21"/>
+          <w:szCs w:val="21"/>
+          <w:lang w:eastAsia="pt-BR"/>
+        </w:rPr>
+        <w:t>matematicas.append</w:t>
+      </w:r>
+      <w:proofErr w:type="spellEnd"/>
+      <w:proofErr w:type="gramEnd"/>
       <w:r>
         <w:rPr>
           <w:rFonts w:ascii="Courier New" w:eastAsia="Times New Roman" w:hAnsi="Courier New" w:cs="Courier New"/>
@@ -6674,6 +8270,7 @@
         </w:rPr>
         <w:t>(</w:t>
       </w:r>
+      <w:proofErr w:type="spellStart"/>
       <w:r>
         <w:rPr>
           <w:rFonts w:ascii="Courier New" w:eastAsia="Times New Roman" w:hAnsi="Courier New" w:cs="Courier New"/>
@@ -6684,6 +8281,7 @@
         </w:rPr>
         <w:t>randrange</w:t>
       </w:r>
+      <w:proofErr w:type="spellEnd"/>
       <w:r>
         <w:rPr>
           <w:rFonts w:ascii="Courier New" w:eastAsia="Times New Roman" w:hAnsi="Courier New" w:cs="Courier New"/>
@@ -6774,7 +8372,25 @@
           <w:sz w:val="24"/>
           <w:szCs w:val="24"/>
         </w:rPr>
-        <w:t xml:space="preserve"> Criamos uma lista das notas e fizemos um for para dar um append de um valor aleatório de 0 a 10, mimetizando as notas do aluno, em um range de 8 vezes.</w:t>
+        <w:t xml:space="preserve"> Criamos uma lista das notas e fizemos um for para dar um </w:t>
+      </w:r>
+      <w:proofErr w:type="spellStart"/>
+      <w:r>
+        <w:rPr>
+          <w:rFonts w:ascii="Times New Roman" w:hAnsi="Times New Roman" w:cs="Times New Roman"/>
+          <w:sz w:val="24"/>
+          <w:szCs w:val="24"/>
+        </w:rPr>
+        <w:t>append</w:t>
+      </w:r>
+      <w:proofErr w:type="spellEnd"/>
+      <w:r>
+        <w:rPr>
+          <w:rFonts w:ascii="Times New Roman" w:hAnsi="Times New Roman" w:cs="Times New Roman"/>
+          <w:sz w:val="24"/>
+          <w:szCs w:val="24"/>
+        </w:rPr>
+        <w:t xml:space="preserve"> de um valor aleatório de 0 a 10, mimetizando as notas do aluno, em um range de 8 vezes.</w:t>
       </w:r>
     </w:p>
     <w:p>
@@ -6798,7 +8414,25 @@
           <w:sz w:val="24"/>
           <w:szCs w:val="24"/>
         </w:rPr>
-        <w:t>Após ter as informações dos valores de x e y, e mandar plotar o gráfico com elas, definimos que o título do gráfico seria ”Notas de Matemática"</w:t>
+        <w:t xml:space="preserve">Após ter as informações dos valores de x e y, e mandar plotar o gráfico com elas, definimos que o título do gráfico </w:t>
+      </w:r>
+      <w:proofErr w:type="gramStart"/>
+      <w:r>
+        <w:rPr>
+          <w:rFonts w:ascii="Times New Roman" w:hAnsi="Times New Roman" w:cs="Times New Roman"/>
+          <w:sz w:val="24"/>
+          <w:szCs w:val="24"/>
+        </w:rPr>
+        <w:t>seria ”Notas</w:t>
+      </w:r>
+      <w:proofErr w:type="gramEnd"/>
+      <w:r>
+        <w:rPr>
+          <w:rFonts w:ascii="Times New Roman" w:hAnsi="Times New Roman" w:cs="Times New Roman"/>
+          <w:sz w:val="24"/>
+          <w:szCs w:val="24"/>
+        </w:rPr>
+        <w:t xml:space="preserve"> de Matemática"</w:t>
       </w:r>
       <w:r>
         <w:rPr>
@@ -6883,7 +8517,43 @@
           <w:sz w:val="24"/>
           <w:szCs w:val="24"/>
         </w:rPr>
-        <w:t>Para remover esse “Text” da parte superior usamos o .show()</w:t>
+        <w:t>Para remover esse “</w:t>
+      </w:r>
+      <w:proofErr w:type="spellStart"/>
+      <w:r>
+        <w:rPr>
+          <w:rFonts w:ascii="Times New Roman" w:hAnsi="Times New Roman" w:cs="Times New Roman"/>
+          <w:sz w:val="24"/>
+          <w:szCs w:val="24"/>
+        </w:rPr>
+        <w:t>Text</w:t>
+      </w:r>
+      <w:proofErr w:type="spellEnd"/>
+      <w:r>
+        <w:rPr>
+          <w:rFonts w:ascii="Times New Roman" w:hAnsi="Times New Roman" w:cs="Times New Roman"/>
+          <w:sz w:val="24"/>
+          <w:szCs w:val="24"/>
+        </w:rPr>
+        <w:t xml:space="preserve">” da parte superior usamos </w:t>
+      </w:r>
+      <w:proofErr w:type="gramStart"/>
+      <w:r>
+        <w:rPr>
+          <w:rFonts w:ascii="Times New Roman" w:hAnsi="Times New Roman" w:cs="Times New Roman"/>
+          <w:sz w:val="24"/>
+          <w:szCs w:val="24"/>
+        </w:rPr>
+        <w:t>o .show</w:t>
+      </w:r>
+      <w:proofErr w:type="gramEnd"/>
+      <w:r>
+        <w:rPr>
+          <w:rFonts w:ascii="Times New Roman" w:hAnsi="Times New Roman" w:cs="Times New Roman"/>
+          <w:sz w:val="24"/>
+          <w:szCs w:val="24"/>
+        </w:rPr>
+        <w:t>()</w:t>
       </w:r>
       <w:r>
         <w:rPr>
@@ -6969,7 +8639,25 @@
           <w:sz w:val="24"/>
           <w:szCs w:val="24"/>
         </w:rPr>
-        <w:t>Podemos melhorar esse gráfico ainda mais, colocando umas bolinhas em cada ponto de cada nota, para fazer isso, incrementamos a linha do plot com mais um parâmetro:</w:t>
+        <w:t xml:space="preserve">Podemos melhorar esse gráfico ainda mais, colocando umas bolinhas em cada ponto de cada nota, para fazer isso, incrementamos a linha do </w:t>
+      </w:r>
+      <w:proofErr w:type="spellStart"/>
+      <w:r>
+        <w:rPr>
+          <w:rFonts w:ascii="Times New Roman" w:hAnsi="Times New Roman" w:cs="Times New Roman"/>
+          <w:sz w:val="24"/>
+          <w:szCs w:val="24"/>
+        </w:rPr>
+        <w:t>plot</w:t>
+      </w:r>
+      <w:proofErr w:type="spellEnd"/>
+      <w:r>
+        <w:rPr>
+          <w:rFonts w:ascii="Times New Roman" w:hAnsi="Times New Roman" w:cs="Times New Roman"/>
+          <w:sz w:val="24"/>
+          <w:szCs w:val="24"/>
+        </w:rPr>
+        <w:t xml:space="preserve"> com mais um parâmetro:</w:t>
       </w:r>
     </w:p>
     <w:p>
@@ -6994,6 +8682,7 @@
         </w:rPr>
         <w:t>x = </w:t>
       </w:r>
+      <w:proofErr w:type="spellStart"/>
       <w:r>
         <w:rPr>
           <w:rFonts w:ascii="Courier New" w:eastAsia="Times New Roman" w:hAnsi="Courier New" w:cs="Courier New"/>
@@ -7004,6 +8693,7 @@
         </w:rPr>
         <w:t>list</w:t>
       </w:r>
+      <w:proofErr w:type="spellEnd"/>
       <w:r>
         <w:rPr>
           <w:rFonts w:ascii="Courier New" w:eastAsia="Times New Roman" w:hAnsi="Courier New" w:cs="Courier New"/>
@@ -7014,6 +8704,7 @@
         </w:rPr>
         <w:t>(</w:t>
       </w:r>
+      <w:proofErr w:type="gramStart"/>
       <w:r>
         <w:rPr>
           <w:rFonts w:ascii="Courier New" w:eastAsia="Times New Roman" w:hAnsi="Courier New" w:cs="Courier New"/>
@@ -7034,6 +8725,7 @@
         </w:rPr>
         <w:t>(</w:t>
       </w:r>
+      <w:proofErr w:type="gramEnd"/>
       <w:r>
         <w:rPr>
           <w:rFonts w:ascii="Courier New" w:eastAsia="Times New Roman" w:hAnsi="Courier New" w:cs="Courier New"/>
@@ -7095,8 +8787,20 @@
           <w:szCs w:val="21"/>
           <w:lang w:eastAsia="pt-BR"/>
         </w:rPr>
-        <w:t>y = notas_matematicas</w:t>
-      </w:r>
+        <w:t>y = </w:t>
+      </w:r>
+      <w:proofErr w:type="spellStart"/>
+      <w:r>
+        <w:rPr>
+          <w:rFonts w:ascii="Courier New" w:eastAsia="Times New Roman" w:hAnsi="Courier New" w:cs="Courier New"/>
+          <w:color w:val="D4D4D4"/>
+          <w:sz w:val="21"/>
+          <w:szCs w:val="21"/>
+          <w:lang w:eastAsia="pt-BR"/>
+        </w:rPr>
+        <w:t>notas_matematicas</w:t>
+      </w:r>
+      <w:proofErr w:type="spellEnd"/>
     </w:p>
     <w:p>
       <w:pPr>
@@ -7110,6 +8814,8 @@
           <w:lang w:val="en-US" w:eastAsia="pt-BR"/>
         </w:rPr>
       </w:pPr>
+      <w:proofErr w:type="spellStart"/>
+      <w:proofErr w:type="gramStart"/>
       <w:r>
         <w:rPr>
           <w:rFonts w:ascii="Courier New" w:eastAsia="Times New Roman" w:hAnsi="Courier New" w:cs="Courier New"/>
@@ -7120,6 +8826,8 @@
         </w:rPr>
         <w:t>plt.plot</w:t>
       </w:r>
+      <w:proofErr w:type="spellEnd"/>
+      <w:proofErr w:type="gramEnd"/>
       <w:r>
         <w:rPr>
           <w:rFonts w:ascii="Courier New" w:eastAsia="Times New Roman" w:hAnsi="Courier New" w:cs="Courier New"/>
@@ -7221,7 +8929,29 @@
           <w:szCs w:val="21"/>
           <w:lang w:val="en-US" w:eastAsia="pt-BR"/>
         </w:rPr>
-        <w:t># resto do Código…</w:t>
+        <w:t xml:space="preserve"># </w:t>
+      </w:r>
+      <w:proofErr w:type="gramStart"/>
+      <w:r>
+        <w:rPr>
+          <w:rFonts w:ascii="Courier New" w:eastAsia="Times New Roman" w:hAnsi="Courier New" w:cs="Courier New"/>
+          <w:color w:val="DCDCDC"/>
+          <w:sz w:val="21"/>
+          <w:szCs w:val="21"/>
+          <w:lang w:val="en-US" w:eastAsia="pt-BR"/>
+        </w:rPr>
+        <w:t>resto</w:t>
+      </w:r>
+      <w:proofErr w:type="gramEnd"/>
+      <w:r>
+        <w:rPr>
+          <w:rFonts w:ascii="Courier New" w:eastAsia="Times New Roman" w:hAnsi="Courier New" w:cs="Courier New"/>
+          <w:color w:val="DCDCDC"/>
+          <w:sz w:val="21"/>
+          <w:szCs w:val="21"/>
+          <w:lang w:val="en-US" w:eastAsia="pt-BR"/>
+        </w:rPr>
+        <w:t xml:space="preserve"> do Código…</w:t>
       </w:r>
     </w:p>
     <w:p>
@@ -7305,6 +9035,30 @@
       <w:pPr>
         <w:pStyle w:val="PargrafodaLista"/>
         <w:numPr>
+          <w:ilvl w:val="1"/>
+          <w:numId w:val="1"/>
+        </w:numPr>
+        <w:spacing w:before="240" w:line="360" w:lineRule="auto"/>
+        <w:jc w:val="both"/>
+        <w:rPr>
+          <w:rFonts w:ascii="Times New Roman" w:hAnsi="Times New Roman" w:cs="Times New Roman"/>
+          <w:sz w:val="24"/>
+          <w:szCs w:val="24"/>
+        </w:rPr>
+      </w:pPr>
+      <w:r>
+        <w:rPr>
+          <w:rFonts w:ascii="Times New Roman" w:hAnsi="Times New Roman" w:cs="Times New Roman"/>
+          <w:sz w:val="24"/>
+          <w:szCs w:val="24"/>
+        </w:rPr>
+        <w:t xml:space="preserve"> O que aprendemos:</w:t>
+      </w:r>
+    </w:p>
+    <w:p>
+      <w:pPr>
+        <w:pStyle w:val="PargrafodaLista"/>
+        <w:numPr>
           <w:ilvl w:val="2"/>
           <w:numId w:val="1"/>
         </w:numPr>
@@ -7316,6 +9070,99 @@
           <w:szCs w:val="24"/>
         </w:rPr>
       </w:pPr>
+      <w:r>
+        <w:rPr>
+          <w:rFonts w:ascii="Times New Roman" w:hAnsi="Times New Roman" w:cs="Times New Roman"/>
+          <w:sz w:val="24"/>
+          <w:szCs w:val="24"/>
+        </w:rPr>
+        <w:t>Aprendemos como importar a "</w:t>
+      </w:r>
+      <w:proofErr w:type="spellStart"/>
+      <w:r>
+        <w:rPr>
+          <w:rFonts w:ascii="Times New Roman" w:hAnsi="Times New Roman" w:cs="Times New Roman"/>
+          <w:sz w:val="24"/>
+          <w:szCs w:val="24"/>
+        </w:rPr>
+        <w:t>Matplotlib</w:t>
+      </w:r>
+      <w:proofErr w:type="spellEnd"/>
+      <w:r>
+        <w:rPr>
+          <w:rFonts w:ascii="Times New Roman" w:hAnsi="Times New Roman" w:cs="Times New Roman"/>
+          <w:sz w:val="24"/>
+          <w:szCs w:val="24"/>
+        </w:rPr>
+        <w:t>" conforme a convenção como "</w:t>
+      </w:r>
+      <w:proofErr w:type="spellStart"/>
+      <w:r>
+        <w:rPr>
+          <w:rFonts w:ascii="Times New Roman" w:hAnsi="Times New Roman" w:cs="Times New Roman"/>
+          <w:sz w:val="24"/>
+          <w:szCs w:val="24"/>
+        </w:rPr>
+        <w:t>plt</w:t>
+      </w:r>
+      <w:proofErr w:type="spellEnd"/>
+      <w:r>
+        <w:rPr>
+          <w:rFonts w:ascii="Times New Roman" w:hAnsi="Times New Roman" w:cs="Times New Roman"/>
+          <w:sz w:val="24"/>
+          <w:szCs w:val="24"/>
+        </w:rPr>
+        <w:t>";</w:t>
+      </w:r>
+    </w:p>
+    <w:p>
+      <w:pPr>
+        <w:pStyle w:val="PargrafodaLista"/>
+        <w:numPr>
+          <w:ilvl w:val="2"/>
+          <w:numId w:val="1"/>
+        </w:numPr>
+        <w:spacing w:before="240" w:line="360" w:lineRule="auto"/>
+        <w:jc w:val="both"/>
+        <w:rPr>
+          <w:rFonts w:ascii="Times New Roman" w:hAnsi="Times New Roman" w:cs="Times New Roman"/>
+          <w:sz w:val="24"/>
+          <w:szCs w:val="24"/>
+        </w:rPr>
+      </w:pPr>
+      <w:r>
+        <w:rPr>
+          <w:rFonts w:ascii="Times New Roman" w:hAnsi="Times New Roman" w:cs="Times New Roman"/>
+          <w:sz w:val="24"/>
+          <w:szCs w:val="24"/>
+        </w:rPr>
+        <w:lastRenderedPageBreak/>
+        <w:t>Vimos que é possível criar listas a partir do código "range";</w:t>
+      </w:r>
+    </w:p>
+    <w:p>
+      <w:pPr>
+        <w:pStyle w:val="PargrafodaLista"/>
+        <w:numPr>
+          <w:ilvl w:val="2"/>
+          <w:numId w:val="1"/>
+        </w:numPr>
+        <w:spacing w:before="240" w:line="360" w:lineRule="auto"/>
+        <w:jc w:val="both"/>
+        <w:rPr>
+          <w:rFonts w:ascii="Times New Roman" w:hAnsi="Times New Roman" w:cs="Times New Roman"/>
+          <w:sz w:val="24"/>
+          <w:szCs w:val="24"/>
+        </w:rPr>
+      </w:pPr>
+      <w:r>
+        <w:rPr>
+          <w:rFonts w:ascii="Times New Roman" w:hAnsi="Times New Roman" w:cs="Times New Roman"/>
+          <w:sz w:val="24"/>
+          <w:szCs w:val="24"/>
+        </w:rPr>
+        <w:t>Aprendemos como criar gráficos, definindo título, rótulos e marcador, além de ocultar outros detalhes indesejáveis.</w:t>
+      </w:r>
     </w:p>
     <w:sectPr>
       <w:pgSz w:w="11906" w:h="16838"/>

</xml_diff>

<commit_message>
Iniciando a primeira aula e o curso de introdução à linguagem e Numpy
Aula 1 – Ambiente do Cientista de Dados.
</commit_message>
<xml_diff>
--- a/Python para Data Science/Python para Data Science/Anotações/Python Para Data Science.docx
+++ b/Python para Data Science/Python para Data Science/Anotações/Python Para Data Science.docx
@@ -923,6 +923,7 @@
       <w:r>
         <w:rPr>
           <w:rFonts w:ascii="Times New Roman" w:hAnsi="Times New Roman" w:cs="Times New Roman"/>
+          <w:noProof/>
           <w:sz w:val="24"/>
           <w:szCs w:val="24"/>
         </w:rPr>
@@ -2619,15 +2620,7 @@
           <w:sz w:val="24"/>
           <w:szCs w:val="24"/>
         </w:rPr>
-        <w:t>, part</w:t>
-      </w:r>
-      <w:r>
-        <w:rPr>
-          <w:rFonts w:ascii="Times New Roman" w:hAnsi="Times New Roman" w:cs="Times New Roman"/>
-          <w:sz w:val="24"/>
-          <w:szCs w:val="24"/>
-        </w:rPr>
-        <w:t>2</w:t>
+        <w:t>, part2</w:t>
       </w:r>
       <w:r>
         <w:rPr>
@@ -3043,6 +3036,7 @@
       <w:r>
         <w:rPr>
           <w:rFonts w:ascii="Times New Roman" w:hAnsi="Times New Roman" w:cs="Times New Roman"/>
+          <w:noProof/>
           <w:sz w:val="24"/>
           <w:szCs w:val="24"/>
         </w:rPr>
@@ -3125,7 +3119,7 @@
         </w:rPr>
         <w:t xml:space="preserve">: </w:t>
       </w:r>
-      <w:hyperlink r:id="rId7" w:history="1">
+      <w:hyperlink r:id="rId7" w:anchor="entrada-do-usurio" w:history="1">
         <w:r>
           <w:rPr>
             <w:rStyle w:val="Hyperlink"/>
@@ -3603,6 +3597,7 @@
       <w:r>
         <w:rPr>
           <w:rFonts w:ascii="Times New Roman" w:hAnsi="Times New Roman" w:cs="Times New Roman"/>
+          <w:noProof/>
           <w:sz w:val="24"/>
           <w:szCs w:val="24"/>
         </w:rPr>
@@ -3889,6 +3884,7 @@
       <w:r>
         <w:rPr>
           <w:rFonts w:ascii="Times New Roman" w:hAnsi="Times New Roman" w:cs="Times New Roman"/>
+          <w:noProof/>
           <w:sz w:val="24"/>
           <w:szCs w:val="24"/>
         </w:rPr>
@@ -4217,6 +4213,7 @@
       <w:r>
         <w:rPr>
           <w:rFonts w:ascii="Times New Roman" w:hAnsi="Times New Roman" w:cs="Times New Roman"/>
+          <w:noProof/>
           <w:sz w:val="24"/>
           <w:szCs w:val="24"/>
         </w:rPr>
@@ -4491,6 +4488,7 @@
       <w:r>
         <w:rPr>
           <w:rFonts w:ascii="Times New Roman" w:hAnsi="Times New Roman" w:cs="Times New Roman"/>
+          <w:noProof/>
           <w:sz w:val="24"/>
           <w:szCs w:val="24"/>
         </w:rPr>
@@ -4711,6 +4709,7 @@
       <w:r>
         <w:rPr>
           <w:rFonts w:ascii="Times New Roman" w:hAnsi="Times New Roman" w:cs="Times New Roman"/>
+          <w:noProof/>
           <w:sz w:val="24"/>
           <w:szCs w:val="24"/>
         </w:rPr>
@@ -5272,6 +5271,7 @@
       <w:r>
         <w:rPr>
           <w:rFonts w:ascii="Times New Roman" w:hAnsi="Times New Roman" w:cs="Times New Roman"/>
+          <w:noProof/>
           <w:sz w:val="24"/>
           <w:szCs w:val="24"/>
         </w:rPr>
@@ -5722,6 +5722,7 @@
       <w:r>
         <w:rPr>
           <w:rFonts w:ascii="Times New Roman" w:hAnsi="Times New Roman" w:cs="Times New Roman"/>
+          <w:noProof/>
           <w:sz w:val="24"/>
           <w:szCs w:val="24"/>
         </w:rPr>
@@ -6224,6 +6225,7 @@
       <w:r>
         <w:rPr>
           <w:rFonts w:ascii="Times New Roman" w:hAnsi="Times New Roman" w:cs="Times New Roman"/>
+          <w:noProof/>
           <w:sz w:val="24"/>
           <w:szCs w:val="24"/>
         </w:rPr>
@@ -7090,6 +7092,7 @@
       <w:r>
         <w:rPr>
           <w:rFonts w:ascii="Times New Roman" w:hAnsi="Times New Roman" w:cs="Times New Roman"/>
+          <w:noProof/>
           <w:sz w:val="24"/>
           <w:szCs w:val="24"/>
         </w:rPr>
@@ -7763,30 +7766,26 @@
           <w:color w:val="D4D4D4"/>
           <w:sz w:val="21"/>
           <w:szCs w:val="21"/>
-          <w:lang w:eastAsia="pt-BR"/>
-        </w:rPr>
-      </w:pPr>
-      <w:proofErr w:type="spellStart"/>
-      <w:proofErr w:type="gramStart"/>
+          <w:lang w:val="it-IT" w:eastAsia="pt-BR"/>
+        </w:rPr>
+      </w:pPr>
       <w:r>
         <w:rPr>
           <w:rFonts w:ascii="Courier New" w:eastAsia="Times New Roman" w:hAnsi="Courier New" w:cs="Courier New"/>
           <w:color w:val="D4D4D4"/>
           <w:sz w:val="21"/>
           <w:szCs w:val="21"/>
-          <w:lang w:eastAsia="pt-BR"/>
+          <w:lang w:val="it-IT" w:eastAsia="pt-BR"/>
         </w:rPr>
         <w:t>plt.xlabel</w:t>
       </w:r>
-      <w:proofErr w:type="spellEnd"/>
-      <w:proofErr w:type="gramEnd"/>
       <w:r>
         <w:rPr>
           <w:rFonts w:ascii="Courier New" w:eastAsia="Times New Roman" w:hAnsi="Courier New" w:cs="Courier New"/>
           <w:color w:val="DCDCDC"/>
           <w:sz w:val="21"/>
           <w:szCs w:val="21"/>
-          <w:lang w:eastAsia="pt-BR"/>
+          <w:lang w:val="it-IT" w:eastAsia="pt-BR"/>
         </w:rPr>
         <w:t>(</w:t>
       </w:r>
@@ -7796,7 +7795,7 @@
           <w:color w:val="CE9178"/>
           <w:sz w:val="21"/>
           <w:szCs w:val="21"/>
-          <w:lang w:eastAsia="pt-BR"/>
+          <w:lang w:val="it-IT" w:eastAsia="pt-BR"/>
         </w:rPr>
         <w:t>'Provas'</w:t>
       </w:r>
@@ -7806,7 +7805,7 @@
           <w:color w:val="DCDCDC"/>
           <w:sz w:val="21"/>
           <w:szCs w:val="21"/>
-          <w:lang w:eastAsia="pt-BR"/>
+          <w:lang w:val="it-IT" w:eastAsia="pt-BR"/>
         </w:rPr>
         <w:t>)</w:t>
       </w:r>
@@ -7820,30 +7819,26 @@
           <w:color w:val="D4D4D4"/>
           <w:sz w:val="21"/>
           <w:szCs w:val="21"/>
-          <w:lang w:eastAsia="pt-BR"/>
-        </w:rPr>
-      </w:pPr>
-      <w:proofErr w:type="spellStart"/>
-      <w:proofErr w:type="gramStart"/>
+          <w:lang w:val="it-IT" w:eastAsia="pt-BR"/>
+        </w:rPr>
+      </w:pPr>
       <w:r>
         <w:rPr>
           <w:rFonts w:ascii="Courier New" w:eastAsia="Times New Roman" w:hAnsi="Courier New" w:cs="Courier New"/>
           <w:color w:val="D4D4D4"/>
           <w:sz w:val="21"/>
           <w:szCs w:val="21"/>
-          <w:lang w:eastAsia="pt-BR"/>
+          <w:lang w:val="it-IT" w:eastAsia="pt-BR"/>
         </w:rPr>
         <w:t>plt.ylabel</w:t>
       </w:r>
-      <w:proofErr w:type="spellEnd"/>
-      <w:proofErr w:type="gramEnd"/>
       <w:r>
         <w:rPr>
           <w:rFonts w:ascii="Courier New" w:eastAsia="Times New Roman" w:hAnsi="Courier New" w:cs="Courier New"/>
           <w:color w:val="DCDCDC"/>
           <w:sz w:val="21"/>
           <w:szCs w:val="21"/>
-          <w:lang w:eastAsia="pt-BR"/>
+          <w:lang w:val="it-IT" w:eastAsia="pt-BR"/>
         </w:rPr>
         <w:t>(</w:t>
       </w:r>
@@ -7853,7 +7848,7 @@
           <w:color w:val="CE9178"/>
           <w:sz w:val="21"/>
           <w:szCs w:val="21"/>
-          <w:lang w:eastAsia="pt-BR"/>
+          <w:lang w:val="it-IT" w:eastAsia="pt-BR"/>
         </w:rPr>
         <w:t>'Notas'</w:t>
       </w:r>
@@ -7863,7 +7858,7 @@
           <w:color w:val="DCDCDC"/>
           <w:sz w:val="21"/>
           <w:szCs w:val="21"/>
-          <w:lang w:eastAsia="pt-BR"/>
+          <w:lang w:val="it-IT" w:eastAsia="pt-BR"/>
         </w:rPr>
         <w:t>)</w:t>
       </w:r>
@@ -7983,7 +7978,7 @@
           <w:color w:val="D4D4D4"/>
           <w:sz w:val="21"/>
           <w:szCs w:val="21"/>
-          <w:lang w:eastAsia="pt-BR"/>
+          <w:lang w:val="en-US" w:eastAsia="pt-BR"/>
         </w:rPr>
       </w:pPr>
       <w:r>
@@ -7992,11 +7987,232 @@
           <w:color w:val="C586C0"/>
           <w:sz w:val="21"/>
           <w:szCs w:val="21"/>
-          <w:lang w:eastAsia="pt-BR"/>
+          <w:lang w:val="en-US" w:eastAsia="pt-BR"/>
         </w:rPr>
         <w:t>from</w:t>
       </w:r>
       <w:r>
+        <w:rPr>
+          <w:rFonts w:ascii="Courier New" w:eastAsia="Times New Roman" w:hAnsi="Courier New" w:cs="Courier New"/>
+          <w:color w:val="D4D4D4"/>
+          <w:sz w:val="21"/>
+          <w:szCs w:val="21"/>
+          <w:lang w:val="en-US" w:eastAsia="pt-BR"/>
+        </w:rPr>
+        <w:t> random </w:t>
+      </w:r>
+      <w:r>
+        <w:rPr>
+          <w:rFonts w:ascii="Courier New" w:eastAsia="Times New Roman" w:hAnsi="Courier New" w:cs="Courier New"/>
+          <w:color w:val="C586C0"/>
+          <w:sz w:val="21"/>
+          <w:szCs w:val="21"/>
+          <w:lang w:val="en-US" w:eastAsia="pt-BR"/>
+        </w:rPr>
+        <w:t>import</w:t>
+      </w:r>
+      <w:r>
+        <w:rPr>
+          <w:rFonts w:ascii="Courier New" w:eastAsia="Times New Roman" w:hAnsi="Courier New" w:cs="Courier New"/>
+          <w:color w:val="D4D4D4"/>
+          <w:sz w:val="21"/>
+          <w:szCs w:val="21"/>
+          <w:lang w:val="en-US" w:eastAsia="pt-BR"/>
+        </w:rPr>
+        <w:t> </w:t>
+      </w:r>
+      <w:proofErr w:type="spellStart"/>
+      <w:r>
+        <w:rPr>
+          <w:rFonts w:ascii="Courier New" w:eastAsia="Times New Roman" w:hAnsi="Courier New" w:cs="Courier New"/>
+          <w:color w:val="D4D4D4"/>
+          <w:sz w:val="21"/>
+          <w:szCs w:val="21"/>
+          <w:lang w:val="en-US" w:eastAsia="pt-BR"/>
+        </w:rPr>
+        <w:t>randrange</w:t>
+      </w:r>
+      <w:proofErr w:type="spellEnd"/>
+    </w:p>
+    <w:p>
+      <w:pPr>
+        <w:shd w:val="clear" w:color="auto" w:fill="1E1E1E"/>
+        <w:spacing w:after="0" w:line="285" w:lineRule="atLeast"/>
+        <w:rPr>
+          <w:rFonts w:ascii="Courier New" w:eastAsia="Times New Roman" w:hAnsi="Courier New" w:cs="Courier New"/>
+          <w:color w:val="D4D4D4"/>
+          <w:sz w:val="21"/>
+          <w:szCs w:val="21"/>
+          <w:lang w:val="en-US" w:eastAsia="pt-BR"/>
+        </w:rPr>
+      </w:pPr>
+    </w:p>
+    <w:p>
+      <w:pPr>
+        <w:shd w:val="clear" w:color="auto" w:fill="1E1E1E"/>
+        <w:spacing w:after="0" w:line="285" w:lineRule="atLeast"/>
+        <w:rPr>
+          <w:rFonts w:ascii="Courier New" w:eastAsia="Times New Roman" w:hAnsi="Courier New" w:cs="Courier New"/>
+          <w:color w:val="D4D4D4"/>
+          <w:sz w:val="21"/>
+          <w:szCs w:val="21"/>
+          <w:lang w:val="en-US" w:eastAsia="pt-BR"/>
+        </w:rPr>
+      </w:pPr>
+      <w:proofErr w:type="spellStart"/>
+      <w:r>
+        <w:rPr>
+          <w:rFonts w:ascii="Courier New" w:eastAsia="Times New Roman" w:hAnsi="Courier New" w:cs="Courier New"/>
+          <w:color w:val="D4D4D4"/>
+          <w:sz w:val="21"/>
+          <w:szCs w:val="21"/>
+          <w:lang w:val="en-US" w:eastAsia="pt-BR"/>
+        </w:rPr>
+        <w:t>notas_matematicas</w:t>
+      </w:r>
+      <w:proofErr w:type="spellEnd"/>
+      <w:r>
+        <w:rPr>
+          <w:rFonts w:ascii="Courier New" w:eastAsia="Times New Roman" w:hAnsi="Courier New" w:cs="Courier New"/>
+          <w:color w:val="D4D4D4"/>
+          <w:sz w:val="21"/>
+          <w:szCs w:val="21"/>
+          <w:lang w:val="en-US" w:eastAsia="pt-BR"/>
+        </w:rPr>
+        <w:t> = </w:t>
+      </w:r>
+      <w:r>
+        <w:rPr>
+          <w:rFonts w:ascii="Courier New" w:eastAsia="Times New Roman" w:hAnsi="Courier New" w:cs="Courier New"/>
+          <w:color w:val="DCDCDC"/>
+          <w:sz w:val="21"/>
+          <w:szCs w:val="21"/>
+          <w:lang w:val="en-US" w:eastAsia="pt-BR"/>
+        </w:rPr>
+        <w:t>[]</w:t>
+      </w:r>
+    </w:p>
+    <w:p>
+      <w:pPr>
+        <w:shd w:val="clear" w:color="auto" w:fill="1E1E1E"/>
+        <w:spacing w:after="0" w:line="285" w:lineRule="atLeast"/>
+        <w:rPr>
+          <w:rFonts w:ascii="Courier New" w:eastAsia="Times New Roman" w:hAnsi="Courier New" w:cs="Courier New"/>
+          <w:color w:val="D4D4D4"/>
+          <w:sz w:val="21"/>
+          <w:szCs w:val="21"/>
+          <w:lang w:val="en-US" w:eastAsia="pt-BR"/>
+        </w:rPr>
+      </w:pPr>
+      <w:r>
+        <w:rPr>
+          <w:rFonts w:ascii="Courier New" w:eastAsia="Times New Roman" w:hAnsi="Courier New" w:cs="Courier New"/>
+          <w:color w:val="C586C0"/>
+          <w:sz w:val="21"/>
+          <w:szCs w:val="21"/>
+          <w:lang w:val="en-US" w:eastAsia="pt-BR"/>
+        </w:rPr>
+        <w:t>for</w:t>
+      </w:r>
+      <w:r>
+        <w:rPr>
+          <w:rFonts w:ascii="Courier New" w:eastAsia="Times New Roman" w:hAnsi="Courier New" w:cs="Courier New"/>
+          <w:color w:val="D4D4D4"/>
+          <w:sz w:val="21"/>
+          <w:szCs w:val="21"/>
+          <w:lang w:val="en-US" w:eastAsia="pt-BR"/>
+        </w:rPr>
+        <w:t> </w:t>
+      </w:r>
+      <w:proofErr w:type="spellStart"/>
+      <w:r>
+        <w:rPr>
+          <w:rFonts w:ascii="Courier New" w:eastAsia="Times New Roman" w:hAnsi="Courier New" w:cs="Courier New"/>
+          <w:color w:val="D4D4D4"/>
+          <w:sz w:val="21"/>
+          <w:szCs w:val="21"/>
+          <w:lang w:val="en-US" w:eastAsia="pt-BR"/>
+        </w:rPr>
+        <w:t>notas</w:t>
+      </w:r>
+      <w:proofErr w:type="spellEnd"/>
+      <w:r>
+        <w:rPr>
+          <w:rFonts w:ascii="Courier New" w:eastAsia="Times New Roman" w:hAnsi="Courier New" w:cs="Courier New"/>
+          <w:color w:val="D4D4D4"/>
+          <w:sz w:val="21"/>
+          <w:szCs w:val="21"/>
+          <w:lang w:val="en-US" w:eastAsia="pt-BR"/>
+        </w:rPr>
+        <w:t> </w:t>
+      </w:r>
+      <w:r>
+        <w:rPr>
+          <w:rFonts w:ascii="Courier New" w:eastAsia="Times New Roman" w:hAnsi="Courier New" w:cs="Courier New"/>
+          <w:color w:val="82C6FF"/>
+          <w:sz w:val="21"/>
+          <w:szCs w:val="21"/>
+          <w:lang w:val="en-US" w:eastAsia="pt-BR"/>
+        </w:rPr>
+        <w:t>in</w:t>
+      </w:r>
+      <w:r>
+        <w:rPr>
+          <w:rFonts w:ascii="Courier New" w:eastAsia="Times New Roman" w:hAnsi="Courier New" w:cs="Courier New"/>
+          <w:color w:val="D4D4D4"/>
+          <w:sz w:val="21"/>
+          <w:szCs w:val="21"/>
+          <w:lang w:val="en-US" w:eastAsia="pt-BR"/>
+        </w:rPr>
+        <w:t> </w:t>
+      </w:r>
+      <w:proofErr w:type="gramStart"/>
+      <w:r>
+        <w:rPr>
+          <w:rFonts w:ascii="Courier New" w:eastAsia="Times New Roman" w:hAnsi="Courier New" w:cs="Courier New"/>
+          <w:color w:val="DCDCAA"/>
+          <w:sz w:val="21"/>
+          <w:szCs w:val="21"/>
+          <w:lang w:val="en-US" w:eastAsia="pt-BR"/>
+        </w:rPr>
+        <w:t>range</w:t>
+      </w:r>
+      <w:r>
+        <w:rPr>
+          <w:rFonts w:ascii="Courier New" w:eastAsia="Times New Roman" w:hAnsi="Courier New" w:cs="Courier New"/>
+          <w:color w:val="DCDCDC"/>
+          <w:sz w:val="21"/>
+          <w:szCs w:val="21"/>
+          <w:lang w:val="en-US" w:eastAsia="pt-BR"/>
+        </w:rPr>
+        <w:t>(</w:t>
+      </w:r>
+      <w:proofErr w:type="gramEnd"/>
+      <w:r>
+        <w:rPr>
+          <w:rFonts w:ascii="Courier New" w:eastAsia="Times New Roman" w:hAnsi="Courier New" w:cs="Courier New"/>
+          <w:color w:val="B5CEA8"/>
+          <w:sz w:val="21"/>
+          <w:szCs w:val="21"/>
+          <w:lang w:val="en-US" w:eastAsia="pt-BR"/>
+        </w:rPr>
+        <w:t>8</w:t>
+      </w:r>
+      <w:r>
+        <w:rPr>
+          <w:rFonts w:ascii="Courier New" w:eastAsia="Times New Roman" w:hAnsi="Courier New" w:cs="Courier New"/>
+          <w:color w:val="DCDCDC"/>
+          <w:sz w:val="21"/>
+          <w:szCs w:val="21"/>
+          <w:lang w:val="en-US" w:eastAsia="pt-BR"/>
+        </w:rPr>
+        <w:t>):</w:t>
+      </w:r>
+    </w:p>
+    <w:p>
+      <w:pPr>
+        <w:shd w:val="clear" w:color="auto" w:fill="1E1E1E"/>
+        <w:spacing w:after="0" w:line="285" w:lineRule="atLeast"/>
         <w:rPr>
           <w:rFonts w:ascii="Courier New" w:eastAsia="Times New Roman" w:hAnsi="Courier New" w:cs="Courier New"/>
           <w:color w:val="D4D4D4"/>
@@ -8004,235 +8220,14 @@
           <w:szCs w:val="21"/>
           <w:lang w:eastAsia="pt-BR"/>
         </w:rPr>
-        <w:t> </w:t>
-      </w:r>
-      <w:proofErr w:type="spellStart"/>
+      </w:pPr>
       <w:r>
         <w:rPr>
           <w:rFonts w:ascii="Courier New" w:eastAsia="Times New Roman" w:hAnsi="Courier New" w:cs="Courier New"/>
           <w:color w:val="D4D4D4"/>
           <w:sz w:val="21"/>
           <w:szCs w:val="21"/>
-          <w:lang w:eastAsia="pt-BR"/>
-        </w:rPr>
-        <w:t>random</w:t>
-      </w:r>
-      <w:proofErr w:type="spellEnd"/>
-      <w:r>
-        <w:rPr>
-          <w:rFonts w:ascii="Courier New" w:eastAsia="Times New Roman" w:hAnsi="Courier New" w:cs="Courier New"/>
-          <w:color w:val="D4D4D4"/>
-          <w:sz w:val="21"/>
-          <w:szCs w:val="21"/>
-          <w:lang w:eastAsia="pt-BR"/>
-        </w:rPr>
-        <w:t> </w:t>
-      </w:r>
-      <w:r>
-        <w:rPr>
-          <w:rFonts w:ascii="Courier New" w:eastAsia="Times New Roman" w:hAnsi="Courier New" w:cs="Courier New"/>
-          <w:color w:val="C586C0"/>
-          <w:sz w:val="21"/>
-          <w:szCs w:val="21"/>
-          <w:lang w:eastAsia="pt-BR"/>
-        </w:rPr>
-        <w:t>import</w:t>
-      </w:r>
-      <w:r>
-        <w:rPr>
-          <w:rFonts w:ascii="Courier New" w:eastAsia="Times New Roman" w:hAnsi="Courier New" w:cs="Courier New"/>
-          <w:color w:val="D4D4D4"/>
-          <w:sz w:val="21"/>
-          <w:szCs w:val="21"/>
-          <w:lang w:eastAsia="pt-BR"/>
-        </w:rPr>
-        <w:t> </w:t>
-      </w:r>
-      <w:proofErr w:type="spellStart"/>
-      <w:r>
-        <w:rPr>
-          <w:rFonts w:ascii="Courier New" w:eastAsia="Times New Roman" w:hAnsi="Courier New" w:cs="Courier New"/>
-          <w:color w:val="D4D4D4"/>
-          <w:sz w:val="21"/>
-          <w:szCs w:val="21"/>
-          <w:lang w:eastAsia="pt-BR"/>
-        </w:rPr>
-        <w:t>randrange</w:t>
-      </w:r>
-      <w:proofErr w:type="spellEnd"/>
-    </w:p>
-    <w:p>
-      <w:pPr>
-        <w:shd w:val="clear" w:color="auto" w:fill="1E1E1E"/>
-        <w:spacing w:after="0" w:line="285" w:lineRule="atLeast"/>
-        <w:rPr>
-          <w:rFonts w:ascii="Courier New" w:eastAsia="Times New Roman" w:hAnsi="Courier New" w:cs="Courier New"/>
-          <w:color w:val="D4D4D4"/>
-          <w:sz w:val="21"/>
-          <w:szCs w:val="21"/>
-          <w:lang w:eastAsia="pt-BR"/>
-        </w:rPr>
-      </w:pPr>
-    </w:p>
-    <w:p>
-      <w:pPr>
-        <w:shd w:val="clear" w:color="auto" w:fill="1E1E1E"/>
-        <w:spacing w:after="0" w:line="285" w:lineRule="atLeast"/>
-        <w:rPr>
-          <w:rFonts w:ascii="Courier New" w:eastAsia="Times New Roman" w:hAnsi="Courier New" w:cs="Courier New"/>
-          <w:color w:val="D4D4D4"/>
-          <w:sz w:val="21"/>
-          <w:szCs w:val="21"/>
-          <w:lang w:eastAsia="pt-BR"/>
-        </w:rPr>
-      </w:pPr>
-      <w:proofErr w:type="spellStart"/>
-      <w:r>
-        <w:rPr>
-          <w:rFonts w:ascii="Courier New" w:eastAsia="Times New Roman" w:hAnsi="Courier New" w:cs="Courier New"/>
-          <w:color w:val="D4D4D4"/>
-          <w:sz w:val="21"/>
-          <w:szCs w:val="21"/>
-          <w:lang w:eastAsia="pt-BR"/>
-        </w:rPr>
-        <w:t>notas_matematicas</w:t>
-      </w:r>
-      <w:proofErr w:type="spellEnd"/>
-      <w:r>
-        <w:rPr>
-          <w:rFonts w:ascii="Courier New" w:eastAsia="Times New Roman" w:hAnsi="Courier New" w:cs="Courier New"/>
-          <w:color w:val="D4D4D4"/>
-          <w:sz w:val="21"/>
-          <w:szCs w:val="21"/>
-          <w:lang w:eastAsia="pt-BR"/>
-        </w:rPr>
-        <w:t> = </w:t>
-      </w:r>
-      <w:r>
-        <w:rPr>
-          <w:rFonts w:ascii="Courier New" w:eastAsia="Times New Roman" w:hAnsi="Courier New" w:cs="Courier New"/>
-          <w:color w:val="DCDCDC"/>
-          <w:sz w:val="21"/>
-          <w:szCs w:val="21"/>
-          <w:lang w:eastAsia="pt-BR"/>
-        </w:rPr>
-        <w:t>[]</w:t>
-      </w:r>
-    </w:p>
-    <w:p>
-      <w:pPr>
-        <w:shd w:val="clear" w:color="auto" w:fill="1E1E1E"/>
-        <w:spacing w:after="0" w:line="285" w:lineRule="atLeast"/>
-        <w:rPr>
-          <w:rFonts w:ascii="Courier New" w:eastAsia="Times New Roman" w:hAnsi="Courier New" w:cs="Courier New"/>
-          <w:color w:val="D4D4D4"/>
-          <w:sz w:val="21"/>
-          <w:szCs w:val="21"/>
-          <w:lang w:eastAsia="pt-BR"/>
-        </w:rPr>
-      </w:pPr>
-      <w:r>
-        <w:rPr>
-          <w:rFonts w:ascii="Courier New" w:eastAsia="Times New Roman" w:hAnsi="Courier New" w:cs="Courier New"/>
-          <w:color w:val="C586C0"/>
-          <w:sz w:val="21"/>
-          <w:szCs w:val="21"/>
-          <w:lang w:eastAsia="pt-BR"/>
-        </w:rPr>
-        <w:t>for</w:t>
-      </w:r>
-      <w:r>
-        <w:rPr>
-          <w:rFonts w:ascii="Courier New" w:eastAsia="Times New Roman" w:hAnsi="Courier New" w:cs="Courier New"/>
-          <w:color w:val="D4D4D4"/>
-          <w:sz w:val="21"/>
-          <w:szCs w:val="21"/>
-          <w:lang w:eastAsia="pt-BR"/>
-        </w:rPr>
-        <w:t> notas </w:t>
-      </w:r>
-      <w:r>
-        <w:rPr>
-          <w:rFonts w:ascii="Courier New" w:eastAsia="Times New Roman" w:hAnsi="Courier New" w:cs="Courier New"/>
-          <w:color w:val="82C6FF"/>
-          <w:sz w:val="21"/>
-          <w:szCs w:val="21"/>
-          <w:lang w:eastAsia="pt-BR"/>
-        </w:rPr>
-        <w:t>in</w:t>
-      </w:r>
-      <w:r>
-        <w:rPr>
-          <w:rFonts w:ascii="Courier New" w:eastAsia="Times New Roman" w:hAnsi="Courier New" w:cs="Courier New"/>
-          <w:color w:val="D4D4D4"/>
-          <w:sz w:val="21"/>
-          <w:szCs w:val="21"/>
-          <w:lang w:eastAsia="pt-BR"/>
-        </w:rPr>
-        <w:t> </w:t>
-      </w:r>
-      <w:proofErr w:type="gramStart"/>
-      <w:r>
-        <w:rPr>
-          <w:rFonts w:ascii="Courier New" w:eastAsia="Times New Roman" w:hAnsi="Courier New" w:cs="Courier New"/>
-          <w:color w:val="DCDCAA"/>
-          <w:sz w:val="21"/>
-          <w:szCs w:val="21"/>
-          <w:lang w:eastAsia="pt-BR"/>
-        </w:rPr>
-        <w:t>range</w:t>
-      </w:r>
-      <w:r>
-        <w:rPr>
-          <w:rFonts w:ascii="Courier New" w:eastAsia="Times New Roman" w:hAnsi="Courier New" w:cs="Courier New"/>
-          <w:color w:val="DCDCDC"/>
-          <w:sz w:val="21"/>
-          <w:szCs w:val="21"/>
-          <w:lang w:eastAsia="pt-BR"/>
-        </w:rPr>
-        <w:t>(</w:t>
-      </w:r>
-      <w:proofErr w:type="gramEnd"/>
-      <w:r>
-        <w:rPr>
-          <w:rFonts w:ascii="Courier New" w:eastAsia="Times New Roman" w:hAnsi="Courier New" w:cs="Courier New"/>
-          <w:color w:val="B5CEA8"/>
-          <w:sz w:val="21"/>
-          <w:szCs w:val="21"/>
-          <w:lang w:eastAsia="pt-BR"/>
-        </w:rPr>
-        <w:t>8</w:t>
-      </w:r>
-      <w:r>
-        <w:rPr>
-          <w:rFonts w:ascii="Courier New" w:eastAsia="Times New Roman" w:hAnsi="Courier New" w:cs="Courier New"/>
-          <w:color w:val="DCDCDC"/>
-          <w:sz w:val="21"/>
-          <w:szCs w:val="21"/>
-          <w:lang w:eastAsia="pt-BR"/>
-        </w:rPr>
-        <w:t>):</w:t>
-      </w:r>
-    </w:p>
-    <w:p>
-      <w:pPr>
-        <w:shd w:val="clear" w:color="auto" w:fill="1E1E1E"/>
-        <w:spacing w:after="0" w:line="285" w:lineRule="atLeast"/>
-        <w:rPr>
-          <w:rFonts w:ascii="Courier New" w:eastAsia="Times New Roman" w:hAnsi="Courier New" w:cs="Courier New"/>
-          <w:color w:val="D4D4D4"/>
-          <w:sz w:val="21"/>
-          <w:szCs w:val="21"/>
-          <w:lang w:eastAsia="pt-BR"/>
-        </w:rPr>
-      </w:pPr>
-      <w:r>
-        <w:rPr>
-          <w:rFonts w:ascii="Courier New" w:eastAsia="Times New Roman" w:hAnsi="Courier New" w:cs="Courier New"/>
-          <w:color w:val="D4D4D4"/>
-          <w:sz w:val="21"/>
-          <w:szCs w:val="21"/>
-          <w:lang w:eastAsia="pt-BR"/>
+          <w:lang w:val="en-US" w:eastAsia="pt-BR"/>
         </w:rPr>
         <w:t>  </w:t>
       </w:r>
@@ -8456,6 +8451,7 @@
       <w:r>
         <w:rPr>
           <w:rFonts w:ascii="Times New Roman" w:hAnsi="Times New Roman" w:cs="Times New Roman"/>
+          <w:noProof/>
           <w:sz w:val="24"/>
           <w:szCs w:val="24"/>
         </w:rPr>
@@ -8577,6 +8573,7 @@
       <w:r>
         <w:rPr>
           <w:rFonts w:ascii="Times New Roman" w:hAnsi="Times New Roman" w:cs="Times New Roman"/>
+          <w:noProof/>
           <w:sz w:val="24"/>
           <w:szCs w:val="24"/>
         </w:rPr>
@@ -8669,7 +8666,7 @@
           <w:color w:val="D4D4D4"/>
           <w:sz w:val="21"/>
           <w:szCs w:val="21"/>
-          <w:lang w:eastAsia="pt-BR"/>
+          <w:lang w:val="en-US" w:eastAsia="pt-BR"/>
         </w:rPr>
       </w:pPr>
       <w:r>
@@ -8678,29 +8675,27 @@
           <w:color w:val="D4D4D4"/>
           <w:sz w:val="21"/>
           <w:szCs w:val="21"/>
-          <w:lang w:eastAsia="pt-BR"/>
+          <w:lang w:val="en-US" w:eastAsia="pt-BR"/>
         </w:rPr>
         <w:t>x = </w:t>
       </w:r>
-      <w:proofErr w:type="spellStart"/>
       <w:r>
         <w:rPr>
           <w:rFonts w:ascii="Courier New" w:eastAsia="Times New Roman" w:hAnsi="Courier New" w:cs="Courier New"/>
           <w:color w:val="4EC9B0"/>
           <w:sz w:val="21"/>
           <w:szCs w:val="21"/>
-          <w:lang w:eastAsia="pt-BR"/>
+          <w:lang w:val="en-US" w:eastAsia="pt-BR"/>
         </w:rPr>
         <w:t>list</w:t>
       </w:r>
-      <w:proofErr w:type="spellEnd"/>
       <w:r>
         <w:rPr>
           <w:rFonts w:ascii="Courier New" w:eastAsia="Times New Roman" w:hAnsi="Courier New" w:cs="Courier New"/>
           <w:color w:val="DCDCDC"/>
           <w:sz w:val="21"/>
           <w:szCs w:val="21"/>
-          <w:lang w:eastAsia="pt-BR"/>
+          <w:lang w:val="en-US" w:eastAsia="pt-BR"/>
         </w:rPr>
         <w:t>(</w:t>
       </w:r>
@@ -8711,7 +8706,7 @@
           <w:color w:val="DCDCAA"/>
           <w:sz w:val="21"/>
           <w:szCs w:val="21"/>
-          <w:lang w:eastAsia="pt-BR"/>
+          <w:lang w:val="en-US" w:eastAsia="pt-BR"/>
         </w:rPr>
         <w:t>range</w:t>
       </w:r>
@@ -8721,7 +8716,7 @@
           <w:color w:val="DCDCDC"/>
           <w:sz w:val="21"/>
           <w:szCs w:val="21"/>
-          <w:lang w:eastAsia="pt-BR"/>
+          <w:lang w:val="en-US" w:eastAsia="pt-BR"/>
         </w:rPr>
         <w:t>(</w:t>
       </w:r>
@@ -8732,7 +8727,7 @@
           <w:color w:val="B5CEA8"/>
           <w:sz w:val="21"/>
           <w:szCs w:val="21"/>
-          <w:lang w:eastAsia="pt-BR"/>
+          <w:lang w:val="en-US" w:eastAsia="pt-BR"/>
         </w:rPr>
         <w:t>1</w:t>
       </w:r>
@@ -8742,7 +8737,7 @@
           <w:color w:val="DCDCDC"/>
           <w:sz w:val="21"/>
           <w:szCs w:val="21"/>
-          <w:lang w:eastAsia="pt-BR"/>
+          <w:lang w:val="en-US" w:eastAsia="pt-BR"/>
         </w:rPr>
         <w:t>,</w:t>
       </w:r>
@@ -8752,7 +8747,7 @@
           <w:color w:val="B5CEA8"/>
           <w:sz w:val="21"/>
           <w:szCs w:val="21"/>
-          <w:lang w:eastAsia="pt-BR"/>
+          <w:lang w:val="en-US" w:eastAsia="pt-BR"/>
         </w:rPr>
         <w:t>9</w:t>
       </w:r>
@@ -8762,7 +8757,7 @@
           <w:color w:val="DCDCDC"/>
           <w:sz w:val="21"/>
           <w:szCs w:val="21"/>
-          <w:lang w:eastAsia="pt-BR"/>
+          <w:lang w:val="en-US" w:eastAsia="pt-BR"/>
         </w:rPr>
         <w:t>))</w:t>
       </w:r>
@@ -8776,7 +8771,7 @@
           <w:color w:val="D4D4D4"/>
           <w:sz w:val="21"/>
           <w:szCs w:val="21"/>
-          <w:lang w:eastAsia="pt-BR"/>
+          <w:lang w:val="en-US" w:eastAsia="pt-BR"/>
         </w:rPr>
       </w:pPr>
       <w:r>
@@ -8785,7 +8780,7 @@
           <w:color w:val="D4D4D4"/>
           <w:sz w:val="21"/>
           <w:szCs w:val="21"/>
-          <w:lang w:eastAsia="pt-BR"/>
+          <w:lang w:val="en-US" w:eastAsia="pt-BR"/>
         </w:rPr>
         <w:t>y = </w:t>
       </w:r>
@@ -8796,7 +8791,7 @@
           <w:color w:val="D4D4D4"/>
           <w:sz w:val="21"/>
           <w:szCs w:val="21"/>
-          <w:lang w:eastAsia="pt-BR"/>
+          <w:lang w:val="en-US" w:eastAsia="pt-BR"/>
         </w:rPr>
         <w:t>notas_matematicas</w:t>
       </w:r>
@@ -8991,6 +8986,7 @@
       <w:r>
         <w:rPr>
           <w:rFonts w:ascii="Times New Roman" w:hAnsi="Times New Roman" w:cs="Times New Roman"/>
+          <w:noProof/>
           <w:sz w:val="24"/>
           <w:szCs w:val="24"/>
         </w:rPr>
@@ -9164,6 +9160,114 @@
         <w:t>Aprendemos como criar gráficos, definindo título, rótulos e marcador, além de ocultar outros detalhes indesejáveis.</w:t>
       </w:r>
     </w:p>
+    <w:p>
+      <w:pPr>
+        <w:spacing w:before="240" w:line="360" w:lineRule="auto"/>
+        <w:jc w:val="right"/>
+        <w:rPr>
+          <w:rFonts w:ascii="Times New Roman" w:hAnsi="Times New Roman" w:cs="Times New Roman"/>
+          <w:sz w:val="24"/>
+          <w:szCs w:val="24"/>
+        </w:rPr>
+      </w:pPr>
+    </w:p>
+    <w:p>
+      <w:pPr>
+        <w:spacing w:before="240" w:line="360" w:lineRule="auto"/>
+        <w:jc w:val="right"/>
+        <w:rPr>
+          <w:rFonts w:ascii="Times New Roman" w:hAnsi="Times New Roman" w:cs="Times New Roman"/>
+          <w:sz w:val="24"/>
+          <w:szCs w:val="24"/>
+        </w:rPr>
+      </w:pPr>
+      <w:r>
+        <w:rPr>
+          <w:rFonts w:ascii="Times New Roman" w:hAnsi="Times New Roman" w:cs="Times New Roman"/>
+          <w:b/>
+          <w:bCs/>
+          <w:sz w:val="24"/>
+          <w:szCs w:val="24"/>
+          <w:u w:val="single"/>
+        </w:rPr>
+        <w:t xml:space="preserve">Curso 2 – Introdução à Linguagem e </w:t>
+      </w:r>
+      <w:proofErr w:type="spellStart"/>
+      <w:r>
+        <w:rPr>
+          <w:rFonts w:ascii="Times New Roman" w:hAnsi="Times New Roman" w:cs="Times New Roman"/>
+          <w:b/>
+          <w:bCs/>
+          <w:sz w:val="24"/>
+          <w:szCs w:val="24"/>
+          <w:u w:val="single"/>
+        </w:rPr>
+        <w:t>Numpy</w:t>
+      </w:r>
+      <w:proofErr w:type="spellEnd"/>
+      <w:r>
+        <w:rPr>
+          <w:rFonts w:ascii="Times New Roman" w:hAnsi="Times New Roman" w:cs="Times New Roman"/>
+          <w:b/>
+          <w:bCs/>
+          <w:sz w:val="24"/>
+          <w:szCs w:val="24"/>
+          <w:u w:val="single"/>
+        </w:rPr>
+        <w:t>:</w:t>
+      </w:r>
+    </w:p>
+    <w:p>
+      <w:pPr>
+        <w:pStyle w:val="PargrafodaLista"/>
+        <w:numPr>
+          <w:ilvl w:val="0"/>
+          <w:numId w:val="2"/>
+        </w:numPr>
+        <w:spacing w:before="240" w:line="360" w:lineRule="auto"/>
+        <w:jc w:val="both"/>
+        <w:rPr>
+          <w:rFonts w:ascii="Times New Roman" w:hAnsi="Times New Roman" w:cs="Times New Roman"/>
+          <w:sz w:val="24"/>
+          <w:szCs w:val="24"/>
+        </w:rPr>
+      </w:pPr>
+      <w:r>
+        <w:rPr>
+          <w:rFonts w:ascii="Times New Roman" w:hAnsi="Times New Roman" w:cs="Times New Roman"/>
+          <w:b/>
+          <w:bCs/>
+          <w:sz w:val="24"/>
+          <w:szCs w:val="24"/>
+          <w:u w:val="single"/>
+        </w:rPr>
+        <w:t>Aula 1 – Ambiente do Cientista de Dados:</w:t>
+      </w:r>
+    </w:p>
+    <w:p>
+      <w:pPr>
+        <w:pStyle w:val="PargrafodaLista"/>
+        <w:numPr>
+          <w:ilvl w:val="1"/>
+          <w:numId w:val="2"/>
+        </w:numPr>
+        <w:spacing w:before="240" w:line="360" w:lineRule="auto"/>
+        <w:jc w:val="both"/>
+        <w:rPr>
+          <w:rFonts w:ascii="Times New Roman" w:hAnsi="Times New Roman" w:cs="Times New Roman"/>
+          <w:sz w:val="24"/>
+          <w:szCs w:val="24"/>
+        </w:rPr>
+      </w:pPr>
+      <w:r>
+        <w:rPr>
+          <w:rFonts w:ascii="Times New Roman" w:hAnsi="Times New Roman" w:cs="Times New Roman"/>
+          <w:sz w:val="24"/>
+          <w:szCs w:val="24"/>
+        </w:rPr>
+        <w:t xml:space="preserve"> </w:t>
+      </w:r>
+    </w:p>
     <w:sectPr>
       <w:pgSz w:w="11906" w:h="16838"/>
       <w:pgMar w:top="1417" w:right="1701" w:bottom="1417" w:left="1701" w:header="708" w:footer="708" w:gutter="0"/>
@@ -9315,8 +9419,134 @@
       </w:rPr>
     </w:lvl>
   </w:abstractNum>
+  <w:abstractNum w:abstractNumId="1" w15:restartNumberingAfterBreak="0">
+    <w:nsid w:val="7B681DDA"/>
+    <w:multiLevelType w:val="multilevel"/>
+    <w:tmpl w:val="2910B51A"/>
+    <w:lvl w:ilvl="0">
+      <w:start w:val="1"/>
+      <w:numFmt w:val="decimal"/>
+      <w:lvlText w:val="%1."/>
+      <w:lvlJc w:val="left"/>
+      <w:pPr>
+        <w:ind w:left="720" w:hanging="360"/>
+      </w:pPr>
+      <w:rPr>
+        <w:rFonts w:hint="default"/>
+        <w:b/>
+        <w:bCs/>
+      </w:rPr>
+    </w:lvl>
+    <w:lvl w:ilvl="1">
+      <w:start w:val="1"/>
+      <w:numFmt w:val="decimal"/>
+      <w:isLgl/>
+      <w:lvlText w:val="%1.%2."/>
+      <w:lvlJc w:val="left"/>
+      <w:pPr>
+        <w:ind w:left="1080" w:hanging="360"/>
+      </w:pPr>
+      <w:rPr>
+        <w:rFonts w:hint="default"/>
+      </w:rPr>
+    </w:lvl>
+    <w:lvl w:ilvl="2">
+      <w:start w:val="1"/>
+      <w:numFmt w:val="decimal"/>
+      <w:isLgl/>
+      <w:lvlText w:val="%1.%2.%3."/>
+      <w:lvlJc w:val="left"/>
+      <w:pPr>
+        <w:ind w:left="1800" w:hanging="720"/>
+      </w:pPr>
+      <w:rPr>
+        <w:rFonts w:hint="default"/>
+      </w:rPr>
+    </w:lvl>
+    <w:lvl w:ilvl="3">
+      <w:start w:val="1"/>
+      <w:numFmt w:val="decimal"/>
+      <w:isLgl/>
+      <w:lvlText w:val="%1.%2.%3.%4."/>
+      <w:lvlJc w:val="left"/>
+      <w:pPr>
+        <w:ind w:left="2160" w:hanging="720"/>
+      </w:pPr>
+      <w:rPr>
+        <w:rFonts w:hint="default"/>
+      </w:rPr>
+    </w:lvl>
+    <w:lvl w:ilvl="4">
+      <w:start w:val="1"/>
+      <w:numFmt w:val="decimal"/>
+      <w:isLgl/>
+      <w:lvlText w:val="%1.%2.%3.%4.%5."/>
+      <w:lvlJc w:val="left"/>
+      <w:pPr>
+        <w:ind w:left="2880" w:hanging="1080"/>
+      </w:pPr>
+      <w:rPr>
+        <w:rFonts w:hint="default"/>
+      </w:rPr>
+    </w:lvl>
+    <w:lvl w:ilvl="5">
+      <w:start w:val="1"/>
+      <w:numFmt w:val="decimal"/>
+      <w:isLgl/>
+      <w:lvlText w:val="%1.%2.%3.%4.%5.%6."/>
+      <w:lvlJc w:val="left"/>
+      <w:pPr>
+        <w:ind w:left="3240" w:hanging="1080"/>
+      </w:pPr>
+      <w:rPr>
+        <w:rFonts w:hint="default"/>
+      </w:rPr>
+    </w:lvl>
+    <w:lvl w:ilvl="6">
+      <w:start w:val="1"/>
+      <w:numFmt w:val="decimal"/>
+      <w:isLgl/>
+      <w:lvlText w:val="%1.%2.%3.%4.%5.%6.%7."/>
+      <w:lvlJc w:val="left"/>
+      <w:pPr>
+        <w:ind w:left="3960" w:hanging="1440"/>
+      </w:pPr>
+      <w:rPr>
+        <w:rFonts w:hint="default"/>
+      </w:rPr>
+    </w:lvl>
+    <w:lvl w:ilvl="7">
+      <w:start w:val="1"/>
+      <w:numFmt w:val="decimal"/>
+      <w:isLgl/>
+      <w:lvlText w:val="%1.%2.%3.%4.%5.%6.%7.%8."/>
+      <w:lvlJc w:val="left"/>
+      <w:pPr>
+        <w:ind w:left="4320" w:hanging="1440"/>
+      </w:pPr>
+      <w:rPr>
+        <w:rFonts w:hint="default"/>
+      </w:rPr>
+    </w:lvl>
+    <w:lvl w:ilvl="8">
+      <w:start w:val="1"/>
+      <w:numFmt w:val="decimal"/>
+      <w:isLgl/>
+      <w:lvlText w:val="%1.%2.%3.%4.%5.%6.%7.%8.%9."/>
+      <w:lvlJc w:val="left"/>
+      <w:pPr>
+        <w:ind w:left="5040" w:hanging="1800"/>
+      </w:pPr>
+      <w:rPr>
+        <w:rFonts w:hint="default"/>
+      </w:rPr>
+    </w:lvl>
+  </w:abstractNum>
   <w:num w:numId="1">
     <w:abstractNumId w:val="0"/>
+  </w:num>
+  <w:num w:numId="2">
+    <w:abstractNumId w:val="1"/>
   </w:num>
 </w:numbering>
 </file>

</xml_diff>

<commit_message>
Finalizei a última aula e o curso
O que aprendemos
</commit_message>
<xml_diff>
--- a/Python para Data Science/Python para Data Science/Anotações/Python Para Data Science.docx
+++ b/Python para Data Science/Python para Data Science/Anotações/Python Para Data Science.docx
@@ -130,7 +130,25 @@
           <w:sz w:val="24"/>
           <w:szCs w:val="24"/>
         </w:rPr>
-        <w:t>Interpolação de str com f’{}’: Podemos fazer interpolação</w:t>
+        <w:t>Interpolação de str com f</w:t>
+      </w:r>
+      <w:proofErr w:type="gramStart"/>
+      <w:r>
+        <w:rPr>
+          <w:rFonts w:ascii="Times New Roman" w:hAnsi="Times New Roman" w:cs="Times New Roman"/>
+          <w:sz w:val="24"/>
+          <w:szCs w:val="24"/>
+        </w:rPr>
+        <w:t>’{</w:t>
+      </w:r>
+      <w:proofErr w:type="gramEnd"/>
+      <w:r>
+        <w:rPr>
+          <w:rFonts w:ascii="Times New Roman" w:hAnsi="Times New Roman" w:cs="Times New Roman"/>
+          <w:sz w:val="24"/>
+          <w:szCs w:val="24"/>
+        </w:rPr>
+        <w:t>}’: Podemos fazer interpolação</w:t>
       </w:r>
       <w:r>
         <w:rPr>
@@ -239,6 +257,7 @@
         </w:rPr>
         <w:br/>
       </w:r>
+      <w:proofErr w:type="gramStart"/>
       <w:r>
         <w:rPr>
           <w:rFonts w:ascii="Courier New" w:eastAsia="Times New Roman" w:hAnsi="Courier New" w:cs="Courier New"/>
@@ -260,6 +279,7 @@
         <w:t>(</w:t>
       </w:r>
       <w:proofErr w:type="spellStart"/>
+      <w:proofErr w:type="gramEnd"/>
       <w:r>
         <w:rPr>
           <w:rFonts w:ascii="Courier New" w:eastAsia="Times New Roman" w:hAnsi="Courier New" w:cs="Courier New"/>
@@ -444,6 +464,7 @@
         </w:rPr>
         <w:br/>
       </w:r>
+      <w:proofErr w:type="gramStart"/>
       <w:r>
         <w:rPr>
           <w:color w:val="8888C6"/>
@@ -456,6 +477,7 @@
         </w:rPr>
         <w:t>(</w:t>
       </w:r>
+      <w:proofErr w:type="gramEnd"/>
       <w:r>
         <w:rPr>
           <w:color w:val="6A8759"/>
@@ -542,13 +564,23 @@
         </w:rPr>
         <w:t xml:space="preserve"> </w:t>
       </w:r>
-      <w:r>
-        <w:rPr>
-          <w:rFonts w:ascii="Times New Roman" w:hAnsi="Times New Roman" w:cs="Times New Roman"/>
-          <w:sz w:val="24"/>
-          <w:szCs w:val="24"/>
-        </w:rPr>
-        <w:t>Input(): Recebe uma entrada do usuário e o programa só continua sua execução após sua entrada</w:t>
+      <w:proofErr w:type="gramStart"/>
+      <w:r>
+        <w:rPr>
+          <w:rFonts w:ascii="Times New Roman" w:hAnsi="Times New Roman" w:cs="Times New Roman"/>
+          <w:sz w:val="24"/>
+          <w:szCs w:val="24"/>
+        </w:rPr>
+        <w:t>Input(</w:t>
+      </w:r>
+      <w:proofErr w:type="gramEnd"/>
+      <w:r>
+        <w:rPr>
+          <w:rFonts w:ascii="Times New Roman" w:hAnsi="Times New Roman" w:cs="Times New Roman"/>
+          <w:sz w:val="24"/>
+          <w:szCs w:val="24"/>
+        </w:rPr>
+        <w:t>): Recebe uma entrada do usuário e o programa só continua sua execução após sua entrada</w:t>
       </w:r>
       <w:r>
         <w:rPr>
@@ -582,6 +614,7 @@
         <w:t xml:space="preserve"> </w:t>
       </w:r>
       <w:proofErr w:type="spellStart"/>
+      <w:proofErr w:type="gramStart"/>
       <w:r>
         <w:rPr>
           <w:color w:val="FFC66D"/>
@@ -593,7 +626,14 @@
         <w:rPr>
           <w:color w:val="A9B7C6"/>
         </w:rPr>
-        <w:t>():</w:t>
+        <w:t>(</w:t>
+      </w:r>
+      <w:proofErr w:type="gramEnd"/>
+      <w:r>
+        <w:rPr>
+          <w:color w:val="A9B7C6"/>
+        </w:rPr>
+        <w:t>):</w:t>
       </w:r>
       <w:r>
         <w:rPr>
@@ -837,6 +877,7 @@
         <w:br/>
       </w:r>
       <w:proofErr w:type="spellStart"/>
+      <w:proofErr w:type="gramStart"/>
       <w:r>
         <w:rPr>
           <w:color w:val="A9B7C6"/>
@@ -848,7 +889,14 @@
         <w:rPr>
           <w:color w:val="A9B7C6"/>
         </w:rPr>
-        <w:t>()</w:t>
+        <w:t>(</w:t>
+      </w:r>
+      <w:proofErr w:type="gramEnd"/>
+      <w:r>
+        <w:rPr>
+          <w:color w:val="A9B7C6"/>
+        </w:rPr>
+        <w:t>)</w:t>
       </w:r>
     </w:p>
     <w:p>
@@ -934,7 +982,25 @@
           <w:sz w:val="24"/>
           <w:szCs w:val="24"/>
         </w:rPr>
-        <w:t>, por isso o saudação() lá no fim</w:t>
+        <w:t xml:space="preserve">, por isso o </w:t>
+      </w:r>
+      <w:proofErr w:type="gramStart"/>
+      <w:r>
+        <w:rPr>
+          <w:rFonts w:ascii="Times New Roman" w:hAnsi="Times New Roman" w:cs="Times New Roman"/>
+          <w:sz w:val="24"/>
+          <w:szCs w:val="24"/>
+        </w:rPr>
+        <w:t>saudação(</w:t>
+      </w:r>
+      <w:proofErr w:type="gramEnd"/>
+      <w:r>
+        <w:rPr>
+          <w:rFonts w:ascii="Times New Roman" w:hAnsi="Times New Roman" w:cs="Times New Roman"/>
+          <w:sz w:val="24"/>
+          <w:szCs w:val="24"/>
+        </w:rPr>
+        <w:t>) lá no fim</w:t>
       </w:r>
       <w:r>
         <w:rPr>
@@ -1323,6 +1389,7 @@
         </w:rPr>
         <w:t xml:space="preserve"> </w:t>
       </w:r>
+      <w:proofErr w:type="gramStart"/>
       <w:r>
         <w:rPr>
           <w:color w:val="8888C6"/>
@@ -1336,6 +1403,7 @@
         <w:t>(</w:t>
       </w:r>
       <w:proofErr w:type="spellStart"/>
+      <w:proofErr w:type="gramEnd"/>
       <w:r>
         <w:rPr>
           <w:color w:val="6A8759"/>
@@ -1587,6 +1655,7 @@
         </w:rPr>
         <w:t xml:space="preserve"> </w:t>
       </w:r>
+      <w:proofErr w:type="gramStart"/>
       <w:r>
         <w:rPr>
           <w:color w:val="8888C6"/>
@@ -1600,6 +1669,7 @@
         <w:t>(</w:t>
       </w:r>
       <w:proofErr w:type="spellStart"/>
+      <w:proofErr w:type="gramEnd"/>
       <w:r>
         <w:rPr>
           <w:color w:val="6A8759"/>
@@ -1891,14 +1961,28 @@
         <w:rPr>
           <w:color w:val="FFC66D"/>
         </w:rPr>
-        <w:t>verifica_se_pode_dirigir_sem_parametros</w:t>
+        <w:t>verifica_se_pode_dirigir_sem_</w:t>
+      </w:r>
+      <w:proofErr w:type="gramStart"/>
+      <w:r>
+        <w:rPr>
+          <w:color w:val="FFC66D"/>
+        </w:rPr>
+        <w:t>parametros</w:t>
       </w:r>
       <w:proofErr w:type="spellEnd"/>
       <w:r>
         <w:rPr>
           <w:color w:val="A9B7C6"/>
         </w:rPr>
-        <w:t>():</w:t>
+        <w:t>(</w:t>
+      </w:r>
+      <w:proofErr w:type="gramEnd"/>
+      <w:r>
+        <w:rPr>
+          <w:color w:val="A9B7C6"/>
+        </w:rPr>
+        <w:t>):</w:t>
       </w:r>
       <w:r>
         <w:rPr>
@@ -2206,14 +2290,28 @@
         <w:rPr>
           <w:color w:val="FFC66D"/>
         </w:rPr>
-        <w:t>verifica_se_pode_dirigir_sem_parametros</w:t>
+        <w:t>verifica_se_pode_dirigir_sem_</w:t>
+      </w:r>
+      <w:proofErr w:type="gramStart"/>
+      <w:r>
+        <w:rPr>
+          <w:color w:val="FFC66D"/>
+        </w:rPr>
+        <w:t>parametros</w:t>
       </w:r>
       <w:proofErr w:type="spellEnd"/>
       <w:r>
         <w:rPr>
           <w:color w:val="A9B7C6"/>
         </w:rPr>
-        <w:t>():</w:t>
+        <w:t>(</w:t>
+      </w:r>
+      <w:proofErr w:type="gramEnd"/>
+      <w:r>
+        <w:rPr>
+          <w:color w:val="A9B7C6"/>
+        </w:rPr>
+        <w:t>):</w:t>
       </w:r>
       <w:r>
         <w:rPr>
@@ -2557,14 +2655,28 @@
         <w:rPr>
           <w:color w:val="FFC66D"/>
         </w:rPr>
-        <w:t>verifica_se_pode_dirigir_sem_parametros</w:t>
+        <w:t>verifica_se_pode_dirigir_sem_</w:t>
+      </w:r>
+      <w:proofErr w:type="gramStart"/>
+      <w:r>
+        <w:rPr>
+          <w:color w:val="FFC66D"/>
+        </w:rPr>
+        <w:t>parametros</w:t>
       </w:r>
       <w:proofErr w:type="spellEnd"/>
       <w:r>
         <w:rPr>
           <w:color w:val="A9B7C6"/>
         </w:rPr>
-        <w:t>():</w:t>
+        <w:t>(</w:t>
+      </w:r>
+      <w:proofErr w:type="gramEnd"/>
+      <w:r>
+        <w:rPr>
+          <w:color w:val="A9B7C6"/>
+        </w:rPr>
+        <w:t>):</w:t>
       </w:r>
       <w:r>
         <w:rPr>
@@ -3438,8 +3550,16 @@
         <w:rPr>
           <w:color w:val="A9B7C6"/>
         </w:rPr>
-        <w:t>(idades[</w:t>
-      </w:r>
+        <w:t>(</w:t>
+      </w:r>
+      <w:proofErr w:type="gramStart"/>
+      <w:r>
+        <w:rPr>
+          <w:color w:val="A9B7C6"/>
+        </w:rPr>
+        <w:t>idades[</w:t>
+      </w:r>
+      <w:proofErr w:type="gramEnd"/>
       <w:r>
         <w:rPr>
           <w:color w:val="6897BB"/>
@@ -3705,8 +3825,16 @@
         <w:rPr>
           <w:color w:val="A9B7C6"/>
         </w:rPr>
-        <w:t>(idades[</w:t>
-      </w:r>
+        <w:t>(</w:t>
+      </w:r>
+      <w:proofErr w:type="gramStart"/>
+      <w:r>
+        <w:rPr>
+          <w:color w:val="A9B7C6"/>
+        </w:rPr>
+        <w:t>idades[</w:t>
+      </w:r>
+      <w:proofErr w:type="gramEnd"/>
       <w:r>
         <w:rPr>
           <w:color w:val="6897BB"/>
@@ -4026,8 +4154,16 @@
         <w:rPr>
           <w:color w:val="A9B7C6"/>
         </w:rPr>
-        <w:t>(idades[</w:t>
-      </w:r>
+        <w:t>(</w:t>
+      </w:r>
+      <w:proofErr w:type="gramStart"/>
+      <w:r>
+        <w:rPr>
+          <w:color w:val="A9B7C6"/>
+        </w:rPr>
+        <w:t>idades[</w:t>
+      </w:r>
+      <w:proofErr w:type="gramEnd"/>
       <w:r>
         <w:rPr>
           <w:color w:val="6897BB"/>
@@ -4305,8 +4441,16 @@
         <w:rPr>
           <w:color w:val="A9B7C6"/>
         </w:rPr>
-        <w:t>(idades[</w:t>
-      </w:r>
+        <w:t>(</w:t>
+      </w:r>
+      <w:proofErr w:type="gramStart"/>
+      <w:r>
+        <w:rPr>
+          <w:color w:val="A9B7C6"/>
+        </w:rPr>
+        <w:t>idades[</w:t>
+      </w:r>
+      <w:proofErr w:type="gramEnd"/>
       <w:r>
         <w:rPr>
           <w:color w:val="6897BB"/>
@@ -4512,7 +4656,21 @@
         <w:rPr>
           <w:color w:val="A9B7C6"/>
         </w:rPr>
-        <w:t>(idades[-</w:t>
+        <w:t>(</w:t>
+      </w:r>
+      <w:proofErr w:type="gramStart"/>
+      <w:r>
+        <w:rPr>
+          <w:color w:val="A9B7C6"/>
+        </w:rPr>
+        <w:t>idades[</w:t>
+      </w:r>
+      <w:proofErr w:type="gramEnd"/>
+      <w:r>
+        <w:rPr>
+          <w:color w:val="A9B7C6"/>
+        </w:rPr>
+        <w:t>-</w:t>
       </w:r>
       <w:r>
         <w:rPr>
@@ -4676,7 +4834,25 @@
           <w:sz w:val="24"/>
           <w:szCs w:val="24"/>
         </w:rPr>
-        <w:t>Ao invés de criar uma função que recebe uma idade e verifica se a pessoa pode ou não dirigir para cada uma delas em um for, printando isso:</w:t>
+        <w:t xml:space="preserve">Ao invés de criar uma função que recebe uma idade e verifica se a pessoa pode ou não dirigir para cada uma delas em um </w:t>
+      </w:r>
+      <w:proofErr w:type="gramStart"/>
+      <w:r>
+        <w:rPr>
+          <w:rFonts w:ascii="Times New Roman" w:hAnsi="Times New Roman" w:cs="Times New Roman"/>
+          <w:sz w:val="24"/>
+          <w:szCs w:val="24"/>
+        </w:rPr>
+        <w:t>for, printando</w:t>
+      </w:r>
+      <w:proofErr w:type="gramEnd"/>
+      <w:r>
+        <w:rPr>
+          <w:rFonts w:ascii="Times New Roman" w:hAnsi="Times New Roman" w:cs="Times New Roman"/>
+          <w:sz w:val="24"/>
+          <w:szCs w:val="24"/>
+        </w:rPr>
+        <w:t xml:space="preserve"> isso:</w:t>
       </w:r>
     </w:p>
     <w:p>
@@ -5752,14 +5928,28 @@
         <w:rPr>
           <w:color w:val="FFC66D"/>
         </w:rPr>
-        <w:t>verifica_se_pode_dirigir</w:t>
+        <w:t>verifica_se_pode_</w:t>
+      </w:r>
+      <w:proofErr w:type="gramStart"/>
+      <w:r>
+        <w:rPr>
+          <w:color w:val="FFC66D"/>
+        </w:rPr>
+        <w:t>dirigir</w:t>
       </w:r>
       <w:proofErr w:type="spellEnd"/>
       <w:r>
         <w:rPr>
           <w:color w:val="A9B7C6"/>
         </w:rPr>
-        <w:t>(idades</w:t>
+        <w:t>(</w:t>
+      </w:r>
+      <w:proofErr w:type="gramEnd"/>
+      <w:r>
+        <w:rPr>
+          <w:color w:val="A9B7C6"/>
+        </w:rPr>
+        <w:t>idades</w:t>
       </w:r>
       <w:r>
         <w:rPr>
@@ -6088,6 +6278,7 @@
         <w:t xml:space="preserve">Utilizamos o </w:t>
       </w:r>
       <w:proofErr w:type="spellStart"/>
+      <w:proofErr w:type="gramStart"/>
       <w:r>
         <w:rPr>
           <w:rFonts w:ascii="Times New Roman" w:hAnsi="Times New Roman" w:cs="Times New Roman"/>
@@ -6103,7 +6294,16 @@
           <w:sz w:val="24"/>
           <w:szCs w:val="24"/>
         </w:rPr>
-        <w:t>() para adicionar os valores na lista.</w:t>
+        <w:t>(</w:t>
+      </w:r>
+      <w:proofErr w:type="gramEnd"/>
+      <w:r>
+        <w:rPr>
+          <w:rFonts w:ascii="Times New Roman" w:hAnsi="Times New Roman" w:cs="Times New Roman"/>
+          <w:sz w:val="24"/>
+          <w:szCs w:val="24"/>
+        </w:rPr>
+        <w:t>) para adicionar os valores na lista.</w:t>
       </w:r>
     </w:p>
     <w:p>
@@ -6364,6 +6564,7 @@
         <w:t xml:space="preserve"> Biblioteca Random: </w:t>
       </w:r>
       <w:proofErr w:type="spellStart"/>
+      <w:proofErr w:type="gramStart"/>
       <w:r>
         <w:rPr>
           <w:rFonts w:ascii="Times New Roman" w:hAnsi="Times New Roman" w:cs="Times New Roman"/>
@@ -6379,7 +6580,16 @@
           <w:sz w:val="24"/>
           <w:szCs w:val="24"/>
         </w:rPr>
-        <w:t xml:space="preserve">() </w:t>
+        <w:t>(</w:t>
+      </w:r>
+      <w:proofErr w:type="gramEnd"/>
+      <w:r>
+        <w:rPr>
+          <w:rFonts w:ascii="Times New Roman" w:hAnsi="Times New Roman" w:cs="Times New Roman"/>
+          <w:sz w:val="24"/>
+          <w:szCs w:val="24"/>
+        </w:rPr>
+        <w:t xml:space="preserve">) </w:t>
       </w:r>
       <w:proofErr w:type="spellStart"/>
       <w:r>
@@ -6397,7 +6607,25 @@
           <w:sz w:val="24"/>
           <w:szCs w:val="24"/>
         </w:rPr>
-        <w:t xml:space="preserve"> um número de um começo a um fim. Exclusivo, portanto se quiser </w:t>
+        <w:t xml:space="preserve"> um número de um começo a um fim. Exclusivo, </w:t>
+      </w:r>
+      <w:proofErr w:type="gramStart"/>
+      <w:r>
+        <w:rPr>
+          <w:rFonts w:ascii="Times New Roman" w:hAnsi="Times New Roman" w:cs="Times New Roman"/>
+          <w:sz w:val="24"/>
+          <w:szCs w:val="24"/>
+        </w:rPr>
+        <w:t>portanto</w:t>
+      </w:r>
+      <w:proofErr w:type="gramEnd"/>
+      <w:r>
+        <w:rPr>
+          <w:rFonts w:ascii="Times New Roman" w:hAnsi="Times New Roman" w:cs="Times New Roman"/>
+          <w:sz w:val="24"/>
+          <w:szCs w:val="24"/>
+        </w:rPr>
+        <w:t xml:space="preserve"> se quiser </w:t>
       </w:r>
       <w:proofErr w:type="spellStart"/>
       <w:r>
@@ -6487,6 +6715,7 @@
         <w:t xml:space="preserve"> = </w:t>
       </w:r>
       <w:proofErr w:type="spellStart"/>
+      <w:proofErr w:type="gramStart"/>
       <w:r>
         <w:rPr>
           <w:color w:val="A9B7C6"/>
@@ -6500,6 +6729,7 @@
         </w:rPr>
         <w:t>(</w:t>
       </w:r>
+      <w:proofErr w:type="gramEnd"/>
       <w:r>
         <w:rPr>
           <w:color w:val="6897BB"/>
@@ -6713,6 +6943,7 @@
         </w:rPr>
         <w:t xml:space="preserve">in </w:t>
       </w:r>
+      <w:proofErr w:type="gramStart"/>
       <w:r>
         <w:rPr>
           <w:color w:val="8888C6"/>
@@ -6725,6 +6956,7 @@
         </w:rPr>
         <w:t>(</w:t>
       </w:r>
+      <w:proofErr w:type="gramEnd"/>
       <w:r>
         <w:rPr>
           <w:color w:val="6897BB"/>
@@ -7201,6 +7433,7 @@
         <w:t xml:space="preserve">Importamos a </w:t>
       </w:r>
       <w:proofErr w:type="spellStart"/>
+      <w:proofErr w:type="gramStart"/>
       <w:r>
         <w:rPr>
           <w:rFonts w:ascii="Times New Roman" w:hAnsi="Times New Roman" w:cs="Times New Roman"/>
@@ -7210,6 +7443,7 @@
         <w:t>matplotlib.pyplot</w:t>
       </w:r>
       <w:proofErr w:type="spellEnd"/>
+      <w:proofErr w:type="gramEnd"/>
       <w:r>
         <w:rPr>
           <w:rFonts w:ascii="Times New Roman" w:hAnsi="Times New Roman" w:cs="Times New Roman"/>
@@ -7279,6 +7513,7 @@
         </w:rPr>
         <w:t>(</w:t>
       </w:r>
+      <w:proofErr w:type="gramStart"/>
       <w:r>
         <w:rPr>
           <w:rFonts w:ascii="Courier New" w:eastAsia="Times New Roman" w:hAnsi="Courier New" w:cs="Courier New"/>
@@ -7299,6 +7534,7 @@
         </w:rPr>
         <w:t>(</w:t>
       </w:r>
+      <w:proofErr w:type="gramEnd"/>
       <w:r>
         <w:rPr>
           <w:rFonts w:ascii="Courier New" w:eastAsia="Times New Roman" w:hAnsi="Courier New" w:cs="Courier New"/>
@@ -7389,6 +7625,7 @@
         </w:rPr>
       </w:pPr>
       <w:proofErr w:type="spellStart"/>
+      <w:proofErr w:type="gramStart"/>
       <w:r>
         <w:rPr>
           <w:rFonts w:ascii="Courier New" w:eastAsia="Times New Roman" w:hAnsi="Courier New" w:cs="Courier New"/>
@@ -7400,6 +7637,7 @@
         <w:t>plt.plot</w:t>
       </w:r>
       <w:proofErr w:type="spellEnd"/>
+      <w:proofErr w:type="gramEnd"/>
       <w:r>
         <w:rPr>
           <w:rFonts w:ascii="Courier New" w:eastAsia="Times New Roman" w:hAnsi="Courier New" w:cs="Courier New"/>
@@ -7464,6 +7702,7 @@
         </w:rPr>
       </w:pPr>
       <w:proofErr w:type="spellStart"/>
+      <w:proofErr w:type="gramStart"/>
       <w:r>
         <w:rPr>
           <w:rFonts w:ascii="Courier New" w:eastAsia="Times New Roman" w:hAnsi="Courier New" w:cs="Courier New"/>
@@ -7475,6 +7714,7 @@
         <w:t>plt.title</w:t>
       </w:r>
       <w:proofErr w:type="spellEnd"/>
+      <w:proofErr w:type="gramEnd"/>
       <w:r>
         <w:rPr>
           <w:rFonts w:ascii="Courier New" w:eastAsia="Times New Roman" w:hAnsi="Courier New" w:cs="Courier New"/>
@@ -7625,6 +7865,7 @@
         </w:rPr>
       </w:pPr>
       <w:proofErr w:type="spellStart"/>
+      <w:proofErr w:type="gramStart"/>
       <w:r>
         <w:rPr>
           <w:rFonts w:ascii="Courier New" w:eastAsia="Times New Roman" w:hAnsi="Courier New" w:cs="Courier New"/>
@@ -7636,6 +7877,7 @@
         <w:t>plt.show</w:t>
       </w:r>
       <w:proofErr w:type="spellEnd"/>
+      <w:proofErr w:type="gramEnd"/>
       <w:r>
         <w:rPr>
           <w:rFonts w:ascii="Courier New" w:eastAsia="Times New Roman" w:hAnsi="Courier New" w:cs="Courier New"/>
@@ -7912,6 +8154,7 @@
         </w:rPr>
         <w:t> </w:t>
       </w:r>
+      <w:proofErr w:type="gramStart"/>
       <w:r>
         <w:rPr>
           <w:rFonts w:ascii="Courier New" w:eastAsia="Times New Roman" w:hAnsi="Courier New" w:cs="Courier New"/>
@@ -7932,6 +8175,7 @@
         </w:rPr>
         <w:t>(</w:t>
       </w:r>
+      <w:proofErr w:type="gramEnd"/>
       <w:r>
         <w:rPr>
           <w:rFonts w:ascii="Courier New" w:eastAsia="Times New Roman" w:hAnsi="Courier New" w:cs="Courier New"/>
@@ -7984,9 +8228,21 @@
           <w:szCs w:val="21"/>
           <w:lang w:val="en-US" w:eastAsia="pt-BR"/>
         </w:rPr>
-        <w:t>notas_matematicas.append</w:t>
+        <w:t>notas_</w:t>
+      </w:r>
+      <w:proofErr w:type="gramStart"/>
+      <w:r>
+        <w:rPr>
+          <w:rFonts w:ascii="Courier New" w:eastAsia="Times New Roman" w:hAnsi="Courier New" w:cs="Courier New"/>
+          <w:color w:val="D4D4D4"/>
+          <w:sz w:val="21"/>
+          <w:szCs w:val="21"/>
+          <w:lang w:val="en-US" w:eastAsia="pt-BR"/>
+        </w:rPr>
+        <w:t>matematicas.append</w:t>
       </w:r>
       <w:proofErr w:type="spellEnd"/>
+      <w:proofErr w:type="gramEnd"/>
       <w:r>
         <w:rPr>
           <w:rFonts w:ascii="Courier New" w:eastAsia="Times New Roman" w:hAnsi="Courier New" w:cs="Courier New"/>
@@ -8141,7 +8397,25 @@
           <w:sz w:val="24"/>
           <w:szCs w:val="24"/>
         </w:rPr>
-        <w:t>Após ter as informações dos valores de x e y, e mandar plotar o gráfico com elas, definimos que o título do gráfico seria ”Notas de Matemática"</w:t>
+        <w:t xml:space="preserve">Após ter as informações dos valores de x e y, e mandar plotar o gráfico com elas, definimos que o título do gráfico </w:t>
+      </w:r>
+      <w:proofErr w:type="gramStart"/>
+      <w:r>
+        <w:rPr>
+          <w:rFonts w:ascii="Times New Roman" w:hAnsi="Times New Roman" w:cs="Times New Roman"/>
+          <w:sz w:val="24"/>
+          <w:szCs w:val="24"/>
+        </w:rPr>
+        <w:t>seria ”Notas</w:t>
+      </w:r>
+      <w:proofErr w:type="gramEnd"/>
+      <w:r>
+        <w:rPr>
+          <w:rFonts w:ascii="Times New Roman" w:hAnsi="Times New Roman" w:cs="Times New Roman"/>
+          <w:sz w:val="24"/>
+          <w:szCs w:val="24"/>
+        </w:rPr>
+        <w:t xml:space="preserve"> de Matemática"</w:t>
       </w:r>
       <w:r>
         <w:rPr>
@@ -8245,7 +8519,25 @@
           <w:sz w:val="24"/>
           <w:szCs w:val="24"/>
         </w:rPr>
-        <w:t>” da parte superior usamos o .show()</w:t>
+        <w:t xml:space="preserve">” da parte superior usamos </w:t>
+      </w:r>
+      <w:proofErr w:type="gramStart"/>
+      <w:r>
+        <w:rPr>
+          <w:rFonts w:ascii="Times New Roman" w:hAnsi="Times New Roman" w:cs="Times New Roman"/>
+          <w:sz w:val="24"/>
+          <w:szCs w:val="24"/>
+        </w:rPr>
+        <w:t>o .show</w:t>
+      </w:r>
+      <w:proofErr w:type="gramEnd"/>
+      <w:r>
+        <w:rPr>
+          <w:rFonts w:ascii="Times New Roman" w:hAnsi="Times New Roman" w:cs="Times New Roman"/>
+          <w:sz w:val="24"/>
+          <w:szCs w:val="24"/>
+        </w:rPr>
+        <w:t>()</w:t>
       </w:r>
       <w:r>
         <w:rPr>
@@ -8395,6 +8687,7 @@
         </w:rPr>
         <w:t>(</w:t>
       </w:r>
+      <w:proofErr w:type="gramStart"/>
       <w:r>
         <w:rPr>
           <w:rFonts w:ascii="Courier New" w:eastAsia="Times New Roman" w:hAnsi="Courier New" w:cs="Courier New"/>
@@ -8415,6 +8708,7 @@
         </w:rPr>
         <w:t>(</w:t>
       </w:r>
+      <w:proofErr w:type="gramEnd"/>
       <w:r>
         <w:rPr>
           <w:rFonts w:ascii="Courier New" w:eastAsia="Times New Roman" w:hAnsi="Courier New" w:cs="Courier New"/>
@@ -8504,6 +8798,7 @@
         </w:rPr>
       </w:pPr>
       <w:proofErr w:type="spellStart"/>
+      <w:proofErr w:type="gramStart"/>
       <w:r>
         <w:rPr>
           <w:rFonts w:ascii="Courier New" w:eastAsia="Times New Roman" w:hAnsi="Courier New" w:cs="Courier New"/>
@@ -8515,6 +8810,7 @@
         <w:t>plt.plot</w:t>
       </w:r>
       <w:proofErr w:type="spellEnd"/>
+      <w:proofErr w:type="gramEnd"/>
       <w:r>
         <w:rPr>
           <w:rFonts w:ascii="Courier New" w:eastAsia="Times New Roman" w:hAnsi="Courier New" w:cs="Courier New"/>
@@ -8616,7 +8912,29 @@
           <w:szCs w:val="21"/>
           <w:lang w:val="en-US" w:eastAsia="pt-BR"/>
         </w:rPr>
-        <w:t># resto do Código…</w:t>
+        <w:t xml:space="preserve"># </w:t>
+      </w:r>
+      <w:proofErr w:type="gramStart"/>
+      <w:r>
+        <w:rPr>
+          <w:rFonts w:ascii="Courier New" w:eastAsia="Times New Roman" w:hAnsi="Courier New" w:cs="Courier New"/>
+          <w:color w:val="DCDCDC"/>
+          <w:sz w:val="21"/>
+          <w:szCs w:val="21"/>
+          <w:lang w:val="en-US" w:eastAsia="pt-BR"/>
+        </w:rPr>
+        <w:t>resto</w:t>
+      </w:r>
+      <w:proofErr w:type="gramEnd"/>
+      <w:r>
+        <w:rPr>
+          <w:rFonts w:ascii="Courier New" w:eastAsia="Times New Roman" w:hAnsi="Courier New" w:cs="Courier New"/>
+          <w:color w:val="DCDCDC"/>
+          <w:sz w:val="21"/>
+          <w:szCs w:val="21"/>
+          <w:lang w:val="en-US" w:eastAsia="pt-BR"/>
+        </w:rPr>
+        <w:t xml:space="preserve"> do Código…</w:t>
       </w:r>
     </w:p>
     <w:p>
@@ -9285,6 +9603,7 @@
         <w:t>km = </w:t>
       </w:r>
       <w:proofErr w:type="spellStart"/>
+      <w:proofErr w:type="gramStart"/>
       <w:r>
         <w:rPr>
           <w:rFonts w:ascii="Courier New" w:eastAsia="Times New Roman" w:hAnsi="Courier New" w:cs="Courier New"/>
@@ -9296,6 +9615,7 @@
         <w:t>np.loadtxt</w:t>
       </w:r>
       <w:proofErr w:type="spellEnd"/>
+      <w:proofErr w:type="gramEnd"/>
       <w:r>
         <w:rPr>
           <w:rFonts w:ascii="Courier New" w:eastAsia="Times New Roman" w:hAnsi="Courier New" w:cs="Courier New"/>
@@ -9485,6 +9805,7 @@
         <w:t xml:space="preserve">Podemos passar um parâmetro na função </w:t>
       </w:r>
       <w:proofErr w:type="spellStart"/>
+      <w:proofErr w:type="gramStart"/>
       <w:r>
         <w:rPr>
           <w:rFonts w:ascii="Times New Roman" w:hAnsi="Times New Roman" w:cs="Times New Roman"/>
@@ -9500,7 +9821,16 @@
           <w:sz w:val="24"/>
           <w:szCs w:val="24"/>
         </w:rPr>
-        <w:t>() dizendo o tipo queremos que essa Array seja:</w:t>
+        <w:t>(</w:t>
+      </w:r>
+      <w:proofErr w:type="gramEnd"/>
+      <w:r>
+        <w:rPr>
+          <w:rFonts w:ascii="Times New Roman" w:hAnsi="Times New Roman" w:cs="Times New Roman"/>
+          <w:sz w:val="24"/>
+          <w:szCs w:val="24"/>
+        </w:rPr>
+        <w:t>) dizendo o tipo queremos que essa Array seja:</w:t>
       </w:r>
     </w:p>
     <w:p>
@@ -9526,6 +9856,7 @@
         <w:t>anos = </w:t>
       </w:r>
       <w:proofErr w:type="spellStart"/>
+      <w:proofErr w:type="gramStart"/>
       <w:r>
         <w:rPr>
           <w:rFonts w:ascii="Courier New" w:eastAsia="Times New Roman" w:hAnsi="Courier New" w:cs="Courier New"/>
@@ -9537,6 +9868,7 @@
         <w:t>np.loadtxt</w:t>
       </w:r>
       <w:proofErr w:type="spellEnd"/>
+      <w:proofErr w:type="gramEnd"/>
       <w:r>
         <w:rPr>
           <w:rFonts w:ascii="Courier New" w:eastAsia="Times New Roman" w:hAnsi="Courier New" w:cs="Courier New"/>
@@ -10193,6 +10525,7 @@
         <w:t xml:space="preserve">Documentação da função </w:t>
       </w:r>
       <w:proofErr w:type="spellStart"/>
+      <w:proofErr w:type="gramStart"/>
       <w:r>
         <w:rPr>
           <w:rFonts w:ascii="Times New Roman" w:hAnsi="Times New Roman" w:cs="Times New Roman"/>
@@ -10208,7 +10541,16 @@
           <w:sz w:val="24"/>
           <w:szCs w:val="24"/>
         </w:rPr>
-        <w:t xml:space="preserve">(): </w:t>
+        <w:t>(</w:t>
+      </w:r>
+      <w:proofErr w:type="gramEnd"/>
+      <w:r>
+        <w:rPr>
+          <w:rFonts w:ascii="Times New Roman" w:hAnsi="Times New Roman" w:cs="Times New Roman"/>
+          <w:sz w:val="24"/>
+          <w:szCs w:val="24"/>
+        </w:rPr>
+        <w:t xml:space="preserve">): </w:t>
       </w:r>
       <w:hyperlink r:id="rId27" w:history="1">
         <w:r>
@@ -11429,7 +11771,25 @@
           <w:sz w:val="24"/>
           <w:szCs w:val="24"/>
         </w:rPr>
-        <w:t>Podemos criar várias variáveis em uma única linha e atribuir os valores à elas respectivamente:</w:t>
+        <w:t xml:space="preserve">Podemos criar várias variáveis em uma única linha e atribuir os valores </w:t>
+      </w:r>
+      <w:proofErr w:type="gramStart"/>
+      <w:r>
+        <w:rPr>
+          <w:rFonts w:ascii="Times New Roman" w:hAnsi="Times New Roman" w:cs="Times New Roman"/>
+          <w:sz w:val="24"/>
+          <w:szCs w:val="24"/>
+        </w:rPr>
+        <w:t>à</w:t>
+      </w:r>
+      <w:proofErr w:type="gramEnd"/>
+      <w:r>
+        <w:rPr>
+          <w:rFonts w:ascii="Times New Roman" w:hAnsi="Times New Roman" w:cs="Times New Roman"/>
+          <w:sz w:val="24"/>
+          <w:szCs w:val="24"/>
+        </w:rPr>
+        <w:t xml:space="preserve"> elas respectivamente:</w:t>
       </w:r>
     </w:p>
     <w:p>
@@ -12326,7 +12686,25 @@
           <w:sz w:val="24"/>
           <w:szCs w:val="24"/>
         </w:rPr>
-        <w:t>Em str, ao colocar “ ” dentro de ‘</w:t>
+        <w:t xml:space="preserve">Em str, ao colocar </w:t>
+      </w:r>
+      <w:proofErr w:type="gramStart"/>
+      <w:r>
+        <w:rPr>
+          <w:rFonts w:ascii="Times New Roman" w:hAnsi="Times New Roman" w:cs="Times New Roman"/>
+          <w:sz w:val="24"/>
+          <w:szCs w:val="24"/>
+        </w:rPr>
+        <w:t>“ ”</w:t>
+      </w:r>
+      <w:proofErr w:type="gramEnd"/>
+      <w:r>
+        <w:rPr>
+          <w:rFonts w:ascii="Times New Roman" w:hAnsi="Times New Roman" w:cs="Times New Roman"/>
+          <w:sz w:val="24"/>
+          <w:szCs w:val="24"/>
+        </w:rPr>
+        <w:t xml:space="preserve"> dentro de ‘</w:t>
       </w:r>
       <w:r>
         <w:rPr>
@@ -12777,13 +13155,23 @@
         </w:rPr>
         <w:t xml:space="preserve"> </w:t>
       </w:r>
-      <w:r>
-        <w:rPr>
-          <w:rFonts w:ascii="Times New Roman" w:hAnsi="Times New Roman" w:cs="Times New Roman"/>
-          <w:sz w:val="24"/>
-          <w:szCs w:val="24"/>
-        </w:rPr>
-        <w:t xml:space="preserve">Int(), </w:t>
+      <w:proofErr w:type="gramStart"/>
+      <w:r>
+        <w:rPr>
+          <w:rFonts w:ascii="Times New Roman" w:hAnsi="Times New Roman" w:cs="Times New Roman"/>
+          <w:sz w:val="24"/>
+          <w:szCs w:val="24"/>
+        </w:rPr>
+        <w:t>Int(</w:t>
+      </w:r>
+      <w:proofErr w:type="gramEnd"/>
+      <w:r>
+        <w:rPr>
+          <w:rFonts w:ascii="Times New Roman" w:hAnsi="Times New Roman" w:cs="Times New Roman"/>
+          <w:sz w:val="24"/>
+          <w:szCs w:val="24"/>
+        </w:rPr>
+        <w:t xml:space="preserve">), </w:t>
       </w:r>
       <w:proofErr w:type="spellStart"/>
       <w:r>
@@ -12848,6 +13236,7 @@
         <w:t xml:space="preserve"> O </w:t>
       </w:r>
       <w:proofErr w:type="spellStart"/>
+      <w:proofErr w:type="gramStart"/>
       <w:r>
         <w:rPr>
           <w:rFonts w:ascii="Times New Roman" w:hAnsi="Times New Roman" w:cs="Times New Roman"/>
@@ -12863,7 +13252,16 @@
           <w:sz w:val="24"/>
           <w:szCs w:val="24"/>
         </w:rPr>
-        <w:t>() não arredonda, apenas pega a parte inteira, ignorando o pós virgula.</w:t>
+        <w:t>(</w:t>
+      </w:r>
+      <w:proofErr w:type="gramEnd"/>
+      <w:r>
+        <w:rPr>
+          <w:rFonts w:ascii="Times New Roman" w:hAnsi="Times New Roman" w:cs="Times New Roman"/>
+          <w:sz w:val="24"/>
+          <w:szCs w:val="24"/>
+        </w:rPr>
+        <w:t>) não arredonda, apenas pega a parte inteira, ignorando o pós virgula.</w:t>
       </w:r>
     </w:p>
     <w:p>
@@ -12997,7 +13395,25 @@
           <w:sz w:val="24"/>
           <w:szCs w:val="24"/>
         </w:rPr>
-        <w:t xml:space="preserve"> Atalho CTRL + / no pycharm e  CTRL + ; no notebook google.</w:t>
+        <w:t xml:space="preserve"> Atalho CTRL + / no pycharm </w:t>
+      </w:r>
+      <w:proofErr w:type="gramStart"/>
+      <w:r>
+        <w:rPr>
+          <w:rFonts w:ascii="Times New Roman" w:hAnsi="Times New Roman" w:cs="Times New Roman"/>
+          <w:sz w:val="24"/>
+          <w:szCs w:val="24"/>
+        </w:rPr>
+        <w:t>e  CTRL</w:t>
+      </w:r>
+      <w:proofErr w:type="gramEnd"/>
+      <w:r>
+        <w:rPr>
+          <w:rFonts w:ascii="Times New Roman" w:hAnsi="Times New Roman" w:cs="Times New Roman"/>
+          <w:sz w:val="24"/>
+          <w:szCs w:val="24"/>
+        </w:rPr>
+        <w:t xml:space="preserve"> + ; no notebook google.</w:t>
       </w:r>
     </w:p>
     <w:p>
@@ -13054,6 +13470,7 @@
           <w:lang w:val="en-US" w:eastAsia="pt-BR"/>
         </w:rPr>
       </w:pPr>
+      <w:proofErr w:type="gramStart"/>
       <w:r>
         <w:rPr>
           <w:rFonts w:ascii="Courier New" w:eastAsia="Times New Roman" w:hAnsi="Courier New" w:cs="Courier New"/>
@@ -13075,6 +13492,7 @@
         </w:rPr>
         <w:t>(</w:t>
       </w:r>
+      <w:proofErr w:type="gramEnd"/>
       <w:r>
         <w:rPr>
           <w:rFonts w:ascii="Courier New" w:eastAsia="Times New Roman" w:hAnsi="Courier New" w:cs="Courier New"/>
@@ -13206,6 +13624,7 @@
           <w:lang w:eastAsia="pt-BR"/>
         </w:rPr>
       </w:pPr>
+      <w:proofErr w:type="gramStart"/>
       <w:r>
         <w:rPr>
           <w:rFonts w:ascii="Courier New" w:eastAsia="Times New Roman" w:hAnsi="Courier New" w:cs="Courier New"/>
@@ -13226,6 +13645,7 @@
         </w:rPr>
         <w:t>(</w:t>
       </w:r>
+      <w:proofErr w:type="gramEnd"/>
       <w:r>
         <w:rPr>
           <w:rFonts w:ascii="Courier New" w:eastAsia="Times New Roman" w:hAnsi="Courier New" w:cs="Courier New"/>
@@ -13234,7 +13654,18 @@
           <w:szCs w:val="21"/>
           <w:lang w:eastAsia="pt-BR"/>
         </w:rPr>
-        <w:t>'Ola, {}! Este é seu acesso de número {}'</w:t>
+        <w:t>'Ola, {}! Este é seu acesso de número {}</w:t>
+      </w:r>
+      <w:proofErr w:type="gramStart"/>
+      <w:r>
+        <w:rPr>
+          <w:rFonts w:ascii="Courier New" w:eastAsia="Times New Roman" w:hAnsi="Courier New" w:cs="Courier New"/>
+          <w:color w:val="CE9178"/>
+          <w:sz w:val="21"/>
+          <w:szCs w:val="21"/>
+          <w:lang w:eastAsia="pt-BR"/>
+        </w:rPr>
+        <w:t>'</w:t>
       </w:r>
       <w:r>
         <w:rPr>
@@ -13256,6 +13687,7 @@
         </w:rPr>
         <w:t>format</w:t>
       </w:r>
+      <w:proofErr w:type="gramEnd"/>
       <w:r>
         <w:rPr>
           <w:rFonts w:ascii="Courier New" w:eastAsia="Times New Roman" w:hAnsi="Courier New" w:cs="Courier New"/>
@@ -13420,6 +13852,7 @@
           <w:lang w:eastAsia="pt-BR"/>
         </w:rPr>
       </w:pPr>
+      <w:proofErr w:type="gramStart"/>
       <w:r>
         <w:rPr>
           <w:rFonts w:ascii="Courier New" w:eastAsia="Times New Roman" w:hAnsi="Courier New" w:cs="Courier New"/>
@@ -13440,6 +13873,7 @@
         </w:rPr>
         <w:t>(</w:t>
       </w:r>
+      <w:proofErr w:type="gramEnd"/>
       <w:r>
         <w:rPr>
           <w:rFonts w:ascii="Courier New" w:eastAsia="Times New Roman" w:hAnsi="Courier New" w:cs="Courier New"/>
@@ -13448,7 +13882,18 @@
           <w:szCs w:val="21"/>
           <w:lang w:eastAsia="pt-BR"/>
         </w:rPr>
-        <w:t>'Ola, {}! Este é seu acesso de número {}'</w:t>
+        <w:t>'Ola, {}! Este é seu acesso de número {}</w:t>
+      </w:r>
+      <w:proofErr w:type="gramStart"/>
+      <w:r>
+        <w:rPr>
+          <w:rFonts w:ascii="Courier New" w:eastAsia="Times New Roman" w:hAnsi="Courier New" w:cs="Courier New"/>
+          <w:color w:val="CE9178"/>
+          <w:sz w:val="21"/>
+          <w:szCs w:val="21"/>
+          <w:lang w:eastAsia="pt-BR"/>
+        </w:rPr>
+        <w:t>'</w:t>
       </w:r>
       <w:r>
         <w:rPr>
@@ -13470,6 +13915,7 @@
         </w:rPr>
         <w:t>format</w:t>
       </w:r>
+      <w:proofErr w:type="gramEnd"/>
       <w:r>
         <w:rPr>
           <w:rFonts w:ascii="Courier New" w:eastAsia="Times New Roman" w:hAnsi="Courier New" w:cs="Courier New"/>
@@ -13591,6 +14037,7 @@
           <w:lang w:eastAsia="pt-BR"/>
         </w:rPr>
       </w:pPr>
+      <w:proofErr w:type="gramStart"/>
       <w:r>
         <w:rPr>
           <w:rFonts w:ascii="Courier New" w:eastAsia="Times New Roman" w:hAnsi="Courier New" w:cs="Courier New"/>
@@ -13611,6 +14058,7 @@
         </w:rPr>
         <w:t>(</w:t>
       </w:r>
+      <w:proofErr w:type="gramEnd"/>
       <w:r>
         <w:rPr>
           <w:rFonts w:ascii="Courier New" w:eastAsia="Times New Roman" w:hAnsi="Courier New" w:cs="Courier New"/>
@@ -13619,7 +14067,18 @@
           <w:szCs w:val="21"/>
           <w:lang w:eastAsia="pt-BR"/>
         </w:rPr>
-        <w:t>'Ola, {nome}! Este é seu acesso de número {acessos}'</w:t>
+        <w:t>'Ola, {nome}! Este é seu acesso de número {acessos}</w:t>
+      </w:r>
+      <w:proofErr w:type="gramStart"/>
+      <w:r>
+        <w:rPr>
+          <w:rFonts w:ascii="Courier New" w:eastAsia="Times New Roman" w:hAnsi="Courier New" w:cs="Courier New"/>
+          <w:color w:val="CE9178"/>
+          <w:sz w:val="21"/>
+          <w:szCs w:val="21"/>
+          <w:lang w:eastAsia="pt-BR"/>
+        </w:rPr>
+        <w:t>'</w:t>
       </w:r>
       <w:r>
         <w:rPr>
@@ -13641,6 +14100,7 @@
         </w:rPr>
         <w:t>format</w:t>
       </w:r>
+      <w:proofErr w:type="gramEnd"/>
       <w:r>
         <w:rPr>
           <w:rFonts w:ascii="Courier New" w:eastAsia="Times New Roman" w:hAnsi="Courier New" w:cs="Courier New"/>
@@ -16350,6 +16810,7 @@
         </w:rPr>
       </w:pPr>
       <w:proofErr w:type="spellStart"/>
+      <w:proofErr w:type="gramStart"/>
       <w:r>
         <w:rPr>
           <w:rFonts w:ascii="Times New Roman" w:hAnsi="Times New Roman" w:cs="Times New Roman"/>
@@ -16359,6 +16820,7 @@
         <w:t>A.sort</w:t>
       </w:r>
       <w:proofErr w:type="spellEnd"/>
+      <w:proofErr w:type="gramEnd"/>
       <w:r>
         <w:rPr>
           <w:rFonts w:ascii="Times New Roman" w:hAnsi="Times New Roman" w:cs="Times New Roman"/>
@@ -16456,6 +16918,7 @@
         </w:rPr>
       </w:pPr>
       <w:proofErr w:type="spellStart"/>
+      <w:proofErr w:type="gramStart"/>
       <w:r>
         <w:rPr>
           <w:rFonts w:ascii="Times New Roman" w:hAnsi="Times New Roman" w:cs="Times New Roman"/>
@@ -16465,6 +16928,7 @@
         <w:t>A.append</w:t>
       </w:r>
       <w:proofErr w:type="spellEnd"/>
+      <w:proofErr w:type="gramEnd"/>
       <w:r>
         <w:rPr>
           <w:rFonts w:ascii="Times New Roman" w:hAnsi="Times New Roman" w:cs="Times New Roman"/>
@@ -16805,6 +17269,7 @@
         </w:rPr>
       </w:pPr>
       <w:proofErr w:type="spellStart"/>
+      <w:proofErr w:type="gramStart"/>
       <w:r>
         <w:rPr>
           <w:rFonts w:ascii="Times New Roman" w:hAnsi="Times New Roman" w:cs="Times New Roman"/>
@@ -16814,6 +17279,7 @@
         <w:t>A.copy</w:t>
       </w:r>
       <w:proofErr w:type="spellEnd"/>
+      <w:proofErr w:type="gramEnd"/>
       <w:r>
         <w:rPr>
           <w:rFonts w:ascii="Times New Roman" w:hAnsi="Times New Roman" w:cs="Times New Roman"/>
@@ -16987,13 +17453,23 @@
           <w:szCs w:val="24"/>
         </w:rPr>
       </w:pPr>
-      <w:r>
-        <w:rPr>
-          <w:rFonts w:ascii="Times New Roman" w:hAnsi="Times New Roman" w:cs="Times New Roman"/>
-          <w:sz w:val="24"/>
-          <w:szCs w:val="24"/>
-        </w:rPr>
-        <w:t>A[:]: Também cria uma cópia da lista A. Igual a função acima:</w:t>
+      <w:proofErr w:type="gramStart"/>
+      <w:r>
+        <w:rPr>
+          <w:rFonts w:ascii="Times New Roman" w:hAnsi="Times New Roman" w:cs="Times New Roman"/>
+          <w:sz w:val="24"/>
+          <w:szCs w:val="24"/>
+        </w:rPr>
+        <w:t>A[</w:t>
+      </w:r>
+      <w:proofErr w:type="gramEnd"/>
+      <w:r>
+        <w:rPr>
+          <w:rFonts w:ascii="Times New Roman" w:hAnsi="Times New Roman" w:cs="Times New Roman"/>
+          <w:sz w:val="24"/>
+          <w:szCs w:val="24"/>
+        </w:rPr>
+        <w:t>:]: Também cria uma cópia da lista A. Igual a função acima:</w:t>
       </w:r>
     </w:p>
     <w:p>
@@ -17375,13 +17851,23 @@
           <w:szCs w:val="24"/>
         </w:rPr>
       </w:pPr>
-      <w:r>
-        <w:rPr>
-          <w:rFonts w:ascii="Times New Roman" w:hAnsi="Times New Roman" w:cs="Times New Roman"/>
-          <w:sz w:val="24"/>
-          <w:szCs w:val="24"/>
-        </w:rPr>
-        <w:t>Range(): passa um tamanho.</w:t>
+      <w:proofErr w:type="gramStart"/>
+      <w:r>
+        <w:rPr>
+          <w:rFonts w:ascii="Times New Roman" w:hAnsi="Times New Roman" w:cs="Times New Roman"/>
+          <w:sz w:val="24"/>
+          <w:szCs w:val="24"/>
+        </w:rPr>
+        <w:t>Range(</w:t>
+      </w:r>
+      <w:proofErr w:type="gramEnd"/>
+      <w:r>
+        <w:rPr>
+          <w:rFonts w:ascii="Times New Roman" w:hAnsi="Times New Roman" w:cs="Times New Roman"/>
+          <w:sz w:val="24"/>
+          <w:szCs w:val="24"/>
+        </w:rPr>
+        <w:t>): passa um tamanho.</w:t>
       </w:r>
     </w:p>
     <w:p>
@@ -17400,6 +17886,7 @@
         </w:rPr>
       </w:pPr>
       <w:proofErr w:type="spellStart"/>
+      <w:proofErr w:type="gramStart"/>
       <w:r>
         <w:rPr>
           <w:rFonts w:ascii="Times New Roman" w:hAnsi="Times New Roman" w:cs="Times New Roman"/>
@@ -17415,7 +17902,16 @@
           <w:sz w:val="24"/>
           <w:szCs w:val="24"/>
         </w:rPr>
-        <w:t>(): cria uma lista.</w:t>
+        <w:t>(</w:t>
+      </w:r>
+      <w:proofErr w:type="gramEnd"/>
+      <w:r>
+        <w:rPr>
+          <w:rFonts w:ascii="Times New Roman" w:hAnsi="Times New Roman" w:cs="Times New Roman"/>
+          <w:sz w:val="24"/>
+          <w:szCs w:val="24"/>
+        </w:rPr>
+        <w:t>): cria uma lista.</w:t>
       </w:r>
     </w:p>
     <w:p>
@@ -19220,6 +19716,7 @@
         <w:t>    </w:t>
       </w:r>
       <w:proofErr w:type="spellStart"/>
+      <w:proofErr w:type="gramStart"/>
       <w:r>
         <w:rPr>
           <w:rFonts w:ascii="Courier New" w:eastAsia="Times New Roman" w:hAnsi="Courier New" w:cs="Courier New"/>
@@ -19231,6 +19728,7 @@
         <w:t>acessorios.append</w:t>
       </w:r>
       <w:proofErr w:type="spellEnd"/>
+      <w:proofErr w:type="gramEnd"/>
       <w:r>
         <w:rPr>
           <w:rFonts w:ascii="Courier New" w:eastAsia="Times New Roman" w:hAnsi="Courier New" w:cs="Courier New"/>
@@ -19370,13 +19868,23 @@
           <w:szCs w:val="24"/>
         </w:rPr>
       </w:pPr>
-      <w:r>
-        <w:rPr>
-          <w:rFonts w:ascii="Times New Roman" w:hAnsi="Times New Roman" w:cs="Times New Roman"/>
-          <w:sz w:val="24"/>
-          <w:szCs w:val="24"/>
-        </w:rPr>
-        <w:t>Set(): remove duplicatas de uma lista</w:t>
+      <w:proofErr w:type="gramStart"/>
+      <w:r>
+        <w:rPr>
+          <w:rFonts w:ascii="Times New Roman" w:hAnsi="Times New Roman" w:cs="Times New Roman"/>
+          <w:sz w:val="24"/>
+          <w:szCs w:val="24"/>
+        </w:rPr>
+        <w:t>Set(</w:t>
+      </w:r>
+      <w:proofErr w:type="gramEnd"/>
+      <w:r>
+        <w:rPr>
+          <w:rFonts w:ascii="Times New Roman" w:hAnsi="Times New Roman" w:cs="Times New Roman"/>
+          <w:sz w:val="24"/>
+          <w:szCs w:val="24"/>
+        </w:rPr>
+        <w:t>): remove duplicatas de uma lista</w:t>
       </w:r>
       <w:r>
         <w:rPr>
@@ -19473,6 +19981,7 @@
         <w:t xml:space="preserve">Porém ele cria em type set, para alterar, basta usar o </w:t>
       </w:r>
       <w:proofErr w:type="spellStart"/>
+      <w:proofErr w:type="gramStart"/>
       <w:r>
         <w:rPr>
           <w:rFonts w:ascii="Times New Roman" w:hAnsi="Times New Roman" w:cs="Times New Roman"/>
@@ -19488,7 +19997,16 @@
           <w:sz w:val="24"/>
           <w:szCs w:val="24"/>
         </w:rPr>
-        <w:t>() como já vimos antes:</w:t>
+        <w:t>(</w:t>
+      </w:r>
+      <w:proofErr w:type="gramEnd"/>
+      <w:r>
+        <w:rPr>
+          <w:rFonts w:ascii="Times New Roman" w:hAnsi="Times New Roman" w:cs="Times New Roman"/>
+          <w:sz w:val="24"/>
+          <w:szCs w:val="24"/>
+        </w:rPr>
+        <w:t>) como já vimos antes:</w:t>
       </w:r>
     </w:p>
     <w:p>
@@ -21240,7 +21758,18 @@
           <w:szCs w:val="21"/>
           <w:lang w:eastAsia="pt-BR"/>
         </w:rPr>
-        <w:t> lista</w:t>
+        <w:t> </w:t>
+      </w:r>
+      <w:proofErr w:type="gramStart"/>
+      <w:r>
+        <w:rPr>
+          <w:rFonts w:ascii="Courier New" w:eastAsia="Times New Roman" w:hAnsi="Courier New" w:cs="Courier New"/>
+          <w:color w:val="D4D4D4"/>
+          <w:sz w:val="21"/>
+          <w:szCs w:val="21"/>
+          <w:lang w:eastAsia="pt-BR"/>
+        </w:rPr>
+        <w:t>lista</w:t>
       </w:r>
       <w:r>
         <w:rPr>
@@ -21252,6 +21781,7 @@
         </w:rPr>
         <w:t>[</w:t>
       </w:r>
+      <w:proofErr w:type="gramEnd"/>
       <w:r>
         <w:rPr>
           <w:rFonts w:ascii="Courier New" w:eastAsia="Times New Roman" w:hAnsi="Courier New" w:cs="Courier New"/>
@@ -21650,7 +22180,18 @@
           <w:szCs w:val="21"/>
           <w:lang w:eastAsia="pt-BR"/>
         </w:rPr>
-        <w:t> lista</w:t>
+        <w:t> </w:t>
+      </w:r>
+      <w:proofErr w:type="gramStart"/>
+      <w:r>
+        <w:rPr>
+          <w:rFonts w:ascii="Courier New" w:eastAsia="Times New Roman" w:hAnsi="Courier New" w:cs="Courier New"/>
+          <w:color w:val="D4D4D4"/>
+          <w:sz w:val="21"/>
+          <w:szCs w:val="21"/>
+          <w:lang w:eastAsia="pt-BR"/>
+        </w:rPr>
+        <w:t>lista</w:t>
       </w:r>
       <w:r>
         <w:rPr>
@@ -21662,6 +22203,7 @@
         </w:rPr>
         <w:t>[</w:t>
       </w:r>
+      <w:proofErr w:type="gramEnd"/>
       <w:r>
         <w:rPr>
           <w:rFonts w:ascii="Courier New" w:eastAsia="Times New Roman" w:hAnsi="Courier New" w:cs="Courier New"/>
@@ -21714,9 +22256,21 @@
           <w:szCs w:val="21"/>
           <w:lang w:eastAsia="pt-BR"/>
         </w:rPr>
-        <w:t>zero_km_y.append</w:t>
+        <w:t>zero_km_</w:t>
+      </w:r>
+      <w:proofErr w:type="gramStart"/>
+      <w:r>
+        <w:rPr>
+          <w:rFonts w:ascii="Courier New" w:eastAsia="Times New Roman" w:hAnsi="Courier New" w:cs="Courier New"/>
+          <w:color w:val="D4D4D4"/>
+          <w:sz w:val="21"/>
+          <w:szCs w:val="21"/>
+          <w:lang w:eastAsia="pt-BR"/>
+        </w:rPr>
+        <w:t>y.append</w:t>
       </w:r>
       <w:proofErr w:type="spellEnd"/>
+      <w:proofErr w:type="gramEnd"/>
       <w:r>
         <w:rPr>
           <w:rFonts w:ascii="Courier New" w:eastAsia="Times New Roman" w:hAnsi="Courier New" w:cs="Courier New"/>
@@ -22088,7 +22642,18 @@
           <w:szCs w:val="21"/>
           <w:lang w:eastAsia="pt-BR"/>
         </w:rPr>
-        <w:t> lista</w:t>
+        <w:t> </w:t>
+      </w:r>
+      <w:proofErr w:type="gramStart"/>
+      <w:r>
+        <w:rPr>
+          <w:rFonts w:ascii="Courier New" w:eastAsia="Times New Roman" w:hAnsi="Courier New" w:cs="Courier New"/>
+          <w:color w:val="D4D4D4"/>
+          <w:sz w:val="21"/>
+          <w:szCs w:val="21"/>
+          <w:lang w:eastAsia="pt-BR"/>
+        </w:rPr>
+        <w:t>lista</w:t>
       </w:r>
       <w:r>
         <w:rPr>
@@ -22100,6 +22665,7 @@
         </w:rPr>
         <w:t>[</w:t>
       </w:r>
+      <w:proofErr w:type="gramEnd"/>
       <w:r>
         <w:rPr>
           <w:rFonts w:ascii="Courier New" w:eastAsia="Times New Roman" w:hAnsi="Courier New" w:cs="Courier New"/>
@@ -22152,9 +22718,21 @@
           <w:szCs w:val="21"/>
           <w:lang w:eastAsia="pt-BR"/>
         </w:rPr>
-        <w:t>zero_km_y.append</w:t>
+        <w:t>zero_km_</w:t>
+      </w:r>
+      <w:proofErr w:type="gramStart"/>
+      <w:r>
+        <w:rPr>
+          <w:rFonts w:ascii="Courier New" w:eastAsia="Times New Roman" w:hAnsi="Courier New" w:cs="Courier New"/>
+          <w:color w:val="D4D4D4"/>
+          <w:sz w:val="21"/>
+          <w:szCs w:val="21"/>
+          <w:lang w:eastAsia="pt-BR"/>
+        </w:rPr>
+        <w:t>y.append</w:t>
       </w:r>
       <w:proofErr w:type="spellEnd"/>
+      <w:proofErr w:type="gramEnd"/>
       <w:r>
         <w:rPr>
           <w:rFonts w:ascii="Courier New" w:eastAsia="Times New Roman" w:hAnsi="Courier New" w:cs="Courier New"/>
@@ -22262,9 +22840,21 @@
           <w:szCs w:val="21"/>
           <w:lang w:eastAsia="pt-BR"/>
         </w:rPr>
-        <w:t>zero_km_n.append</w:t>
+        <w:t>zero_km_</w:t>
+      </w:r>
+      <w:proofErr w:type="gramStart"/>
+      <w:r>
+        <w:rPr>
+          <w:rFonts w:ascii="Courier New" w:eastAsia="Times New Roman" w:hAnsi="Courier New" w:cs="Courier New"/>
+          <w:color w:val="D4D4D4"/>
+          <w:sz w:val="21"/>
+          <w:szCs w:val="21"/>
+          <w:lang w:eastAsia="pt-BR"/>
+        </w:rPr>
+        <w:t>n.append</w:t>
       </w:r>
       <w:proofErr w:type="spellEnd"/>
+      <w:proofErr w:type="gramEnd"/>
       <w:r>
         <w:rPr>
           <w:rFonts w:ascii="Courier New" w:eastAsia="Times New Roman" w:hAnsi="Courier New" w:cs="Courier New"/>
@@ -22623,7 +23213,18 @@
           <w:szCs w:val="21"/>
           <w:lang w:eastAsia="pt-BR"/>
         </w:rPr>
-        <w:t> lista</w:t>
+        <w:t> </w:t>
+      </w:r>
+      <w:proofErr w:type="gramStart"/>
+      <w:r>
+        <w:rPr>
+          <w:rFonts w:ascii="Courier New" w:eastAsia="Times New Roman" w:hAnsi="Courier New" w:cs="Courier New"/>
+          <w:color w:val="D4D4D4"/>
+          <w:sz w:val="21"/>
+          <w:szCs w:val="21"/>
+          <w:lang w:eastAsia="pt-BR"/>
+        </w:rPr>
+        <w:t>lista</w:t>
       </w:r>
       <w:r>
         <w:rPr>
@@ -22635,6 +23236,7 @@
         </w:rPr>
         <w:t>[</w:t>
       </w:r>
+      <w:proofErr w:type="gramEnd"/>
       <w:r>
         <w:rPr>
           <w:rFonts w:ascii="Courier New" w:eastAsia="Times New Roman" w:hAnsi="Courier New" w:cs="Courier New"/>
@@ -23095,6 +23697,7 @@
         <w:t> </w:t>
       </w:r>
       <w:proofErr w:type="spellStart"/>
+      <w:proofErr w:type="gramStart"/>
       <w:r>
         <w:rPr>
           <w:rFonts w:ascii="Courier New" w:eastAsia="Times New Roman" w:hAnsi="Courier New" w:cs="Courier New"/>
@@ -23116,6 +23719,7 @@
         </w:rPr>
         <w:t>[</w:t>
       </w:r>
+      <w:proofErr w:type="gramEnd"/>
       <w:r>
         <w:rPr>
           <w:rFonts w:ascii="Courier New" w:eastAsia="Times New Roman" w:hAnsi="Courier New" w:cs="Courier New"/>
@@ -23190,6 +23794,7 @@
         <w:t>    </w:t>
       </w:r>
       <w:proofErr w:type="spellStart"/>
+      <w:proofErr w:type="gramStart"/>
       <w:r>
         <w:rPr>
           <w:rFonts w:ascii="Courier New" w:eastAsia="Times New Roman" w:hAnsi="Courier New" w:cs="Courier New"/>
@@ -23201,6 +23806,7 @@
         <w:t>a.append</w:t>
       </w:r>
       <w:proofErr w:type="spellEnd"/>
+      <w:proofErr w:type="gramEnd"/>
       <w:r>
         <w:rPr>
           <w:rFonts w:ascii="Courier New" w:eastAsia="Times New Roman" w:hAnsi="Courier New" w:cs="Courier New"/>
@@ -23890,6 +24496,7 @@
         <w:t> </w:t>
       </w:r>
       <w:proofErr w:type="spellStart"/>
+      <w:proofErr w:type="gramStart"/>
       <w:r>
         <w:rPr>
           <w:rFonts w:ascii="Courier New" w:eastAsia="Times New Roman" w:hAnsi="Courier New" w:cs="Courier New"/>
@@ -23911,6 +24518,7 @@
         </w:rPr>
         <w:t>[</w:t>
       </w:r>
+      <w:proofErr w:type="gramEnd"/>
       <w:r>
         <w:rPr>
           <w:rFonts w:ascii="Courier New" w:eastAsia="Times New Roman" w:hAnsi="Courier New" w:cs="Courier New"/>
@@ -23985,6 +24593,7 @@
         <w:t>    </w:t>
       </w:r>
       <w:proofErr w:type="spellStart"/>
+      <w:proofErr w:type="gramStart"/>
       <w:r>
         <w:rPr>
           <w:rFonts w:ascii="Courier New" w:eastAsia="Times New Roman" w:hAnsi="Courier New" w:cs="Courier New"/>
@@ -23996,6 +24605,7 @@
         <w:t>a.append</w:t>
       </w:r>
       <w:proofErr w:type="spellEnd"/>
+      <w:proofErr w:type="gramEnd"/>
       <w:r>
         <w:rPr>
           <w:rFonts w:ascii="Courier New" w:eastAsia="Times New Roman" w:hAnsi="Courier New" w:cs="Courier New"/>
@@ -25226,6 +25836,7 @@
         </w:rPr>
       </w:pPr>
       <w:proofErr w:type="spellStart"/>
+      <w:proofErr w:type="gramStart"/>
       <w:r>
         <w:rPr>
           <w:rFonts w:ascii="Courier New" w:eastAsia="Times New Roman" w:hAnsi="Courier New" w:cs="Courier New"/>
@@ -25237,6 +25848,7 @@
         <w:t>numpy.arange</w:t>
       </w:r>
       <w:proofErr w:type="spellEnd"/>
+      <w:proofErr w:type="gramEnd"/>
       <w:r>
         <w:rPr>
           <w:rFonts w:ascii="Courier New" w:eastAsia="Times New Roman" w:hAnsi="Courier New" w:cs="Courier New"/>
@@ -25308,6 +25920,7 @@
         <w:t xml:space="preserve">, como no caso do </w:t>
       </w:r>
       <w:proofErr w:type="spellStart"/>
+      <w:proofErr w:type="gramStart"/>
       <w:r>
         <w:rPr>
           <w:rFonts w:ascii="Times New Roman" w:hAnsi="Times New Roman" w:cs="Times New Roman"/>
@@ -25323,7 +25936,16 @@
           <w:sz w:val="24"/>
           <w:szCs w:val="24"/>
         </w:rPr>
-        <w:t>():</w:t>
+        <w:t>(</w:t>
+      </w:r>
+      <w:proofErr w:type="gramEnd"/>
+      <w:r>
+        <w:rPr>
+          <w:rFonts w:ascii="Times New Roman" w:hAnsi="Times New Roman" w:cs="Times New Roman"/>
+          <w:sz w:val="24"/>
+          <w:szCs w:val="24"/>
+        </w:rPr>
+        <w:t>):</w:t>
       </w:r>
     </w:p>
     <w:p>
@@ -25502,6 +26124,7 @@
         </w:rPr>
       </w:pPr>
       <w:proofErr w:type="spellStart"/>
+      <w:proofErr w:type="gramStart"/>
       <w:r>
         <w:rPr>
           <w:rFonts w:ascii="Courier New" w:eastAsia="Times New Roman" w:hAnsi="Courier New" w:cs="Courier New"/>
@@ -25523,6 +26146,7 @@
         </w:rPr>
         <w:t>(</w:t>
       </w:r>
+      <w:proofErr w:type="gramEnd"/>
       <w:r>
         <w:rPr>
           <w:rFonts w:ascii="Courier New" w:eastAsia="Times New Roman" w:hAnsi="Courier New" w:cs="Courier New"/>
@@ -25670,6 +26294,7 @@
         <w:t>km = </w:t>
       </w:r>
       <w:proofErr w:type="spellStart"/>
+      <w:proofErr w:type="gramStart"/>
       <w:r>
         <w:rPr>
           <w:rFonts w:ascii="Courier New" w:eastAsia="Times New Roman" w:hAnsi="Courier New" w:cs="Courier New"/>
@@ -25681,6 +26306,7 @@
         <w:t>np.array</w:t>
       </w:r>
       <w:proofErr w:type="spellEnd"/>
+      <w:proofErr w:type="gramEnd"/>
       <w:r>
         <w:rPr>
           <w:rFonts w:ascii="Courier New" w:eastAsia="Times New Roman" w:hAnsi="Courier New" w:cs="Courier New"/>
@@ -26369,6 +26995,7 @@
         </w:rPr>
       </w:pPr>
       <w:proofErr w:type="spellStart"/>
+      <w:proofErr w:type="gramStart"/>
       <w:r>
         <w:rPr>
           <w:rFonts w:ascii="Courier New" w:eastAsia="Times New Roman" w:hAnsi="Courier New" w:cs="Courier New"/>
@@ -26380,6 +27007,7 @@
         <w:t>km.dtype</w:t>
       </w:r>
       <w:proofErr w:type="spellEnd"/>
+      <w:proofErr w:type="gramEnd"/>
     </w:p>
     <w:p>
       <w:pPr>
@@ -26501,6 +27129,7 @@
         <w:t xml:space="preserve"> </w:t>
       </w:r>
       <w:proofErr w:type="spellStart"/>
+      <w:proofErr w:type="gramStart"/>
       <w:r>
         <w:rPr>
           <w:rFonts w:ascii="Times New Roman" w:hAnsi="Times New Roman" w:cs="Times New Roman"/>
@@ -26519,6 +27148,7 @@
         <w:t>(</w:t>
       </w:r>
       <w:proofErr w:type="spellStart"/>
+      <w:proofErr w:type="gramEnd"/>
       <w:r>
         <w:rPr>
           <w:rFonts w:ascii="Times New Roman" w:hAnsi="Times New Roman" w:cs="Times New Roman"/>
@@ -26594,6 +27224,7 @@
         <w:t>km = </w:t>
       </w:r>
       <w:proofErr w:type="spellStart"/>
+      <w:proofErr w:type="gramStart"/>
       <w:r>
         <w:rPr>
           <w:rFonts w:ascii="Courier New" w:eastAsia="Times New Roman" w:hAnsi="Courier New" w:cs="Courier New"/>
@@ -26605,6 +27236,7 @@
         <w:t>np.loadtxt</w:t>
       </w:r>
       <w:proofErr w:type="spellEnd"/>
+      <w:proofErr w:type="gramEnd"/>
       <w:r>
         <w:rPr>
           <w:rFonts w:ascii="Courier New" w:eastAsia="Times New Roman" w:hAnsi="Courier New" w:cs="Courier New"/>
@@ -27987,6 +28619,7 @@
         <w:t> = </w:t>
       </w:r>
       <w:proofErr w:type="spellStart"/>
+      <w:proofErr w:type="gramStart"/>
       <w:r>
         <w:rPr>
           <w:rFonts w:ascii="Courier New" w:eastAsia="Times New Roman" w:hAnsi="Courier New" w:cs="Courier New"/>
@@ -27998,6 +28631,7 @@
         <w:t>np.array</w:t>
       </w:r>
       <w:proofErr w:type="spellEnd"/>
+      <w:proofErr w:type="gramEnd"/>
       <w:r>
         <w:rPr>
           <w:rFonts w:ascii="Courier New" w:eastAsia="Times New Roman" w:hAnsi="Courier New" w:cs="Courier New"/>
@@ -28144,6 +28778,7 @@
         </w:rPr>
       </w:pPr>
       <w:proofErr w:type="spellStart"/>
+      <w:proofErr w:type="gramStart"/>
       <w:r>
         <w:rPr>
           <w:rFonts w:ascii="Courier New" w:eastAsia="Times New Roman" w:hAnsi="Courier New" w:cs="Courier New"/>
@@ -28155,6 +28790,7 @@
         <w:t>acessorios.shape</w:t>
       </w:r>
       <w:proofErr w:type="spellEnd"/>
+      <w:proofErr w:type="gramEnd"/>
     </w:p>
     <w:p>
       <w:pPr>
@@ -28376,6 +29012,7 @@
         <w:t> = </w:t>
       </w:r>
       <w:proofErr w:type="spellStart"/>
+      <w:proofErr w:type="gramStart"/>
       <w:r>
         <w:rPr>
           <w:rFonts w:ascii="Courier New" w:eastAsia="Times New Roman" w:hAnsi="Courier New" w:cs="Courier New"/>
@@ -28387,6 +29024,7 @@
         <w:t>np.arange</w:t>
       </w:r>
       <w:proofErr w:type="spellEnd"/>
+      <w:proofErr w:type="gramEnd"/>
       <w:r>
         <w:rPr>
           <w:rFonts w:ascii="Courier New" w:eastAsia="Times New Roman" w:hAnsi="Courier New" w:cs="Courier New"/>
@@ -28472,6 +29110,7 @@
         </w:rPr>
         <w:t>(</w:t>
       </w:r>
+      <w:proofErr w:type="gramStart"/>
       <w:r>
         <w:rPr>
           <w:rFonts w:ascii="Courier New" w:eastAsia="Times New Roman" w:hAnsi="Courier New" w:cs="Courier New"/>
@@ -28492,6 +29131,7 @@
         </w:rPr>
         <w:t>(</w:t>
       </w:r>
+      <w:proofErr w:type="gramEnd"/>
       <w:r>
         <w:rPr>
           <w:rFonts w:ascii="Courier New" w:eastAsia="Times New Roman" w:hAnsi="Courier New" w:cs="Courier New"/>
@@ -28575,6 +29215,7 @@
         </w:rPr>
         <w:t> </w:t>
       </w:r>
+      <w:proofErr w:type="gramStart"/>
       <w:r>
         <w:rPr>
           <w:rFonts w:ascii="Courier New" w:eastAsia="Times New Roman" w:hAnsi="Courier New" w:cs="Courier New"/>
@@ -28595,6 +29236,7 @@
         </w:rPr>
         <w:t>(</w:t>
       </w:r>
+      <w:proofErr w:type="gramEnd"/>
       <w:r>
         <w:rPr>
           <w:rFonts w:ascii="Courier New" w:eastAsia="Times New Roman" w:hAnsi="Courier New" w:cs="Courier New"/>
@@ -28720,6 +29362,7 @@
         </w:rPr>
         <w:t> </w:t>
       </w:r>
+      <w:proofErr w:type="gramStart"/>
       <w:r>
         <w:rPr>
           <w:rFonts w:ascii="Courier New" w:eastAsia="Times New Roman" w:hAnsi="Courier New" w:cs="Courier New"/>
@@ -28740,6 +29383,7 @@
         </w:rPr>
         <w:t>(</w:t>
       </w:r>
+      <w:proofErr w:type="gramEnd"/>
       <w:r>
         <w:rPr>
           <w:rFonts w:ascii="Courier New" w:eastAsia="Times New Roman" w:hAnsi="Courier New" w:cs="Courier New"/>
@@ -30090,6 +30734,7 @@
         <w:t>km = </w:t>
       </w:r>
       <w:proofErr w:type="spellStart"/>
+      <w:proofErr w:type="gramStart"/>
       <w:r>
         <w:rPr>
           <w:rFonts w:ascii="Courier New" w:eastAsia="Times New Roman" w:hAnsi="Courier New" w:cs="Courier New"/>
@@ -30101,6 +30746,7 @@
         <w:t>np.array</w:t>
       </w:r>
       <w:proofErr w:type="spellEnd"/>
+      <w:proofErr w:type="gramEnd"/>
       <w:r>
         <w:rPr>
           <w:rFonts w:ascii="Courier New" w:eastAsia="Times New Roman" w:hAnsi="Courier New" w:cs="Courier New"/>
@@ -30325,6 +30971,7 @@
         <w:t>anos = </w:t>
       </w:r>
       <w:proofErr w:type="spellStart"/>
+      <w:proofErr w:type="gramStart"/>
       <w:r>
         <w:rPr>
           <w:rFonts w:ascii="Courier New" w:eastAsia="Times New Roman" w:hAnsi="Courier New" w:cs="Courier New"/>
@@ -30336,6 +30983,7 @@
         <w:t>np.array</w:t>
       </w:r>
       <w:proofErr w:type="spellEnd"/>
+      <w:proofErr w:type="gramEnd"/>
       <w:r>
         <w:rPr>
           <w:rFonts w:ascii="Courier New" w:eastAsia="Times New Roman" w:hAnsi="Courier New" w:cs="Courier New"/>
@@ -30815,6 +31463,7 @@
         <w:t>  </w:t>
       </w:r>
       <w:proofErr w:type="spellStart"/>
+      <w:proofErr w:type="gramStart"/>
       <w:r>
         <w:rPr>
           <w:rFonts w:ascii="Courier New" w:eastAsia="Times New Roman" w:hAnsi="Courier New" w:cs="Courier New"/>
@@ -30826,6 +31475,7 @@
         <w:t>idade.append</w:t>
       </w:r>
       <w:proofErr w:type="spellEnd"/>
+      <w:proofErr w:type="gramEnd"/>
       <w:r>
         <w:rPr>
           <w:rFonts w:ascii="Courier New" w:eastAsia="Times New Roman" w:hAnsi="Courier New" w:cs="Courier New"/>
@@ -31645,6 +32295,7 @@
         <w:t>dados = </w:t>
       </w:r>
       <w:proofErr w:type="spellStart"/>
+      <w:proofErr w:type="gramStart"/>
       <w:r>
         <w:rPr>
           <w:rFonts w:ascii="Courier New" w:eastAsia="Times New Roman" w:hAnsi="Courier New" w:cs="Courier New"/>
@@ -31656,6 +32307,7 @@
         <w:t>np.array</w:t>
       </w:r>
       <w:proofErr w:type="spellEnd"/>
+      <w:proofErr w:type="gramEnd"/>
       <w:r>
         <w:rPr>
           <w:rFonts w:ascii="Courier New" w:eastAsia="Times New Roman" w:hAnsi="Courier New" w:cs="Courier New"/>
@@ -31743,6 +32395,7 @@
         </w:rPr>
       </w:pPr>
       <w:proofErr w:type="spellStart"/>
+      <w:proofErr w:type="gramStart"/>
       <w:r>
         <w:rPr>
           <w:rFonts w:ascii="Courier New" w:eastAsia="Times New Roman" w:hAnsi="Courier New" w:cs="Courier New"/>
@@ -31754,6 +32407,7 @@
         <w:t>dados.shape</w:t>
       </w:r>
       <w:proofErr w:type="spellEnd"/>
+      <w:proofErr w:type="gramEnd"/>
     </w:p>
     <w:p>
       <w:pPr>
@@ -31997,7 +32651,25 @@
           <w:sz w:val="24"/>
           <w:szCs w:val="24"/>
         </w:rPr>
-        <w:t xml:space="preserve"> de cada carro, então vamos utilizar dados[0], para pegar a Array de km rodados e dividir por 2019 (ano do curso) menos dados[1], que é o </w:t>
+        <w:t xml:space="preserve"> de cada carro, então vamos utilizar </w:t>
+      </w:r>
+      <w:proofErr w:type="gramStart"/>
+      <w:r>
+        <w:rPr>
+          <w:rFonts w:ascii="Times New Roman" w:hAnsi="Times New Roman" w:cs="Times New Roman"/>
+          <w:sz w:val="24"/>
+          <w:szCs w:val="24"/>
+        </w:rPr>
+        <w:t>dados[</w:t>
+      </w:r>
+      <w:proofErr w:type="gramEnd"/>
+      <w:r>
+        <w:rPr>
+          <w:rFonts w:ascii="Times New Roman" w:hAnsi="Times New Roman" w:cs="Times New Roman"/>
+          <w:sz w:val="24"/>
+          <w:szCs w:val="24"/>
+        </w:rPr>
+        <w:t xml:space="preserve">0], para pegar a Array de km rodados e dividir por 2019 (ano do curso) menos dados[1], que é o </w:t>
       </w:r>
       <w:proofErr w:type="spellStart"/>
       <w:r>
@@ -32058,7 +32730,18 @@
           <w:szCs w:val="21"/>
           <w:lang w:eastAsia="pt-BR"/>
         </w:rPr>
-        <w:t> = dados</w:t>
+        <w:t> = </w:t>
+      </w:r>
+      <w:proofErr w:type="gramStart"/>
+      <w:r>
+        <w:rPr>
+          <w:rFonts w:ascii="Courier New" w:eastAsia="Times New Roman" w:hAnsi="Courier New" w:cs="Courier New"/>
+          <w:color w:val="D4D4D4"/>
+          <w:sz w:val="21"/>
+          <w:szCs w:val="21"/>
+          <w:lang w:eastAsia="pt-BR"/>
+        </w:rPr>
+        <w:t>dados</w:t>
       </w:r>
       <w:r>
         <w:rPr>
@@ -32070,6 +32753,7 @@
         </w:rPr>
         <w:t>[</w:t>
       </w:r>
+      <w:proofErr w:type="gramEnd"/>
       <w:r>
         <w:rPr>
           <w:rFonts w:ascii="Courier New" w:eastAsia="Times New Roman" w:hAnsi="Courier New" w:cs="Courier New"/>
@@ -33753,6 +34437,7 @@
         <w:t xml:space="preserve">Equivalente a </w:t>
       </w:r>
       <w:proofErr w:type="spellStart"/>
+      <w:proofErr w:type="gramStart"/>
       <w:r>
         <w:rPr>
           <w:rFonts w:ascii="Times New Roman" w:hAnsi="Times New Roman" w:cs="Times New Roman"/>
@@ -33768,7 +34453,16 @@
           <w:sz w:val="24"/>
           <w:szCs w:val="24"/>
         </w:rPr>
-        <w:t>().</w:t>
+        <w:t>(</w:t>
+      </w:r>
+      <w:proofErr w:type="gramEnd"/>
+      <w:r>
+        <w:rPr>
+          <w:rFonts w:ascii="Times New Roman" w:hAnsi="Times New Roman" w:cs="Times New Roman"/>
+          <w:sz w:val="24"/>
+          <w:szCs w:val="24"/>
+        </w:rPr>
+        <w:t>).</w:t>
       </w:r>
     </w:p>
     <w:p>
@@ -33829,6 +34523,7 @@
         </w:rPr>
       </w:pPr>
       <w:proofErr w:type="spellStart"/>
+      <w:proofErr w:type="gramStart"/>
       <w:r>
         <w:rPr>
           <w:rFonts w:ascii="Times New Roman" w:hAnsi="Times New Roman" w:cs="Times New Roman"/>
@@ -33844,7 +34539,16 @@
           <w:sz w:val="24"/>
           <w:szCs w:val="24"/>
         </w:rPr>
-        <w:t>(): converte Array em lista do py.</w:t>
+        <w:t>(</w:t>
+      </w:r>
+      <w:proofErr w:type="gramEnd"/>
+      <w:r>
+        <w:rPr>
+          <w:rFonts w:ascii="Times New Roman" w:hAnsi="Times New Roman" w:cs="Times New Roman"/>
+          <w:sz w:val="24"/>
+          <w:szCs w:val="24"/>
+        </w:rPr>
+        <w:t>): converte Array em lista do py.</w:t>
       </w:r>
     </w:p>
     <w:p>
@@ -33878,7 +34582,16 @@
           <w:sz w:val="24"/>
           <w:szCs w:val="24"/>
         </w:rPr>
-        <w:t>(shape[,</w:t>
+        <w:t>(shape</w:t>
+      </w:r>
+      <w:proofErr w:type="gramStart"/>
+      <w:r>
+        <w:rPr>
+          <w:rFonts w:ascii="Times New Roman" w:hAnsi="Times New Roman" w:cs="Times New Roman"/>
+          <w:sz w:val="24"/>
+          <w:szCs w:val="24"/>
+        </w:rPr>
+        <w:t>[,</w:t>
       </w:r>
       <w:proofErr w:type="spellStart"/>
       <w:r>
@@ -33890,6 +34603,7 @@
         <w:t>order</w:t>
       </w:r>
       <w:proofErr w:type="spellEnd"/>
+      <w:proofErr w:type="gramEnd"/>
       <w:r>
         <w:rPr>
           <w:rFonts w:ascii="Times New Roman" w:hAnsi="Times New Roman" w:cs="Times New Roman"/>
@@ -35009,7 +35723,16 @@
           <w:sz w:val="24"/>
           <w:szCs w:val="24"/>
         </w:rPr>
-        <w:t>Column_stack</w:t>
+        <w:t>Column_</w:t>
+      </w:r>
+      <w:proofErr w:type="gramStart"/>
+      <w:r>
+        <w:rPr>
+          <w:rFonts w:ascii="Times New Roman" w:hAnsi="Times New Roman" w:cs="Times New Roman"/>
+          <w:sz w:val="24"/>
+          <w:szCs w:val="24"/>
+        </w:rPr>
+        <w:t>stack</w:t>
       </w:r>
       <w:proofErr w:type="spellEnd"/>
       <w:r>
@@ -35018,7 +35741,16 @@
           <w:sz w:val="24"/>
           <w:szCs w:val="24"/>
         </w:rPr>
-        <w:t>((Array, Array, Array</w:t>
+        <w:t>(</w:t>
+      </w:r>
+      <w:proofErr w:type="gramEnd"/>
+      <w:r>
+        <w:rPr>
+          <w:rFonts w:ascii="Times New Roman" w:hAnsi="Times New Roman" w:cs="Times New Roman"/>
+          <w:sz w:val="24"/>
+          <w:szCs w:val="24"/>
+        </w:rPr>
+        <w:t>(Array, Array, Array</w:t>
       </w:r>
       <w:r>
         <w:rPr>
@@ -35112,6 +35844,7 @@
         <w:t>anos = </w:t>
       </w:r>
       <w:proofErr w:type="spellStart"/>
+      <w:proofErr w:type="gramStart"/>
       <w:r>
         <w:rPr>
           <w:rFonts w:ascii="Courier New" w:eastAsia="Times New Roman" w:hAnsi="Courier New" w:cs="Courier New"/>
@@ -35123,6 +35856,7 @@
         <w:t>np.loadtxt</w:t>
       </w:r>
       <w:proofErr w:type="spellEnd"/>
+      <w:proofErr w:type="gramEnd"/>
       <w:r>
         <w:rPr>
           <w:rFonts w:ascii="Courier New" w:eastAsia="Times New Roman" w:hAnsi="Courier New" w:cs="Courier New"/>
@@ -35253,6 +35987,7 @@
         <w:t>km = </w:t>
       </w:r>
       <w:proofErr w:type="spellStart"/>
+      <w:proofErr w:type="gramStart"/>
       <w:r>
         <w:rPr>
           <w:rFonts w:ascii="Courier New" w:eastAsia="Times New Roman" w:hAnsi="Courier New" w:cs="Courier New"/>
@@ -35264,6 +35999,7 @@
         <w:t>np.loadtxt</w:t>
       </w:r>
       <w:proofErr w:type="spellEnd"/>
+      <w:proofErr w:type="gramEnd"/>
       <w:r>
         <w:rPr>
           <w:rFonts w:ascii="Courier New" w:eastAsia="Times New Roman" w:hAnsi="Courier New" w:cs="Courier New"/>
@@ -35340,6 +36076,7 @@
         <w:t>valor = </w:t>
       </w:r>
       <w:proofErr w:type="spellStart"/>
+      <w:proofErr w:type="gramStart"/>
       <w:r>
         <w:rPr>
           <w:rFonts w:ascii="Courier New" w:eastAsia="Times New Roman" w:hAnsi="Courier New" w:cs="Courier New"/>
@@ -35351,6 +36088,7 @@
         <w:t>np.loadtxt</w:t>
       </w:r>
       <w:proofErr w:type="spellEnd"/>
+      <w:proofErr w:type="gramEnd"/>
       <w:r>
         <w:rPr>
           <w:rFonts w:ascii="Courier New" w:eastAsia="Times New Roman" w:hAnsi="Courier New" w:cs="Courier New"/>
@@ -35452,15 +36190,27 @@
         <w:t> = </w:t>
       </w:r>
       <w:proofErr w:type="spellStart"/>
-      <w:r>
-        <w:rPr>
-          <w:rFonts w:ascii="Courier New" w:eastAsia="Times New Roman" w:hAnsi="Courier New" w:cs="Courier New"/>
-          <w:color w:val="D4D4D4"/>
-          <w:sz w:val="21"/>
-          <w:szCs w:val="21"/>
-          <w:lang w:eastAsia="pt-BR"/>
-        </w:rPr>
-        <w:t>np.column_stack</w:t>
+      <w:proofErr w:type="gramStart"/>
+      <w:r>
+        <w:rPr>
+          <w:rFonts w:ascii="Courier New" w:eastAsia="Times New Roman" w:hAnsi="Courier New" w:cs="Courier New"/>
+          <w:color w:val="D4D4D4"/>
+          <w:sz w:val="21"/>
+          <w:szCs w:val="21"/>
+          <w:lang w:eastAsia="pt-BR"/>
+        </w:rPr>
+        <w:t>np.column</w:t>
+      </w:r>
+      <w:proofErr w:type="gramEnd"/>
+      <w:r>
+        <w:rPr>
+          <w:rFonts w:ascii="Courier New" w:eastAsia="Times New Roman" w:hAnsi="Courier New" w:cs="Courier New"/>
+          <w:color w:val="D4D4D4"/>
+          <w:sz w:val="21"/>
+          <w:szCs w:val="21"/>
+          <w:lang w:eastAsia="pt-BR"/>
+        </w:rPr>
+        <w:t>_stack</w:t>
       </w:r>
       <w:proofErr w:type="spellEnd"/>
       <w:r>
@@ -35572,6 +36322,7 @@
         </w:rPr>
       </w:pPr>
       <w:proofErr w:type="spellStart"/>
+      <w:proofErr w:type="gramStart"/>
       <w:r>
         <w:rPr>
           <w:rFonts w:ascii="Courier New" w:eastAsia="Times New Roman" w:hAnsi="Courier New" w:cs="Courier New"/>
@@ -35593,6 +36344,7 @@
         <w:t>.shape</w:t>
       </w:r>
       <w:proofErr w:type="spellEnd"/>
+      <w:proofErr w:type="gramEnd"/>
     </w:p>
     <w:p>
       <w:pPr>
@@ -35716,6 +36468,7 @@
         </w:rPr>
       </w:pPr>
       <w:proofErr w:type="spellStart"/>
+      <w:proofErr w:type="gramStart"/>
       <w:r>
         <w:rPr>
           <w:rFonts w:ascii="Times New Roman" w:hAnsi="Times New Roman" w:cs="Times New Roman"/>
@@ -35731,7 +36484,16 @@
           <w:sz w:val="24"/>
           <w:szCs w:val="24"/>
         </w:rPr>
-        <w:t xml:space="preserve">(Array): faz a média de todos os elementos em uma </w:t>
+        <w:t>(</w:t>
+      </w:r>
+      <w:proofErr w:type="gramEnd"/>
+      <w:r>
+        <w:rPr>
+          <w:rFonts w:ascii="Times New Roman" w:hAnsi="Times New Roman" w:cs="Times New Roman"/>
+          <w:sz w:val="24"/>
+          <w:szCs w:val="24"/>
+        </w:rPr>
+        <w:t xml:space="preserve">Array): faz a média de todos os elementos em uma </w:t>
       </w:r>
       <w:r>
         <w:rPr>
@@ -36092,13 +36854,23 @@
           <w:szCs w:val="24"/>
         </w:rPr>
       </w:pPr>
-      <w:r>
-        <w:rPr>
-          <w:rFonts w:ascii="Times New Roman" w:hAnsi="Times New Roman" w:cs="Times New Roman"/>
-          <w:sz w:val="24"/>
-          <w:szCs w:val="24"/>
-        </w:rPr>
-        <w:t xml:space="preserve">Sum(): faz a somatória. Tudo dito acima é válido, a diferença é que o Array </w:t>
+      <w:proofErr w:type="gramStart"/>
+      <w:r>
+        <w:rPr>
+          <w:rFonts w:ascii="Times New Roman" w:hAnsi="Times New Roman" w:cs="Times New Roman"/>
+          <w:sz w:val="24"/>
+          <w:szCs w:val="24"/>
+        </w:rPr>
+        <w:t>Sum(</w:t>
+      </w:r>
+      <w:proofErr w:type="gramEnd"/>
+      <w:r>
+        <w:rPr>
+          <w:rFonts w:ascii="Times New Roman" w:hAnsi="Times New Roman" w:cs="Times New Roman"/>
+          <w:sz w:val="24"/>
+          <w:szCs w:val="24"/>
+        </w:rPr>
+        <w:t xml:space="preserve">): faz a somatória. Tudo dito acima é válido, a diferença é que o Array </w:t>
       </w:r>
       <w:r>
         <w:rPr>
@@ -36239,6 +37011,30 @@
       <w:pPr>
         <w:pStyle w:val="PargrafodaLista"/>
         <w:numPr>
+          <w:ilvl w:val="1"/>
+          <w:numId w:val="2"/>
+        </w:numPr>
+        <w:spacing w:before="240" w:line="360" w:lineRule="auto"/>
+        <w:jc w:val="both"/>
+        <w:rPr>
+          <w:rFonts w:ascii="Times New Roman" w:hAnsi="Times New Roman" w:cs="Times New Roman"/>
+          <w:sz w:val="24"/>
+          <w:szCs w:val="24"/>
+        </w:rPr>
+      </w:pPr>
+      <w:r>
+        <w:rPr>
+          <w:rFonts w:ascii="Times New Roman" w:hAnsi="Times New Roman" w:cs="Times New Roman"/>
+          <w:sz w:val="24"/>
+          <w:szCs w:val="24"/>
+        </w:rPr>
+        <w:t>O que aprendemos:</w:t>
+      </w:r>
+    </w:p>
+    <w:p>
+      <w:pPr>
+        <w:pStyle w:val="PargrafodaLista"/>
+        <w:numPr>
           <w:ilvl w:val="2"/>
           <w:numId w:val="2"/>
         </w:numPr>
@@ -36250,6 +37046,446 @@
           <w:szCs w:val="24"/>
         </w:rPr>
       </w:pPr>
+      <w:r>
+        <w:rPr>
+          <w:rFonts w:ascii="Times New Roman" w:hAnsi="Times New Roman" w:cs="Times New Roman"/>
+          <w:sz w:val="24"/>
+          <w:szCs w:val="24"/>
+        </w:rPr>
+        <w:t>A importação de pacotes em Python</w:t>
+      </w:r>
+      <w:r>
+        <w:rPr>
+          <w:rFonts w:ascii="Times New Roman" w:hAnsi="Times New Roman" w:cs="Times New Roman"/>
+          <w:sz w:val="24"/>
+          <w:szCs w:val="24"/>
+        </w:rPr>
+        <w:t>;</w:t>
+      </w:r>
+    </w:p>
+    <w:p>
+      <w:pPr>
+        <w:pStyle w:val="PargrafodaLista"/>
+        <w:numPr>
+          <w:ilvl w:val="2"/>
+          <w:numId w:val="2"/>
+        </w:numPr>
+        <w:spacing w:before="240" w:line="360" w:lineRule="auto"/>
+        <w:jc w:val="both"/>
+        <w:rPr>
+          <w:rFonts w:ascii="Times New Roman" w:hAnsi="Times New Roman" w:cs="Times New Roman"/>
+          <w:sz w:val="24"/>
+          <w:szCs w:val="24"/>
+        </w:rPr>
+      </w:pPr>
+      <w:r>
+        <w:rPr>
+          <w:rFonts w:ascii="Times New Roman" w:hAnsi="Times New Roman" w:cs="Times New Roman"/>
+          <w:sz w:val="24"/>
+          <w:szCs w:val="24"/>
+        </w:rPr>
+        <w:t xml:space="preserve">Técnicas para criação de </w:t>
+      </w:r>
+      <w:proofErr w:type="spellStart"/>
+      <w:r>
+        <w:rPr>
+          <w:rFonts w:ascii="Times New Roman" w:hAnsi="Times New Roman" w:cs="Times New Roman"/>
+          <w:sz w:val="24"/>
+          <w:szCs w:val="24"/>
+        </w:rPr>
+        <w:t>arrays</w:t>
+      </w:r>
+      <w:proofErr w:type="spellEnd"/>
+      <w:r>
+        <w:rPr>
+          <w:rFonts w:ascii="Times New Roman" w:hAnsi="Times New Roman" w:cs="Times New Roman"/>
+          <w:sz w:val="24"/>
+          <w:szCs w:val="24"/>
+        </w:rPr>
+        <w:t xml:space="preserve"> </w:t>
+      </w:r>
+      <w:proofErr w:type="spellStart"/>
+      <w:r>
+        <w:rPr>
+          <w:rFonts w:ascii="Times New Roman" w:hAnsi="Times New Roman" w:cs="Times New Roman"/>
+          <w:sz w:val="24"/>
+          <w:szCs w:val="24"/>
+        </w:rPr>
+        <w:t>Numpy</w:t>
+      </w:r>
+      <w:proofErr w:type="spellEnd"/>
+      <w:r>
+        <w:rPr>
+          <w:rFonts w:ascii="Times New Roman" w:hAnsi="Times New Roman" w:cs="Times New Roman"/>
+          <w:sz w:val="24"/>
+          <w:szCs w:val="24"/>
+        </w:rPr>
+        <w:t>;</w:t>
+      </w:r>
+    </w:p>
+    <w:p>
+      <w:pPr>
+        <w:pStyle w:val="PargrafodaLista"/>
+        <w:numPr>
+          <w:ilvl w:val="2"/>
+          <w:numId w:val="2"/>
+        </w:numPr>
+        <w:spacing w:before="240" w:line="360" w:lineRule="auto"/>
+        <w:jc w:val="both"/>
+        <w:rPr>
+          <w:rFonts w:ascii="Times New Roman" w:hAnsi="Times New Roman" w:cs="Times New Roman"/>
+          <w:sz w:val="24"/>
+          <w:szCs w:val="24"/>
+        </w:rPr>
+      </w:pPr>
+      <w:proofErr w:type="spellStart"/>
+      <w:r>
+        <w:rPr>
+          <w:rFonts w:ascii="Times New Roman" w:hAnsi="Times New Roman" w:cs="Times New Roman"/>
+          <w:sz w:val="24"/>
+          <w:szCs w:val="24"/>
+        </w:rPr>
+        <w:t>Arrays</w:t>
+      </w:r>
+      <w:proofErr w:type="spellEnd"/>
+      <w:r>
+        <w:rPr>
+          <w:rFonts w:ascii="Times New Roman" w:hAnsi="Times New Roman" w:cs="Times New Roman"/>
+          <w:sz w:val="24"/>
+          <w:szCs w:val="24"/>
+        </w:rPr>
+        <w:t xml:space="preserve"> de mais de uma dimensão</w:t>
+      </w:r>
+      <w:r>
+        <w:rPr>
+          <w:rFonts w:ascii="Times New Roman" w:hAnsi="Times New Roman" w:cs="Times New Roman"/>
+          <w:sz w:val="24"/>
+          <w:szCs w:val="24"/>
+        </w:rPr>
+        <w:t>;</w:t>
+      </w:r>
+    </w:p>
+    <w:p>
+      <w:pPr>
+        <w:pStyle w:val="PargrafodaLista"/>
+        <w:numPr>
+          <w:ilvl w:val="2"/>
+          <w:numId w:val="2"/>
+        </w:numPr>
+        <w:spacing w:before="240" w:line="360" w:lineRule="auto"/>
+        <w:jc w:val="both"/>
+        <w:rPr>
+          <w:rFonts w:ascii="Times New Roman" w:hAnsi="Times New Roman" w:cs="Times New Roman"/>
+          <w:sz w:val="24"/>
+          <w:szCs w:val="24"/>
+        </w:rPr>
+      </w:pPr>
+      <w:r>
+        <w:rPr>
+          <w:rFonts w:ascii="Times New Roman" w:hAnsi="Times New Roman" w:cs="Times New Roman"/>
+          <w:sz w:val="24"/>
+          <w:szCs w:val="24"/>
+        </w:rPr>
+        <w:t xml:space="preserve">Comparações de desempenho entre </w:t>
+      </w:r>
+      <w:proofErr w:type="spellStart"/>
+      <w:r>
+        <w:rPr>
+          <w:rFonts w:ascii="Times New Roman" w:hAnsi="Times New Roman" w:cs="Times New Roman"/>
+          <w:sz w:val="24"/>
+          <w:szCs w:val="24"/>
+        </w:rPr>
+        <w:t>arrays</w:t>
+      </w:r>
+      <w:proofErr w:type="spellEnd"/>
+      <w:r>
+        <w:rPr>
+          <w:rFonts w:ascii="Times New Roman" w:hAnsi="Times New Roman" w:cs="Times New Roman"/>
+          <w:sz w:val="24"/>
+          <w:szCs w:val="24"/>
+        </w:rPr>
+        <w:t xml:space="preserve"> </w:t>
+      </w:r>
+      <w:proofErr w:type="spellStart"/>
+      <w:r>
+        <w:rPr>
+          <w:rFonts w:ascii="Times New Roman" w:hAnsi="Times New Roman" w:cs="Times New Roman"/>
+          <w:sz w:val="24"/>
+          <w:szCs w:val="24"/>
+        </w:rPr>
+        <w:t>Numpy</w:t>
+      </w:r>
+      <w:proofErr w:type="spellEnd"/>
+      <w:r>
+        <w:rPr>
+          <w:rFonts w:ascii="Times New Roman" w:hAnsi="Times New Roman" w:cs="Times New Roman"/>
+          <w:sz w:val="24"/>
+          <w:szCs w:val="24"/>
+        </w:rPr>
+        <w:t xml:space="preserve"> e listas do Python</w:t>
+      </w:r>
+      <w:r>
+        <w:rPr>
+          <w:rFonts w:ascii="Times New Roman" w:hAnsi="Times New Roman" w:cs="Times New Roman"/>
+          <w:sz w:val="24"/>
+          <w:szCs w:val="24"/>
+        </w:rPr>
+        <w:t>;</w:t>
+      </w:r>
+    </w:p>
+    <w:p>
+      <w:pPr>
+        <w:pStyle w:val="PargrafodaLista"/>
+        <w:numPr>
+          <w:ilvl w:val="2"/>
+          <w:numId w:val="2"/>
+        </w:numPr>
+        <w:spacing w:before="240" w:line="360" w:lineRule="auto"/>
+        <w:jc w:val="both"/>
+        <w:rPr>
+          <w:rFonts w:ascii="Times New Roman" w:hAnsi="Times New Roman" w:cs="Times New Roman"/>
+          <w:sz w:val="24"/>
+          <w:szCs w:val="24"/>
+        </w:rPr>
+      </w:pPr>
+      <w:r>
+        <w:rPr>
+          <w:rFonts w:ascii="Times New Roman" w:hAnsi="Times New Roman" w:cs="Times New Roman"/>
+          <w:sz w:val="24"/>
+          <w:szCs w:val="24"/>
+        </w:rPr>
+        <w:t xml:space="preserve">Operações aritméticas com </w:t>
+      </w:r>
+      <w:proofErr w:type="spellStart"/>
+      <w:r>
+        <w:rPr>
+          <w:rFonts w:ascii="Times New Roman" w:hAnsi="Times New Roman" w:cs="Times New Roman"/>
+          <w:sz w:val="24"/>
+          <w:szCs w:val="24"/>
+        </w:rPr>
+        <w:t>arrays</w:t>
+      </w:r>
+      <w:proofErr w:type="spellEnd"/>
+      <w:r>
+        <w:rPr>
+          <w:rFonts w:ascii="Times New Roman" w:hAnsi="Times New Roman" w:cs="Times New Roman"/>
+          <w:sz w:val="24"/>
+          <w:szCs w:val="24"/>
+        </w:rPr>
+        <w:t xml:space="preserve"> </w:t>
+      </w:r>
+      <w:proofErr w:type="spellStart"/>
+      <w:r>
+        <w:rPr>
+          <w:rFonts w:ascii="Times New Roman" w:hAnsi="Times New Roman" w:cs="Times New Roman"/>
+          <w:sz w:val="24"/>
+          <w:szCs w:val="24"/>
+        </w:rPr>
+        <w:t>Numpy</w:t>
+      </w:r>
+      <w:proofErr w:type="spellEnd"/>
+      <w:r>
+        <w:rPr>
+          <w:rFonts w:ascii="Times New Roman" w:hAnsi="Times New Roman" w:cs="Times New Roman"/>
+          <w:sz w:val="24"/>
+          <w:szCs w:val="24"/>
+        </w:rPr>
+        <w:t>;</w:t>
+      </w:r>
+    </w:p>
+    <w:p>
+      <w:pPr>
+        <w:pStyle w:val="PargrafodaLista"/>
+        <w:numPr>
+          <w:ilvl w:val="2"/>
+          <w:numId w:val="2"/>
+        </w:numPr>
+        <w:spacing w:before="240" w:line="360" w:lineRule="auto"/>
+        <w:jc w:val="both"/>
+        <w:rPr>
+          <w:rFonts w:ascii="Times New Roman" w:hAnsi="Times New Roman" w:cs="Times New Roman"/>
+          <w:sz w:val="24"/>
+          <w:szCs w:val="24"/>
+        </w:rPr>
+      </w:pPr>
+      <w:r>
+        <w:rPr>
+          <w:rFonts w:ascii="Times New Roman" w:hAnsi="Times New Roman" w:cs="Times New Roman"/>
+          <w:sz w:val="24"/>
+          <w:szCs w:val="24"/>
+        </w:rPr>
+        <w:t xml:space="preserve">Seleções de itens e fatiamentos em </w:t>
+      </w:r>
+      <w:proofErr w:type="spellStart"/>
+      <w:r>
+        <w:rPr>
+          <w:rFonts w:ascii="Times New Roman" w:hAnsi="Times New Roman" w:cs="Times New Roman"/>
+          <w:sz w:val="24"/>
+          <w:szCs w:val="24"/>
+        </w:rPr>
+        <w:t>arrays</w:t>
+      </w:r>
+      <w:proofErr w:type="spellEnd"/>
+      <w:r>
+        <w:rPr>
+          <w:rFonts w:ascii="Times New Roman" w:hAnsi="Times New Roman" w:cs="Times New Roman"/>
+          <w:sz w:val="24"/>
+          <w:szCs w:val="24"/>
+        </w:rPr>
+        <w:t>;</w:t>
+      </w:r>
+    </w:p>
+    <w:p>
+      <w:pPr>
+        <w:pStyle w:val="PargrafodaLista"/>
+        <w:numPr>
+          <w:ilvl w:val="2"/>
+          <w:numId w:val="2"/>
+        </w:numPr>
+        <w:spacing w:before="240" w:line="360" w:lineRule="auto"/>
+        <w:jc w:val="both"/>
+        <w:rPr>
+          <w:rFonts w:ascii="Times New Roman" w:hAnsi="Times New Roman" w:cs="Times New Roman"/>
+          <w:sz w:val="24"/>
+          <w:szCs w:val="24"/>
+        </w:rPr>
+      </w:pPr>
+      <w:r>
+        <w:rPr>
+          <w:rFonts w:ascii="Times New Roman" w:hAnsi="Times New Roman" w:cs="Times New Roman"/>
+          <w:sz w:val="24"/>
+          <w:szCs w:val="24"/>
+        </w:rPr>
+        <w:t xml:space="preserve">Indexação com </w:t>
+      </w:r>
+      <w:proofErr w:type="spellStart"/>
+      <w:r>
+        <w:rPr>
+          <w:rFonts w:ascii="Times New Roman" w:hAnsi="Times New Roman" w:cs="Times New Roman"/>
+          <w:sz w:val="24"/>
+          <w:szCs w:val="24"/>
+        </w:rPr>
+        <w:t>arrays</w:t>
+      </w:r>
+      <w:proofErr w:type="spellEnd"/>
+      <w:r>
+        <w:rPr>
+          <w:rFonts w:ascii="Times New Roman" w:hAnsi="Times New Roman" w:cs="Times New Roman"/>
+          <w:sz w:val="24"/>
+          <w:szCs w:val="24"/>
+        </w:rPr>
+        <w:t xml:space="preserve"> booleanos</w:t>
+      </w:r>
+      <w:r>
+        <w:rPr>
+          <w:rFonts w:ascii="Times New Roman" w:hAnsi="Times New Roman" w:cs="Times New Roman"/>
+          <w:sz w:val="24"/>
+          <w:szCs w:val="24"/>
+        </w:rPr>
+        <w:t>;</w:t>
+      </w:r>
+    </w:p>
+    <w:p>
+      <w:pPr>
+        <w:pStyle w:val="PargrafodaLista"/>
+        <w:numPr>
+          <w:ilvl w:val="2"/>
+          <w:numId w:val="2"/>
+        </w:numPr>
+        <w:spacing w:before="240" w:line="360" w:lineRule="auto"/>
+        <w:jc w:val="both"/>
+        <w:rPr>
+          <w:rFonts w:ascii="Times New Roman" w:hAnsi="Times New Roman" w:cs="Times New Roman"/>
+          <w:sz w:val="24"/>
+          <w:szCs w:val="24"/>
+        </w:rPr>
+      </w:pPr>
+      <w:r>
+        <w:rPr>
+          <w:rFonts w:ascii="Times New Roman" w:hAnsi="Times New Roman" w:cs="Times New Roman"/>
+          <w:sz w:val="24"/>
+          <w:szCs w:val="24"/>
+        </w:rPr>
+        <w:t xml:space="preserve">Atributos e métodos de </w:t>
+      </w:r>
+      <w:proofErr w:type="spellStart"/>
+      <w:r>
+        <w:rPr>
+          <w:rFonts w:ascii="Times New Roman" w:hAnsi="Times New Roman" w:cs="Times New Roman"/>
+          <w:sz w:val="24"/>
+          <w:szCs w:val="24"/>
+        </w:rPr>
+        <w:t>arrays</w:t>
+      </w:r>
+      <w:proofErr w:type="spellEnd"/>
+      <w:r>
+        <w:rPr>
+          <w:rFonts w:ascii="Times New Roman" w:hAnsi="Times New Roman" w:cs="Times New Roman"/>
+          <w:sz w:val="24"/>
+          <w:szCs w:val="24"/>
+        </w:rPr>
+        <w:t xml:space="preserve"> no pacote </w:t>
+      </w:r>
+      <w:proofErr w:type="spellStart"/>
+      <w:r>
+        <w:rPr>
+          <w:rFonts w:ascii="Times New Roman" w:hAnsi="Times New Roman" w:cs="Times New Roman"/>
+          <w:sz w:val="24"/>
+          <w:szCs w:val="24"/>
+        </w:rPr>
+        <w:t>Numpy</w:t>
+      </w:r>
+      <w:proofErr w:type="spellEnd"/>
+      <w:r>
+        <w:rPr>
+          <w:rFonts w:ascii="Times New Roman" w:hAnsi="Times New Roman" w:cs="Times New Roman"/>
+          <w:sz w:val="24"/>
+          <w:szCs w:val="24"/>
+        </w:rPr>
+        <w:t>;</w:t>
+      </w:r>
+    </w:p>
+    <w:p>
+      <w:pPr>
+        <w:pStyle w:val="PargrafodaLista"/>
+        <w:numPr>
+          <w:ilvl w:val="2"/>
+          <w:numId w:val="2"/>
+        </w:numPr>
+        <w:spacing w:before="240" w:line="360" w:lineRule="auto"/>
+        <w:jc w:val="both"/>
+        <w:rPr>
+          <w:rFonts w:ascii="Times New Roman" w:hAnsi="Times New Roman" w:cs="Times New Roman"/>
+          <w:sz w:val="24"/>
+          <w:szCs w:val="24"/>
+        </w:rPr>
+      </w:pPr>
+      <w:r>
+        <w:rPr>
+          <w:rFonts w:ascii="Times New Roman" w:hAnsi="Times New Roman" w:cs="Times New Roman"/>
+          <w:sz w:val="24"/>
+          <w:szCs w:val="24"/>
+        </w:rPr>
+        <w:t xml:space="preserve">A geração de estatísticas descritivas e sumarizações com </w:t>
+      </w:r>
+      <w:proofErr w:type="spellStart"/>
+      <w:r>
+        <w:rPr>
+          <w:rFonts w:ascii="Times New Roman" w:hAnsi="Times New Roman" w:cs="Times New Roman"/>
+          <w:sz w:val="24"/>
+          <w:szCs w:val="24"/>
+        </w:rPr>
+        <w:t>arrays</w:t>
+      </w:r>
+      <w:proofErr w:type="spellEnd"/>
+      <w:r>
+        <w:rPr>
+          <w:rFonts w:ascii="Times New Roman" w:hAnsi="Times New Roman" w:cs="Times New Roman"/>
+          <w:sz w:val="24"/>
+          <w:szCs w:val="24"/>
+        </w:rPr>
+        <w:t>.</w:t>
+      </w:r>
     </w:p>
     <w:sectPr>
       <w:pgSz w:w="11906" w:h="16838"/>

</xml_diff>

<commit_message>
Definindo funções que retornam valores
Aprendemos a retornar valores puros, tublas, listas e qualquer outra coisa, além de automaticamente já atribuir cada elemento de uma tupla em uma variável diferente no momento da execução da função
</commit_message>
<xml_diff>
--- a/Python para Data Science/Python para Data Science/Anotações/Python Para Data Science.docx
+++ b/Python para Data Science/Python para Data Science/Anotações/Python Para Data Science.docx
@@ -53094,6 +53094,1502 @@
         </w:rPr>
         <w:t xml:space="preserve"> </w:t>
       </w:r>
+      <w:r>
+        <w:rPr>
+          <w:rFonts w:ascii="Times New Roman" w:hAnsi="Times New Roman" w:cs="Times New Roman"/>
+          <w:sz w:val="24"/>
+          <w:szCs w:val="24"/>
+        </w:rPr>
+        <w:t xml:space="preserve">Para retornar o valor que uma </w:t>
+      </w:r>
+      <w:proofErr w:type="spellStart"/>
+      <w:r>
+        <w:rPr>
+          <w:rFonts w:ascii="Times New Roman" w:hAnsi="Times New Roman" w:cs="Times New Roman"/>
+          <w:sz w:val="24"/>
+          <w:szCs w:val="24"/>
+        </w:rPr>
+        <w:t>def</w:t>
+      </w:r>
+      <w:proofErr w:type="spellEnd"/>
+      <w:r>
+        <w:rPr>
+          <w:rFonts w:ascii="Times New Roman" w:hAnsi="Times New Roman" w:cs="Times New Roman"/>
+          <w:sz w:val="24"/>
+          <w:szCs w:val="24"/>
+        </w:rPr>
+        <w:t xml:space="preserve"> te dá, basta utilizar o </w:t>
+      </w:r>
+      <w:proofErr w:type="spellStart"/>
+      <w:r>
+        <w:rPr>
+          <w:rFonts w:ascii="Times New Roman" w:hAnsi="Times New Roman" w:cs="Times New Roman"/>
+          <w:sz w:val="24"/>
+          <w:szCs w:val="24"/>
+        </w:rPr>
+        <w:t>return</w:t>
+      </w:r>
+      <w:proofErr w:type="spellEnd"/>
+      <w:r>
+        <w:rPr>
+          <w:rFonts w:ascii="Times New Roman" w:hAnsi="Times New Roman" w:cs="Times New Roman"/>
+          <w:sz w:val="24"/>
+          <w:szCs w:val="24"/>
+        </w:rPr>
+        <w:t>:</w:t>
+      </w:r>
+    </w:p>
+    <w:p>
+      <w:pPr>
+        <w:shd w:val="clear" w:color="auto" w:fill="1E1E1E"/>
+        <w:spacing w:after="0" w:line="285" w:lineRule="atLeast"/>
+        <w:rPr>
+          <w:rFonts w:ascii="Courier New" w:eastAsia="Times New Roman" w:hAnsi="Courier New" w:cs="Courier New"/>
+          <w:color w:val="D4D4D4"/>
+          <w:sz w:val="21"/>
+          <w:szCs w:val="21"/>
+          <w:lang w:eastAsia="pt-BR"/>
+        </w:rPr>
+      </w:pPr>
+      <w:proofErr w:type="spellStart"/>
+      <w:r>
+        <w:rPr>
+          <w:rFonts w:ascii="Courier New" w:eastAsia="Times New Roman" w:hAnsi="Courier New" w:cs="Courier New"/>
+          <w:color w:val="569CD6"/>
+          <w:sz w:val="21"/>
+          <w:szCs w:val="21"/>
+          <w:lang w:eastAsia="pt-BR"/>
+        </w:rPr>
+        <w:t>def</w:t>
+      </w:r>
+      <w:proofErr w:type="spellEnd"/>
+      <w:r>
+        <w:rPr>
+          <w:rFonts w:ascii="Courier New" w:eastAsia="Times New Roman" w:hAnsi="Courier New" w:cs="Courier New"/>
+          <w:color w:val="D4D4D4"/>
+          <w:sz w:val="21"/>
+          <w:szCs w:val="21"/>
+          <w:lang w:eastAsia="pt-BR"/>
+        </w:rPr>
+        <w:t> </w:t>
+      </w:r>
+      <w:r>
+        <w:rPr>
+          <w:rFonts w:ascii="Courier New" w:eastAsia="Times New Roman" w:hAnsi="Courier New" w:cs="Courier New"/>
+          <w:color w:val="DCDCAA"/>
+          <w:sz w:val="21"/>
+          <w:szCs w:val="21"/>
+          <w:lang w:eastAsia="pt-BR"/>
+        </w:rPr>
+        <w:t>media</w:t>
+      </w:r>
+      <w:r>
+        <w:rPr>
+          <w:rFonts w:ascii="Courier New" w:eastAsia="Times New Roman" w:hAnsi="Courier New" w:cs="Courier New"/>
+          <w:color w:val="D4D4D4"/>
+          <w:sz w:val="21"/>
+          <w:szCs w:val="21"/>
+          <w:lang w:eastAsia="pt-BR"/>
+        </w:rPr>
+        <w:t>(</w:t>
+      </w:r>
+      <w:r>
+        <w:rPr>
+          <w:rFonts w:ascii="Courier New" w:eastAsia="Times New Roman" w:hAnsi="Courier New" w:cs="Courier New"/>
+          <w:color w:val="9CDCFE"/>
+          <w:sz w:val="21"/>
+          <w:szCs w:val="21"/>
+          <w:lang w:eastAsia="pt-BR"/>
+        </w:rPr>
+        <w:t>lista</w:t>
+      </w:r>
+      <w:r>
+        <w:rPr>
+          <w:rFonts w:ascii="Courier New" w:eastAsia="Times New Roman" w:hAnsi="Courier New" w:cs="Courier New"/>
+          <w:color w:val="D4D4D4"/>
+          <w:sz w:val="21"/>
+          <w:szCs w:val="21"/>
+          <w:lang w:eastAsia="pt-BR"/>
+        </w:rPr>
+        <w:t>)</w:t>
+      </w:r>
+      <w:r>
+        <w:rPr>
+          <w:rFonts w:ascii="Courier New" w:eastAsia="Times New Roman" w:hAnsi="Courier New" w:cs="Courier New"/>
+          <w:color w:val="DCDCDC"/>
+          <w:sz w:val="21"/>
+          <w:szCs w:val="21"/>
+          <w:lang w:eastAsia="pt-BR"/>
+        </w:rPr>
+        <w:t>:</w:t>
+      </w:r>
+    </w:p>
+    <w:p>
+      <w:pPr>
+        <w:shd w:val="clear" w:color="auto" w:fill="1E1E1E"/>
+        <w:spacing w:after="0" w:line="285" w:lineRule="atLeast"/>
+        <w:rPr>
+          <w:rFonts w:ascii="Courier New" w:eastAsia="Times New Roman" w:hAnsi="Courier New" w:cs="Courier New"/>
+          <w:color w:val="D4D4D4"/>
+          <w:sz w:val="21"/>
+          <w:szCs w:val="21"/>
+          <w:lang w:eastAsia="pt-BR"/>
+        </w:rPr>
+      </w:pPr>
+      <w:r>
+        <w:rPr>
+          <w:rFonts w:ascii="Courier New" w:eastAsia="Times New Roman" w:hAnsi="Courier New" w:cs="Courier New"/>
+          <w:color w:val="D4D4D4"/>
+          <w:sz w:val="21"/>
+          <w:szCs w:val="21"/>
+          <w:lang w:eastAsia="pt-BR"/>
+        </w:rPr>
+        <w:t>  valor = </w:t>
+      </w:r>
+      <w:r>
+        <w:rPr>
+          <w:rFonts w:ascii="Courier New" w:eastAsia="Times New Roman" w:hAnsi="Courier New" w:cs="Courier New"/>
+          <w:color w:val="DCDCAA"/>
+          <w:sz w:val="21"/>
+          <w:szCs w:val="21"/>
+          <w:lang w:eastAsia="pt-BR"/>
+        </w:rPr>
+        <w:t>sum</w:t>
+      </w:r>
+      <w:r>
+        <w:rPr>
+          <w:rFonts w:ascii="Courier New" w:eastAsia="Times New Roman" w:hAnsi="Courier New" w:cs="Courier New"/>
+          <w:color w:val="DCDCDC"/>
+          <w:sz w:val="21"/>
+          <w:szCs w:val="21"/>
+          <w:lang w:eastAsia="pt-BR"/>
+        </w:rPr>
+        <w:t>(</w:t>
+      </w:r>
+      <w:r>
+        <w:rPr>
+          <w:rFonts w:ascii="Courier New" w:eastAsia="Times New Roman" w:hAnsi="Courier New" w:cs="Courier New"/>
+          <w:color w:val="D4D4D4"/>
+          <w:sz w:val="21"/>
+          <w:szCs w:val="21"/>
+          <w:lang w:eastAsia="pt-BR"/>
+        </w:rPr>
+        <w:t>lista</w:t>
+      </w:r>
+      <w:r>
+        <w:rPr>
+          <w:rFonts w:ascii="Courier New" w:eastAsia="Times New Roman" w:hAnsi="Courier New" w:cs="Courier New"/>
+          <w:color w:val="DCDCDC"/>
+          <w:sz w:val="21"/>
+          <w:szCs w:val="21"/>
+          <w:lang w:eastAsia="pt-BR"/>
+        </w:rPr>
+        <w:t>)</w:t>
+      </w:r>
+      <w:r>
+        <w:rPr>
+          <w:rFonts w:ascii="Courier New" w:eastAsia="Times New Roman" w:hAnsi="Courier New" w:cs="Courier New"/>
+          <w:color w:val="D4D4D4"/>
+          <w:sz w:val="21"/>
+          <w:szCs w:val="21"/>
+          <w:lang w:eastAsia="pt-BR"/>
+        </w:rPr>
+        <w:t> / </w:t>
+      </w:r>
+      <w:proofErr w:type="spellStart"/>
+      <w:r>
+        <w:rPr>
+          <w:rFonts w:ascii="Courier New" w:eastAsia="Times New Roman" w:hAnsi="Courier New" w:cs="Courier New"/>
+          <w:color w:val="DCDCAA"/>
+          <w:sz w:val="21"/>
+          <w:szCs w:val="21"/>
+          <w:lang w:eastAsia="pt-BR"/>
+        </w:rPr>
+        <w:t>len</w:t>
+      </w:r>
+      <w:proofErr w:type="spellEnd"/>
+      <w:r>
+        <w:rPr>
+          <w:rFonts w:ascii="Courier New" w:eastAsia="Times New Roman" w:hAnsi="Courier New" w:cs="Courier New"/>
+          <w:color w:val="DCDCDC"/>
+          <w:sz w:val="21"/>
+          <w:szCs w:val="21"/>
+          <w:lang w:eastAsia="pt-BR"/>
+        </w:rPr>
+        <w:t>(</w:t>
+      </w:r>
+      <w:r>
+        <w:rPr>
+          <w:rFonts w:ascii="Courier New" w:eastAsia="Times New Roman" w:hAnsi="Courier New" w:cs="Courier New"/>
+          <w:color w:val="D4D4D4"/>
+          <w:sz w:val="21"/>
+          <w:szCs w:val="21"/>
+          <w:lang w:eastAsia="pt-BR"/>
+        </w:rPr>
+        <w:t>lista</w:t>
+      </w:r>
+      <w:r>
+        <w:rPr>
+          <w:rFonts w:ascii="Courier New" w:eastAsia="Times New Roman" w:hAnsi="Courier New" w:cs="Courier New"/>
+          <w:color w:val="DCDCDC"/>
+          <w:sz w:val="21"/>
+          <w:szCs w:val="21"/>
+          <w:lang w:eastAsia="pt-BR"/>
+        </w:rPr>
+        <w:t>)</w:t>
+      </w:r>
+    </w:p>
+    <w:p>
+      <w:pPr>
+        <w:shd w:val="clear" w:color="auto" w:fill="1E1E1E"/>
+        <w:spacing w:line="285" w:lineRule="atLeast"/>
+        <w:rPr>
+          <w:rFonts w:ascii="Courier New" w:eastAsia="Times New Roman" w:hAnsi="Courier New" w:cs="Courier New"/>
+          <w:color w:val="D4D4D4"/>
+          <w:sz w:val="21"/>
+          <w:szCs w:val="21"/>
+          <w:lang w:val="en-US" w:eastAsia="pt-BR"/>
+        </w:rPr>
+      </w:pPr>
+      <w:r>
+        <w:rPr>
+          <w:rFonts w:ascii="Courier New" w:eastAsia="Times New Roman" w:hAnsi="Courier New" w:cs="Courier New"/>
+          <w:color w:val="D4D4D4"/>
+          <w:sz w:val="21"/>
+          <w:szCs w:val="21"/>
+          <w:lang w:val="en-US" w:eastAsia="pt-BR"/>
+        </w:rPr>
+        <w:t>  </w:t>
+      </w:r>
+      <w:r>
+        <w:rPr>
+          <w:rFonts w:ascii="Courier New" w:eastAsia="Times New Roman" w:hAnsi="Courier New" w:cs="Courier New"/>
+          <w:color w:val="C586C0"/>
+          <w:sz w:val="21"/>
+          <w:szCs w:val="21"/>
+          <w:lang w:val="en-US" w:eastAsia="pt-BR"/>
+        </w:rPr>
+        <w:t>return</w:t>
+      </w:r>
+      <w:r>
+        <w:rPr>
+          <w:rFonts w:ascii="Courier New" w:eastAsia="Times New Roman" w:hAnsi="Courier New" w:cs="Courier New"/>
+          <w:color w:val="C586C0"/>
+          <w:sz w:val="21"/>
+          <w:szCs w:val="21"/>
+          <w:lang w:val="en-US" w:eastAsia="pt-BR"/>
+        </w:rPr>
+        <w:t xml:space="preserve"> </w:t>
+      </w:r>
+      <w:r>
+        <w:rPr>
+          <w:rFonts w:ascii="Courier New" w:eastAsia="Times New Roman" w:hAnsi="Courier New" w:cs="Courier New"/>
+          <w:color w:val="D4D4D4"/>
+          <w:sz w:val="21"/>
+          <w:szCs w:val="21"/>
+          <w:lang w:val="en-US" w:eastAsia="pt-BR"/>
+        </w:rPr>
+        <w:t>valor</w:t>
+      </w:r>
+    </w:p>
+    <w:p>
+      <w:pPr>
+        <w:shd w:val="clear" w:color="auto" w:fill="1E1E1E"/>
+        <w:spacing w:after="0" w:line="285" w:lineRule="atLeast"/>
+        <w:rPr>
+          <w:rFonts w:ascii="Courier New" w:eastAsia="Times New Roman" w:hAnsi="Courier New" w:cs="Courier New"/>
+          <w:color w:val="D4D4D4"/>
+          <w:sz w:val="21"/>
+          <w:szCs w:val="21"/>
+          <w:lang w:val="en-US" w:eastAsia="pt-BR"/>
+        </w:rPr>
+      </w:pPr>
+      <w:r>
+        <w:rPr>
+          <w:rFonts w:ascii="Courier New" w:eastAsia="Times New Roman" w:hAnsi="Courier New" w:cs="Courier New"/>
+          <w:color w:val="D4D4D4"/>
+          <w:sz w:val="21"/>
+          <w:szCs w:val="21"/>
+          <w:lang w:val="en-US" w:eastAsia="pt-BR"/>
+        </w:rPr>
+        <w:lastRenderedPageBreak/>
+        <w:t>media</w:t>
+      </w:r>
+      <w:r>
+        <w:rPr>
+          <w:rFonts w:ascii="Courier New" w:eastAsia="Times New Roman" w:hAnsi="Courier New" w:cs="Courier New"/>
+          <w:color w:val="DCDCDC"/>
+          <w:sz w:val="21"/>
+          <w:szCs w:val="21"/>
+          <w:lang w:val="en-US" w:eastAsia="pt-BR"/>
+        </w:rPr>
+        <w:t>(</w:t>
+      </w:r>
+      <w:r>
+        <w:rPr>
+          <w:rFonts w:ascii="Courier New" w:eastAsia="Times New Roman" w:hAnsi="Courier New" w:cs="Courier New"/>
+          <w:color w:val="4EC9B0"/>
+          <w:sz w:val="21"/>
+          <w:szCs w:val="21"/>
+          <w:lang w:val="en-US" w:eastAsia="pt-BR"/>
+        </w:rPr>
+        <w:t>list</w:t>
+      </w:r>
+      <w:r>
+        <w:rPr>
+          <w:rFonts w:ascii="Courier New" w:eastAsia="Times New Roman" w:hAnsi="Courier New" w:cs="Courier New"/>
+          <w:color w:val="DCDCDC"/>
+          <w:sz w:val="21"/>
+          <w:szCs w:val="21"/>
+          <w:lang w:val="en-US" w:eastAsia="pt-BR"/>
+        </w:rPr>
+        <w:t>(</w:t>
+      </w:r>
+      <w:proofErr w:type="gramStart"/>
+      <w:r>
+        <w:rPr>
+          <w:rFonts w:ascii="Courier New" w:eastAsia="Times New Roman" w:hAnsi="Courier New" w:cs="Courier New"/>
+          <w:color w:val="DCDCAA"/>
+          <w:sz w:val="21"/>
+          <w:szCs w:val="21"/>
+          <w:lang w:val="en-US" w:eastAsia="pt-BR"/>
+        </w:rPr>
+        <w:t>range</w:t>
+      </w:r>
+      <w:r>
+        <w:rPr>
+          <w:rFonts w:ascii="Courier New" w:eastAsia="Times New Roman" w:hAnsi="Courier New" w:cs="Courier New"/>
+          <w:color w:val="DCDCDC"/>
+          <w:sz w:val="21"/>
+          <w:szCs w:val="21"/>
+          <w:lang w:val="en-US" w:eastAsia="pt-BR"/>
+        </w:rPr>
+        <w:t>(</w:t>
+      </w:r>
+      <w:proofErr w:type="gramEnd"/>
+      <w:r>
+        <w:rPr>
+          <w:rFonts w:ascii="Courier New" w:eastAsia="Times New Roman" w:hAnsi="Courier New" w:cs="Courier New"/>
+          <w:color w:val="B5CEA8"/>
+          <w:sz w:val="21"/>
+          <w:szCs w:val="21"/>
+          <w:lang w:val="en-US" w:eastAsia="pt-BR"/>
+        </w:rPr>
+        <w:t>11</w:t>
+      </w:r>
+      <w:r>
+        <w:rPr>
+          <w:rFonts w:ascii="Courier New" w:eastAsia="Times New Roman" w:hAnsi="Courier New" w:cs="Courier New"/>
+          <w:color w:val="DCDCDC"/>
+          <w:sz w:val="21"/>
+          <w:szCs w:val="21"/>
+          <w:lang w:val="en-US" w:eastAsia="pt-BR"/>
+        </w:rPr>
+        <w:t>)))</w:t>
+      </w:r>
+    </w:p>
+    <w:p>
+      <w:pPr>
+        <w:spacing w:before="240" w:line="360" w:lineRule="auto"/>
+        <w:jc w:val="center"/>
+        <w:rPr>
+          <w:rFonts w:ascii="Times New Roman" w:hAnsi="Times New Roman" w:cs="Times New Roman"/>
+          <w:sz w:val="24"/>
+          <w:szCs w:val="24"/>
+          <w:lang w:val="en-US"/>
+        </w:rPr>
+      </w:pPr>
+      <w:r>
+        <w:rPr>
+          <w:rFonts w:ascii="Times New Roman" w:hAnsi="Times New Roman" w:cs="Times New Roman"/>
+          <w:sz w:val="24"/>
+          <w:szCs w:val="24"/>
+          <w:lang w:val="en-US"/>
+        </w:rPr>
+        <w:drawing>
+          <wp:inline distT="0" distB="0" distL="0" distR="0" wp14:anchorId="6C7964B9" wp14:editId="0819ED58">
+            <wp:extent cx="362001" cy="238158"/>
+            <wp:effectExtent l="0" t="0" r="0" b="0"/>
+            <wp:docPr id="191" name="Imagem 191"/>
+            <wp:cNvGraphicFramePr>
+              <a:graphicFrameLocks xmlns:a="http://schemas.openxmlformats.org/drawingml/2006/main" noChangeAspect="1"/>
+            </wp:cNvGraphicFramePr>
+            <a:graphic xmlns:a="http://schemas.openxmlformats.org/drawingml/2006/main">
+              <a:graphicData uri="http://schemas.openxmlformats.org/drawingml/2006/picture">
+                <pic:pic xmlns:pic="http://schemas.openxmlformats.org/drawingml/2006/picture">
+                  <pic:nvPicPr>
+                    <pic:cNvPr id="1" name=""/>
+                    <pic:cNvPicPr/>
+                  </pic:nvPicPr>
+                  <pic:blipFill>
+                    <a:blip r:embed="rId194"/>
+                    <a:stretch>
+                      <a:fillRect/>
+                    </a:stretch>
+                  </pic:blipFill>
+                  <pic:spPr>
+                    <a:xfrm>
+                      <a:off x="0" y="0"/>
+                      <a:ext cx="362001" cy="238158"/>
+                    </a:xfrm>
+                    <a:prstGeom prst="rect">
+                      <a:avLst/>
+                    </a:prstGeom>
+                  </pic:spPr>
+                </pic:pic>
+              </a:graphicData>
+            </a:graphic>
+          </wp:inline>
+        </w:drawing>
+      </w:r>
+    </w:p>
+    <w:p>
+      <w:pPr>
+        <w:pStyle w:val="PargrafodaLista"/>
+        <w:numPr>
+          <w:ilvl w:val="2"/>
+          <w:numId w:val="4"/>
+        </w:numPr>
+        <w:spacing w:before="240" w:line="360" w:lineRule="auto"/>
+        <w:jc w:val="both"/>
+        <w:rPr>
+          <w:rFonts w:ascii="Times New Roman" w:hAnsi="Times New Roman" w:cs="Times New Roman"/>
+          <w:sz w:val="24"/>
+          <w:szCs w:val="24"/>
+        </w:rPr>
+      </w:pPr>
+      <w:r>
+        <w:rPr>
+          <w:rFonts w:ascii="Times New Roman" w:hAnsi="Times New Roman" w:cs="Times New Roman"/>
+          <w:sz w:val="24"/>
+          <w:szCs w:val="24"/>
+        </w:rPr>
+        <w:t>Ele não altera o retorno s</w:t>
+      </w:r>
+      <w:r>
+        <w:rPr>
+          <w:rFonts w:ascii="Times New Roman" w:hAnsi="Times New Roman" w:cs="Times New Roman"/>
+          <w:sz w:val="24"/>
+          <w:szCs w:val="24"/>
+        </w:rPr>
+        <w:t xml:space="preserve">imples de visualização que temos no </w:t>
+      </w:r>
+      <w:proofErr w:type="spellStart"/>
+      <w:r>
+        <w:rPr>
+          <w:rFonts w:ascii="Times New Roman" w:hAnsi="Times New Roman" w:cs="Times New Roman"/>
+          <w:sz w:val="24"/>
+          <w:szCs w:val="24"/>
+        </w:rPr>
+        <w:t>colab</w:t>
+      </w:r>
+      <w:proofErr w:type="spellEnd"/>
+      <w:r>
+        <w:rPr>
+          <w:rFonts w:ascii="Times New Roman" w:hAnsi="Times New Roman" w:cs="Times New Roman"/>
+          <w:sz w:val="24"/>
+          <w:szCs w:val="24"/>
+        </w:rPr>
+        <w:t>, mas a diferença do print é que agora podemos atribuir essa função a uma variável e ela receberá esse valor de retorno:</w:t>
+      </w:r>
+    </w:p>
+    <w:p>
+      <w:pPr>
+        <w:shd w:val="clear" w:color="auto" w:fill="1E1E1E"/>
+        <w:spacing w:after="0" w:line="285" w:lineRule="atLeast"/>
+        <w:rPr>
+          <w:rFonts w:ascii="Courier New" w:eastAsia="Times New Roman" w:hAnsi="Courier New" w:cs="Courier New"/>
+          <w:color w:val="D4D4D4"/>
+          <w:sz w:val="21"/>
+          <w:szCs w:val="21"/>
+          <w:lang w:eastAsia="pt-BR"/>
+        </w:rPr>
+      </w:pPr>
+      <w:r>
+        <w:rPr>
+          <w:rFonts w:ascii="Courier New" w:eastAsia="Times New Roman" w:hAnsi="Courier New" w:cs="Courier New"/>
+          <w:color w:val="D4D4D4"/>
+          <w:sz w:val="21"/>
+          <w:szCs w:val="21"/>
+          <w:lang w:eastAsia="pt-BR"/>
+        </w:rPr>
+        <w:t>resultado = media</w:t>
+      </w:r>
+      <w:r>
+        <w:rPr>
+          <w:rFonts w:ascii="Courier New" w:eastAsia="Times New Roman" w:hAnsi="Courier New" w:cs="Courier New"/>
+          <w:color w:val="DCDCDC"/>
+          <w:sz w:val="21"/>
+          <w:szCs w:val="21"/>
+          <w:lang w:eastAsia="pt-BR"/>
+        </w:rPr>
+        <w:t>(</w:t>
+      </w:r>
+      <w:proofErr w:type="spellStart"/>
+      <w:r>
+        <w:rPr>
+          <w:rFonts w:ascii="Courier New" w:eastAsia="Times New Roman" w:hAnsi="Courier New" w:cs="Courier New"/>
+          <w:color w:val="4EC9B0"/>
+          <w:sz w:val="21"/>
+          <w:szCs w:val="21"/>
+          <w:lang w:eastAsia="pt-BR"/>
+        </w:rPr>
+        <w:t>list</w:t>
+      </w:r>
+      <w:proofErr w:type="spellEnd"/>
+      <w:r>
+        <w:rPr>
+          <w:rFonts w:ascii="Courier New" w:eastAsia="Times New Roman" w:hAnsi="Courier New" w:cs="Courier New"/>
+          <w:color w:val="DCDCDC"/>
+          <w:sz w:val="21"/>
+          <w:szCs w:val="21"/>
+          <w:lang w:eastAsia="pt-BR"/>
+        </w:rPr>
+        <w:t>(</w:t>
+      </w:r>
+      <w:proofErr w:type="gramStart"/>
+      <w:r>
+        <w:rPr>
+          <w:rFonts w:ascii="Courier New" w:eastAsia="Times New Roman" w:hAnsi="Courier New" w:cs="Courier New"/>
+          <w:color w:val="DCDCAA"/>
+          <w:sz w:val="21"/>
+          <w:szCs w:val="21"/>
+          <w:lang w:eastAsia="pt-BR"/>
+        </w:rPr>
+        <w:t>range</w:t>
+      </w:r>
+      <w:r>
+        <w:rPr>
+          <w:rFonts w:ascii="Courier New" w:eastAsia="Times New Roman" w:hAnsi="Courier New" w:cs="Courier New"/>
+          <w:color w:val="DCDCDC"/>
+          <w:sz w:val="21"/>
+          <w:szCs w:val="21"/>
+          <w:lang w:eastAsia="pt-BR"/>
+        </w:rPr>
+        <w:t>(</w:t>
+      </w:r>
+      <w:proofErr w:type="gramEnd"/>
+      <w:r>
+        <w:rPr>
+          <w:rFonts w:ascii="Courier New" w:eastAsia="Times New Roman" w:hAnsi="Courier New" w:cs="Courier New"/>
+          <w:color w:val="B5CEA8"/>
+          <w:sz w:val="21"/>
+          <w:szCs w:val="21"/>
+          <w:lang w:eastAsia="pt-BR"/>
+        </w:rPr>
+        <w:t>11</w:t>
+      </w:r>
+      <w:r>
+        <w:rPr>
+          <w:rFonts w:ascii="Courier New" w:eastAsia="Times New Roman" w:hAnsi="Courier New" w:cs="Courier New"/>
+          <w:color w:val="DCDCDC"/>
+          <w:sz w:val="21"/>
+          <w:szCs w:val="21"/>
+          <w:lang w:eastAsia="pt-BR"/>
+        </w:rPr>
+        <w:t>)))</w:t>
+      </w:r>
+    </w:p>
+    <w:p>
+      <w:pPr>
+        <w:shd w:val="clear" w:color="auto" w:fill="1E1E1E"/>
+        <w:spacing w:after="0" w:line="285" w:lineRule="atLeast"/>
+        <w:rPr>
+          <w:rFonts w:ascii="Courier New" w:eastAsia="Times New Roman" w:hAnsi="Courier New" w:cs="Courier New"/>
+          <w:color w:val="D4D4D4"/>
+          <w:sz w:val="21"/>
+          <w:szCs w:val="21"/>
+          <w:lang w:eastAsia="pt-BR"/>
+        </w:rPr>
+      </w:pPr>
+      <w:r>
+        <w:rPr>
+          <w:rFonts w:ascii="Courier New" w:eastAsia="Times New Roman" w:hAnsi="Courier New" w:cs="Courier New"/>
+          <w:color w:val="D4D4D4"/>
+          <w:sz w:val="21"/>
+          <w:szCs w:val="21"/>
+          <w:lang w:eastAsia="pt-BR"/>
+        </w:rPr>
+        <w:t>resultado</w:t>
+      </w:r>
+    </w:p>
+    <w:p>
+      <w:pPr>
+        <w:spacing w:before="240" w:line="360" w:lineRule="auto"/>
+        <w:jc w:val="center"/>
+        <w:rPr>
+          <w:rFonts w:ascii="Times New Roman" w:hAnsi="Times New Roman" w:cs="Times New Roman"/>
+          <w:sz w:val="24"/>
+          <w:szCs w:val="24"/>
+        </w:rPr>
+      </w:pPr>
+      <w:r>
+        <w:rPr>
+          <w:noProof/>
+        </w:rPr>
+        <w:drawing>
+          <wp:inline distT="0" distB="0" distL="0" distR="0" wp14:anchorId="536ACFB5" wp14:editId="43AF2D0B">
+            <wp:extent cx="361905" cy="238095"/>
+            <wp:effectExtent l="0" t="0" r="635" b="0"/>
+            <wp:docPr id="192" name="Imagem 192"/>
+            <wp:cNvGraphicFramePr>
+              <a:graphicFrameLocks xmlns:a="http://schemas.openxmlformats.org/drawingml/2006/main" noChangeAspect="1"/>
+            </wp:cNvGraphicFramePr>
+            <a:graphic xmlns:a="http://schemas.openxmlformats.org/drawingml/2006/main">
+              <a:graphicData uri="http://schemas.openxmlformats.org/drawingml/2006/picture">
+                <pic:pic xmlns:pic="http://schemas.openxmlformats.org/drawingml/2006/picture">
+                  <pic:nvPicPr>
+                    <pic:cNvPr id="1" name=""/>
+                    <pic:cNvPicPr/>
+                  </pic:nvPicPr>
+                  <pic:blipFill>
+                    <a:blip r:embed="rId195"/>
+                    <a:stretch>
+                      <a:fillRect/>
+                    </a:stretch>
+                  </pic:blipFill>
+                  <pic:spPr>
+                    <a:xfrm>
+                      <a:off x="0" y="0"/>
+                      <a:ext cx="361905" cy="238095"/>
+                    </a:xfrm>
+                    <a:prstGeom prst="rect">
+                      <a:avLst/>
+                    </a:prstGeom>
+                  </pic:spPr>
+                </pic:pic>
+              </a:graphicData>
+            </a:graphic>
+          </wp:inline>
+        </w:drawing>
+      </w:r>
+    </w:p>
+    <w:p>
+      <w:pPr>
+        <w:pStyle w:val="PargrafodaLista"/>
+        <w:numPr>
+          <w:ilvl w:val="2"/>
+          <w:numId w:val="4"/>
+        </w:numPr>
+        <w:spacing w:before="240" w:line="360" w:lineRule="auto"/>
+        <w:jc w:val="both"/>
+        <w:rPr>
+          <w:rFonts w:ascii="Times New Roman" w:hAnsi="Times New Roman" w:cs="Times New Roman"/>
+          <w:sz w:val="24"/>
+          <w:szCs w:val="24"/>
+        </w:rPr>
+      </w:pPr>
+      <w:r>
+        <w:rPr>
+          <w:rFonts w:ascii="Times New Roman" w:hAnsi="Times New Roman" w:cs="Times New Roman"/>
+          <w:sz w:val="24"/>
+          <w:szCs w:val="24"/>
+        </w:rPr>
+        <w:t>Podemos ainda pedir para retornar uma tupla, com os valores do resultado e do tamanho da lista, por exemplo:</w:t>
+      </w:r>
+    </w:p>
+    <w:p>
+      <w:pPr>
+        <w:shd w:val="clear" w:color="auto" w:fill="1E1E1E"/>
+        <w:spacing w:after="0" w:line="285" w:lineRule="atLeast"/>
+        <w:rPr>
+          <w:rFonts w:ascii="Courier New" w:eastAsia="Times New Roman" w:hAnsi="Courier New" w:cs="Courier New"/>
+          <w:color w:val="D4D4D4"/>
+          <w:sz w:val="21"/>
+          <w:szCs w:val="21"/>
+          <w:lang w:eastAsia="pt-BR"/>
+        </w:rPr>
+      </w:pPr>
+      <w:proofErr w:type="spellStart"/>
+      <w:r>
+        <w:rPr>
+          <w:rFonts w:ascii="Courier New" w:eastAsia="Times New Roman" w:hAnsi="Courier New" w:cs="Courier New"/>
+          <w:color w:val="569CD6"/>
+          <w:sz w:val="21"/>
+          <w:szCs w:val="21"/>
+          <w:lang w:eastAsia="pt-BR"/>
+        </w:rPr>
+        <w:t>def</w:t>
+      </w:r>
+      <w:proofErr w:type="spellEnd"/>
+      <w:r>
+        <w:rPr>
+          <w:rFonts w:ascii="Courier New" w:eastAsia="Times New Roman" w:hAnsi="Courier New" w:cs="Courier New"/>
+          <w:color w:val="D4D4D4"/>
+          <w:sz w:val="21"/>
+          <w:szCs w:val="21"/>
+          <w:lang w:eastAsia="pt-BR"/>
+        </w:rPr>
+        <w:t> </w:t>
+      </w:r>
+      <w:r>
+        <w:rPr>
+          <w:rFonts w:ascii="Courier New" w:eastAsia="Times New Roman" w:hAnsi="Courier New" w:cs="Courier New"/>
+          <w:color w:val="DCDCAA"/>
+          <w:sz w:val="21"/>
+          <w:szCs w:val="21"/>
+          <w:lang w:eastAsia="pt-BR"/>
+        </w:rPr>
+        <w:t>media</w:t>
+      </w:r>
+      <w:r>
+        <w:rPr>
+          <w:rFonts w:ascii="Courier New" w:eastAsia="Times New Roman" w:hAnsi="Courier New" w:cs="Courier New"/>
+          <w:color w:val="D4D4D4"/>
+          <w:sz w:val="21"/>
+          <w:szCs w:val="21"/>
+          <w:lang w:eastAsia="pt-BR"/>
+        </w:rPr>
+        <w:t>(</w:t>
+      </w:r>
+      <w:r>
+        <w:rPr>
+          <w:rFonts w:ascii="Courier New" w:eastAsia="Times New Roman" w:hAnsi="Courier New" w:cs="Courier New"/>
+          <w:color w:val="9CDCFE"/>
+          <w:sz w:val="21"/>
+          <w:szCs w:val="21"/>
+          <w:lang w:eastAsia="pt-BR"/>
+        </w:rPr>
+        <w:t>lista</w:t>
+      </w:r>
+      <w:r>
+        <w:rPr>
+          <w:rFonts w:ascii="Courier New" w:eastAsia="Times New Roman" w:hAnsi="Courier New" w:cs="Courier New"/>
+          <w:color w:val="D4D4D4"/>
+          <w:sz w:val="21"/>
+          <w:szCs w:val="21"/>
+          <w:lang w:eastAsia="pt-BR"/>
+        </w:rPr>
+        <w:t>)</w:t>
+      </w:r>
+      <w:r>
+        <w:rPr>
+          <w:rFonts w:ascii="Courier New" w:eastAsia="Times New Roman" w:hAnsi="Courier New" w:cs="Courier New"/>
+          <w:color w:val="DCDCDC"/>
+          <w:sz w:val="21"/>
+          <w:szCs w:val="21"/>
+          <w:lang w:eastAsia="pt-BR"/>
+        </w:rPr>
+        <w:t>:</w:t>
+      </w:r>
+    </w:p>
+    <w:p>
+      <w:pPr>
+        <w:shd w:val="clear" w:color="auto" w:fill="1E1E1E"/>
+        <w:spacing w:after="0" w:line="285" w:lineRule="atLeast"/>
+        <w:rPr>
+          <w:rFonts w:ascii="Courier New" w:eastAsia="Times New Roman" w:hAnsi="Courier New" w:cs="Courier New"/>
+          <w:color w:val="D4D4D4"/>
+          <w:sz w:val="21"/>
+          <w:szCs w:val="21"/>
+          <w:lang w:eastAsia="pt-BR"/>
+        </w:rPr>
+      </w:pPr>
+      <w:r>
+        <w:rPr>
+          <w:rFonts w:ascii="Courier New" w:eastAsia="Times New Roman" w:hAnsi="Courier New" w:cs="Courier New"/>
+          <w:color w:val="D4D4D4"/>
+          <w:sz w:val="21"/>
+          <w:szCs w:val="21"/>
+          <w:lang w:eastAsia="pt-BR"/>
+        </w:rPr>
+        <w:t>  valor = </w:t>
+      </w:r>
+      <w:r>
+        <w:rPr>
+          <w:rFonts w:ascii="Courier New" w:eastAsia="Times New Roman" w:hAnsi="Courier New" w:cs="Courier New"/>
+          <w:color w:val="DCDCAA"/>
+          <w:sz w:val="21"/>
+          <w:szCs w:val="21"/>
+          <w:lang w:eastAsia="pt-BR"/>
+        </w:rPr>
+        <w:t>sum</w:t>
+      </w:r>
+      <w:r>
+        <w:rPr>
+          <w:rFonts w:ascii="Courier New" w:eastAsia="Times New Roman" w:hAnsi="Courier New" w:cs="Courier New"/>
+          <w:color w:val="DCDCDC"/>
+          <w:sz w:val="21"/>
+          <w:szCs w:val="21"/>
+          <w:lang w:eastAsia="pt-BR"/>
+        </w:rPr>
+        <w:t>(</w:t>
+      </w:r>
+      <w:r>
+        <w:rPr>
+          <w:rFonts w:ascii="Courier New" w:eastAsia="Times New Roman" w:hAnsi="Courier New" w:cs="Courier New"/>
+          <w:color w:val="D4D4D4"/>
+          <w:sz w:val="21"/>
+          <w:szCs w:val="21"/>
+          <w:lang w:eastAsia="pt-BR"/>
+        </w:rPr>
+        <w:t>lista</w:t>
+      </w:r>
+      <w:r>
+        <w:rPr>
+          <w:rFonts w:ascii="Courier New" w:eastAsia="Times New Roman" w:hAnsi="Courier New" w:cs="Courier New"/>
+          <w:color w:val="DCDCDC"/>
+          <w:sz w:val="21"/>
+          <w:szCs w:val="21"/>
+          <w:lang w:eastAsia="pt-BR"/>
+        </w:rPr>
+        <w:t>)</w:t>
+      </w:r>
+      <w:r>
+        <w:rPr>
+          <w:rFonts w:ascii="Courier New" w:eastAsia="Times New Roman" w:hAnsi="Courier New" w:cs="Courier New"/>
+          <w:color w:val="D4D4D4"/>
+          <w:sz w:val="21"/>
+          <w:szCs w:val="21"/>
+          <w:lang w:eastAsia="pt-BR"/>
+        </w:rPr>
+        <w:t> / </w:t>
+      </w:r>
+      <w:proofErr w:type="spellStart"/>
+      <w:r>
+        <w:rPr>
+          <w:rFonts w:ascii="Courier New" w:eastAsia="Times New Roman" w:hAnsi="Courier New" w:cs="Courier New"/>
+          <w:color w:val="DCDCAA"/>
+          <w:sz w:val="21"/>
+          <w:szCs w:val="21"/>
+          <w:lang w:eastAsia="pt-BR"/>
+        </w:rPr>
+        <w:t>len</w:t>
+      </w:r>
+      <w:proofErr w:type="spellEnd"/>
+      <w:r>
+        <w:rPr>
+          <w:rFonts w:ascii="Courier New" w:eastAsia="Times New Roman" w:hAnsi="Courier New" w:cs="Courier New"/>
+          <w:color w:val="DCDCDC"/>
+          <w:sz w:val="21"/>
+          <w:szCs w:val="21"/>
+          <w:lang w:eastAsia="pt-BR"/>
+        </w:rPr>
+        <w:t>(</w:t>
+      </w:r>
+      <w:r>
+        <w:rPr>
+          <w:rFonts w:ascii="Courier New" w:eastAsia="Times New Roman" w:hAnsi="Courier New" w:cs="Courier New"/>
+          <w:color w:val="D4D4D4"/>
+          <w:sz w:val="21"/>
+          <w:szCs w:val="21"/>
+          <w:lang w:eastAsia="pt-BR"/>
+        </w:rPr>
+        <w:t>lista</w:t>
+      </w:r>
+      <w:r>
+        <w:rPr>
+          <w:rFonts w:ascii="Courier New" w:eastAsia="Times New Roman" w:hAnsi="Courier New" w:cs="Courier New"/>
+          <w:color w:val="DCDCDC"/>
+          <w:sz w:val="21"/>
+          <w:szCs w:val="21"/>
+          <w:lang w:eastAsia="pt-BR"/>
+        </w:rPr>
+        <w:t>)</w:t>
+      </w:r>
+    </w:p>
+    <w:p>
+      <w:pPr>
+        <w:shd w:val="clear" w:color="auto" w:fill="1E1E1E"/>
+        <w:spacing w:after="0" w:line="285" w:lineRule="atLeast"/>
+        <w:rPr>
+          <w:rFonts w:ascii="Courier New" w:eastAsia="Times New Roman" w:hAnsi="Courier New" w:cs="Courier New"/>
+          <w:color w:val="D4D4D4"/>
+          <w:sz w:val="21"/>
+          <w:szCs w:val="21"/>
+          <w:lang w:val="en-US" w:eastAsia="pt-BR"/>
+        </w:rPr>
+      </w:pPr>
+      <w:r>
+        <w:rPr>
+          <w:rFonts w:ascii="Courier New" w:eastAsia="Times New Roman" w:hAnsi="Courier New" w:cs="Courier New"/>
+          <w:color w:val="D4D4D4"/>
+          <w:sz w:val="21"/>
+          <w:szCs w:val="21"/>
+          <w:lang w:eastAsia="pt-BR"/>
+        </w:rPr>
+        <w:t>  </w:t>
+      </w:r>
+      <w:r>
+        <w:rPr>
+          <w:rFonts w:ascii="Courier New" w:eastAsia="Times New Roman" w:hAnsi="Courier New" w:cs="Courier New"/>
+          <w:color w:val="C586C0"/>
+          <w:sz w:val="21"/>
+          <w:szCs w:val="21"/>
+          <w:lang w:val="en-US" w:eastAsia="pt-BR"/>
+        </w:rPr>
+        <w:t>return</w:t>
+      </w:r>
+      <w:r>
+        <w:rPr>
+          <w:rFonts w:ascii="Courier New" w:eastAsia="Times New Roman" w:hAnsi="Courier New" w:cs="Courier New"/>
+          <w:color w:val="D4D4D4"/>
+          <w:sz w:val="21"/>
+          <w:szCs w:val="21"/>
+          <w:lang w:val="en-US" w:eastAsia="pt-BR"/>
+        </w:rPr>
+        <w:t> </w:t>
+      </w:r>
+      <w:r>
+        <w:rPr>
+          <w:rFonts w:ascii="Courier New" w:eastAsia="Times New Roman" w:hAnsi="Courier New" w:cs="Courier New"/>
+          <w:color w:val="DCDCDC"/>
+          <w:sz w:val="21"/>
+          <w:szCs w:val="21"/>
+          <w:lang w:val="en-US" w:eastAsia="pt-BR"/>
+        </w:rPr>
+        <w:t>(</w:t>
+      </w:r>
+      <w:r>
+        <w:rPr>
+          <w:rFonts w:ascii="Courier New" w:eastAsia="Times New Roman" w:hAnsi="Courier New" w:cs="Courier New"/>
+          <w:color w:val="D4D4D4"/>
+          <w:sz w:val="21"/>
+          <w:szCs w:val="21"/>
+          <w:lang w:val="en-US" w:eastAsia="pt-BR"/>
+        </w:rPr>
+        <w:t>valor</w:t>
+      </w:r>
+      <w:r>
+        <w:rPr>
+          <w:rFonts w:ascii="Courier New" w:eastAsia="Times New Roman" w:hAnsi="Courier New" w:cs="Courier New"/>
+          <w:color w:val="DCDCDC"/>
+          <w:sz w:val="21"/>
+          <w:szCs w:val="21"/>
+          <w:lang w:val="en-US" w:eastAsia="pt-BR"/>
+        </w:rPr>
+        <w:t>,</w:t>
+      </w:r>
+      <w:r>
+        <w:rPr>
+          <w:rFonts w:ascii="Courier New" w:eastAsia="Times New Roman" w:hAnsi="Courier New" w:cs="Courier New"/>
+          <w:color w:val="D4D4D4"/>
+          <w:sz w:val="21"/>
+          <w:szCs w:val="21"/>
+          <w:lang w:val="en-US" w:eastAsia="pt-BR"/>
+        </w:rPr>
+        <w:t> </w:t>
+      </w:r>
+      <w:proofErr w:type="spellStart"/>
+      <w:r>
+        <w:rPr>
+          <w:rFonts w:ascii="Courier New" w:eastAsia="Times New Roman" w:hAnsi="Courier New" w:cs="Courier New"/>
+          <w:color w:val="DCDCAA"/>
+          <w:sz w:val="21"/>
+          <w:szCs w:val="21"/>
+          <w:lang w:val="en-US" w:eastAsia="pt-BR"/>
+        </w:rPr>
+        <w:t>len</w:t>
+      </w:r>
+      <w:proofErr w:type="spellEnd"/>
+      <w:r>
+        <w:rPr>
+          <w:rFonts w:ascii="Courier New" w:eastAsia="Times New Roman" w:hAnsi="Courier New" w:cs="Courier New"/>
+          <w:color w:val="DCDCDC"/>
+          <w:sz w:val="21"/>
+          <w:szCs w:val="21"/>
+          <w:lang w:val="en-US" w:eastAsia="pt-BR"/>
+        </w:rPr>
+        <w:t>(</w:t>
+      </w:r>
+      <w:proofErr w:type="spellStart"/>
+      <w:r>
+        <w:rPr>
+          <w:rFonts w:ascii="Courier New" w:eastAsia="Times New Roman" w:hAnsi="Courier New" w:cs="Courier New"/>
+          <w:color w:val="D4D4D4"/>
+          <w:sz w:val="21"/>
+          <w:szCs w:val="21"/>
+          <w:lang w:val="en-US" w:eastAsia="pt-BR"/>
+        </w:rPr>
+        <w:t>lista</w:t>
+      </w:r>
+      <w:proofErr w:type="spellEnd"/>
+      <w:r>
+        <w:rPr>
+          <w:rFonts w:ascii="Courier New" w:eastAsia="Times New Roman" w:hAnsi="Courier New" w:cs="Courier New"/>
+          <w:color w:val="DCDCDC"/>
+          <w:sz w:val="21"/>
+          <w:szCs w:val="21"/>
+          <w:lang w:val="en-US" w:eastAsia="pt-BR"/>
+        </w:rPr>
+        <w:t>))</w:t>
+      </w:r>
+    </w:p>
+    <w:p>
+      <w:pPr>
+        <w:shd w:val="clear" w:color="auto" w:fill="1E1E1E"/>
+        <w:spacing w:after="0" w:line="285" w:lineRule="atLeast"/>
+        <w:rPr>
+          <w:rFonts w:ascii="Courier New" w:eastAsia="Times New Roman" w:hAnsi="Courier New" w:cs="Courier New"/>
+          <w:color w:val="D4D4D4"/>
+          <w:sz w:val="21"/>
+          <w:szCs w:val="21"/>
+          <w:lang w:val="en-US" w:eastAsia="pt-BR"/>
+        </w:rPr>
+      </w:pPr>
+    </w:p>
+    <w:p>
+      <w:pPr>
+        <w:shd w:val="clear" w:color="auto" w:fill="1E1E1E"/>
+        <w:spacing w:after="0" w:line="285" w:lineRule="atLeast"/>
+        <w:rPr>
+          <w:rFonts w:ascii="Courier New" w:eastAsia="Times New Roman" w:hAnsi="Courier New" w:cs="Courier New"/>
+          <w:color w:val="D4D4D4"/>
+          <w:sz w:val="21"/>
+          <w:szCs w:val="21"/>
+          <w:lang w:val="en-US" w:eastAsia="pt-BR"/>
+        </w:rPr>
+      </w:pPr>
+      <w:r>
+        <w:rPr>
+          <w:rFonts w:ascii="Courier New" w:eastAsia="Times New Roman" w:hAnsi="Courier New" w:cs="Courier New"/>
+          <w:color w:val="D4D4D4"/>
+          <w:sz w:val="21"/>
+          <w:szCs w:val="21"/>
+          <w:lang w:val="en-US" w:eastAsia="pt-BR"/>
+        </w:rPr>
+        <w:t>media</w:t>
+      </w:r>
+      <w:r>
+        <w:rPr>
+          <w:rFonts w:ascii="Courier New" w:eastAsia="Times New Roman" w:hAnsi="Courier New" w:cs="Courier New"/>
+          <w:color w:val="DCDCDC"/>
+          <w:sz w:val="21"/>
+          <w:szCs w:val="21"/>
+          <w:lang w:val="en-US" w:eastAsia="pt-BR"/>
+        </w:rPr>
+        <w:t>(</w:t>
+      </w:r>
+      <w:r>
+        <w:rPr>
+          <w:rFonts w:ascii="Courier New" w:eastAsia="Times New Roman" w:hAnsi="Courier New" w:cs="Courier New"/>
+          <w:color w:val="4EC9B0"/>
+          <w:sz w:val="21"/>
+          <w:szCs w:val="21"/>
+          <w:lang w:val="en-US" w:eastAsia="pt-BR"/>
+        </w:rPr>
+        <w:t>list</w:t>
+      </w:r>
+      <w:r>
+        <w:rPr>
+          <w:rFonts w:ascii="Courier New" w:eastAsia="Times New Roman" w:hAnsi="Courier New" w:cs="Courier New"/>
+          <w:color w:val="DCDCDC"/>
+          <w:sz w:val="21"/>
+          <w:szCs w:val="21"/>
+          <w:lang w:val="en-US" w:eastAsia="pt-BR"/>
+        </w:rPr>
+        <w:t>(</w:t>
+      </w:r>
+      <w:proofErr w:type="gramStart"/>
+      <w:r>
+        <w:rPr>
+          <w:rFonts w:ascii="Courier New" w:eastAsia="Times New Roman" w:hAnsi="Courier New" w:cs="Courier New"/>
+          <w:color w:val="DCDCAA"/>
+          <w:sz w:val="21"/>
+          <w:szCs w:val="21"/>
+          <w:lang w:val="en-US" w:eastAsia="pt-BR"/>
+        </w:rPr>
+        <w:t>range</w:t>
+      </w:r>
+      <w:r>
+        <w:rPr>
+          <w:rFonts w:ascii="Courier New" w:eastAsia="Times New Roman" w:hAnsi="Courier New" w:cs="Courier New"/>
+          <w:color w:val="DCDCDC"/>
+          <w:sz w:val="21"/>
+          <w:szCs w:val="21"/>
+          <w:lang w:val="en-US" w:eastAsia="pt-BR"/>
+        </w:rPr>
+        <w:t>(</w:t>
+      </w:r>
+      <w:proofErr w:type="gramEnd"/>
+      <w:r>
+        <w:rPr>
+          <w:rFonts w:ascii="Courier New" w:eastAsia="Times New Roman" w:hAnsi="Courier New" w:cs="Courier New"/>
+          <w:color w:val="B5CEA8"/>
+          <w:sz w:val="21"/>
+          <w:szCs w:val="21"/>
+          <w:lang w:val="en-US" w:eastAsia="pt-BR"/>
+        </w:rPr>
+        <w:t>11</w:t>
+      </w:r>
+      <w:r>
+        <w:rPr>
+          <w:rFonts w:ascii="Courier New" w:eastAsia="Times New Roman" w:hAnsi="Courier New" w:cs="Courier New"/>
+          <w:color w:val="DCDCDC"/>
+          <w:sz w:val="21"/>
+          <w:szCs w:val="21"/>
+          <w:lang w:val="en-US" w:eastAsia="pt-BR"/>
+        </w:rPr>
+        <w:t>)))</w:t>
+      </w:r>
+    </w:p>
+    <w:p>
+      <w:pPr>
+        <w:spacing w:before="240" w:line="360" w:lineRule="auto"/>
+        <w:jc w:val="center"/>
+        <w:rPr>
+          <w:rFonts w:ascii="Times New Roman" w:hAnsi="Times New Roman" w:cs="Times New Roman"/>
+          <w:sz w:val="24"/>
+          <w:szCs w:val="24"/>
+          <w:lang w:val="en-US"/>
+        </w:rPr>
+      </w:pPr>
+      <w:r>
+        <w:rPr>
+          <w:rFonts w:ascii="Times New Roman" w:hAnsi="Times New Roman" w:cs="Times New Roman"/>
+          <w:sz w:val="24"/>
+          <w:szCs w:val="24"/>
+          <w:lang w:val="en-US"/>
+        </w:rPr>
+        <w:drawing>
+          <wp:inline distT="0" distB="0" distL="0" distR="0" wp14:anchorId="5A65432C" wp14:editId="79CEDA5A">
+            <wp:extent cx="800212" cy="285790"/>
+            <wp:effectExtent l="0" t="0" r="0" b="0"/>
+            <wp:docPr id="193" name="Imagem 193"/>
+            <wp:cNvGraphicFramePr>
+              <a:graphicFrameLocks xmlns:a="http://schemas.openxmlformats.org/drawingml/2006/main" noChangeAspect="1"/>
+            </wp:cNvGraphicFramePr>
+            <a:graphic xmlns:a="http://schemas.openxmlformats.org/drawingml/2006/main">
+              <a:graphicData uri="http://schemas.openxmlformats.org/drawingml/2006/picture">
+                <pic:pic xmlns:pic="http://schemas.openxmlformats.org/drawingml/2006/picture">
+                  <pic:nvPicPr>
+                    <pic:cNvPr id="1" name=""/>
+                    <pic:cNvPicPr/>
+                  </pic:nvPicPr>
+                  <pic:blipFill>
+                    <a:blip r:embed="rId196"/>
+                    <a:stretch>
+                      <a:fillRect/>
+                    </a:stretch>
+                  </pic:blipFill>
+                  <pic:spPr>
+                    <a:xfrm>
+                      <a:off x="0" y="0"/>
+                      <a:ext cx="800212" cy="285790"/>
+                    </a:xfrm>
+                    <a:prstGeom prst="rect">
+                      <a:avLst/>
+                    </a:prstGeom>
+                  </pic:spPr>
+                </pic:pic>
+              </a:graphicData>
+            </a:graphic>
+          </wp:inline>
+        </w:drawing>
+      </w:r>
+    </w:p>
+    <w:p>
+      <w:pPr>
+        <w:pStyle w:val="PargrafodaLista"/>
+        <w:numPr>
+          <w:ilvl w:val="2"/>
+          <w:numId w:val="4"/>
+        </w:numPr>
+        <w:spacing w:before="240" w:line="360" w:lineRule="auto"/>
+        <w:jc w:val="both"/>
+        <w:rPr>
+          <w:rFonts w:ascii="Times New Roman" w:hAnsi="Times New Roman" w:cs="Times New Roman"/>
+          <w:sz w:val="24"/>
+          <w:szCs w:val="24"/>
+        </w:rPr>
+      </w:pPr>
+      <w:r>
+        <w:rPr>
+          <w:rFonts w:ascii="Times New Roman" w:hAnsi="Times New Roman" w:cs="Times New Roman"/>
+          <w:sz w:val="24"/>
+          <w:szCs w:val="24"/>
+        </w:rPr>
+        <w:t xml:space="preserve">Também podemos atribuir esse retorno a variáveis diferentes, assim como fizemos em </w:t>
+      </w:r>
+      <w:r>
+        <w:rPr>
+          <w:rFonts w:ascii="Times New Roman" w:hAnsi="Times New Roman" w:cs="Times New Roman"/>
+          <w:sz w:val="24"/>
+          <w:szCs w:val="24"/>
+        </w:rPr>
+        <w:t>desempacotamento de tuplas:</w:t>
+      </w:r>
+    </w:p>
+    <w:p>
+      <w:pPr>
+        <w:shd w:val="clear" w:color="auto" w:fill="1E1E1E"/>
+        <w:spacing w:after="0" w:line="285" w:lineRule="atLeast"/>
+        <w:rPr>
+          <w:rFonts w:ascii="Courier New" w:eastAsia="Times New Roman" w:hAnsi="Courier New" w:cs="Courier New"/>
+          <w:color w:val="D4D4D4"/>
+          <w:sz w:val="21"/>
+          <w:szCs w:val="21"/>
+          <w:lang w:eastAsia="pt-BR"/>
+        </w:rPr>
+      </w:pPr>
+      <w:r>
+        <w:rPr>
+          <w:rFonts w:ascii="Courier New" w:eastAsia="Times New Roman" w:hAnsi="Courier New" w:cs="Courier New"/>
+          <w:color w:val="D4D4D4"/>
+          <w:sz w:val="21"/>
+          <w:szCs w:val="21"/>
+          <w:lang w:eastAsia="pt-BR"/>
+        </w:rPr>
+        <w:t>resultado</w:t>
+      </w:r>
+      <w:r>
+        <w:rPr>
+          <w:rFonts w:ascii="Courier New" w:eastAsia="Times New Roman" w:hAnsi="Courier New" w:cs="Courier New"/>
+          <w:color w:val="DCDCDC"/>
+          <w:sz w:val="21"/>
+          <w:szCs w:val="21"/>
+          <w:lang w:eastAsia="pt-BR"/>
+        </w:rPr>
+        <w:t>,</w:t>
+      </w:r>
+      <w:r>
+        <w:rPr>
+          <w:rFonts w:ascii="Courier New" w:eastAsia="Times New Roman" w:hAnsi="Courier New" w:cs="Courier New"/>
+          <w:color w:val="D4D4D4"/>
+          <w:sz w:val="21"/>
+          <w:szCs w:val="21"/>
+          <w:lang w:eastAsia="pt-BR"/>
+        </w:rPr>
+        <w:t> n = media</w:t>
+      </w:r>
+      <w:r>
+        <w:rPr>
+          <w:rFonts w:ascii="Courier New" w:eastAsia="Times New Roman" w:hAnsi="Courier New" w:cs="Courier New"/>
+          <w:color w:val="DCDCDC"/>
+          <w:sz w:val="21"/>
+          <w:szCs w:val="21"/>
+          <w:lang w:eastAsia="pt-BR"/>
+        </w:rPr>
+        <w:t>(</w:t>
+      </w:r>
+      <w:proofErr w:type="spellStart"/>
+      <w:r>
+        <w:rPr>
+          <w:rFonts w:ascii="Courier New" w:eastAsia="Times New Roman" w:hAnsi="Courier New" w:cs="Courier New"/>
+          <w:color w:val="4EC9B0"/>
+          <w:sz w:val="21"/>
+          <w:szCs w:val="21"/>
+          <w:lang w:eastAsia="pt-BR"/>
+        </w:rPr>
+        <w:t>list</w:t>
+      </w:r>
+      <w:proofErr w:type="spellEnd"/>
+      <w:r>
+        <w:rPr>
+          <w:rFonts w:ascii="Courier New" w:eastAsia="Times New Roman" w:hAnsi="Courier New" w:cs="Courier New"/>
+          <w:color w:val="DCDCDC"/>
+          <w:sz w:val="21"/>
+          <w:szCs w:val="21"/>
+          <w:lang w:eastAsia="pt-BR"/>
+        </w:rPr>
+        <w:t>(</w:t>
+      </w:r>
+      <w:proofErr w:type="gramStart"/>
+      <w:r>
+        <w:rPr>
+          <w:rFonts w:ascii="Courier New" w:eastAsia="Times New Roman" w:hAnsi="Courier New" w:cs="Courier New"/>
+          <w:color w:val="DCDCAA"/>
+          <w:sz w:val="21"/>
+          <w:szCs w:val="21"/>
+          <w:lang w:eastAsia="pt-BR"/>
+        </w:rPr>
+        <w:t>range</w:t>
+      </w:r>
+      <w:r>
+        <w:rPr>
+          <w:rFonts w:ascii="Courier New" w:eastAsia="Times New Roman" w:hAnsi="Courier New" w:cs="Courier New"/>
+          <w:color w:val="DCDCDC"/>
+          <w:sz w:val="21"/>
+          <w:szCs w:val="21"/>
+          <w:lang w:eastAsia="pt-BR"/>
+        </w:rPr>
+        <w:t>(</w:t>
+      </w:r>
+      <w:proofErr w:type="gramEnd"/>
+      <w:r>
+        <w:rPr>
+          <w:rFonts w:ascii="Courier New" w:eastAsia="Times New Roman" w:hAnsi="Courier New" w:cs="Courier New"/>
+          <w:color w:val="B5CEA8"/>
+          <w:sz w:val="21"/>
+          <w:szCs w:val="21"/>
+          <w:lang w:eastAsia="pt-BR"/>
+        </w:rPr>
+        <w:t>11</w:t>
+      </w:r>
+      <w:r>
+        <w:rPr>
+          <w:rFonts w:ascii="Courier New" w:eastAsia="Times New Roman" w:hAnsi="Courier New" w:cs="Courier New"/>
+          <w:color w:val="DCDCDC"/>
+          <w:sz w:val="21"/>
+          <w:szCs w:val="21"/>
+          <w:lang w:eastAsia="pt-BR"/>
+        </w:rPr>
+        <w:t>)))</w:t>
+      </w:r>
+    </w:p>
+    <w:p>
+      <w:pPr>
+        <w:shd w:val="clear" w:color="auto" w:fill="1E1E1E"/>
+        <w:spacing w:after="0" w:line="285" w:lineRule="atLeast"/>
+        <w:rPr>
+          <w:rFonts w:ascii="Courier New" w:eastAsia="Times New Roman" w:hAnsi="Courier New" w:cs="Courier New"/>
+          <w:color w:val="D4D4D4"/>
+          <w:sz w:val="21"/>
+          <w:szCs w:val="21"/>
+          <w:lang w:eastAsia="pt-BR"/>
+        </w:rPr>
+      </w:pPr>
+      <w:r>
+        <w:rPr>
+          <w:rFonts w:ascii="Courier New" w:eastAsia="Times New Roman" w:hAnsi="Courier New" w:cs="Courier New"/>
+          <w:color w:val="D4D4D4"/>
+          <w:sz w:val="21"/>
+          <w:szCs w:val="21"/>
+          <w:lang w:eastAsia="pt-BR"/>
+        </w:rPr>
+        <w:t>resultado</w:t>
+      </w:r>
+    </w:p>
+    <w:p>
+      <w:pPr>
+        <w:shd w:val="clear" w:color="auto" w:fill="1E1E1E"/>
+        <w:spacing w:after="0" w:line="285" w:lineRule="atLeast"/>
+        <w:rPr>
+          <w:rFonts w:ascii="Courier New" w:eastAsia="Times New Roman" w:hAnsi="Courier New" w:cs="Courier New"/>
+          <w:color w:val="D4D4D4"/>
+          <w:sz w:val="21"/>
+          <w:szCs w:val="21"/>
+          <w:lang w:eastAsia="pt-BR"/>
+        </w:rPr>
+      </w:pPr>
+      <w:r>
+        <w:rPr>
+          <w:rFonts w:ascii="Courier New" w:eastAsia="Times New Roman" w:hAnsi="Courier New" w:cs="Courier New"/>
+          <w:color w:val="D4D4D4"/>
+          <w:sz w:val="21"/>
+          <w:szCs w:val="21"/>
+          <w:lang w:eastAsia="pt-BR"/>
+        </w:rPr>
+        <w:t>n</w:t>
+      </w:r>
+    </w:p>
+    <w:p>
+      <w:pPr>
+        <w:spacing w:before="240" w:line="360" w:lineRule="auto"/>
+        <w:jc w:val="center"/>
+        <w:rPr>
+          <w:rFonts w:ascii="Times New Roman" w:hAnsi="Times New Roman" w:cs="Times New Roman"/>
+          <w:sz w:val="24"/>
+          <w:szCs w:val="24"/>
+        </w:rPr>
+      </w:pPr>
+      <w:r>
+        <w:rPr>
+          <w:noProof/>
+        </w:rPr>
+        <w:drawing>
+          <wp:inline distT="0" distB="0" distL="0" distR="0" wp14:anchorId="26DDA861" wp14:editId="20915A98">
+            <wp:extent cx="285714" cy="200000"/>
+            <wp:effectExtent l="0" t="0" r="635" b="0"/>
+            <wp:docPr id="196" name="Imagem 196"/>
+            <wp:cNvGraphicFramePr>
+              <a:graphicFrameLocks xmlns:a="http://schemas.openxmlformats.org/drawingml/2006/main" noChangeAspect="1"/>
+            </wp:cNvGraphicFramePr>
+            <a:graphic xmlns:a="http://schemas.openxmlformats.org/drawingml/2006/main">
+              <a:graphicData uri="http://schemas.openxmlformats.org/drawingml/2006/picture">
+                <pic:pic xmlns:pic="http://schemas.openxmlformats.org/drawingml/2006/picture">
+                  <pic:nvPicPr>
+                    <pic:cNvPr id="1" name=""/>
+                    <pic:cNvPicPr/>
+                  </pic:nvPicPr>
+                  <pic:blipFill>
+                    <a:blip r:embed="rId197"/>
+                    <a:stretch>
+                      <a:fillRect/>
+                    </a:stretch>
+                  </pic:blipFill>
+                  <pic:spPr>
+                    <a:xfrm>
+                      <a:off x="0" y="0"/>
+                      <a:ext cx="285714" cy="200000"/>
+                    </a:xfrm>
+                    <a:prstGeom prst="rect">
+                      <a:avLst/>
+                    </a:prstGeom>
+                  </pic:spPr>
+                </pic:pic>
+              </a:graphicData>
+            </a:graphic>
+          </wp:inline>
+        </w:drawing>
+      </w:r>
+    </w:p>
+    <w:p>
+      <w:pPr>
+        <w:spacing w:before="240" w:line="360" w:lineRule="auto"/>
+        <w:jc w:val="center"/>
+        <w:rPr>
+          <w:rFonts w:ascii="Times New Roman" w:hAnsi="Times New Roman" w:cs="Times New Roman"/>
+          <w:sz w:val="24"/>
+          <w:szCs w:val="24"/>
+        </w:rPr>
+      </w:pPr>
+      <w:r>
+        <w:rPr>
+          <w:noProof/>
+        </w:rPr>
+        <w:drawing>
+          <wp:inline distT="0" distB="0" distL="0" distR="0" wp14:anchorId="581FEC55" wp14:editId="5BBA59FC">
+            <wp:extent cx="247619" cy="266667"/>
+            <wp:effectExtent l="0" t="0" r="635" b="635"/>
+            <wp:docPr id="195" name="Imagem 195"/>
+            <wp:cNvGraphicFramePr>
+              <a:graphicFrameLocks xmlns:a="http://schemas.openxmlformats.org/drawingml/2006/main" noChangeAspect="1"/>
+            </wp:cNvGraphicFramePr>
+            <a:graphic xmlns:a="http://schemas.openxmlformats.org/drawingml/2006/main">
+              <a:graphicData uri="http://schemas.openxmlformats.org/drawingml/2006/picture">
+                <pic:pic xmlns:pic="http://schemas.openxmlformats.org/drawingml/2006/picture">
+                  <pic:nvPicPr>
+                    <pic:cNvPr id="1" name=""/>
+                    <pic:cNvPicPr/>
+                  </pic:nvPicPr>
+                  <pic:blipFill>
+                    <a:blip r:embed="rId198"/>
+                    <a:stretch>
+                      <a:fillRect/>
+                    </a:stretch>
+                  </pic:blipFill>
+                  <pic:spPr>
+                    <a:xfrm>
+                      <a:off x="0" y="0"/>
+                      <a:ext cx="247619" cy="266667"/>
+                    </a:xfrm>
+                    <a:prstGeom prst="rect">
+                      <a:avLst/>
+                    </a:prstGeom>
+                  </pic:spPr>
+                </pic:pic>
+              </a:graphicData>
+            </a:graphic>
+          </wp:inline>
+        </w:drawing>
+      </w:r>
+    </w:p>
+    <w:p>
+      <w:pPr>
+        <w:pStyle w:val="PargrafodaLista"/>
+        <w:numPr>
+          <w:ilvl w:val="2"/>
+          <w:numId w:val="4"/>
+        </w:numPr>
+        <w:spacing w:before="240" w:line="360" w:lineRule="auto"/>
+        <w:jc w:val="both"/>
+        <w:rPr>
+          <w:rFonts w:ascii="Times New Roman" w:hAnsi="Times New Roman" w:cs="Times New Roman"/>
+          <w:sz w:val="24"/>
+          <w:szCs w:val="24"/>
+        </w:rPr>
+      </w:pPr>
     </w:p>
     <w:sectPr>
       <w:pgSz w:w="11906" w:h="16838"/>
@@ -53107,6 +54603,32 @@
 
 <file path=word/numbering.xml><?xml version="1.0" encoding="utf-8"?>
 <w:numbering xmlns:wpc="http://schemas.microsoft.com/office/word/2010/wordprocessingCanvas" xmlns:cx="http://schemas.microsoft.com/office/drawing/2014/chartex" xmlns:cx1="http://schemas.microsoft.com/office/drawing/2015/9/8/chartex" xmlns:cx2="http://schemas.microsoft.com/office/drawing/2015/10/21/chartex" xmlns:cx3="http://schemas.microsoft.com/office/drawing/2016/5/9/chartex" xmlns:cx4="http://schemas.microsoft.com/office/drawing/2016/5/10/chartex" xmlns:cx5="http://schemas.microsoft.com/office/drawing/2016/5/11/chartex" xmlns:cx6="http://schemas.microsoft.com/office/drawing/2016/5/12/chartex" xmlns:cx7="http://schemas.microsoft.com/office/drawing/2016/5/13/chartex" xmlns:cx8="http://schemas.microsoft.com/office/drawing/2016/5/14/chartex" xmlns:mc="http://schemas.openxmlformats.org/markup-compatibility/2006" xmlns:aink="http://schemas.microsoft.com/office/drawing/2016/ink" xmlns:am3d="http://schemas.microsoft.com/office/drawing/2017/model3d" xmlns:o="urn:schemas-microsoft-com:office:office" xmlns:r="http://schemas.openxmlformats.org/officeDocument/2006/relationships" xmlns:m="http://schemas.openxmlformats.org/officeDocument/2006/math" xmlns:v="urn:schemas-microsoft-com:vml" xmlns:wp14="http://schemas.microsoft.com/office/word/2010/wordprocessingDrawing" xmlns:wp="http://schemas.openxmlformats.org/drawingml/2006/wordprocessingDrawing" xmlns:w10="urn:schemas-microsoft-com:office:word" xmlns:w="http://schemas.openxmlformats.org/wordprocessingml/2006/main" xmlns:w14="http://schemas.microsoft.com/office/word/2010/wordml" xmlns:w15="http://schemas.microsoft.com/office/word/2012/wordml" xmlns:w16cex="http://schemas.microsoft.com/office/word/2018/wordml/cex" xmlns:w16cid="http://schemas.microsoft.com/office/word/2016/wordml/cid" xmlns:w16="http://schemas.microsoft.com/office/word/2018/wordml" xmlns:w16sdtdh="http://schemas.microsoft.com/office/word/2020/wordml/sdtdatahash" xmlns:w16se="http://schemas.microsoft.com/office/word/2015/wordml/symex" xmlns:wpg="http://schemas.microsoft.com/office/word/2010/wordprocessingGroup" xmlns:wpi="http://schemas.microsoft.com/office/word/2010/wordprocessingInk" xmlns:wne="http://schemas.microsoft.com/office/word/2006/wordml" xmlns:wps="http://schemas.microsoft.com/office/word/2010/wordprocessingShape" mc:Ignorable="w14 w15 w16se w16cid w16 w16cex w16sdtdh wp14">
+  <w:numPicBullet w:numPicBulletId="0">
+    <w:pict>
+      <v:shapetype id="_x0000_t75" coordsize="21600,21600" o:spt="75" o:preferrelative="t" path="m@4@5l@4@11@9@11@9@5xe" filled="f" stroked="f">
+        <v:stroke joinstyle="miter"/>
+        <v:formulas>
+          <v:f eqn="if lineDrawn pixelLineWidth 0"/>
+          <v:f eqn="sum @0 1 0"/>
+          <v:f eqn="sum 0 0 @1"/>
+          <v:f eqn="prod @2 1 2"/>
+          <v:f eqn="prod @3 21600 pixelWidth"/>
+          <v:f eqn="prod @3 21600 pixelHeight"/>
+          <v:f eqn="sum @0 0 1"/>
+          <v:f eqn="prod @6 1 2"/>
+          <v:f eqn="prod @7 21600 pixelWidth"/>
+          <v:f eqn="sum @8 21600 0"/>
+          <v:f eqn="prod @7 21600 pixelHeight"/>
+          <v:f eqn="sum @10 21600 0"/>
+        </v:formulas>
+        <v:path o:extrusionok="f" gradientshapeok="t" o:connecttype="rect"/>
+        <o:lock v:ext="edit" aspectratio="t"/>
+      </v:shapetype>
+      <v:shape id="_x0000_i1043" type="#_x0000_t75" style="width:22.5pt;height:15.75pt;visibility:visible;mso-wrap-style:square" o:bullet="t">
+        <v:imagedata r:id="rId1" o:title=""/>
+      </v:shape>
+    </w:pict>
+  </w:numPicBullet>
   <w:abstractNum w:abstractNumId="0" w15:restartNumberingAfterBreak="0">
     <w:nsid w:val="250B50E2"/>
     <w:multiLevelType w:val="multilevel"/>
@@ -53386,6 +54908,147 @@
     </w:lvl>
   </w:abstractNum>
   <w:abstractNum w:abstractNumId="2" w15:restartNumberingAfterBreak="0">
+    <w:nsid w:val="55670868"/>
+    <w:multiLevelType w:val="hybridMultilevel"/>
+    <w:tmpl w:val="3DA2F370"/>
+    <w:lvl w:ilvl="0" w:tplc="C3FACEEA">
+      <w:start w:val="1"/>
+      <w:numFmt w:val="bullet"/>
+      <w:lvlText w:val=""/>
+      <w:lvlPicBulletId w:val="0"/>
+      <w:lvlJc w:val="left"/>
+      <w:pPr>
+        <w:tabs>
+          <w:tab w:val="num" w:pos="720"/>
+        </w:tabs>
+        <w:ind w:left="720" w:hanging="360"/>
+      </w:pPr>
+      <w:rPr>
+        <w:rFonts w:ascii="Symbol" w:hAnsi="Symbol" w:hint="default"/>
+      </w:rPr>
+    </w:lvl>
+    <w:lvl w:ilvl="1" w:tplc="887EAF4A" w:tentative="1">
+      <w:start w:val="1"/>
+      <w:numFmt w:val="bullet"/>
+      <w:lvlText w:val=""/>
+      <w:lvlJc w:val="left"/>
+      <w:pPr>
+        <w:tabs>
+          <w:tab w:val="num" w:pos="1440"/>
+        </w:tabs>
+        <w:ind w:left="1440" w:hanging="360"/>
+      </w:pPr>
+      <w:rPr>
+        <w:rFonts w:ascii="Symbol" w:hAnsi="Symbol" w:hint="default"/>
+      </w:rPr>
+    </w:lvl>
+    <w:lvl w:ilvl="2" w:tplc="5BECDD12" w:tentative="1">
+      <w:start w:val="1"/>
+      <w:numFmt w:val="bullet"/>
+      <w:lvlText w:val=""/>
+      <w:lvlJc w:val="left"/>
+      <w:pPr>
+        <w:tabs>
+          <w:tab w:val="num" w:pos="2160"/>
+        </w:tabs>
+        <w:ind w:left="2160" w:hanging="360"/>
+      </w:pPr>
+      <w:rPr>
+        <w:rFonts w:ascii="Symbol" w:hAnsi="Symbol" w:hint="default"/>
+      </w:rPr>
+    </w:lvl>
+    <w:lvl w:ilvl="3" w:tplc="B6FA07DC" w:tentative="1">
+      <w:start w:val="1"/>
+      <w:numFmt w:val="bullet"/>
+      <w:lvlText w:val=""/>
+      <w:lvlJc w:val="left"/>
+      <w:pPr>
+        <w:tabs>
+          <w:tab w:val="num" w:pos="2880"/>
+        </w:tabs>
+        <w:ind w:left="2880" w:hanging="360"/>
+      </w:pPr>
+      <w:rPr>
+        <w:rFonts w:ascii="Symbol" w:hAnsi="Symbol" w:hint="default"/>
+      </w:rPr>
+    </w:lvl>
+    <w:lvl w:ilvl="4" w:tplc="BD3C3D26" w:tentative="1">
+      <w:start w:val="1"/>
+      <w:numFmt w:val="bullet"/>
+      <w:lvlText w:val=""/>
+      <w:lvlJc w:val="left"/>
+      <w:pPr>
+        <w:tabs>
+          <w:tab w:val="num" w:pos="3600"/>
+        </w:tabs>
+        <w:ind w:left="3600" w:hanging="360"/>
+      </w:pPr>
+      <w:rPr>
+        <w:rFonts w:ascii="Symbol" w:hAnsi="Symbol" w:hint="default"/>
+      </w:rPr>
+    </w:lvl>
+    <w:lvl w:ilvl="5" w:tplc="24F29980" w:tentative="1">
+      <w:start w:val="1"/>
+      <w:numFmt w:val="bullet"/>
+      <w:lvlText w:val=""/>
+      <w:lvlJc w:val="left"/>
+      <w:pPr>
+        <w:tabs>
+          <w:tab w:val="num" w:pos="4320"/>
+        </w:tabs>
+        <w:ind w:left="4320" w:hanging="360"/>
+      </w:pPr>
+      <w:rPr>
+        <w:rFonts w:ascii="Symbol" w:hAnsi="Symbol" w:hint="default"/>
+      </w:rPr>
+    </w:lvl>
+    <w:lvl w:ilvl="6" w:tplc="4A4475B0" w:tentative="1">
+      <w:start w:val="1"/>
+      <w:numFmt w:val="bullet"/>
+      <w:lvlText w:val=""/>
+      <w:lvlJc w:val="left"/>
+      <w:pPr>
+        <w:tabs>
+          <w:tab w:val="num" w:pos="5040"/>
+        </w:tabs>
+        <w:ind w:left="5040" w:hanging="360"/>
+      </w:pPr>
+      <w:rPr>
+        <w:rFonts w:ascii="Symbol" w:hAnsi="Symbol" w:hint="default"/>
+      </w:rPr>
+    </w:lvl>
+    <w:lvl w:ilvl="7" w:tplc="7CCC329E" w:tentative="1">
+      <w:start w:val="1"/>
+      <w:numFmt w:val="bullet"/>
+      <w:lvlText w:val=""/>
+      <w:lvlJc w:val="left"/>
+      <w:pPr>
+        <w:tabs>
+          <w:tab w:val="num" w:pos="5760"/>
+        </w:tabs>
+        <w:ind w:left="5760" w:hanging="360"/>
+      </w:pPr>
+      <w:rPr>
+        <w:rFonts w:ascii="Symbol" w:hAnsi="Symbol" w:hint="default"/>
+      </w:rPr>
+    </w:lvl>
+    <w:lvl w:ilvl="8" w:tplc="48F67C82" w:tentative="1">
+      <w:start w:val="1"/>
+      <w:numFmt w:val="bullet"/>
+      <w:lvlText w:val=""/>
+      <w:lvlJc w:val="left"/>
+      <w:pPr>
+        <w:tabs>
+          <w:tab w:val="num" w:pos="6480"/>
+        </w:tabs>
+        <w:ind w:left="6480" w:hanging="360"/>
+      </w:pPr>
+      <w:rPr>
+        <w:rFonts w:ascii="Symbol" w:hAnsi="Symbol" w:hint="default"/>
+      </w:rPr>
+    </w:lvl>
+  </w:abstractNum>
+  <w:abstractNum w:abstractNumId="3" w15:restartNumberingAfterBreak="0">
     <w:nsid w:val="561527C7"/>
     <w:multiLevelType w:val="hybridMultilevel"/>
     <w:tmpl w:val="D49027F8"/>
@@ -53474,7 +55137,7 @@
       </w:pPr>
     </w:lvl>
   </w:abstractNum>
-  <w:abstractNum w:abstractNumId="3" w15:restartNumberingAfterBreak="0">
+  <w:abstractNum w:abstractNumId="4" w15:restartNumberingAfterBreak="0">
     <w:nsid w:val="7B681DDA"/>
     <w:multiLevelType w:val="multilevel"/>
     <w:tmpl w:val="CD98B47C"/>
@@ -53603,13 +55266,16 @@
     <w:abstractNumId w:val="0"/>
   </w:num>
   <w:num w:numId="2">
-    <w:abstractNumId w:val="3"/>
+    <w:abstractNumId w:val="4"/>
   </w:num>
   <w:num w:numId="3">
-    <w:abstractNumId w:val="2"/>
+    <w:abstractNumId w:val="3"/>
   </w:num>
   <w:num w:numId="4">
     <w:abstractNumId w:val="1"/>
+  </w:num>
+  <w:num w:numId="5">
+    <w:abstractNumId w:val="2"/>
   </w:num>
 </w:numbering>
 </file>

</xml_diff>